<commit_message>
[VM:Doug.Stearns@11/14/2014 3:02:14 PM] p13659 - ets data feed TTuser/items:Doug Stearns(stead1) Resolution for SCCB-S13659.DV.1: eCoaching - ETS data feed (FS) - Verification and Validation - Susmitha Palacherla
git-tfs-id: [https://tfs.omnicloud.local/tfs/cco%20program/]$/eCoaching_V2;C13799
</commit_message>
<xml_diff>
--- a/Requirements/CCO_eCoaching_Log_ETS_Layout.docx
+++ b/Requirements/CCO_eCoaching_Log_ETS_Layout.docx
@@ -7,9 +7,7 @@
         <w:pStyle w:val="Title1"/>
       </w:pPr>
       <w:bookmarkStart w:id="0" w:name="_Ref29370327"/>
-      <w:bookmarkStart w:id="1" w:name="_GoBack"/>
       <w:bookmarkEnd w:id="0"/>
-      <w:bookmarkEnd w:id="1"/>
       <w:r>
         <w:t>__________________________</w:t>
       </w:r>
@@ -1068,6 +1066,9 @@
               <w:ind w:left="0"/>
               <w:jc w:val="left"/>
             </w:pPr>
+            <w:r>
+              <w:t>11/13/2014</w:t>
+            </w:r>
           </w:p>
         </w:tc>
         <w:tc>
@@ -1080,6 +1081,25 @@
               <w:ind w:left="0"/>
               <w:jc w:val="left"/>
             </w:pPr>
+            <w:r>
+              <w:t xml:space="preserve">P13659 – </w:t>
+            </w:r>
+            <w:proofErr w:type="spellStart"/>
+            <w:r>
+              <w:t>eCL</w:t>
+            </w:r>
+            <w:proofErr w:type="spellEnd"/>
+            <w:r>
+              <w:t xml:space="preserve"> ETS Data Feed – removed reference to U</w:t>
+            </w:r>
+            <w:bookmarkStart w:id="1" w:name="_GoBack"/>
+            <w:r>
+              <w:t>tili</w:t>
+            </w:r>
+            <w:bookmarkEnd w:id="1"/>
+            <w:r>
+              <w:t>zation report</w:t>
+            </w:r>
           </w:p>
         </w:tc>
         <w:tc>
@@ -1092,6 +1112,9 @@
               <w:ind w:left="0"/>
               <w:jc w:val="center"/>
             </w:pPr>
+            <w:r>
+              <w:t>Doug Stearns</w:t>
+            </w:r>
           </w:p>
         </w:tc>
       </w:tr>
@@ -2043,21 +2066,6 @@
               <w:t xml:space="preserve">FWH – Future Worked Hours </w:t>
             </w:r>
           </w:p>
-          <w:p>
-            <w:pPr>
-              <w:rPr>
-                <w:sz w:val="24"/>
-                <w:szCs w:val="24"/>
-              </w:rPr>
-            </w:pPr>
-            <w:r>
-              <w:rPr>
-                <w:sz w:val="24"/>
-                <w:szCs w:val="24"/>
-              </w:rPr>
-              <w:t xml:space="preserve">UTL – Utilization </w:t>
-            </w:r>
-          </w:p>
         </w:tc>
       </w:tr>
       <w:tr>
@@ -2813,14 +2821,7 @@
                 <w:sz w:val="24"/>
                 <w:szCs w:val="24"/>
               </w:rPr>
-              <w:t>Last name, First name of employee</w:t>
-            </w:r>
-            <w:r>
-              <w:rPr>
-                <w:sz w:val="24"/>
-                <w:szCs w:val="24"/>
-              </w:rPr>
-              <w:t>’s supervisor</w:t>
+              <w:t>Last name, First name of employee’s supervisor</w:t>
             </w:r>
           </w:p>
         </w:tc>
@@ -3819,10 +3820,7 @@
       <w:proofErr w:type="spellEnd"/>
       <w:proofErr w:type="gramEnd"/>
       <w:r>
-        <w:t xml:space="preserve"> Log Electronic Timekeeping System Data Feed</w:t>
-      </w:r>
-      <w:r>
-        <w:t xml:space="preserve"> – Approver </w:t>
+        <w:t xml:space="preserve"> Log Electronic Timekeeping System Data Feed – Approver </w:t>
       </w:r>
     </w:p>
     <w:p>
@@ -3838,21 +3836,7 @@
           <w:sz w:val="22"/>
           <w:szCs w:val="22"/>
         </w:rPr>
-        <w:t>The following is the record layout of the various ETS report files</w:t>
-      </w:r>
-      <w:r>
-        <w:rPr>
-          <w:sz w:val="22"/>
-          <w:szCs w:val="22"/>
-        </w:rPr>
-        <w:t xml:space="preserve"> for Approvers</w:t>
-      </w:r>
-      <w:r>
-        <w:rPr>
-          <w:sz w:val="22"/>
-          <w:szCs w:val="22"/>
-        </w:rPr>
-        <w:t>.</w:t>
+        <w:t>The following is the record layout of the various ETS report files for Approvers.</w:t>
       </w:r>
     </w:p>
     <w:p/>
@@ -4327,21 +4311,6 @@
               <w:t xml:space="preserve">FWHA – Future Worked Hours (Approver) </w:t>
             </w:r>
           </w:p>
-          <w:p>
-            <w:pPr>
-              <w:rPr>
-                <w:sz w:val="24"/>
-                <w:szCs w:val="24"/>
-              </w:rPr>
-            </w:pPr>
-            <w:r>
-              <w:rPr>
-                <w:sz w:val="24"/>
-                <w:szCs w:val="24"/>
-              </w:rPr>
-              <w:t>UTLA – Utilization (Approver)</w:t>
-            </w:r>
-          </w:p>
         </w:tc>
       </w:tr>
       <w:tr>
@@ -5118,14 +5087,7 @@
                 <w:sz w:val="24"/>
                 <w:szCs w:val="24"/>
               </w:rPr>
-              <w:t>Last name, First name of employee</w:t>
-            </w:r>
-            <w:r>
-              <w:rPr>
-                <w:sz w:val="24"/>
-                <w:szCs w:val="24"/>
-              </w:rPr>
-              <w:t xml:space="preserve"> </w:t>
+              <w:t xml:space="preserve">Last name, First name of employee </w:t>
             </w:r>
           </w:p>
         </w:tc>
@@ -6383,7 +6345,7 @@
         <w:noProof/>
         <w:sz w:val="18"/>
       </w:rPr>
-      <w:t>1</w:t>
+      <w:t>2</w:t>
     </w:r>
     <w:r>
       <w:rPr>
@@ -10435,6 +10397,21 @@
 </file>
 
 <file path=customXml/item1.xml><?xml version="1.0" encoding="utf-8"?>
+<?mso-contentType ?>
+<FormTemplates xmlns="http://schemas.microsoft.com/sharepoint/v3/contenttype/forms">
+  <Display>DocumentLibraryForm</Display>
+  <Edit>DocumentLibraryForm</Edit>
+  <New>DocumentLibraryForm</New>
+</FormTemplates>
+</file>
+
+<file path=customXml/item2.xml><?xml version="1.0" encoding="utf-8"?>
+<p:properties xmlns:p="http://schemas.microsoft.com/office/2006/metadata/properties" xmlns:xsi="http://www.w3.org/2001/XMLSchema-instance" xmlns:pc="http://schemas.microsoft.com/office/infopath/2007/PartnerControls">
+  <documentManagement/>
+</p:properties>
+</file>
+
+<file path=customXml/item3.xml><?xml version="1.0" encoding="utf-8"?>
 <ct:contentTypeSchema xmlns:ct="http://schemas.microsoft.com/office/2006/metadata/contentType" xmlns:ma="http://schemas.microsoft.com/office/2006/metadata/properties/metaAttributes" ct:_="" ma:_="" ma:contentTypeName="Document" ma:contentTypeID="0x010100DFEC865D7254EB4A8B6C8590FD20E39F" ma:contentTypeVersion="0" ma:contentTypeDescription="Create a new document." ma:contentTypeScope="" ma:versionID="dc620579c55658ff994e4edfb59cdcf1">
   <xsd:schema xmlns:xsd="http://www.w3.org/2001/XMLSchema" xmlns:xs="http://www.w3.org/2001/XMLSchema" xmlns:p="http://schemas.microsoft.com/office/2006/metadata/properties" targetNamespace="http://schemas.microsoft.com/office/2006/metadata/properties" ma:root="true" ma:fieldsID="c64490b4aec6201516c3a874156f37b2">
     <xsd:element name="properties">
@@ -10548,26 +10525,28 @@
 </ct:contentTypeSchema>
 </file>
 
-<file path=customXml/item2.xml><?xml version="1.0" encoding="utf-8"?>
-<p:properties xmlns:p="http://schemas.microsoft.com/office/2006/metadata/properties" xmlns:xsi="http://www.w3.org/2001/XMLSchema-instance" xmlns:pc="http://schemas.microsoft.com/office/infopath/2007/PartnerControls">
-  <documentManagement/>
-</p:properties>
-</file>
-
-<file path=customXml/item3.xml><?xml version="1.0" encoding="utf-8"?>
-<?mso-contentType ?>
-<FormTemplates xmlns="http://schemas.microsoft.com/sharepoint/v3/contenttype/forms">
-  <Display>DocumentLibraryForm</Display>
-  <Edit>DocumentLibraryForm</Edit>
-  <New>DocumentLibraryForm</New>
-</FormTemplates>
-</file>
-
 <file path=customXml/item4.xml><?xml version="1.0" encoding="utf-8"?>
 <b:Sources xmlns:b="http://schemas.openxmlformats.org/officeDocument/2006/bibliography" xmlns="http://schemas.openxmlformats.org/officeDocument/2006/bibliography" SelectedStyle="\APA.XSL" StyleName="APA"/>
 </file>
 
 <file path=customXml/itemProps1.xml><?xml version="1.0" encoding="utf-8"?>
+<ds:datastoreItem xmlns:ds="http://schemas.openxmlformats.org/officeDocument/2006/customXml" ds:itemID="{A885B2DB-42DA-4318-9EB7-6D24C272F932}">
+  <ds:schemaRefs>
+    <ds:schemaRef ds:uri="http://schemas.microsoft.com/sharepoint/v3/contenttype/forms"/>
+  </ds:schemaRefs>
+</ds:datastoreItem>
+</file>
+
+<file path=customXml/itemProps2.xml><?xml version="1.0" encoding="utf-8"?>
+<ds:datastoreItem xmlns:ds="http://schemas.openxmlformats.org/officeDocument/2006/customXml" ds:itemID="{FAB5EBB6-5E22-4A93-8A88-BE0203FA85CB}">
+  <ds:schemaRefs>
+    <ds:schemaRef ds:uri="http://schemas.microsoft.com/office/2006/metadata/properties"/>
+    <ds:schemaRef ds:uri="http://schemas.microsoft.com/office/infopath/2007/PartnerControls"/>
+  </ds:schemaRefs>
+</ds:datastoreItem>
+</file>
+
+<file path=customXml/itemProps3.xml><?xml version="1.0" encoding="utf-8"?>
 <ds:datastoreItem xmlns:ds="http://schemas.openxmlformats.org/officeDocument/2006/customXml" ds:itemID="{3EC30AF7-F6FD-4FB6-B723-1340D7FE908C}">
   <ds:schemaRefs>
     <ds:schemaRef ds:uri="http://schemas.microsoft.com/office/2006/metadata/contentType"/>
@@ -10583,25 +10562,8 @@
 </ds:datastoreItem>
 </file>
 
-<file path=customXml/itemProps2.xml><?xml version="1.0" encoding="utf-8"?>
-<ds:datastoreItem xmlns:ds="http://schemas.openxmlformats.org/officeDocument/2006/customXml" ds:itemID="{FAB5EBB6-5E22-4A93-8A88-BE0203FA85CB}">
-  <ds:schemaRefs>
-    <ds:schemaRef ds:uri="http://schemas.microsoft.com/office/2006/metadata/properties"/>
-    <ds:schemaRef ds:uri="http://schemas.microsoft.com/office/infopath/2007/PartnerControls"/>
-  </ds:schemaRefs>
-</ds:datastoreItem>
-</file>
-
-<file path=customXml/itemProps3.xml><?xml version="1.0" encoding="utf-8"?>
-<ds:datastoreItem xmlns:ds="http://schemas.openxmlformats.org/officeDocument/2006/customXml" ds:itemID="{A885B2DB-42DA-4318-9EB7-6D24C272F932}">
-  <ds:schemaRefs>
-    <ds:schemaRef ds:uri="http://schemas.microsoft.com/sharepoint/v3/contenttype/forms"/>
-  </ds:schemaRefs>
-</ds:datastoreItem>
-</file>
-
 <file path=customXml/itemProps4.xml><?xml version="1.0" encoding="utf-8"?>
-<ds:datastoreItem xmlns:ds="http://schemas.openxmlformats.org/officeDocument/2006/customXml" ds:itemID="{6CB70C73-9EE8-4316-AF88-603B82910D48}">
+<ds:datastoreItem xmlns:ds="http://schemas.openxmlformats.org/officeDocument/2006/customXml" ds:itemID="{82AE39DD-CC35-4ACB-B1D3-7448A04A7E75}">
   <ds:schemaRefs>
     <ds:schemaRef ds:uri="http://schemas.openxmlformats.org/officeDocument/2006/bibliography"/>
   </ds:schemaRefs>

</xml_diff>

<commit_message>
[VM:Doug.Stearns@12/15/2014 3:49:34 PM] p14010 - ecl ets time code size TTuser/items:Doug Stearns(stead1) Resolution for SCCB-P14010: CCO eCoaching - Increase column size for time code attribute in ETS load objects - Verification & Validation - Doug Stearns
git-tfs-id: [https://tfs.omnicloud.local/tfs/cco%20program/]$/eCoaching_V2;C13856
</commit_message>
<xml_diff>
--- a/Requirements/CCO_eCoaching_Log_ETS_Layout.docx
+++ b/Requirements/CCO_eCoaching_Log_ETS_Layout.docx
@@ -1090,15 +1090,7 @@
             </w:r>
             <w:proofErr w:type="spellEnd"/>
             <w:r>
-              <w:t xml:space="preserve"> ETS Data Feed – removed reference to U</w:t>
-            </w:r>
-            <w:bookmarkStart w:id="1" w:name="_GoBack"/>
-            <w:r>
-              <w:t>tili</w:t>
-            </w:r>
-            <w:bookmarkEnd w:id="1"/>
-            <w:r>
-              <w:t>zation report</w:t>
+              <w:t xml:space="preserve"> ETS Data Feed – removed reference to Utilization report</w:t>
             </w:r>
           </w:p>
         </w:tc>
@@ -1132,6 +1124,9 @@
               <w:ind w:left="0"/>
               <w:jc w:val="left"/>
             </w:pPr>
+            <w:r>
+              <w:t>12/15/2014</w:t>
+            </w:r>
           </w:p>
         </w:tc>
         <w:tc>
@@ -1144,6 +1139,29 @@
               <w:ind w:left="0"/>
               <w:jc w:val="left"/>
             </w:pPr>
+            <w:r>
+              <w:t xml:space="preserve">P14010 – </w:t>
+            </w:r>
+            <w:proofErr w:type="spellStart"/>
+            <w:r>
+              <w:t>eCL</w:t>
+            </w:r>
+            <w:proofErr w:type="spellEnd"/>
+            <w:r>
+              <w:t xml:space="preserve"> ETS Time Code Field Size</w:t>
+            </w:r>
+          </w:p>
+          <w:p>
+            <w:pPr>
+              <w:pStyle w:val="hdr1"/>
+              <w:ind w:left="0"/>
+              <w:jc w:val="left"/>
+            </w:pPr>
+            <w:r>
+              <w:t>Updated size of time code to 30 bytes</w:t>
+            </w:r>
+            <w:bookmarkStart w:id="1" w:name="_GoBack"/>
+            <w:bookmarkEnd w:id="1"/>
           </w:p>
         </w:tc>
         <w:tc>
@@ -1156,6 +1174,9 @@
               <w:ind w:left="0"/>
               <w:jc w:val="center"/>
             </w:pPr>
+            <w:r>
+              <w:t>Doug Stearns</w:t>
+            </w:r>
           </w:p>
         </w:tc>
       </w:tr>
@@ -2001,54 +2022,22 @@
                 <w:sz w:val="24"/>
                 <w:szCs w:val="24"/>
               </w:rPr>
-              <w:t xml:space="preserve">ITD – Invalid </w:t>
-            </w:r>
-            <w:proofErr w:type="spellStart"/>
-            <w:r>
-              <w:rPr>
-                <w:sz w:val="24"/>
-                <w:szCs w:val="24"/>
-              </w:rPr>
-              <w:t>Timecodes</w:t>
-            </w:r>
-            <w:proofErr w:type="spellEnd"/>
-            <w:r>
-              <w:rPr>
-                <w:sz w:val="24"/>
-                <w:szCs w:val="24"/>
-              </w:rPr>
-              <w:t xml:space="preserve"> Direct</w:t>
-            </w:r>
-          </w:p>
-          <w:p>
-            <w:pPr>
-              <w:rPr>
-                <w:sz w:val="24"/>
-                <w:szCs w:val="24"/>
-              </w:rPr>
-            </w:pPr>
-            <w:r>
-              <w:rPr>
-                <w:sz w:val="24"/>
-                <w:szCs w:val="24"/>
-              </w:rPr>
-              <w:t xml:space="preserve">ITI – Invalid </w:t>
-            </w:r>
-            <w:proofErr w:type="spellStart"/>
-            <w:r>
-              <w:rPr>
-                <w:sz w:val="24"/>
-                <w:szCs w:val="24"/>
-              </w:rPr>
-              <w:t>Timecodes</w:t>
-            </w:r>
-            <w:proofErr w:type="spellEnd"/>
-            <w:r>
-              <w:rPr>
-                <w:sz w:val="24"/>
-                <w:szCs w:val="24"/>
-              </w:rPr>
-              <w:t xml:space="preserve"> Indirect</w:t>
+              <w:t>ITD – Invalid Timecodes Direct</w:t>
+            </w:r>
+          </w:p>
+          <w:p>
+            <w:pPr>
+              <w:rPr>
+                <w:sz w:val="24"/>
+                <w:szCs w:val="24"/>
+              </w:rPr>
+            </w:pPr>
+            <w:r>
+              <w:rPr>
+                <w:sz w:val="24"/>
+                <w:szCs w:val="24"/>
+              </w:rPr>
+              <w:t>ITI – Invalid Timecodes Indirect</w:t>
             </w:r>
           </w:p>
           <w:p>
@@ -2362,7 +2351,14 @@
                 <w:sz w:val="24"/>
                 <w:szCs w:val="24"/>
               </w:rPr>
-              <w:t>10 bytes, Alpha/Numeric</w:t>
+              <w:t>8</w:t>
+            </w:r>
+            <w:r>
+              <w:rPr>
+                <w:sz w:val="24"/>
+                <w:szCs w:val="24"/>
+              </w:rPr>
+              <w:t xml:space="preserve"> bytes, Alpha/Numeric</w:t>
             </w:r>
           </w:p>
         </w:tc>
@@ -2470,7 +2466,14 @@
                 <w:sz w:val="24"/>
                 <w:szCs w:val="24"/>
               </w:rPr>
-              <w:t>10 bytes, Alpha/Numeric</w:t>
+              <w:t>8</w:t>
+            </w:r>
+            <w:r>
+              <w:rPr>
+                <w:sz w:val="24"/>
+                <w:szCs w:val="24"/>
+              </w:rPr>
+              <w:t xml:space="preserve"> bytes, Alpha/Numeric</w:t>
             </w:r>
           </w:p>
         </w:tc>
@@ -2578,7 +2581,14 @@
                 <w:sz w:val="24"/>
                 <w:szCs w:val="24"/>
               </w:rPr>
-              <w:t>50 bytes, Alpha/Numeric</w:t>
+              <w:t>6</w:t>
+            </w:r>
+            <w:r>
+              <w:rPr>
+                <w:sz w:val="24"/>
+                <w:szCs w:val="24"/>
+              </w:rPr>
+              <w:t>0 bytes, Alpha/Numeric</w:t>
             </w:r>
           </w:p>
         </w:tc>
@@ -2686,7 +2696,14 @@
                 <w:sz w:val="24"/>
                 <w:szCs w:val="24"/>
               </w:rPr>
-              <w:t>20 bytes, Alpha/Numeric</w:t>
+              <w:t xml:space="preserve">30 </w:t>
+            </w:r>
+            <w:r>
+              <w:rPr>
+                <w:sz w:val="24"/>
+                <w:szCs w:val="24"/>
+              </w:rPr>
+              <w:t>bytes, Alpha/Numeric</w:t>
             </w:r>
           </w:p>
         </w:tc>
@@ -2788,7 +2805,7 @@
                 <w:sz w:val="24"/>
                 <w:szCs w:val="24"/>
               </w:rPr>
-              <w:t>7</w:t>
+              <w:t>3</w:t>
             </w:r>
             <w:r>
               <w:rPr>
@@ -2897,7 +2914,21 @@
                 <w:sz w:val="24"/>
                 <w:szCs w:val="24"/>
               </w:rPr>
-              <w:t>6 bytes, Numeric</w:t>
+              <w:t>8</w:t>
+            </w:r>
+            <w:r>
+              <w:rPr>
+                <w:sz w:val="24"/>
+                <w:szCs w:val="24"/>
+              </w:rPr>
+              <w:t xml:space="preserve"> bytes, </w:t>
+            </w:r>
+            <w:r>
+              <w:rPr>
+                <w:sz w:val="24"/>
+                <w:szCs w:val="24"/>
+              </w:rPr>
+              <w:t>Alpha/Numeric</w:t>
             </w:r>
           </w:p>
         </w:tc>
@@ -3000,7 +3031,21 @@
                 <w:sz w:val="24"/>
                 <w:szCs w:val="24"/>
               </w:rPr>
-              <w:t>5 bytes, Numeric</w:t>
+              <w:t>8</w:t>
+            </w:r>
+            <w:r>
+              <w:rPr>
+                <w:sz w:val="24"/>
+                <w:szCs w:val="24"/>
+              </w:rPr>
+              <w:t xml:space="preserve"> bytes, </w:t>
+            </w:r>
+            <w:r>
+              <w:rPr>
+                <w:sz w:val="24"/>
+                <w:szCs w:val="24"/>
+              </w:rPr>
+              <w:t>Alpha/Numeric</w:t>
             </w:r>
           </w:p>
         </w:tc>
@@ -3103,7 +3148,21 @@
                 <w:sz w:val="24"/>
                 <w:szCs w:val="24"/>
               </w:rPr>
-              <w:t>5 bytes, Numeric</w:t>
+              <w:t>8</w:t>
+            </w:r>
+            <w:r>
+              <w:rPr>
+                <w:sz w:val="24"/>
+                <w:szCs w:val="24"/>
+              </w:rPr>
+              <w:t xml:space="preserve"> bytes, </w:t>
+            </w:r>
+            <w:r>
+              <w:rPr>
+                <w:sz w:val="24"/>
+                <w:szCs w:val="24"/>
+              </w:rPr>
+              <w:t>Alpha/Numeric</w:t>
             </w:r>
           </w:p>
         </w:tc>
@@ -3206,7 +3265,21 @@
                 <w:sz w:val="24"/>
                 <w:szCs w:val="24"/>
               </w:rPr>
-              <w:t>5 bytes, Numeric</w:t>
+              <w:t>8</w:t>
+            </w:r>
+            <w:r>
+              <w:rPr>
+                <w:sz w:val="24"/>
+                <w:szCs w:val="24"/>
+              </w:rPr>
+              <w:t xml:space="preserve"> bytes, </w:t>
+            </w:r>
+            <w:r>
+              <w:rPr>
+                <w:sz w:val="24"/>
+                <w:szCs w:val="24"/>
+              </w:rPr>
+              <w:t>Alpha/Numeric</w:t>
             </w:r>
           </w:p>
         </w:tc>
@@ -3309,7 +3382,21 @@
                 <w:sz w:val="24"/>
                 <w:szCs w:val="24"/>
               </w:rPr>
-              <w:t>5 bytes, Numeric</w:t>
+              <w:t>8</w:t>
+            </w:r>
+            <w:r>
+              <w:rPr>
+                <w:sz w:val="24"/>
+                <w:szCs w:val="24"/>
+              </w:rPr>
+              <w:t xml:space="preserve"> bytes, </w:t>
+            </w:r>
+            <w:r>
+              <w:rPr>
+                <w:sz w:val="24"/>
+                <w:szCs w:val="24"/>
+              </w:rPr>
+              <w:t>Alpha/Numeric</w:t>
             </w:r>
           </w:p>
         </w:tc>
@@ -3412,7 +3499,21 @@
                 <w:sz w:val="24"/>
                 <w:szCs w:val="24"/>
               </w:rPr>
-              <w:t>5 bytes, Numeric</w:t>
+              <w:t>8</w:t>
+            </w:r>
+            <w:r>
+              <w:rPr>
+                <w:sz w:val="24"/>
+                <w:szCs w:val="24"/>
+              </w:rPr>
+              <w:t xml:space="preserve"> bytes, </w:t>
+            </w:r>
+            <w:r>
+              <w:rPr>
+                <w:sz w:val="24"/>
+                <w:szCs w:val="24"/>
+              </w:rPr>
+              <w:t>Alpha/Numeric</w:t>
             </w:r>
           </w:p>
         </w:tc>
@@ -3515,7 +3616,21 @@
                 <w:sz w:val="24"/>
                 <w:szCs w:val="24"/>
               </w:rPr>
-              <w:t>5 bytes, Numeric</w:t>
+              <w:t>8</w:t>
+            </w:r>
+            <w:r>
+              <w:rPr>
+                <w:sz w:val="24"/>
+                <w:szCs w:val="24"/>
+              </w:rPr>
+              <w:t xml:space="preserve"> bytes, </w:t>
+            </w:r>
+            <w:r>
+              <w:rPr>
+                <w:sz w:val="24"/>
+                <w:szCs w:val="24"/>
+              </w:rPr>
+              <w:t>Alpha/Numeric</w:t>
             </w:r>
           </w:p>
         </w:tc>
@@ -3618,7 +3733,21 @@
                 <w:sz w:val="24"/>
                 <w:szCs w:val="24"/>
               </w:rPr>
-              <w:t>5 bytes, Numeric</w:t>
+              <w:t>8</w:t>
+            </w:r>
+            <w:r>
+              <w:rPr>
+                <w:sz w:val="24"/>
+                <w:szCs w:val="24"/>
+              </w:rPr>
+              <w:t xml:space="preserve"> bytes, </w:t>
+            </w:r>
+            <w:r>
+              <w:rPr>
+                <w:sz w:val="24"/>
+                <w:szCs w:val="24"/>
+              </w:rPr>
+              <w:t>Alpha/Numeric</w:t>
             </w:r>
           </w:p>
         </w:tc>
@@ -3721,7 +3850,14 @@
                 <w:sz w:val="24"/>
                 <w:szCs w:val="24"/>
               </w:rPr>
-              <w:t>10 bytes, Alpha/Numeric</w:t>
+              <w:t>2</w:t>
+            </w:r>
+            <w:r>
+              <w:rPr>
+                <w:sz w:val="24"/>
+                <w:szCs w:val="24"/>
+              </w:rPr>
+              <w:t>0 bytes, Alpha/Numeric</w:t>
             </w:r>
           </w:p>
         </w:tc>
@@ -4246,54 +4382,22 @@
                 <w:sz w:val="24"/>
                 <w:szCs w:val="24"/>
               </w:rPr>
-              <w:t xml:space="preserve">ITDA – Invalid </w:t>
-            </w:r>
-            <w:proofErr w:type="spellStart"/>
-            <w:r>
-              <w:rPr>
-                <w:sz w:val="24"/>
-                <w:szCs w:val="24"/>
-              </w:rPr>
-              <w:t>Timecodes</w:t>
-            </w:r>
-            <w:proofErr w:type="spellEnd"/>
-            <w:r>
-              <w:rPr>
-                <w:sz w:val="24"/>
-                <w:szCs w:val="24"/>
-              </w:rPr>
-              <w:t xml:space="preserve"> Direct (Approver)</w:t>
-            </w:r>
-          </w:p>
-          <w:p>
-            <w:pPr>
-              <w:rPr>
-                <w:sz w:val="24"/>
-                <w:szCs w:val="24"/>
-              </w:rPr>
-            </w:pPr>
-            <w:r>
-              <w:rPr>
-                <w:sz w:val="24"/>
-                <w:szCs w:val="24"/>
-              </w:rPr>
-              <w:t xml:space="preserve">ITIA – Invalid </w:t>
-            </w:r>
-            <w:proofErr w:type="spellStart"/>
-            <w:r>
-              <w:rPr>
-                <w:sz w:val="24"/>
-                <w:szCs w:val="24"/>
-              </w:rPr>
-              <w:t>Timecodes</w:t>
-            </w:r>
-            <w:proofErr w:type="spellEnd"/>
-            <w:r>
-              <w:rPr>
-                <w:sz w:val="24"/>
-                <w:szCs w:val="24"/>
-              </w:rPr>
-              <w:t xml:space="preserve"> Indirect (Approver)</w:t>
+              <w:t>ITDA – Invalid Timecodes Direct (Approver)</w:t>
+            </w:r>
+          </w:p>
+          <w:p>
+            <w:pPr>
+              <w:rPr>
+                <w:sz w:val="24"/>
+                <w:szCs w:val="24"/>
+              </w:rPr>
+            </w:pPr>
+            <w:r>
+              <w:rPr>
+                <w:sz w:val="24"/>
+                <w:szCs w:val="24"/>
+              </w:rPr>
+              <w:t>ITIA – Invalid Timecodes Indirect (Approver)</w:t>
             </w:r>
           </w:p>
           <w:p>
@@ -10397,21 +10501,6 @@
 </file>
 
 <file path=customXml/item1.xml><?xml version="1.0" encoding="utf-8"?>
-<?mso-contentType ?>
-<FormTemplates xmlns="http://schemas.microsoft.com/sharepoint/v3/contenttype/forms">
-  <Display>DocumentLibraryForm</Display>
-  <Edit>DocumentLibraryForm</Edit>
-  <New>DocumentLibraryForm</New>
-</FormTemplates>
-</file>
-
-<file path=customXml/item2.xml><?xml version="1.0" encoding="utf-8"?>
-<p:properties xmlns:p="http://schemas.microsoft.com/office/2006/metadata/properties" xmlns:xsi="http://www.w3.org/2001/XMLSchema-instance" xmlns:pc="http://schemas.microsoft.com/office/infopath/2007/PartnerControls">
-  <documentManagement/>
-</p:properties>
-</file>
-
-<file path=customXml/item3.xml><?xml version="1.0" encoding="utf-8"?>
 <ct:contentTypeSchema xmlns:ct="http://schemas.microsoft.com/office/2006/metadata/contentType" xmlns:ma="http://schemas.microsoft.com/office/2006/metadata/properties/metaAttributes" ct:_="" ma:_="" ma:contentTypeName="Document" ma:contentTypeID="0x010100DFEC865D7254EB4A8B6C8590FD20E39F" ma:contentTypeVersion="0" ma:contentTypeDescription="Create a new document." ma:contentTypeScope="" ma:versionID="dc620579c55658ff994e4edfb59cdcf1">
   <xsd:schema xmlns:xsd="http://www.w3.org/2001/XMLSchema" xmlns:xs="http://www.w3.org/2001/XMLSchema" xmlns:p="http://schemas.microsoft.com/office/2006/metadata/properties" targetNamespace="http://schemas.microsoft.com/office/2006/metadata/properties" ma:root="true" ma:fieldsID="c64490b4aec6201516c3a874156f37b2">
     <xsd:element name="properties">
@@ -10525,28 +10614,26 @@
 </ct:contentTypeSchema>
 </file>
 
+<file path=customXml/item2.xml><?xml version="1.0" encoding="utf-8"?>
+<p:properties xmlns:p="http://schemas.microsoft.com/office/2006/metadata/properties" xmlns:xsi="http://www.w3.org/2001/XMLSchema-instance" xmlns:pc="http://schemas.microsoft.com/office/infopath/2007/PartnerControls">
+  <documentManagement/>
+</p:properties>
+</file>
+
+<file path=customXml/item3.xml><?xml version="1.0" encoding="utf-8"?>
+<?mso-contentType ?>
+<FormTemplates xmlns="http://schemas.microsoft.com/sharepoint/v3/contenttype/forms">
+  <Display>DocumentLibraryForm</Display>
+  <Edit>DocumentLibraryForm</Edit>
+  <New>DocumentLibraryForm</New>
+</FormTemplates>
+</file>
+
 <file path=customXml/item4.xml><?xml version="1.0" encoding="utf-8"?>
 <b:Sources xmlns:b="http://schemas.openxmlformats.org/officeDocument/2006/bibliography" xmlns="http://schemas.openxmlformats.org/officeDocument/2006/bibliography" SelectedStyle="\APA.XSL" StyleName="APA"/>
 </file>
 
 <file path=customXml/itemProps1.xml><?xml version="1.0" encoding="utf-8"?>
-<ds:datastoreItem xmlns:ds="http://schemas.openxmlformats.org/officeDocument/2006/customXml" ds:itemID="{A885B2DB-42DA-4318-9EB7-6D24C272F932}">
-  <ds:schemaRefs>
-    <ds:schemaRef ds:uri="http://schemas.microsoft.com/sharepoint/v3/contenttype/forms"/>
-  </ds:schemaRefs>
-</ds:datastoreItem>
-</file>
-
-<file path=customXml/itemProps2.xml><?xml version="1.0" encoding="utf-8"?>
-<ds:datastoreItem xmlns:ds="http://schemas.openxmlformats.org/officeDocument/2006/customXml" ds:itemID="{FAB5EBB6-5E22-4A93-8A88-BE0203FA85CB}">
-  <ds:schemaRefs>
-    <ds:schemaRef ds:uri="http://schemas.microsoft.com/office/2006/metadata/properties"/>
-    <ds:schemaRef ds:uri="http://schemas.microsoft.com/office/infopath/2007/PartnerControls"/>
-  </ds:schemaRefs>
-</ds:datastoreItem>
-</file>
-
-<file path=customXml/itemProps3.xml><?xml version="1.0" encoding="utf-8"?>
 <ds:datastoreItem xmlns:ds="http://schemas.openxmlformats.org/officeDocument/2006/customXml" ds:itemID="{3EC30AF7-F6FD-4FB6-B723-1340D7FE908C}">
   <ds:schemaRefs>
     <ds:schemaRef ds:uri="http://schemas.microsoft.com/office/2006/metadata/contentType"/>
@@ -10562,8 +10649,25 @@
 </ds:datastoreItem>
 </file>
 
+<file path=customXml/itemProps2.xml><?xml version="1.0" encoding="utf-8"?>
+<ds:datastoreItem xmlns:ds="http://schemas.openxmlformats.org/officeDocument/2006/customXml" ds:itemID="{FAB5EBB6-5E22-4A93-8A88-BE0203FA85CB}">
+  <ds:schemaRefs>
+    <ds:schemaRef ds:uri="http://schemas.microsoft.com/office/2006/metadata/properties"/>
+    <ds:schemaRef ds:uri="http://schemas.microsoft.com/office/infopath/2007/PartnerControls"/>
+  </ds:schemaRefs>
+</ds:datastoreItem>
+</file>
+
+<file path=customXml/itemProps3.xml><?xml version="1.0" encoding="utf-8"?>
+<ds:datastoreItem xmlns:ds="http://schemas.openxmlformats.org/officeDocument/2006/customXml" ds:itemID="{A885B2DB-42DA-4318-9EB7-6D24C272F932}">
+  <ds:schemaRefs>
+    <ds:schemaRef ds:uri="http://schemas.microsoft.com/sharepoint/v3/contenttype/forms"/>
+  </ds:schemaRefs>
+</ds:datastoreItem>
+</file>
+
 <file path=customXml/itemProps4.xml><?xml version="1.0" encoding="utf-8"?>
-<ds:datastoreItem xmlns:ds="http://schemas.openxmlformats.org/officeDocument/2006/customXml" ds:itemID="{82AE39DD-CC35-4ACB-B1D3-7448A04A7E75}">
+<ds:datastoreItem xmlns:ds="http://schemas.openxmlformats.org/officeDocument/2006/customXml" ds:itemID="{1B73AC89-0C67-43F7-8AC0-FD864099E222}">
   <ds:schemaRefs>
     <ds:schemaRef ds:uri="http://schemas.openxmlformats.org/officeDocument/2006/bibliography"/>
   </ds:schemaRefs>

</xml_diff>

<commit_message>
[VM:Doug.Stearns@12/19/2014 3:53:28 PM] p14031 - ecl ets non-comply report - initial prototype of req updates
git-tfs-id: [https://tfs.omnicloud.local/tfs/cco%20program/]$/eCoaching_V2;C13873
</commit_message>
<xml_diff>
--- a/Requirements/CCO_eCoaching_Log_ETS_Layout.docx
+++ b/Requirements/CCO_eCoaching_Log_ETS_Layout.docx
@@ -1160,8 +1160,6 @@
             <w:r>
               <w:t>Updated size of time code to 30 bytes</w:t>
             </w:r>
-            <w:bookmarkStart w:id="1" w:name="_GoBack"/>
-            <w:bookmarkEnd w:id="1"/>
           </w:p>
         </w:tc>
         <w:tc>
@@ -1194,6 +1192,9 @@
               <w:ind w:left="0"/>
               <w:jc w:val="left"/>
             </w:pPr>
+            <w:r>
+              <w:t>12/19/2014</w:t>
+            </w:r>
           </w:p>
         </w:tc>
         <w:tc>
@@ -1206,6 +1207,17 @@
               <w:ind w:left="0"/>
               <w:jc w:val="left"/>
             </w:pPr>
+            <w:r>
+              <w:t xml:space="preserve">P14031 – </w:t>
+            </w:r>
+            <w:proofErr w:type="spellStart"/>
+            <w:r>
+              <w:t>eCL</w:t>
+            </w:r>
+            <w:proofErr w:type="spellEnd"/>
+            <w:r>
+              <w:t xml:space="preserve"> ETS Non-compliance Action Report</w:t>
+            </w:r>
           </w:p>
         </w:tc>
         <w:tc>
@@ -1218,6 +1230,9 @@
               <w:ind w:left="0"/>
               <w:jc w:val="center"/>
             </w:pPr>
+            <w:r>
+              <w:t>Doug Stearns</w:t>
+            </w:r>
           </w:p>
         </w:tc>
       </w:tr>
@@ -1536,7 +1551,7 @@
           <w:szCs w:val="22"/>
         </w:rPr>
       </w:pPr>
-      <w:bookmarkStart w:id="2" w:name="_Toc321377922"/>
+      <w:bookmarkStart w:id="1" w:name="_Toc321377922"/>
       <w:proofErr w:type="spellStart"/>
       <w:proofErr w:type="gramStart"/>
       <w:r>
@@ -1551,7 +1566,7 @@
       <w:r>
         <w:t>Electronic Timekeeping System Data Feed</w:t>
       </w:r>
-      <w:bookmarkEnd w:id="2"/>
+      <w:bookmarkEnd w:id="1"/>
     </w:p>
     <w:p>
       <w:pPr>
@@ -1566,7 +1581,21 @@
           <w:sz w:val="22"/>
           <w:szCs w:val="22"/>
         </w:rPr>
-        <w:t>The following is the record layout of the various ETS report files.</w:t>
+        <w:t>The following is the record layout of the various ETS report files</w:t>
+      </w:r>
+      <w:r>
+        <w:rPr>
+          <w:sz w:val="22"/>
+          <w:szCs w:val="22"/>
+        </w:rPr>
+        <w:t xml:space="preserve"> identified in the report code description</w:t>
+      </w:r>
+      <w:r>
+        <w:rPr>
+          <w:sz w:val="22"/>
+          <w:szCs w:val="22"/>
+        </w:rPr>
+        <w:t>.</w:t>
       </w:r>
     </w:p>
     <w:p/>
@@ -3972,7 +4001,21 @@
           <w:sz w:val="22"/>
           <w:szCs w:val="22"/>
         </w:rPr>
-        <w:t>The following is the record layout of the various ETS report files for Approvers.</w:t>
+        <w:t>The following is the record layout of the various ETS report files for Approvers</w:t>
+      </w:r>
+      <w:r>
+        <w:rPr>
+          <w:sz w:val="22"/>
+          <w:szCs w:val="22"/>
+        </w:rPr>
+        <w:t xml:space="preserve"> identified in the report code description</w:t>
+      </w:r>
+      <w:r>
+        <w:rPr>
+          <w:sz w:val="22"/>
+          <w:szCs w:val="22"/>
+        </w:rPr>
+        <w:t>.</w:t>
       </w:r>
     </w:p>
     <w:p/>
@@ -6124,6 +6167,1627 @@
         </w:tc>
       </w:tr>
     </w:tbl>
+    <w:p>
+      <w:pPr>
+        <w:rPr>
+          <w:b/>
+          <w:sz w:val="24"/>
+          <w:szCs w:val="24"/>
+        </w:rPr>
+      </w:pPr>
+    </w:p>
+    <w:p>
+      <w:pPr>
+        <w:rPr>
+          <w:b/>
+          <w:sz w:val="24"/>
+          <w:szCs w:val="24"/>
+        </w:rPr>
+      </w:pPr>
+    </w:p>
+    <w:p>
+      <w:pPr>
+        <w:rPr>
+          <w:b/>
+          <w:sz w:val="24"/>
+          <w:szCs w:val="24"/>
+        </w:rPr>
+      </w:pPr>
+      <w:r>
+        <w:rPr>
+          <w:b/>
+          <w:sz w:val="24"/>
+          <w:szCs w:val="24"/>
+        </w:rPr>
+        <w:br w:type="page"/>
+      </w:r>
+    </w:p>
+    <w:p>
+      <w:pPr>
+        <w:pStyle w:val="Heading1"/>
+        <w:numPr>
+          <w:ilvl w:val="0"/>
+          <w:numId w:val="0"/>
+        </w:numPr>
+        <w:ind w:left="432" w:hanging="432"/>
+        <w:rPr>
+          <w:sz w:val="22"/>
+          <w:szCs w:val="22"/>
+        </w:rPr>
+      </w:pPr>
+      <w:proofErr w:type="spellStart"/>
+      <w:proofErr w:type="gramStart"/>
+      <w:r>
+        <w:lastRenderedPageBreak/>
+        <w:t>eCoaching</w:t>
+      </w:r>
+      <w:proofErr w:type="spellEnd"/>
+      <w:proofErr w:type="gramEnd"/>
+      <w:r>
+        <w:t xml:space="preserve"> Log Electronic Timekeeping System Data Feed – </w:t>
+      </w:r>
+      <w:r>
+        <w:t>Compliance Action Report</w:t>
+      </w:r>
+      <w:r>
+        <w:t xml:space="preserve"> </w:t>
+      </w:r>
+    </w:p>
+    <w:p>
+      <w:pPr>
+        <w:spacing w:before="120"/>
+        <w:rPr>
+          <w:sz w:val="22"/>
+          <w:szCs w:val="22"/>
+        </w:rPr>
+      </w:pPr>
+      <w:r>
+        <w:rPr>
+          <w:sz w:val="22"/>
+          <w:szCs w:val="22"/>
+        </w:rPr>
+        <w:t xml:space="preserve">The following is the record layout of the </w:t>
+      </w:r>
+      <w:r>
+        <w:rPr>
+          <w:sz w:val="22"/>
+          <w:szCs w:val="22"/>
+        </w:rPr>
+        <w:t>Compliance Action (aka Outstanding Actions)</w:t>
+      </w:r>
+      <w:r>
+        <w:rPr>
+          <w:sz w:val="22"/>
+          <w:szCs w:val="22"/>
+        </w:rPr>
+        <w:t xml:space="preserve"> </w:t>
+      </w:r>
+      <w:r>
+        <w:rPr>
+          <w:sz w:val="22"/>
+          <w:szCs w:val="22"/>
+        </w:rPr>
+        <w:t xml:space="preserve">Employee </w:t>
+      </w:r>
+      <w:r>
+        <w:rPr>
+          <w:sz w:val="22"/>
+          <w:szCs w:val="22"/>
+        </w:rPr>
+        <w:t>ETS report files identified in the report code description.</w:t>
+      </w:r>
+    </w:p>
+    <w:p/>
+    <w:tbl>
+      <w:tblPr>
+        <w:tblW w:w="9813" w:type="dxa"/>
+        <w:tblBorders>
+          <w:top w:val="single" w:sz="4" w:space="0" w:color="auto"/>
+          <w:left w:val="single" w:sz="4" w:space="0" w:color="auto"/>
+          <w:bottom w:val="single" w:sz="4" w:space="0" w:color="auto"/>
+          <w:right w:val="single" w:sz="4" w:space="0" w:color="auto"/>
+          <w:insideH w:val="single" w:sz="4" w:space="0" w:color="auto"/>
+          <w:insideV w:val="single" w:sz="4" w:space="0" w:color="auto"/>
+        </w:tblBorders>
+        <w:tblLayout w:type="fixed"/>
+        <w:tblCellMar>
+          <w:top w:w="29" w:type="dxa"/>
+          <w:left w:w="115" w:type="dxa"/>
+          <w:bottom w:w="29" w:type="dxa"/>
+          <w:right w:w="115" w:type="dxa"/>
+        </w:tblCellMar>
+        <w:tblLook w:val="01E0" w:firstRow="1" w:lastRow="1" w:firstColumn="1" w:lastColumn="1" w:noHBand="0" w:noVBand="0"/>
+      </w:tblPr>
+      <w:tblGrid>
+        <w:gridCol w:w="1253"/>
+        <w:gridCol w:w="2250"/>
+        <w:gridCol w:w="1800"/>
+        <w:gridCol w:w="4510"/>
+      </w:tblGrid>
+      <w:tr>
+        <w:trPr>
+          <w:tblHeader/>
+        </w:trPr>
+        <w:tc>
+          <w:tcPr>
+            <w:tcW w:w="1253" w:type="dxa"/>
+            <w:tcBorders>
+              <w:top w:val="single" w:sz="4" w:space="0" w:color="auto"/>
+              <w:left w:val="single" w:sz="4" w:space="0" w:color="auto"/>
+              <w:bottom w:val="single" w:sz="4" w:space="0" w:color="auto"/>
+              <w:right w:val="single" w:sz="4" w:space="0" w:color="auto"/>
+            </w:tcBorders>
+          </w:tcPr>
+          <w:p>
+            <w:pPr>
+              <w:rPr>
+                <w:b/>
+                <w:sz w:val="24"/>
+                <w:szCs w:val="24"/>
+              </w:rPr>
+            </w:pPr>
+            <w:r>
+              <w:rPr>
+                <w:b/>
+                <w:sz w:val="24"/>
+                <w:szCs w:val="24"/>
+              </w:rPr>
+              <w:t>Element #</w:t>
+            </w:r>
+          </w:p>
+        </w:tc>
+        <w:tc>
+          <w:tcPr>
+            <w:tcW w:w="2250" w:type="dxa"/>
+            <w:tcBorders>
+              <w:top w:val="single" w:sz="4" w:space="0" w:color="auto"/>
+              <w:left w:val="single" w:sz="4" w:space="0" w:color="auto"/>
+              <w:bottom w:val="single" w:sz="4" w:space="0" w:color="auto"/>
+              <w:right w:val="single" w:sz="4" w:space="0" w:color="auto"/>
+            </w:tcBorders>
+          </w:tcPr>
+          <w:p>
+            <w:pPr>
+              <w:rPr>
+                <w:b/>
+                <w:sz w:val="24"/>
+                <w:szCs w:val="24"/>
+              </w:rPr>
+            </w:pPr>
+            <w:r>
+              <w:rPr>
+                <w:b/>
+                <w:sz w:val="24"/>
+                <w:szCs w:val="24"/>
+              </w:rPr>
+              <w:t>Field Name</w:t>
+            </w:r>
+          </w:p>
+        </w:tc>
+        <w:tc>
+          <w:tcPr>
+            <w:tcW w:w="1800" w:type="dxa"/>
+            <w:tcBorders>
+              <w:top w:val="single" w:sz="4" w:space="0" w:color="auto"/>
+              <w:left w:val="single" w:sz="4" w:space="0" w:color="auto"/>
+              <w:bottom w:val="single" w:sz="4" w:space="0" w:color="auto"/>
+              <w:right w:val="single" w:sz="4" w:space="0" w:color="auto"/>
+            </w:tcBorders>
+          </w:tcPr>
+          <w:p>
+            <w:pPr>
+              <w:rPr>
+                <w:b/>
+                <w:sz w:val="24"/>
+                <w:szCs w:val="24"/>
+              </w:rPr>
+            </w:pPr>
+            <w:r>
+              <w:rPr>
+                <w:b/>
+                <w:sz w:val="24"/>
+                <w:szCs w:val="24"/>
+              </w:rPr>
+              <w:t>Max Length / Field Format</w:t>
+            </w:r>
+          </w:p>
+        </w:tc>
+        <w:tc>
+          <w:tcPr>
+            <w:tcW w:w="4510" w:type="dxa"/>
+            <w:tcBorders>
+              <w:top w:val="single" w:sz="4" w:space="0" w:color="auto"/>
+              <w:left w:val="single" w:sz="4" w:space="0" w:color="auto"/>
+              <w:bottom w:val="single" w:sz="4" w:space="0" w:color="auto"/>
+              <w:right w:val="single" w:sz="4" w:space="0" w:color="auto"/>
+            </w:tcBorders>
+          </w:tcPr>
+          <w:p>
+            <w:pPr>
+              <w:rPr>
+                <w:b/>
+                <w:sz w:val="24"/>
+                <w:szCs w:val="24"/>
+              </w:rPr>
+            </w:pPr>
+            <w:r>
+              <w:rPr>
+                <w:b/>
+                <w:sz w:val="24"/>
+                <w:szCs w:val="24"/>
+              </w:rPr>
+              <w:t>Description</w:t>
+            </w:r>
+          </w:p>
+        </w:tc>
+      </w:tr>
+      <w:tr>
+        <w:trPr>
+          <w:tblHeader/>
+        </w:trPr>
+        <w:tc>
+          <w:tcPr>
+            <w:tcW w:w="1253" w:type="dxa"/>
+            <w:tcBorders>
+              <w:top w:val="single" w:sz="4" w:space="0" w:color="auto"/>
+              <w:left w:val="single" w:sz="4" w:space="0" w:color="auto"/>
+              <w:bottom w:val="single" w:sz="4" w:space="0" w:color="auto"/>
+              <w:right w:val="single" w:sz="4" w:space="0" w:color="auto"/>
+            </w:tcBorders>
+          </w:tcPr>
+          <w:p>
+            <w:pPr>
+              <w:pStyle w:val="TableText"/>
+              <w:numPr>
+                <w:ilvl w:val="0"/>
+                <w:numId w:val="14"/>
+              </w:numPr>
+              <w:rPr>
+                <w:b w:val="0"/>
+                <w:sz w:val="24"/>
+                <w:szCs w:val="24"/>
+              </w:rPr>
+            </w:pPr>
+          </w:p>
+        </w:tc>
+        <w:tc>
+          <w:tcPr>
+            <w:tcW w:w="2250" w:type="dxa"/>
+            <w:tcBorders>
+              <w:top w:val="single" w:sz="4" w:space="0" w:color="auto"/>
+              <w:left w:val="single" w:sz="4" w:space="0" w:color="auto"/>
+              <w:bottom w:val="single" w:sz="4" w:space="0" w:color="auto"/>
+              <w:right w:val="single" w:sz="4" w:space="0" w:color="auto"/>
+            </w:tcBorders>
+          </w:tcPr>
+          <w:p>
+            <w:pPr>
+              <w:rPr>
+                <w:sz w:val="24"/>
+                <w:szCs w:val="24"/>
+              </w:rPr>
+            </w:pPr>
+            <w:r>
+              <w:rPr>
+                <w:sz w:val="24"/>
+                <w:szCs w:val="24"/>
+              </w:rPr>
+              <w:t>Time Period</w:t>
+            </w:r>
+          </w:p>
+        </w:tc>
+        <w:tc>
+          <w:tcPr>
+            <w:tcW w:w="1800" w:type="dxa"/>
+            <w:tcBorders>
+              <w:top w:val="single" w:sz="4" w:space="0" w:color="auto"/>
+              <w:left w:val="single" w:sz="4" w:space="0" w:color="auto"/>
+              <w:bottom w:val="single" w:sz="4" w:space="0" w:color="auto"/>
+              <w:right w:val="single" w:sz="4" w:space="0" w:color="auto"/>
+            </w:tcBorders>
+          </w:tcPr>
+          <w:p>
+            <w:pPr>
+              <w:rPr>
+                <w:sz w:val="24"/>
+                <w:szCs w:val="24"/>
+              </w:rPr>
+            </w:pPr>
+            <w:r>
+              <w:rPr>
+                <w:sz w:val="24"/>
+                <w:szCs w:val="24"/>
+              </w:rPr>
+              <w:t>Date</w:t>
+            </w:r>
+          </w:p>
+        </w:tc>
+        <w:tc>
+          <w:tcPr>
+            <w:tcW w:w="4510" w:type="dxa"/>
+            <w:tcBorders>
+              <w:top w:val="single" w:sz="4" w:space="0" w:color="auto"/>
+              <w:left w:val="single" w:sz="4" w:space="0" w:color="auto"/>
+              <w:bottom w:val="single" w:sz="4" w:space="0" w:color="auto"/>
+              <w:right w:val="single" w:sz="4" w:space="0" w:color="auto"/>
+            </w:tcBorders>
+          </w:tcPr>
+          <w:p>
+            <w:pPr>
+              <w:rPr>
+                <w:sz w:val="24"/>
+                <w:szCs w:val="24"/>
+              </w:rPr>
+            </w:pPr>
+            <w:r>
+              <w:rPr>
+                <w:sz w:val="24"/>
+                <w:szCs w:val="24"/>
+              </w:rPr>
+              <w:t xml:space="preserve">Time period covering the infraction </w:t>
+            </w:r>
+          </w:p>
+        </w:tc>
+      </w:tr>
+      <w:tr>
+        <w:trPr>
+          <w:tblHeader/>
+        </w:trPr>
+        <w:tc>
+          <w:tcPr>
+            <w:tcW w:w="1253" w:type="dxa"/>
+            <w:tcBorders>
+              <w:top w:val="single" w:sz="4" w:space="0" w:color="auto"/>
+              <w:left w:val="single" w:sz="4" w:space="0" w:color="auto"/>
+              <w:bottom w:val="single" w:sz="4" w:space="0" w:color="auto"/>
+              <w:right w:val="single" w:sz="4" w:space="0" w:color="auto"/>
+            </w:tcBorders>
+          </w:tcPr>
+          <w:p>
+            <w:pPr>
+              <w:pStyle w:val="TableText"/>
+              <w:numPr>
+                <w:ilvl w:val="0"/>
+                <w:numId w:val="14"/>
+              </w:numPr>
+              <w:rPr>
+                <w:b w:val="0"/>
+                <w:sz w:val="24"/>
+                <w:szCs w:val="24"/>
+              </w:rPr>
+            </w:pPr>
+          </w:p>
+        </w:tc>
+        <w:tc>
+          <w:tcPr>
+            <w:tcW w:w="2250" w:type="dxa"/>
+            <w:tcBorders>
+              <w:top w:val="single" w:sz="4" w:space="0" w:color="auto"/>
+              <w:left w:val="single" w:sz="4" w:space="0" w:color="auto"/>
+              <w:bottom w:val="single" w:sz="4" w:space="0" w:color="auto"/>
+              <w:right w:val="single" w:sz="4" w:space="0" w:color="auto"/>
+            </w:tcBorders>
+          </w:tcPr>
+          <w:p>
+            <w:pPr>
+              <w:rPr>
+                <w:sz w:val="24"/>
+                <w:szCs w:val="24"/>
+              </w:rPr>
+            </w:pPr>
+            <w:r>
+              <w:rPr>
+                <w:sz w:val="24"/>
+                <w:szCs w:val="24"/>
+              </w:rPr>
+              <w:t>Report Code</w:t>
+            </w:r>
+          </w:p>
+        </w:tc>
+        <w:tc>
+          <w:tcPr>
+            <w:tcW w:w="1800" w:type="dxa"/>
+            <w:tcBorders>
+              <w:top w:val="single" w:sz="4" w:space="0" w:color="auto"/>
+              <w:left w:val="single" w:sz="4" w:space="0" w:color="auto"/>
+              <w:bottom w:val="single" w:sz="4" w:space="0" w:color="auto"/>
+              <w:right w:val="single" w:sz="4" w:space="0" w:color="auto"/>
+            </w:tcBorders>
+          </w:tcPr>
+          <w:p>
+            <w:pPr>
+              <w:rPr>
+                <w:sz w:val="24"/>
+                <w:szCs w:val="24"/>
+              </w:rPr>
+            </w:pPr>
+            <w:r>
+              <w:rPr>
+                <w:sz w:val="24"/>
+                <w:szCs w:val="24"/>
+              </w:rPr>
+              <w:t>4</w:t>
+            </w:r>
+            <w:r>
+              <w:rPr>
+                <w:sz w:val="24"/>
+                <w:szCs w:val="24"/>
+              </w:rPr>
+              <w:t xml:space="preserve"> bytes, Alpha</w:t>
+            </w:r>
+          </w:p>
+        </w:tc>
+        <w:tc>
+          <w:tcPr>
+            <w:tcW w:w="4510" w:type="dxa"/>
+            <w:tcBorders>
+              <w:top w:val="single" w:sz="4" w:space="0" w:color="auto"/>
+              <w:left w:val="single" w:sz="4" w:space="0" w:color="auto"/>
+              <w:bottom w:val="single" w:sz="4" w:space="0" w:color="auto"/>
+              <w:right w:val="single" w:sz="4" w:space="0" w:color="auto"/>
+            </w:tcBorders>
+          </w:tcPr>
+          <w:p>
+            <w:pPr>
+              <w:rPr>
+                <w:sz w:val="24"/>
+                <w:szCs w:val="24"/>
+              </w:rPr>
+            </w:pPr>
+            <w:r>
+              <w:rPr>
+                <w:sz w:val="24"/>
+                <w:szCs w:val="24"/>
+              </w:rPr>
+              <w:t>Value representing report code</w:t>
+            </w:r>
+            <w:r>
+              <w:rPr>
+                <w:sz w:val="24"/>
+                <w:szCs w:val="24"/>
+              </w:rPr>
+              <w:t xml:space="preserve"> such as:</w:t>
+            </w:r>
+          </w:p>
+          <w:p>
+            <w:pPr>
+              <w:rPr>
+                <w:sz w:val="24"/>
+                <w:szCs w:val="24"/>
+              </w:rPr>
+            </w:pPr>
+          </w:p>
+          <w:p>
+            <w:pPr>
+              <w:rPr>
+                <w:sz w:val="24"/>
+                <w:szCs w:val="24"/>
+              </w:rPr>
+            </w:pPr>
+            <w:r>
+              <w:rPr>
+                <w:sz w:val="24"/>
+                <w:szCs w:val="24"/>
+              </w:rPr>
+              <w:t>OAE – Outstanding Action (Employee)</w:t>
+            </w:r>
+            <w:r>
+              <w:rPr>
+                <w:sz w:val="24"/>
+                <w:szCs w:val="24"/>
+              </w:rPr>
+              <w:t xml:space="preserve"> </w:t>
+            </w:r>
+          </w:p>
+        </w:tc>
+      </w:tr>
+      <w:tr>
+        <w:trPr>
+          <w:tblHeader/>
+        </w:trPr>
+        <w:tc>
+          <w:tcPr>
+            <w:tcW w:w="1253" w:type="dxa"/>
+            <w:tcBorders>
+              <w:top w:val="single" w:sz="4" w:space="0" w:color="auto"/>
+              <w:left w:val="single" w:sz="4" w:space="0" w:color="auto"/>
+              <w:bottom w:val="single" w:sz="4" w:space="0" w:color="auto"/>
+              <w:right w:val="single" w:sz="4" w:space="0" w:color="auto"/>
+            </w:tcBorders>
+          </w:tcPr>
+          <w:p>
+            <w:pPr>
+              <w:pStyle w:val="TableText"/>
+              <w:numPr>
+                <w:ilvl w:val="0"/>
+                <w:numId w:val="14"/>
+              </w:numPr>
+              <w:rPr>
+                <w:b w:val="0"/>
+                <w:sz w:val="24"/>
+                <w:szCs w:val="24"/>
+              </w:rPr>
+            </w:pPr>
+          </w:p>
+        </w:tc>
+        <w:tc>
+          <w:tcPr>
+            <w:tcW w:w="2250" w:type="dxa"/>
+            <w:tcBorders>
+              <w:top w:val="single" w:sz="4" w:space="0" w:color="auto"/>
+              <w:left w:val="single" w:sz="4" w:space="0" w:color="auto"/>
+              <w:bottom w:val="single" w:sz="4" w:space="0" w:color="auto"/>
+              <w:right w:val="single" w:sz="4" w:space="0" w:color="auto"/>
+            </w:tcBorders>
+          </w:tcPr>
+          <w:p>
+            <w:pPr>
+              <w:rPr>
+                <w:sz w:val="24"/>
+                <w:szCs w:val="24"/>
+              </w:rPr>
+            </w:pPr>
+            <w:r>
+              <w:rPr>
+                <w:sz w:val="24"/>
+                <w:szCs w:val="24"/>
+              </w:rPr>
+              <w:t xml:space="preserve">Employee </w:t>
+            </w:r>
+            <w:r>
+              <w:rPr>
+                <w:sz w:val="24"/>
+                <w:szCs w:val="24"/>
+              </w:rPr>
+              <w:t>ID</w:t>
+            </w:r>
+          </w:p>
+        </w:tc>
+        <w:tc>
+          <w:tcPr>
+            <w:tcW w:w="1800" w:type="dxa"/>
+            <w:tcBorders>
+              <w:top w:val="single" w:sz="4" w:space="0" w:color="auto"/>
+              <w:left w:val="single" w:sz="4" w:space="0" w:color="auto"/>
+              <w:bottom w:val="single" w:sz="4" w:space="0" w:color="auto"/>
+              <w:right w:val="single" w:sz="4" w:space="0" w:color="auto"/>
+            </w:tcBorders>
+          </w:tcPr>
+          <w:p>
+            <w:pPr>
+              <w:rPr>
+                <w:sz w:val="24"/>
+                <w:szCs w:val="24"/>
+              </w:rPr>
+            </w:pPr>
+            <w:r>
+              <w:rPr>
+                <w:sz w:val="24"/>
+                <w:szCs w:val="24"/>
+              </w:rPr>
+              <w:t>20 bytes, Alpha/Numeric</w:t>
+            </w:r>
+          </w:p>
+        </w:tc>
+        <w:tc>
+          <w:tcPr>
+            <w:tcW w:w="4510" w:type="dxa"/>
+            <w:tcBorders>
+              <w:top w:val="single" w:sz="4" w:space="0" w:color="auto"/>
+              <w:left w:val="single" w:sz="4" w:space="0" w:color="auto"/>
+              <w:bottom w:val="single" w:sz="4" w:space="0" w:color="auto"/>
+              <w:right w:val="single" w:sz="4" w:space="0" w:color="auto"/>
+            </w:tcBorders>
+          </w:tcPr>
+          <w:p>
+            <w:pPr>
+              <w:rPr>
+                <w:sz w:val="24"/>
+                <w:szCs w:val="24"/>
+              </w:rPr>
+            </w:pPr>
+            <w:r>
+              <w:rPr>
+                <w:sz w:val="24"/>
+                <w:szCs w:val="24"/>
+              </w:rPr>
+              <w:t>Employee number</w:t>
+            </w:r>
+          </w:p>
+        </w:tc>
+      </w:tr>
+      <w:tr>
+        <w:trPr>
+          <w:tblHeader/>
+        </w:trPr>
+        <w:tc>
+          <w:tcPr>
+            <w:tcW w:w="1253" w:type="dxa"/>
+            <w:tcBorders>
+              <w:top w:val="single" w:sz="4" w:space="0" w:color="auto"/>
+              <w:left w:val="single" w:sz="4" w:space="0" w:color="auto"/>
+              <w:bottom w:val="single" w:sz="4" w:space="0" w:color="auto"/>
+              <w:right w:val="single" w:sz="4" w:space="0" w:color="auto"/>
+            </w:tcBorders>
+          </w:tcPr>
+          <w:p>
+            <w:pPr>
+              <w:pStyle w:val="TableText"/>
+              <w:numPr>
+                <w:ilvl w:val="0"/>
+                <w:numId w:val="14"/>
+              </w:numPr>
+              <w:rPr>
+                <w:b w:val="0"/>
+                <w:sz w:val="24"/>
+                <w:szCs w:val="24"/>
+              </w:rPr>
+            </w:pPr>
+          </w:p>
+        </w:tc>
+        <w:tc>
+          <w:tcPr>
+            <w:tcW w:w="2250" w:type="dxa"/>
+            <w:tcBorders>
+              <w:top w:val="single" w:sz="4" w:space="0" w:color="auto"/>
+              <w:left w:val="single" w:sz="4" w:space="0" w:color="auto"/>
+              <w:bottom w:val="single" w:sz="4" w:space="0" w:color="auto"/>
+              <w:right w:val="single" w:sz="4" w:space="0" w:color="auto"/>
+            </w:tcBorders>
+          </w:tcPr>
+          <w:p>
+            <w:pPr>
+              <w:rPr>
+                <w:sz w:val="24"/>
+                <w:szCs w:val="24"/>
+              </w:rPr>
+            </w:pPr>
+            <w:r>
+              <w:rPr>
+                <w:sz w:val="24"/>
+                <w:szCs w:val="24"/>
+              </w:rPr>
+              <w:t xml:space="preserve">Employee </w:t>
+            </w:r>
+            <w:r>
+              <w:rPr>
+                <w:sz w:val="24"/>
+                <w:szCs w:val="24"/>
+              </w:rPr>
+              <w:t xml:space="preserve">Name </w:t>
+            </w:r>
+          </w:p>
+        </w:tc>
+        <w:tc>
+          <w:tcPr>
+            <w:tcW w:w="1800" w:type="dxa"/>
+            <w:tcBorders>
+              <w:top w:val="single" w:sz="4" w:space="0" w:color="auto"/>
+              <w:left w:val="single" w:sz="4" w:space="0" w:color="auto"/>
+              <w:bottom w:val="single" w:sz="4" w:space="0" w:color="auto"/>
+              <w:right w:val="single" w:sz="4" w:space="0" w:color="auto"/>
+            </w:tcBorders>
+          </w:tcPr>
+          <w:p>
+            <w:pPr>
+              <w:rPr>
+                <w:sz w:val="24"/>
+                <w:szCs w:val="24"/>
+              </w:rPr>
+            </w:pPr>
+            <w:r>
+              <w:rPr>
+                <w:sz w:val="24"/>
+                <w:szCs w:val="24"/>
+              </w:rPr>
+              <w:t>70 bytes, Alpha/Numeric</w:t>
+            </w:r>
+          </w:p>
+        </w:tc>
+        <w:tc>
+          <w:tcPr>
+            <w:tcW w:w="4510" w:type="dxa"/>
+            <w:tcBorders>
+              <w:top w:val="single" w:sz="4" w:space="0" w:color="auto"/>
+              <w:left w:val="single" w:sz="4" w:space="0" w:color="auto"/>
+              <w:bottom w:val="single" w:sz="4" w:space="0" w:color="auto"/>
+              <w:right w:val="single" w:sz="4" w:space="0" w:color="auto"/>
+            </w:tcBorders>
+          </w:tcPr>
+          <w:p>
+            <w:pPr>
+              <w:rPr>
+                <w:sz w:val="24"/>
+                <w:szCs w:val="24"/>
+              </w:rPr>
+            </w:pPr>
+            <w:r>
+              <w:rPr>
+                <w:sz w:val="24"/>
+                <w:szCs w:val="24"/>
+              </w:rPr>
+              <w:t>Last name, First name of employee</w:t>
+            </w:r>
+          </w:p>
+        </w:tc>
+      </w:tr>
+    </w:tbl>
+    <w:p>
+      <w:pPr>
+        <w:rPr>
+          <w:b/>
+          <w:sz w:val="24"/>
+          <w:szCs w:val="24"/>
+        </w:rPr>
+      </w:pPr>
+    </w:p>
+    <w:p>
+      <w:pPr>
+        <w:rPr>
+          <w:b/>
+          <w:sz w:val="24"/>
+          <w:szCs w:val="24"/>
+        </w:rPr>
+      </w:pPr>
+    </w:p>
+    <w:p>
+      <w:pPr>
+        <w:rPr>
+          <w:b/>
+          <w:sz w:val="24"/>
+          <w:szCs w:val="24"/>
+        </w:rPr>
+      </w:pPr>
+    </w:p>
+    <w:p>
+      <w:pPr>
+        <w:rPr>
+          <w:b/>
+          <w:sz w:val="24"/>
+          <w:szCs w:val="24"/>
+        </w:rPr>
+      </w:pPr>
+    </w:p>
+    <w:p>
+      <w:pPr>
+        <w:spacing w:before="120"/>
+        <w:rPr>
+          <w:sz w:val="22"/>
+          <w:szCs w:val="22"/>
+        </w:rPr>
+      </w:pPr>
+      <w:r>
+        <w:rPr>
+          <w:sz w:val="22"/>
+          <w:szCs w:val="22"/>
+        </w:rPr>
+        <w:t xml:space="preserve">The following is the record layout of the Compliance Action (aka Outstanding Actions) </w:t>
+      </w:r>
+      <w:r>
+        <w:rPr>
+          <w:sz w:val="22"/>
+          <w:szCs w:val="22"/>
+        </w:rPr>
+        <w:t>Manager</w:t>
+      </w:r>
+      <w:r>
+        <w:rPr>
+          <w:sz w:val="22"/>
+          <w:szCs w:val="22"/>
+        </w:rPr>
+        <w:t xml:space="preserve"> ETS report files identified in the report code description.</w:t>
+      </w:r>
+    </w:p>
+    <w:p/>
+    <w:tbl>
+      <w:tblPr>
+        <w:tblW w:w="9813" w:type="dxa"/>
+        <w:tblBorders>
+          <w:top w:val="single" w:sz="4" w:space="0" w:color="auto"/>
+          <w:left w:val="single" w:sz="4" w:space="0" w:color="auto"/>
+          <w:bottom w:val="single" w:sz="4" w:space="0" w:color="auto"/>
+          <w:right w:val="single" w:sz="4" w:space="0" w:color="auto"/>
+          <w:insideH w:val="single" w:sz="4" w:space="0" w:color="auto"/>
+          <w:insideV w:val="single" w:sz="4" w:space="0" w:color="auto"/>
+        </w:tblBorders>
+        <w:tblLayout w:type="fixed"/>
+        <w:tblCellMar>
+          <w:top w:w="29" w:type="dxa"/>
+          <w:left w:w="115" w:type="dxa"/>
+          <w:bottom w:w="29" w:type="dxa"/>
+          <w:right w:w="115" w:type="dxa"/>
+        </w:tblCellMar>
+        <w:tblLook w:val="01E0" w:firstRow="1" w:lastRow="1" w:firstColumn="1" w:lastColumn="1" w:noHBand="0" w:noVBand="0"/>
+      </w:tblPr>
+      <w:tblGrid>
+        <w:gridCol w:w="1253"/>
+        <w:gridCol w:w="2250"/>
+        <w:gridCol w:w="1800"/>
+        <w:gridCol w:w="4510"/>
+      </w:tblGrid>
+      <w:tr>
+        <w:trPr>
+          <w:tblHeader/>
+        </w:trPr>
+        <w:tc>
+          <w:tcPr>
+            <w:tcW w:w="1253" w:type="dxa"/>
+            <w:tcBorders>
+              <w:top w:val="single" w:sz="4" w:space="0" w:color="auto"/>
+              <w:left w:val="single" w:sz="4" w:space="0" w:color="auto"/>
+              <w:bottom w:val="single" w:sz="4" w:space="0" w:color="auto"/>
+              <w:right w:val="single" w:sz="4" w:space="0" w:color="auto"/>
+            </w:tcBorders>
+          </w:tcPr>
+          <w:p>
+            <w:pPr>
+              <w:rPr>
+                <w:b/>
+                <w:sz w:val="24"/>
+                <w:szCs w:val="24"/>
+              </w:rPr>
+            </w:pPr>
+            <w:r>
+              <w:rPr>
+                <w:b/>
+                <w:sz w:val="24"/>
+                <w:szCs w:val="24"/>
+              </w:rPr>
+              <w:t>Element #</w:t>
+            </w:r>
+          </w:p>
+        </w:tc>
+        <w:tc>
+          <w:tcPr>
+            <w:tcW w:w="2250" w:type="dxa"/>
+            <w:tcBorders>
+              <w:top w:val="single" w:sz="4" w:space="0" w:color="auto"/>
+              <w:left w:val="single" w:sz="4" w:space="0" w:color="auto"/>
+              <w:bottom w:val="single" w:sz="4" w:space="0" w:color="auto"/>
+              <w:right w:val="single" w:sz="4" w:space="0" w:color="auto"/>
+            </w:tcBorders>
+          </w:tcPr>
+          <w:p>
+            <w:pPr>
+              <w:rPr>
+                <w:b/>
+                <w:sz w:val="24"/>
+                <w:szCs w:val="24"/>
+              </w:rPr>
+            </w:pPr>
+            <w:r>
+              <w:rPr>
+                <w:b/>
+                <w:sz w:val="24"/>
+                <w:szCs w:val="24"/>
+              </w:rPr>
+              <w:t>Field Name</w:t>
+            </w:r>
+          </w:p>
+        </w:tc>
+        <w:tc>
+          <w:tcPr>
+            <w:tcW w:w="1800" w:type="dxa"/>
+            <w:tcBorders>
+              <w:top w:val="single" w:sz="4" w:space="0" w:color="auto"/>
+              <w:left w:val="single" w:sz="4" w:space="0" w:color="auto"/>
+              <w:bottom w:val="single" w:sz="4" w:space="0" w:color="auto"/>
+              <w:right w:val="single" w:sz="4" w:space="0" w:color="auto"/>
+            </w:tcBorders>
+          </w:tcPr>
+          <w:p>
+            <w:pPr>
+              <w:rPr>
+                <w:b/>
+                <w:sz w:val="24"/>
+                <w:szCs w:val="24"/>
+              </w:rPr>
+            </w:pPr>
+            <w:r>
+              <w:rPr>
+                <w:b/>
+                <w:sz w:val="24"/>
+                <w:szCs w:val="24"/>
+              </w:rPr>
+              <w:t>Max Length / Field Format</w:t>
+            </w:r>
+          </w:p>
+        </w:tc>
+        <w:tc>
+          <w:tcPr>
+            <w:tcW w:w="4510" w:type="dxa"/>
+            <w:tcBorders>
+              <w:top w:val="single" w:sz="4" w:space="0" w:color="auto"/>
+              <w:left w:val="single" w:sz="4" w:space="0" w:color="auto"/>
+              <w:bottom w:val="single" w:sz="4" w:space="0" w:color="auto"/>
+              <w:right w:val="single" w:sz="4" w:space="0" w:color="auto"/>
+            </w:tcBorders>
+          </w:tcPr>
+          <w:p>
+            <w:pPr>
+              <w:rPr>
+                <w:b/>
+                <w:sz w:val="24"/>
+                <w:szCs w:val="24"/>
+              </w:rPr>
+            </w:pPr>
+            <w:r>
+              <w:rPr>
+                <w:b/>
+                <w:sz w:val="24"/>
+                <w:szCs w:val="24"/>
+              </w:rPr>
+              <w:t>Description</w:t>
+            </w:r>
+          </w:p>
+        </w:tc>
+      </w:tr>
+      <w:tr>
+        <w:trPr>
+          <w:tblHeader/>
+        </w:trPr>
+        <w:tc>
+          <w:tcPr>
+            <w:tcW w:w="1253" w:type="dxa"/>
+            <w:tcBorders>
+              <w:top w:val="single" w:sz="4" w:space="0" w:color="auto"/>
+              <w:left w:val="single" w:sz="4" w:space="0" w:color="auto"/>
+              <w:bottom w:val="single" w:sz="4" w:space="0" w:color="auto"/>
+              <w:right w:val="single" w:sz="4" w:space="0" w:color="auto"/>
+            </w:tcBorders>
+          </w:tcPr>
+          <w:p>
+            <w:pPr>
+              <w:pStyle w:val="TableText"/>
+              <w:numPr>
+                <w:ilvl w:val="0"/>
+                <w:numId w:val="15"/>
+              </w:numPr>
+              <w:rPr>
+                <w:b w:val="0"/>
+                <w:sz w:val="24"/>
+                <w:szCs w:val="24"/>
+              </w:rPr>
+            </w:pPr>
+          </w:p>
+        </w:tc>
+        <w:tc>
+          <w:tcPr>
+            <w:tcW w:w="2250" w:type="dxa"/>
+            <w:tcBorders>
+              <w:top w:val="single" w:sz="4" w:space="0" w:color="auto"/>
+              <w:left w:val="single" w:sz="4" w:space="0" w:color="auto"/>
+              <w:bottom w:val="single" w:sz="4" w:space="0" w:color="auto"/>
+              <w:right w:val="single" w:sz="4" w:space="0" w:color="auto"/>
+            </w:tcBorders>
+          </w:tcPr>
+          <w:p>
+            <w:pPr>
+              <w:rPr>
+                <w:sz w:val="24"/>
+                <w:szCs w:val="24"/>
+              </w:rPr>
+            </w:pPr>
+            <w:r>
+              <w:rPr>
+                <w:sz w:val="24"/>
+                <w:szCs w:val="24"/>
+              </w:rPr>
+              <w:t>Time Period</w:t>
+            </w:r>
+          </w:p>
+        </w:tc>
+        <w:tc>
+          <w:tcPr>
+            <w:tcW w:w="1800" w:type="dxa"/>
+            <w:tcBorders>
+              <w:top w:val="single" w:sz="4" w:space="0" w:color="auto"/>
+              <w:left w:val="single" w:sz="4" w:space="0" w:color="auto"/>
+              <w:bottom w:val="single" w:sz="4" w:space="0" w:color="auto"/>
+              <w:right w:val="single" w:sz="4" w:space="0" w:color="auto"/>
+            </w:tcBorders>
+          </w:tcPr>
+          <w:p>
+            <w:pPr>
+              <w:rPr>
+                <w:sz w:val="24"/>
+                <w:szCs w:val="24"/>
+              </w:rPr>
+            </w:pPr>
+            <w:r>
+              <w:rPr>
+                <w:sz w:val="24"/>
+                <w:szCs w:val="24"/>
+              </w:rPr>
+              <w:t>Date</w:t>
+            </w:r>
+          </w:p>
+        </w:tc>
+        <w:tc>
+          <w:tcPr>
+            <w:tcW w:w="4510" w:type="dxa"/>
+            <w:tcBorders>
+              <w:top w:val="single" w:sz="4" w:space="0" w:color="auto"/>
+              <w:left w:val="single" w:sz="4" w:space="0" w:color="auto"/>
+              <w:bottom w:val="single" w:sz="4" w:space="0" w:color="auto"/>
+              <w:right w:val="single" w:sz="4" w:space="0" w:color="auto"/>
+            </w:tcBorders>
+          </w:tcPr>
+          <w:p>
+            <w:pPr>
+              <w:rPr>
+                <w:sz w:val="24"/>
+                <w:szCs w:val="24"/>
+              </w:rPr>
+            </w:pPr>
+            <w:r>
+              <w:rPr>
+                <w:sz w:val="24"/>
+                <w:szCs w:val="24"/>
+              </w:rPr>
+              <w:t xml:space="preserve">Time period covering the infraction </w:t>
+            </w:r>
+          </w:p>
+        </w:tc>
+      </w:tr>
+      <w:tr>
+        <w:trPr>
+          <w:tblHeader/>
+        </w:trPr>
+        <w:tc>
+          <w:tcPr>
+            <w:tcW w:w="1253" w:type="dxa"/>
+            <w:tcBorders>
+              <w:top w:val="single" w:sz="4" w:space="0" w:color="auto"/>
+              <w:left w:val="single" w:sz="4" w:space="0" w:color="auto"/>
+              <w:bottom w:val="single" w:sz="4" w:space="0" w:color="auto"/>
+              <w:right w:val="single" w:sz="4" w:space="0" w:color="auto"/>
+            </w:tcBorders>
+          </w:tcPr>
+          <w:p>
+            <w:pPr>
+              <w:pStyle w:val="TableText"/>
+              <w:numPr>
+                <w:ilvl w:val="0"/>
+                <w:numId w:val="15"/>
+              </w:numPr>
+              <w:rPr>
+                <w:b w:val="0"/>
+                <w:sz w:val="24"/>
+                <w:szCs w:val="24"/>
+              </w:rPr>
+            </w:pPr>
+          </w:p>
+        </w:tc>
+        <w:tc>
+          <w:tcPr>
+            <w:tcW w:w="2250" w:type="dxa"/>
+            <w:tcBorders>
+              <w:top w:val="single" w:sz="4" w:space="0" w:color="auto"/>
+              <w:left w:val="single" w:sz="4" w:space="0" w:color="auto"/>
+              <w:bottom w:val="single" w:sz="4" w:space="0" w:color="auto"/>
+              <w:right w:val="single" w:sz="4" w:space="0" w:color="auto"/>
+            </w:tcBorders>
+          </w:tcPr>
+          <w:p>
+            <w:pPr>
+              <w:rPr>
+                <w:sz w:val="24"/>
+                <w:szCs w:val="24"/>
+              </w:rPr>
+            </w:pPr>
+            <w:r>
+              <w:rPr>
+                <w:sz w:val="24"/>
+                <w:szCs w:val="24"/>
+              </w:rPr>
+              <w:t>Report Code</w:t>
+            </w:r>
+          </w:p>
+        </w:tc>
+        <w:tc>
+          <w:tcPr>
+            <w:tcW w:w="1800" w:type="dxa"/>
+            <w:tcBorders>
+              <w:top w:val="single" w:sz="4" w:space="0" w:color="auto"/>
+              <w:left w:val="single" w:sz="4" w:space="0" w:color="auto"/>
+              <w:bottom w:val="single" w:sz="4" w:space="0" w:color="auto"/>
+              <w:right w:val="single" w:sz="4" w:space="0" w:color="auto"/>
+            </w:tcBorders>
+          </w:tcPr>
+          <w:p>
+            <w:pPr>
+              <w:rPr>
+                <w:sz w:val="24"/>
+                <w:szCs w:val="24"/>
+              </w:rPr>
+            </w:pPr>
+            <w:r>
+              <w:rPr>
+                <w:sz w:val="24"/>
+                <w:szCs w:val="24"/>
+              </w:rPr>
+              <w:t>4</w:t>
+            </w:r>
+            <w:r>
+              <w:rPr>
+                <w:sz w:val="24"/>
+                <w:szCs w:val="24"/>
+              </w:rPr>
+              <w:t xml:space="preserve"> bytes, Alpha</w:t>
+            </w:r>
+          </w:p>
+        </w:tc>
+        <w:tc>
+          <w:tcPr>
+            <w:tcW w:w="4510" w:type="dxa"/>
+            <w:tcBorders>
+              <w:top w:val="single" w:sz="4" w:space="0" w:color="auto"/>
+              <w:left w:val="single" w:sz="4" w:space="0" w:color="auto"/>
+              <w:bottom w:val="single" w:sz="4" w:space="0" w:color="auto"/>
+              <w:right w:val="single" w:sz="4" w:space="0" w:color="auto"/>
+            </w:tcBorders>
+          </w:tcPr>
+          <w:p>
+            <w:pPr>
+              <w:rPr>
+                <w:sz w:val="24"/>
+                <w:szCs w:val="24"/>
+              </w:rPr>
+            </w:pPr>
+            <w:r>
+              <w:rPr>
+                <w:sz w:val="24"/>
+                <w:szCs w:val="24"/>
+              </w:rPr>
+              <w:t>Value representing report code</w:t>
+            </w:r>
+            <w:r>
+              <w:rPr>
+                <w:sz w:val="24"/>
+                <w:szCs w:val="24"/>
+              </w:rPr>
+              <w:t xml:space="preserve"> such as:</w:t>
+            </w:r>
+          </w:p>
+          <w:p>
+            <w:pPr>
+              <w:rPr>
+                <w:sz w:val="24"/>
+                <w:szCs w:val="24"/>
+              </w:rPr>
+            </w:pPr>
+          </w:p>
+          <w:p>
+            <w:pPr>
+              <w:rPr>
+                <w:sz w:val="24"/>
+                <w:szCs w:val="24"/>
+              </w:rPr>
+            </w:pPr>
+            <w:r>
+              <w:rPr>
+                <w:sz w:val="24"/>
+                <w:szCs w:val="24"/>
+              </w:rPr>
+              <w:t>OA</w:t>
+            </w:r>
+            <w:r>
+              <w:rPr>
+                <w:sz w:val="24"/>
+                <w:szCs w:val="24"/>
+              </w:rPr>
+              <w:t>M</w:t>
+            </w:r>
+            <w:r>
+              <w:rPr>
+                <w:sz w:val="24"/>
+                <w:szCs w:val="24"/>
+              </w:rPr>
+              <w:t xml:space="preserve"> – Outstanding Action (</w:t>
+            </w:r>
+            <w:r>
+              <w:rPr>
+                <w:sz w:val="24"/>
+                <w:szCs w:val="24"/>
+              </w:rPr>
+              <w:t>Manager</w:t>
+            </w:r>
+            <w:r>
+              <w:rPr>
+                <w:sz w:val="24"/>
+                <w:szCs w:val="24"/>
+              </w:rPr>
+              <w:t>)</w:t>
+            </w:r>
+            <w:r>
+              <w:rPr>
+                <w:sz w:val="24"/>
+                <w:szCs w:val="24"/>
+              </w:rPr>
+              <w:t xml:space="preserve"> </w:t>
+            </w:r>
+          </w:p>
+        </w:tc>
+      </w:tr>
+      <w:tr>
+        <w:trPr>
+          <w:tblHeader/>
+        </w:trPr>
+        <w:tc>
+          <w:tcPr>
+            <w:tcW w:w="1253" w:type="dxa"/>
+            <w:tcBorders>
+              <w:top w:val="single" w:sz="4" w:space="0" w:color="auto"/>
+              <w:left w:val="single" w:sz="4" w:space="0" w:color="auto"/>
+              <w:bottom w:val="single" w:sz="4" w:space="0" w:color="auto"/>
+              <w:right w:val="single" w:sz="4" w:space="0" w:color="auto"/>
+            </w:tcBorders>
+          </w:tcPr>
+          <w:p>
+            <w:pPr>
+              <w:pStyle w:val="TableText"/>
+              <w:numPr>
+                <w:ilvl w:val="0"/>
+                <w:numId w:val="15"/>
+              </w:numPr>
+              <w:rPr>
+                <w:b w:val="0"/>
+                <w:sz w:val="24"/>
+                <w:szCs w:val="24"/>
+              </w:rPr>
+            </w:pPr>
+          </w:p>
+        </w:tc>
+        <w:tc>
+          <w:tcPr>
+            <w:tcW w:w="2250" w:type="dxa"/>
+            <w:tcBorders>
+              <w:top w:val="single" w:sz="4" w:space="0" w:color="auto"/>
+              <w:left w:val="single" w:sz="4" w:space="0" w:color="auto"/>
+              <w:bottom w:val="single" w:sz="4" w:space="0" w:color="auto"/>
+              <w:right w:val="single" w:sz="4" w:space="0" w:color="auto"/>
+            </w:tcBorders>
+          </w:tcPr>
+          <w:p>
+            <w:pPr>
+              <w:rPr>
+                <w:sz w:val="24"/>
+                <w:szCs w:val="24"/>
+              </w:rPr>
+            </w:pPr>
+            <w:r>
+              <w:rPr>
+                <w:sz w:val="24"/>
+                <w:szCs w:val="24"/>
+              </w:rPr>
+              <w:t xml:space="preserve">Manager </w:t>
+            </w:r>
+            <w:r>
+              <w:rPr>
+                <w:sz w:val="24"/>
+                <w:szCs w:val="24"/>
+              </w:rPr>
+              <w:t xml:space="preserve">Employee </w:t>
+            </w:r>
+            <w:r>
+              <w:rPr>
+                <w:sz w:val="24"/>
+                <w:szCs w:val="24"/>
+              </w:rPr>
+              <w:t>ID</w:t>
+            </w:r>
+          </w:p>
+        </w:tc>
+        <w:tc>
+          <w:tcPr>
+            <w:tcW w:w="1800" w:type="dxa"/>
+            <w:tcBorders>
+              <w:top w:val="single" w:sz="4" w:space="0" w:color="auto"/>
+              <w:left w:val="single" w:sz="4" w:space="0" w:color="auto"/>
+              <w:bottom w:val="single" w:sz="4" w:space="0" w:color="auto"/>
+              <w:right w:val="single" w:sz="4" w:space="0" w:color="auto"/>
+            </w:tcBorders>
+          </w:tcPr>
+          <w:p>
+            <w:pPr>
+              <w:rPr>
+                <w:sz w:val="24"/>
+                <w:szCs w:val="24"/>
+              </w:rPr>
+            </w:pPr>
+            <w:r>
+              <w:rPr>
+                <w:sz w:val="24"/>
+                <w:szCs w:val="24"/>
+              </w:rPr>
+              <w:t>20 bytes, Alpha/Numeric</w:t>
+            </w:r>
+          </w:p>
+        </w:tc>
+        <w:tc>
+          <w:tcPr>
+            <w:tcW w:w="4510" w:type="dxa"/>
+            <w:tcBorders>
+              <w:top w:val="single" w:sz="4" w:space="0" w:color="auto"/>
+              <w:left w:val="single" w:sz="4" w:space="0" w:color="auto"/>
+              <w:bottom w:val="single" w:sz="4" w:space="0" w:color="auto"/>
+              <w:right w:val="single" w:sz="4" w:space="0" w:color="auto"/>
+            </w:tcBorders>
+          </w:tcPr>
+          <w:p>
+            <w:pPr>
+              <w:rPr>
+                <w:sz w:val="24"/>
+                <w:szCs w:val="24"/>
+              </w:rPr>
+            </w:pPr>
+            <w:r>
+              <w:rPr>
+                <w:sz w:val="24"/>
+                <w:szCs w:val="24"/>
+              </w:rPr>
+              <w:t>Employee number</w:t>
+            </w:r>
+          </w:p>
+        </w:tc>
+      </w:tr>
+      <w:tr>
+        <w:trPr>
+          <w:tblHeader/>
+        </w:trPr>
+        <w:tc>
+          <w:tcPr>
+            <w:tcW w:w="1253" w:type="dxa"/>
+            <w:tcBorders>
+              <w:top w:val="single" w:sz="4" w:space="0" w:color="auto"/>
+              <w:left w:val="single" w:sz="4" w:space="0" w:color="auto"/>
+              <w:bottom w:val="single" w:sz="4" w:space="0" w:color="auto"/>
+              <w:right w:val="single" w:sz="4" w:space="0" w:color="auto"/>
+            </w:tcBorders>
+          </w:tcPr>
+          <w:p>
+            <w:pPr>
+              <w:pStyle w:val="TableText"/>
+              <w:numPr>
+                <w:ilvl w:val="0"/>
+                <w:numId w:val="15"/>
+              </w:numPr>
+              <w:rPr>
+                <w:b w:val="0"/>
+                <w:sz w:val="24"/>
+                <w:szCs w:val="24"/>
+              </w:rPr>
+            </w:pPr>
+          </w:p>
+        </w:tc>
+        <w:tc>
+          <w:tcPr>
+            <w:tcW w:w="2250" w:type="dxa"/>
+            <w:tcBorders>
+              <w:top w:val="single" w:sz="4" w:space="0" w:color="auto"/>
+              <w:left w:val="single" w:sz="4" w:space="0" w:color="auto"/>
+              <w:bottom w:val="single" w:sz="4" w:space="0" w:color="auto"/>
+              <w:right w:val="single" w:sz="4" w:space="0" w:color="auto"/>
+            </w:tcBorders>
+          </w:tcPr>
+          <w:p>
+            <w:pPr>
+              <w:rPr>
+                <w:sz w:val="24"/>
+                <w:szCs w:val="24"/>
+              </w:rPr>
+            </w:pPr>
+            <w:r>
+              <w:rPr>
+                <w:sz w:val="24"/>
+                <w:szCs w:val="24"/>
+              </w:rPr>
+              <w:t xml:space="preserve">Manager </w:t>
+            </w:r>
+            <w:r>
+              <w:rPr>
+                <w:sz w:val="24"/>
+                <w:szCs w:val="24"/>
+              </w:rPr>
+              <w:t xml:space="preserve">Name </w:t>
+            </w:r>
+          </w:p>
+        </w:tc>
+        <w:tc>
+          <w:tcPr>
+            <w:tcW w:w="1800" w:type="dxa"/>
+            <w:tcBorders>
+              <w:top w:val="single" w:sz="4" w:space="0" w:color="auto"/>
+              <w:left w:val="single" w:sz="4" w:space="0" w:color="auto"/>
+              <w:bottom w:val="single" w:sz="4" w:space="0" w:color="auto"/>
+              <w:right w:val="single" w:sz="4" w:space="0" w:color="auto"/>
+            </w:tcBorders>
+          </w:tcPr>
+          <w:p>
+            <w:pPr>
+              <w:rPr>
+                <w:sz w:val="24"/>
+                <w:szCs w:val="24"/>
+              </w:rPr>
+            </w:pPr>
+            <w:r>
+              <w:rPr>
+                <w:sz w:val="24"/>
+                <w:szCs w:val="24"/>
+              </w:rPr>
+              <w:t>70 bytes, Alpha/Numeric</w:t>
+            </w:r>
+          </w:p>
+        </w:tc>
+        <w:tc>
+          <w:tcPr>
+            <w:tcW w:w="4510" w:type="dxa"/>
+            <w:tcBorders>
+              <w:top w:val="single" w:sz="4" w:space="0" w:color="auto"/>
+              <w:left w:val="single" w:sz="4" w:space="0" w:color="auto"/>
+              <w:bottom w:val="single" w:sz="4" w:space="0" w:color="auto"/>
+              <w:right w:val="single" w:sz="4" w:space="0" w:color="auto"/>
+            </w:tcBorders>
+          </w:tcPr>
+          <w:p>
+            <w:pPr>
+              <w:rPr>
+                <w:sz w:val="24"/>
+                <w:szCs w:val="24"/>
+              </w:rPr>
+            </w:pPr>
+            <w:r>
+              <w:rPr>
+                <w:sz w:val="24"/>
+                <w:szCs w:val="24"/>
+              </w:rPr>
+              <w:t xml:space="preserve">Last name, First name of </w:t>
+            </w:r>
+            <w:r>
+              <w:rPr>
+                <w:sz w:val="24"/>
+                <w:szCs w:val="24"/>
+              </w:rPr>
+              <w:t>manager</w:t>
+            </w:r>
+          </w:p>
+        </w:tc>
+      </w:tr>
+      <w:tr>
+        <w:trPr>
+          <w:tblHeader/>
+        </w:trPr>
+        <w:tc>
+          <w:tcPr>
+            <w:tcW w:w="1253" w:type="dxa"/>
+            <w:tcBorders>
+              <w:top w:val="single" w:sz="4" w:space="0" w:color="auto"/>
+              <w:left w:val="single" w:sz="4" w:space="0" w:color="auto"/>
+              <w:bottom w:val="single" w:sz="4" w:space="0" w:color="auto"/>
+              <w:right w:val="single" w:sz="4" w:space="0" w:color="auto"/>
+            </w:tcBorders>
+          </w:tcPr>
+          <w:p>
+            <w:pPr>
+              <w:pStyle w:val="TableText"/>
+              <w:numPr>
+                <w:ilvl w:val="0"/>
+                <w:numId w:val="15"/>
+              </w:numPr>
+              <w:rPr>
+                <w:b w:val="0"/>
+                <w:sz w:val="24"/>
+                <w:szCs w:val="24"/>
+              </w:rPr>
+            </w:pPr>
+          </w:p>
+        </w:tc>
+        <w:tc>
+          <w:tcPr>
+            <w:tcW w:w="2250" w:type="dxa"/>
+            <w:tcBorders>
+              <w:top w:val="single" w:sz="4" w:space="0" w:color="auto"/>
+              <w:left w:val="single" w:sz="4" w:space="0" w:color="auto"/>
+              <w:bottom w:val="single" w:sz="4" w:space="0" w:color="auto"/>
+              <w:right w:val="single" w:sz="4" w:space="0" w:color="auto"/>
+            </w:tcBorders>
+          </w:tcPr>
+          <w:p>
+            <w:pPr>
+              <w:rPr>
+                <w:sz w:val="24"/>
+                <w:szCs w:val="24"/>
+              </w:rPr>
+            </w:pPr>
+            <w:r>
+              <w:rPr>
+                <w:sz w:val="24"/>
+                <w:szCs w:val="24"/>
+              </w:rPr>
+              <w:t>Name of Employee whose timecard requires Action</w:t>
+            </w:r>
+          </w:p>
+        </w:tc>
+        <w:tc>
+          <w:tcPr>
+            <w:tcW w:w="1800" w:type="dxa"/>
+            <w:tcBorders>
+              <w:top w:val="single" w:sz="4" w:space="0" w:color="auto"/>
+              <w:left w:val="single" w:sz="4" w:space="0" w:color="auto"/>
+              <w:bottom w:val="single" w:sz="4" w:space="0" w:color="auto"/>
+              <w:right w:val="single" w:sz="4" w:space="0" w:color="auto"/>
+            </w:tcBorders>
+          </w:tcPr>
+          <w:p>
+            <w:pPr>
+              <w:rPr>
+                <w:sz w:val="24"/>
+                <w:szCs w:val="24"/>
+              </w:rPr>
+            </w:pPr>
+            <w:r>
+              <w:rPr>
+                <w:sz w:val="24"/>
+                <w:szCs w:val="24"/>
+              </w:rPr>
+              <w:t>70 bytes, Alpha/Numeric</w:t>
+            </w:r>
+          </w:p>
+        </w:tc>
+        <w:tc>
+          <w:tcPr>
+            <w:tcW w:w="4510" w:type="dxa"/>
+            <w:tcBorders>
+              <w:top w:val="single" w:sz="4" w:space="0" w:color="auto"/>
+              <w:left w:val="single" w:sz="4" w:space="0" w:color="auto"/>
+              <w:bottom w:val="single" w:sz="4" w:space="0" w:color="auto"/>
+              <w:right w:val="single" w:sz="4" w:space="0" w:color="auto"/>
+            </w:tcBorders>
+          </w:tcPr>
+          <w:p>
+            <w:pPr>
+              <w:rPr>
+                <w:sz w:val="24"/>
+                <w:szCs w:val="24"/>
+              </w:rPr>
+            </w:pPr>
+            <w:r>
+              <w:rPr>
+                <w:sz w:val="24"/>
+                <w:szCs w:val="24"/>
+              </w:rPr>
+              <w:t xml:space="preserve">Last name, First name of </w:t>
+            </w:r>
+            <w:r>
+              <w:rPr>
+                <w:sz w:val="24"/>
+                <w:szCs w:val="24"/>
+              </w:rPr>
+              <w:t>employee</w:t>
+            </w:r>
+            <w:r>
+              <w:rPr>
+                <w:sz w:val="24"/>
+                <w:szCs w:val="24"/>
+              </w:rPr>
+              <w:t xml:space="preserve"> whose time card required action</w:t>
+            </w:r>
+            <w:bookmarkStart w:id="2" w:name="_GoBack"/>
+            <w:bookmarkEnd w:id="2"/>
+          </w:p>
+        </w:tc>
+      </w:tr>
+    </w:tbl>
+    <w:p>
+      <w:pPr>
+        <w:rPr>
+          <w:b/>
+          <w:sz w:val="24"/>
+          <w:szCs w:val="24"/>
+        </w:rPr>
+      </w:pPr>
+    </w:p>
     <w:p>
       <w:pPr>
         <w:rPr>
@@ -6449,7 +8113,7 @@
         <w:noProof/>
         <w:sz w:val="18"/>
       </w:rPr>
-      <w:t>2</w:t>
+      <w:t>7</w:t>
     </w:r>
     <w:r>
       <w:rPr>
@@ -6948,6 +8612,95 @@
     </w:lvl>
   </w:abstractNum>
   <w:abstractNum w:abstractNumId="1">
+    <w:nsid w:val="15A50E41"/>
+    <w:multiLevelType w:val="hybridMultilevel"/>
+    <w:tmpl w:val="977E3F6A"/>
+    <w:lvl w:ilvl="0" w:tplc="3EA258FE">
+      <w:start w:val="1"/>
+      <w:numFmt w:val="decimal"/>
+      <w:lvlText w:val="%1"/>
+      <w:lvlJc w:val="left"/>
+      <w:pPr>
+        <w:ind w:left="720" w:hanging="360"/>
+      </w:pPr>
+      <w:rPr>
+        <w:rFonts w:hint="default"/>
+      </w:rPr>
+    </w:lvl>
+    <w:lvl w:ilvl="1" w:tplc="04090019" w:tentative="1">
+      <w:start w:val="1"/>
+      <w:numFmt w:val="lowerLetter"/>
+      <w:lvlText w:val="%2."/>
+      <w:lvlJc w:val="left"/>
+      <w:pPr>
+        <w:ind w:left="1440" w:hanging="360"/>
+      </w:pPr>
+    </w:lvl>
+    <w:lvl w:ilvl="2" w:tplc="0409001B" w:tentative="1">
+      <w:start w:val="1"/>
+      <w:numFmt w:val="lowerRoman"/>
+      <w:lvlText w:val="%3."/>
+      <w:lvlJc w:val="right"/>
+      <w:pPr>
+        <w:ind w:left="2160" w:hanging="180"/>
+      </w:pPr>
+    </w:lvl>
+    <w:lvl w:ilvl="3" w:tplc="0409000F" w:tentative="1">
+      <w:start w:val="1"/>
+      <w:numFmt w:val="decimal"/>
+      <w:lvlText w:val="%4."/>
+      <w:lvlJc w:val="left"/>
+      <w:pPr>
+        <w:ind w:left="2880" w:hanging="360"/>
+      </w:pPr>
+    </w:lvl>
+    <w:lvl w:ilvl="4" w:tplc="04090019" w:tentative="1">
+      <w:start w:val="1"/>
+      <w:numFmt w:val="lowerLetter"/>
+      <w:lvlText w:val="%5."/>
+      <w:lvlJc w:val="left"/>
+      <w:pPr>
+        <w:ind w:left="3600" w:hanging="360"/>
+      </w:pPr>
+    </w:lvl>
+    <w:lvl w:ilvl="5" w:tplc="0409001B" w:tentative="1">
+      <w:start w:val="1"/>
+      <w:numFmt w:val="lowerRoman"/>
+      <w:lvlText w:val="%6."/>
+      <w:lvlJc w:val="right"/>
+      <w:pPr>
+        <w:ind w:left="4320" w:hanging="180"/>
+      </w:pPr>
+    </w:lvl>
+    <w:lvl w:ilvl="6" w:tplc="0409000F" w:tentative="1">
+      <w:start w:val="1"/>
+      <w:numFmt w:val="decimal"/>
+      <w:lvlText w:val="%7."/>
+      <w:lvlJc w:val="left"/>
+      <w:pPr>
+        <w:ind w:left="5040" w:hanging="360"/>
+      </w:pPr>
+    </w:lvl>
+    <w:lvl w:ilvl="7" w:tplc="04090019" w:tentative="1">
+      <w:start w:val="1"/>
+      <w:numFmt w:val="lowerLetter"/>
+      <w:lvlText w:val="%8."/>
+      <w:lvlJc w:val="left"/>
+      <w:pPr>
+        <w:ind w:left="5760" w:hanging="360"/>
+      </w:pPr>
+    </w:lvl>
+    <w:lvl w:ilvl="8" w:tplc="0409001B" w:tentative="1">
+      <w:start w:val="1"/>
+      <w:numFmt w:val="lowerRoman"/>
+      <w:lvlText w:val="%9."/>
+      <w:lvlJc w:val="right"/>
+      <w:pPr>
+        <w:ind w:left="6480" w:hanging="180"/>
+      </w:pPr>
+    </w:lvl>
+  </w:abstractNum>
+  <w:abstractNum w:abstractNumId="2">
     <w:nsid w:val="199409F8"/>
     <w:multiLevelType w:val="hybridMultilevel"/>
     <w:tmpl w:val="3E3CD638"/>
@@ -7060,7 +8813,7 @@
       </w:rPr>
     </w:lvl>
   </w:abstractNum>
-  <w:abstractNum w:abstractNumId="2">
+  <w:abstractNum w:abstractNumId="3">
     <w:nsid w:val="32C85EE1"/>
     <w:multiLevelType w:val="hybridMultilevel"/>
     <w:tmpl w:val="75280BFE"/>
@@ -7173,7 +8926,7 @@
       </w:rPr>
     </w:lvl>
   </w:abstractNum>
-  <w:abstractNum w:abstractNumId="3">
+  <w:abstractNum w:abstractNumId="4">
     <w:nsid w:val="3B37710B"/>
     <w:multiLevelType w:val="multilevel"/>
     <w:tmpl w:val="F4E22584"/>
@@ -7322,7 +9075,7 @@
       </w:rPr>
     </w:lvl>
   </w:abstractNum>
-  <w:abstractNum w:abstractNumId="4">
+  <w:abstractNum w:abstractNumId="5">
     <w:nsid w:val="418011EC"/>
     <w:multiLevelType w:val="singleLevel"/>
     <w:tmpl w:val="399EAB7E"/>
@@ -7343,7 +9096,7 @@
       </w:rPr>
     </w:lvl>
   </w:abstractNum>
-  <w:abstractNum w:abstractNumId="5">
+  <w:abstractNum w:abstractNumId="6">
     <w:nsid w:val="45DB13C5"/>
     <w:multiLevelType w:val="hybridMultilevel"/>
     <w:tmpl w:val="23A4AD5A"/>
@@ -7456,7 +9209,7 @@
       </w:rPr>
     </w:lvl>
   </w:abstractNum>
-  <w:abstractNum w:abstractNumId="6">
+  <w:abstractNum w:abstractNumId="7">
     <w:nsid w:val="492D177D"/>
     <w:multiLevelType w:val="hybridMultilevel"/>
     <w:tmpl w:val="7BDAFA30"/>
@@ -7569,7 +9322,7 @@
       </w:rPr>
     </w:lvl>
   </w:abstractNum>
-  <w:abstractNum w:abstractNumId="7">
+  <w:abstractNum w:abstractNumId="8">
     <w:nsid w:val="60572D94"/>
     <w:multiLevelType w:val="hybridMultilevel"/>
     <w:tmpl w:val="977E3F6A"/>
@@ -7658,7 +9411,7 @@
       </w:pPr>
     </w:lvl>
   </w:abstractNum>
-  <w:abstractNum w:abstractNumId="8">
+  <w:abstractNum w:abstractNumId="9">
     <w:nsid w:val="60F32453"/>
     <w:multiLevelType w:val="hybridMultilevel"/>
     <w:tmpl w:val="98C8D63E"/>
@@ -7771,7 +9524,7 @@
       </w:rPr>
     </w:lvl>
   </w:abstractNum>
-  <w:abstractNum w:abstractNumId="9">
+  <w:abstractNum w:abstractNumId="10">
     <w:nsid w:val="664E1BBF"/>
     <w:multiLevelType w:val="hybridMultilevel"/>
     <w:tmpl w:val="D6B42FCE"/>
@@ -7863,7 +9616,7 @@
       </w:pPr>
     </w:lvl>
   </w:abstractNum>
-  <w:abstractNum w:abstractNumId="10">
+  <w:abstractNum w:abstractNumId="11">
     <w:nsid w:val="66CE4507"/>
     <w:multiLevelType w:val="hybridMultilevel"/>
     <w:tmpl w:val="C3260AE2"/>
@@ -7976,7 +9729,7 @@
       </w:rPr>
     </w:lvl>
   </w:abstractNum>
-  <w:abstractNum w:abstractNumId="11">
+  <w:abstractNum w:abstractNumId="12">
     <w:nsid w:val="6A451C39"/>
     <w:multiLevelType w:val="hybridMultilevel"/>
     <w:tmpl w:val="C520D114"/>
@@ -8089,7 +9842,96 @@
       </w:rPr>
     </w:lvl>
   </w:abstractNum>
-  <w:abstractNum w:abstractNumId="12">
+  <w:abstractNum w:abstractNumId="13">
+    <w:nsid w:val="6CAA10F2"/>
+    <w:multiLevelType w:val="hybridMultilevel"/>
+    <w:tmpl w:val="977E3F6A"/>
+    <w:lvl w:ilvl="0" w:tplc="3EA258FE">
+      <w:start w:val="1"/>
+      <w:numFmt w:val="decimal"/>
+      <w:lvlText w:val="%1"/>
+      <w:lvlJc w:val="left"/>
+      <w:pPr>
+        <w:ind w:left="720" w:hanging="360"/>
+      </w:pPr>
+      <w:rPr>
+        <w:rFonts w:hint="default"/>
+      </w:rPr>
+    </w:lvl>
+    <w:lvl w:ilvl="1" w:tplc="04090019" w:tentative="1">
+      <w:start w:val="1"/>
+      <w:numFmt w:val="lowerLetter"/>
+      <w:lvlText w:val="%2."/>
+      <w:lvlJc w:val="left"/>
+      <w:pPr>
+        <w:ind w:left="1440" w:hanging="360"/>
+      </w:pPr>
+    </w:lvl>
+    <w:lvl w:ilvl="2" w:tplc="0409001B" w:tentative="1">
+      <w:start w:val="1"/>
+      <w:numFmt w:val="lowerRoman"/>
+      <w:lvlText w:val="%3."/>
+      <w:lvlJc w:val="right"/>
+      <w:pPr>
+        <w:ind w:left="2160" w:hanging="180"/>
+      </w:pPr>
+    </w:lvl>
+    <w:lvl w:ilvl="3" w:tplc="0409000F" w:tentative="1">
+      <w:start w:val="1"/>
+      <w:numFmt w:val="decimal"/>
+      <w:lvlText w:val="%4."/>
+      <w:lvlJc w:val="left"/>
+      <w:pPr>
+        <w:ind w:left="2880" w:hanging="360"/>
+      </w:pPr>
+    </w:lvl>
+    <w:lvl w:ilvl="4" w:tplc="04090019" w:tentative="1">
+      <w:start w:val="1"/>
+      <w:numFmt w:val="lowerLetter"/>
+      <w:lvlText w:val="%5."/>
+      <w:lvlJc w:val="left"/>
+      <w:pPr>
+        <w:ind w:left="3600" w:hanging="360"/>
+      </w:pPr>
+    </w:lvl>
+    <w:lvl w:ilvl="5" w:tplc="0409001B" w:tentative="1">
+      <w:start w:val="1"/>
+      <w:numFmt w:val="lowerRoman"/>
+      <w:lvlText w:val="%6."/>
+      <w:lvlJc w:val="right"/>
+      <w:pPr>
+        <w:ind w:left="4320" w:hanging="180"/>
+      </w:pPr>
+    </w:lvl>
+    <w:lvl w:ilvl="6" w:tplc="0409000F" w:tentative="1">
+      <w:start w:val="1"/>
+      <w:numFmt w:val="decimal"/>
+      <w:lvlText w:val="%7."/>
+      <w:lvlJc w:val="left"/>
+      <w:pPr>
+        <w:ind w:left="5040" w:hanging="360"/>
+      </w:pPr>
+    </w:lvl>
+    <w:lvl w:ilvl="7" w:tplc="04090019" w:tentative="1">
+      <w:start w:val="1"/>
+      <w:numFmt w:val="lowerLetter"/>
+      <w:lvlText w:val="%8."/>
+      <w:lvlJc w:val="left"/>
+      <w:pPr>
+        <w:ind w:left="5760" w:hanging="360"/>
+      </w:pPr>
+    </w:lvl>
+    <w:lvl w:ilvl="8" w:tplc="0409001B" w:tentative="1">
+      <w:start w:val="1"/>
+      <w:numFmt w:val="lowerRoman"/>
+      <w:lvlText w:val="%9."/>
+      <w:lvlJc w:val="right"/>
+      <w:pPr>
+        <w:ind w:left="6480" w:hanging="180"/>
+      </w:pPr>
+    </w:lvl>
+  </w:abstractNum>
+  <w:abstractNum w:abstractNumId="14">
     <w:nsid w:val="778759E0"/>
     <w:multiLevelType w:val="hybridMultilevel"/>
     <w:tmpl w:val="977E3F6A"/>
@@ -8179,43 +10021,49 @@
     </w:lvl>
   </w:abstractNum>
   <w:num w:numId="1">
+    <w:abstractNumId w:val="5"/>
+  </w:num>
+  <w:num w:numId="2">
     <w:abstractNumId w:val="4"/>
   </w:num>
-  <w:num w:numId="2">
+  <w:num w:numId="3">
     <w:abstractNumId w:val="3"/>
   </w:num>
-  <w:num w:numId="3">
-    <w:abstractNumId w:val="2"/>
-  </w:num>
   <w:num w:numId="4">
-    <w:abstractNumId w:val="7"/>
+    <w:abstractNumId w:val="8"/>
   </w:num>
   <w:num w:numId="5">
-    <w:abstractNumId w:val="8"/>
+    <w:abstractNumId w:val="9"/>
   </w:num>
   <w:num w:numId="6">
     <w:abstractNumId w:val="0"/>
   </w:num>
   <w:num w:numId="7">
+    <w:abstractNumId w:val="12"/>
+  </w:num>
+  <w:num w:numId="8">
     <w:abstractNumId w:val="11"/>
   </w:num>
-  <w:num w:numId="8">
+  <w:num w:numId="9">
+    <w:abstractNumId w:val="2"/>
+  </w:num>
+  <w:num w:numId="10">
     <w:abstractNumId w:val="10"/>
   </w:num>
-  <w:num w:numId="9">
-    <w:abstractNumId w:val="1"/>
-  </w:num>
-  <w:num w:numId="10">
-    <w:abstractNumId w:val="9"/>
-  </w:num>
   <w:num w:numId="11">
-    <w:abstractNumId w:val="5"/>
+    <w:abstractNumId w:val="6"/>
   </w:num>
   <w:num w:numId="12">
-    <w:abstractNumId w:val="6"/>
+    <w:abstractNumId w:val="7"/>
   </w:num>
   <w:num w:numId="13">
-    <w:abstractNumId w:val="12"/>
+    <w:abstractNumId w:val="14"/>
+  </w:num>
+  <w:num w:numId="14">
+    <w:abstractNumId w:val="13"/>
+  </w:num>
+  <w:num w:numId="15">
+    <w:abstractNumId w:val="1"/>
   </w:num>
   <w:numIdMacAtCleanup w:val="3"/>
 </w:numbering>
@@ -10501,6 +12349,21 @@
 </file>
 
 <file path=customXml/item1.xml><?xml version="1.0" encoding="utf-8"?>
+<?mso-contentType ?>
+<FormTemplates xmlns="http://schemas.microsoft.com/sharepoint/v3/contenttype/forms">
+  <Display>DocumentLibraryForm</Display>
+  <Edit>DocumentLibraryForm</Edit>
+  <New>DocumentLibraryForm</New>
+</FormTemplates>
+</file>
+
+<file path=customXml/item2.xml><?xml version="1.0" encoding="utf-8"?>
+<p:properties xmlns:p="http://schemas.microsoft.com/office/2006/metadata/properties" xmlns:xsi="http://www.w3.org/2001/XMLSchema-instance" xmlns:pc="http://schemas.microsoft.com/office/infopath/2007/PartnerControls">
+  <documentManagement/>
+</p:properties>
+</file>
+
+<file path=customXml/item3.xml><?xml version="1.0" encoding="utf-8"?>
 <ct:contentTypeSchema xmlns:ct="http://schemas.microsoft.com/office/2006/metadata/contentType" xmlns:ma="http://schemas.microsoft.com/office/2006/metadata/properties/metaAttributes" ct:_="" ma:_="" ma:contentTypeName="Document" ma:contentTypeID="0x010100DFEC865D7254EB4A8B6C8590FD20E39F" ma:contentTypeVersion="0" ma:contentTypeDescription="Create a new document." ma:contentTypeScope="" ma:versionID="dc620579c55658ff994e4edfb59cdcf1">
   <xsd:schema xmlns:xsd="http://www.w3.org/2001/XMLSchema" xmlns:xs="http://www.w3.org/2001/XMLSchema" xmlns:p="http://schemas.microsoft.com/office/2006/metadata/properties" targetNamespace="http://schemas.microsoft.com/office/2006/metadata/properties" ma:root="true" ma:fieldsID="c64490b4aec6201516c3a874156f37b2">
     <xsd:element name="properties">
@@ -10614,26 +12477,28 @@
 </ct:contentTypeSchema>
 </file>
 
-<file path=customXml/item2.xml><?xml version="1.0" encoding="utf-8"?>
-<p:properties xmlns:p="http://schemas.microsoft.com/office/2006/metadata/properties" xmlns:xsi="http://www.w3.org/2001/XMLSchema-instance" xmlns:pc="http://schemas.microsoft.com/office/infopath/2007/PartnerControls">
-  <documentManagement/>
-</p:properties>
-</file>
-
-<file path=customXml/item3.xml><?xml version="1.0" encoding="utf-8"?>
-<?mso-contentType ?>
-<FormTemplates xmlns="http://schemas.microsoft.com/sharepoint/v3/contenttype/forms">
-  <Display>DocumentLibraryForm</Display>
-  <Edit>DocumentLibraryForm</Edit>
-  <New>DocumentLibraryForm</New>
-</FormTemplates>
-</file>
-
 <file path=customXml/item4.xml><?xml version="1.0" encoding="utf-8"?>
 <b:Sources xmlns:b="http://schemas.openxmlformats.org/officeDocument/2006/bibliography" xmlns="http://schemas.openxmlformats.org/officeDocument/2006/bibliography" SelectedStyle="\APA.XSL" StyleName="APA"/>
 </file>
 
 <file path=customXml/itemProps1.xml><?xml version="1.0" encoding="utf-8"?>
+<ds:datastoreItem xmlns:ds="http://schemas.openxmlformats.org/officeDocument/2006/customXml" ds:itemID="{A885B2DB-42DA-4318-9EB7-6D24C272F932}">
+  <ds:schemaRefs>
+    <ds:schemaRef ds:uri="http://schemas.microsoft.com/sharepoint/v3/contenttype/forms"/>
+  </ds:schemaRefs>
+</ds:datastoreItem>
+</file>
+
+<file path=customXml/itemProps2.xml><?xml version="1.0" encoding="utf-8"?>
+<ds:datastoreItem xmlns:ds="http://schemas.openxmlformats.org/officeDocument/2006/customXml" ds:itemID="{FAB5EBB6-5E22-4A93-8A88-BE0203FA85CB}">
+  <ds:schemaRefs>
+    <ds:schemaRef ds:uri="http://schemas.microsoft.com/office/2006/metadata/properties"/>
+    <ds:schemaRef ds:uri="http://schemas.microsoft.com/office/infopath/2007/PartnerControls"/>
+  </ds:schemaRefs>
+</ds:datastoreItem>
+</file>
+
+<file path=customXml/itemProps3.xml><?xml version="1.0" encoding="utf-8"?>
 <ds:datastoreItem xmlns:ds="http://schemas.openxmlformats.org/officeDocument/2006/customXml" ds:itemID="{3EC30AF7-F6FD-4FB6-B723-1340D7FE908C}">
   <ds:schemaRefs>
     <ds:schemaRef ds:uri="http://schemas.microsoft.com/office/2006/metadata/contentType"/>
@@ -10649,25 +12514,8 @@
 </ds:datastoreItem>
 </file>
 
-<file path=customXml/itemProps2.xml><?xml version="1.0" encoding="utf-8"?>
-<ds:datastoreItem xmlns:ds="http://schemas.openxmlformats.org/officeDocument/2006/customXml" ds:itemID="{FAB5EBB6-5E22-4A93-8A88-BE0203FA85CB}">
-  <ds:schemaRefs>
-    <ds:schemaRef ds:uri="http://schemas.microsoft.com/office/2006/metadata/properties"/>
-    <ds:schemaRef ds:uri="http://schemas.microsoft.com/office/infopath/2007/PartnerControls"/>
-  </ds:schemaRefs>
-</ds:datastoreItem>
-</file>
-
-<file path=customXml/itemProps3.xml><?xml version="1.0" encoding="utf-8"?>
-<ds:datastoreItem xmlns:ds="http://schemas.openxmlformats.org/officeDocument/2006/customXml" ds:itemID="{A885B2DB-42DA-4318-9EB7-6D24C272F932}">
-  <ds:schemaRefs>
-    <ds:schemaRef ds:uri="http://schemas.microsoft.com/sharepoint/v3/contenttype/forms"/>
-  </ds:schemaRefs>
-</ds:datastoreItem>
-</file>
-
 <file path=customXml/itemProps4.xml><?xml version="1.0" encoding="utf-8"?>
-<ds:datastoreItem xmlns:ds="http://schemas.openxmlformats.org/officeDocument/2006/customXml" ds:itemID="{1B73AC89-0C67-43F7-8AC0-FD864099E222}">
+<ds:datastoreItem xmlns:ds="http://schemas.openxmlformats.org/officeDocument/2006/customXml" ds:itemID="{6844D9E6-84A3-4E70-86E0-241DF4AD89A2}">
   <ds:schemaRefs>
     <ds:schemaRef ds:uri="http://schemas.openxmlformats.org/officeDocument/2006/bibliography"/>
   </ds:schemaRefs>

</xml_diff>

<commit_message>
[VM:Doug.Stearns@1/7/2015 3:19:24 PM] p14031 - ecl ets non-comply report TTuser/items:Doug Stearns(stead1) Resolution for SCCB-S14031.DV.1: eCoaching - ETS Non-compliance action report (FS) - Pending Development - Doug Stearns
git-tfs-id: [https://tfs.omnicloud.local/tfs/cco%20program/]$/eCoaching_V2;C13876
</commit_message>
<xml_diff>
--- a/Requirements/CCO_eCoaching_Log_ETS_Layout.docx
+++ b/Requirements/CCO_eCoaching_Log_ETS_Layout.docx
@@ -1193,7 +1193,13 @@
               <w:jc w:val="left"/>
             </w:pPr>
             <w:r>
-              <w:t>12/19/2014</w:t>
+              <w:t>12/</w:t>
+            </w:r>
+            <w:r>
+              <w:t>2</w:t>
+            </w:r>
+            <w:r>
+              <w:t>9/2014</w:t>
             </w:r>
           </w:p>
         </w:tc>
@@ -1217,6 +1223,28 @@
             <w:proofErr w:type="spellEnd"/>
             <w:r>
               <w:t xml:space="preserve"> ETS Non-compliance Action Report</w:t>
+            </w:r>
+          </w:p>
+          <w:p>
+            <w:pPr>
+              <w:pStyle w:val="hdr1"/>
+              <w:ind w:left="0"/>
+              <w:jc w:val="left"/>
+            </w:pPr>
+            <w:r>
+              <w:t xml:space="preserve">Added layout for </w:t>
+            </w:r>
+            <w:r>
+              <w:t>Compliance Action Report</w:t>
+            </w:r>
+            <w:r>
+              <w:t>s (OAE and OA</w:t>
+            </w:r>
+            <w:r>
+              <w:t>S</w:t>
+            </w:r>
+            <w:r>
+              <w:t>)</w:t>
             </w:r>
           </w:p>
         </w:tc>
@@ -1588,7 +1616,49 @@
           <w:sz w:val="22"/>
           <w:szCs w:val="22"/>
         </w:rPr>
-        <w:t xml:space="preserve"> identified in the report code description</w:t>
+        <w:t xml:space="preserve"> identified in the </w:t>
+      </w:r>
+      <w:r>
+        <w:rPr>
+          <w:sz w:val="22"/>
+          <w:szCs w:val="22"/>
+        </w:rPr>
+        <w:t>R</w:t>
+      </w:r>
+      <w:r>
+        <w:rPr>
+          <w:sz w:val="22"/>
+          <w:szCs w:val="22"/>
+        </w:rPr>
+        <w:t xml:space="preserve">eport </w:t>
+      </w:r>
+      <w:r>
+        <w:rPr>
+          <w:sz w:val="22"/>
+          <w:szCs w:val="22"/>
+        </w:rPr>
+        <w:t>C</w:t>
+      </w:r>
+      <w:r>
+        <w:rPr>
+          <w:sz w:val="22"/>
+          <w:szCs w:val="22"/>
+        </w:rPr>
+        <w:t xml:space="preserve">ode </w:t>
+      </w:r>
+      <w:r>
+        <w:rPr>
+          <w:sz w:val="22"/>
+          <w:szCs w:val="22"/>
+        </w:rPr>
+        <w:t>D</w:t>
+      </w:r>
+      <w:r>
+        <w:rPr>
+          <w:sz w:val="22"/>
+          <w:szCs w:val="22"/>
+        </w:rPr>
+        <w:t>escription</w:t>
       </w:r>
       <w:r>
         <w:rPr>
@@ -4008,7 +4078,49 @@
           <w:sz w:val="22"/>
           <w:szCs w:val="22"/>
         </w:rPr>
-        <w:t xml:space="preserve"> identified in the report code description</w:t>
+        <w:t xml:space="preserve"> identified in the </w:t>
+      </w:r>
+      <w:r>
+        <w:rPr>
+          <w:sz w:val="22"/>
+          <w:szCs w:val="22"/>
+        </w:rPr>
+        <w:t>R</w:t>
+      </w:r>
+      <w:r>
+        <w:rPr>
+          <w:sz w:val="22"/>
+          <w:szCs w:val="22"/>
+        </w:rPr>
+        <w:t xml:space="preserve">eport </w:t>
+      </w:r>
+      <w:r>
+        <w:rPr>
+          <w:sz w:val="22"/>
+          <w:szCs w:val="22"/>
+        </w:rPr>
+        <w:t>C</w:t>
+      </w:r>
+      <w:r>
+        <w:rPr>
+          <w:sz w:val="22"/>
+          <w:szCs w:val="22"/>
+        </w:rPr>
+        <w:t xml:space="preserve">ode </w:t>
+      </w:r>
+      <w:r>
+        <w:rPr>
+          <w:sz w:val="22"/>
+          <w:szCs w:val="22"/>
+        </w:rPr>
+        <w:t>D</w:t>
+      </w:r>
+      <w:r>
+        <w:rPr>
+          <w:sz w:val="22"/>
+          <w:szCs w:val="22"/>
+        </w:rPr>
+        <w:t>escription</w:t>
       </w:r>
       <w:r>
         <w:rPr>
@@ -6224,13 +6336,7 @@
       <w:proofErr w:type="spellEnd"/>
       <w:proofErr w:type="gramEnd"/>
       <w:r>
-        <w:t xml:space="preserve"> Log Electronic Timekeeping System Data Feed – </w:t>
-      </w:r>
-      <w:r>
-        <w:t>Compliance Action Report</w:t>
-      </w:r>
-      <w:r>
-        <w:t xml:space="preserve"> </w:t>
+        <w:t xml:space="preserve"> Log Electronic Timekeeping System Data Feed – Compliance Action Report </w:t>
       </w:r>
     </w:p>
     <w:p>
@@ -6246,35 +6352,49 @@
           <w:sz w:val="22"/>
           <w:szCs w:val="22"/>
         </w:rPr>
-        <w:t xml:space="preserve">The following is the record layout of the </w:t>
+        <w:t xml:space="preserve">The following is the record layout of the Compliance Action (aka Outstanding Actions) report file identified in the </w:t>
       </w:r>
       <w:r>
         <w:rPr>
           <w:sz w:val="22"/>
           <w:szCs w:val="22"/>
         </w:rPr>
-        <w:t>Compliance Action (aka Outstanding Actions)</w:t>
+        <w:t>R</w:t>
       </w:r>
       <w:r>
         <w:rPr>
           <w:sz w:val="22"/>
           <w:szCs w:val="22"/>
         </w:rPr>
-        <w:t xml:space="preserve"> </w:t>
+        <w:t xml:space="preserve">eport </w:t>
       </w:r>
       <w:r>
         <w:rPr>
           <w:sz w:val="22"/>
           <w:szCs w:val="22"/>
         </w:rPr>
-        <w:t xml:space="preserve">Employee </w:t>
+        <w:t>C</w:t>
       </w:r>
       <w:r>
         <w:rPr>
           <w:sz w:val="22"/>
           <w:szCs w:val="22"/>
         </w:rPr>
-        <w:t>ETS report files identified in the report code description.</w:t>
+        <w:t xml:space="preserve">ode </w:t>
+      </w:r>
+      <w:r>
+        <w:rPr>
+          <w:sz w:val="22"/>
+          <w:szCs w:val="22"/>
+        </w:rPr>
+        <w:t>D</w:t>
+      </w:r>
+      <w:r>
+        <w:rPr>
+          <w:sz w:val="22"/>
+          <w:szCs w:val="22"/>
+        </w:rPr>
+        <w:t>escription.</w:t>
       </w:r>
     </w:p>
     <w:p/>
@@ -6440,7 +6560,7 @@
               <w:pStyle w:val="TableText"/>
               <w:numPr>
                 <w:ilvl w:val="0"/>
-                <w:numId w:val="14"/>
+                <w:numId w:val="15"/>
               </w:numPr>
               <w:rPr>
                 <w:b w:val="0"/>
@@ -6548,7 +6668,7 @@
               <w:pStyle w:val="TableText"/>
               <w:numPr>
                 <w:ilvl w:val="0"/>
-                <w:numId w:val="14"/>
+                <w:numId w:val="15"/>
               </w:numPr>
               <w:rPr>
                 <w:b w:val="0"/>
@@ -6669,7 +6789,78 @@
                 <w:sz w:val="24"/>
                 <w:szCs w:val="24"/>
               </w:rPr>
-              <w:t>OAE – Outstanding Action (Employee)</w:t>
+              <w:t>OA</w:t>
+            </w:r>
+            <w:r>
+              <w:rPr>
+                <w:sz w:val="24"/>
+                <w:szCs w:val="24"/>
+              </w:rPr>
+              <w:t>E</w:t>
+            </w:r>
+            <w:r>
+              <w:rPr>
+                <w:sz w:val="24"/>
+                <w:szCs w:val="24"/>
+              </w:rPr>
+              <w:t xml:space="preserve"> – Outstanding Action (</w:t>
+            </w:r>
+            <w:r>
+              <w:rPr>
+                <w:sz w:val="24"/>
+                <w:szCs w:val="24"/>
+              </w:rPr>
+              <w:t>Employee</w:t>
+            </w:r>
+            <w:r>
+              <w:rPr>
+                <w:sz w:val="24"/>
+                <w:szCs w:val="24"/>
+              </w:rPr>
+              <w:t>)</w:t>
+            </w:r>
+          </w:p>
+          <w:p>
+            <w:pPr>
+              <w:rPr>
+                <w:sz w:val="24"/>
+                <w:szCs w:val="24"/>
+              </w:rPr>
+            </w:pPr>
+            <w:r>
+              <w:rPr>
+                <w:sz w:val="24"/>
+                <w:szCs w:val="24"/>
+              </w:rPr>
+              <w:t>OA</w:t>
+            </w:r>
+            <w:r>
+              <w:rPr>
+                <w:sz w:val="24"/>
+                <w:szCs w:val="24"/>
+              </w:rPr>
+              <w:t>S</w:t>
+            </w:r>
+            <w:r>
+              <w:rPr>
+                <w:sz w:val="24"/>
+                <w:szCs w:val="24"/>
+              </w:rPr>
+              <w:t xml:space="preserve"> – Outstanding Action (</w:t>
+            </w:r>
+            <w:r>
+              <w:rPr>
+                <w:sz w:val="24"/>
+                <w:szCs w:val="24"/>
+              </w:rPr>
+              <w:t>Supervisor</w:t>
+            </w:r>
+            <w:r>
+              <w:rPr>
+                <w:sz w:val="24"/>
+                <w:szCs w:val="24"/>
+              </w:rPr>
+              <w:t>)</w:t>
             </w:r>
             <w:r>
               <w:rPr>
@@ -6700,7 +6891,7 @@
               <w:pStyle w:val="TableText"/>
               <w:numPr>
                 <w:ilvl w:val="0"/>
-                <w:numId w:val="14"/>
+                <w:numId w:val="15"/>
               </w:numPr>
               <w:rPr>
                 <w:b w:val="0"/>
@@ -6815,7 +7006,7 @@
               <w:pStyle w:val="TableText"/>
               <w:numPr>
                 <w:ilvl w:val="0"/>
-                <w:numId w:val="14"/>
+                <w:numId w:val="15"/>
               </w:numPr>
               <w:rPr>
                 <w:b w:val="0"/>
@@ -6847,7 +7038,14 @@
                 <w:sz w:val="24"/>
                 <w:szCs w:val="24"/>
               </w:rPr>
-              <w:t xml:space="preserve">Employee </w:t>
+              <w:t>Employee</w:t>
+            </w:r>
+            <w:r>
+              <w:rPr>
+                <w:sz w:val="24"/>
+                <w:szCs w:val="24"/>
+              </w:rPr>
+              <w:t xml:space="preserve"> </w:t>
             </w:r>
             <w:r>
               <w:rPr>
@@ -6906,7 +7104,152 @@
                 <w:sz w:val="24"/>
                 <w:szCs w:val="24"/>
               </w:rPr>
+              <w:t xml:space="preserve">Last name, First name of </w:t>
+            </w:r>
+            <w:r>
+              <w:rPr>
+                <w:sz w:val="24"/>
+                <w:szCs w:val="24"/>
+              </w:rPr>
+              <w:t>employee recipient of coaching log</w:t>
+            </w:r>
+          </w:p>
+        </w:tc>
+      </w:tr>
+      <w:tr>
+        <w:trPr>
+          <w:tblHeader/>
+        </w:trPr>
+        <w:tc>
+          <w:tcPr>
+            <w:tcW w:w="1253" w:type="dxa"/>
+            <w:tcBorders>
+              <w:top w:val="single" w:sz="4" w:space="0" w:color="auto"/>
+              <w:left w:val="single" w:sz="4" w:space="0" w:color="auto"/>
+              <w:bottom w:val="single" w:sz="4" w:space="0" w:color="auto"/>
+              <w:right w:val="single" w:sz="4" w:space="0" w:color="auto"/>
+            </w:tcBorders>
+          </w:tcPr>
+          <w:p>
+            <w:pPr>
+              <w:pStyle w:val="TableText"/>
+              <w:numPr>
+                <w:ilvl w:val="0"/>
+                <w:numId w:val="15"/>
+              </w:numPr>
+              <w:rPr>
+                <w:b w:val="0"/>
+                <w:sz w:val="24"/>
+                <w:szCs w:val="24"/>
+              </w:rPr>
+            </w:pPr>
+          </w:p>
+        </w:tc>
+        <w:tc>
+          <w:tcPr>
+            <w:tcW w:w="2250" w:type="dxa"/>
+            <w:tcBorders>
+              <w:top w:val="single" w:sz="4" w:space="0" w:color="auto"/>
+              <w:left w:val="single" w:sz="4" w:space="0" w:color="auto"/>
+              <w:bottom w:val="single" w:sz="4" w:space="0" w:color="auto"/>
+              <w:right w:val="single" w:sz="4" w:space="0" w:color="auto"/>
+            </w:tcBorders>
+          </w:tcPr>
+          <w:p>
+            <w:pPr>
+              <w:rPr>
+                <w:sz w:val="24"/>
+                <w:szCs w:val="24"/>
+              </w:rPr>
+            </w:pPr>
+            <w:r>
+              <w:rPr>
+                <w:sz w:val="24"/>
+                <w:szCs w:val="24"/>
+              </w:rPr>
+              <w:t>Associated Person</w:t>
+            </w:r>
+          </w:p>
+        </w:tc>
+        <w:tc>
+          <w:tcPr>
+            <w:tcW w:w="1800" w:type="dxa"/>
+            <w:tcBorders>
+              <w:top w:val="single" w:sz="4" w:space="0" w:color="auto"/>
+              <w:left w:val="single" w:sz="4" w:space="0" w:color="auto"/>
+              <w:bottom w:val="single" w:sz="4" w:space="0" w:color="auto"/>
+              <w:right w:val="single" w:sz="4" w:space="0" w:color="auto"/>
+            </w:tcBorders>
+          </w:tcPr>
+          <w:p>
+            <w:pPr>
+              <w:rPr>
+                <w:sz w:val="24"/>
+                <w:szCs w:val="24"/>
+              </w:rPr>
+            </w:pPr>
+            <w:r>
+              <w:rPr>
+                <w:sz w:val="24"/>
+                <w:szCs w:val="24"/>
+              </w:rPr>
+              <w:t>70 bytes, Alpha/Numeric</w:t>
+            </w:r>
+          </w:p>
+        </w:tc>
+        <w:tc>
+          <w:tcPr>
+            <w:tcW w:w="4510" w:type="dxa"/>
+            <w:tcBorders>
+              <w:top w:val="single" w:sz="4" w:space="0" w:color="auto"/>
+              <w:left w:val="single" w:sz="4" w:space="0" w:color="auto"/>
+              <w:bottom w:val="single" w:sz="4" w:space="0" w:color="auto"/>
+              <w:right w:val="single" w:sz="4" w:space="0" w:color="auto"/>
+            </w:tcBorders>
+          </w:tcPr>
+          <w:p>
+            <w:pPr>
+              <w:rPr>
+                <w:sz w:val="24"/>
+                <w:szCs w:val="24"/>
+              </w:rPr>
+            </w:pPr>
+            <w:r>
+              <w:rPr>
+                <w:sz w:val="24"/>
+                <w:szCs w:val="24"/>
+              </w:rPr>
               <w:t>Last name, First name of employee</w:t>
+            </w:r>
+            <w:r>
+              <w:rPr>
+                <w:sz w:val="24"/>
+                <w:szCs w:val="24"/>
+              </w:rPr>
+              <w:t xml:space="preserve"> whose time card required action</w:t>
+            </w:r>
+          </w:p>
+          <w:p>
+            <w:pPr>
+              <w:rPr>
+                <w:sz w:val="24"/>
+                <w:szCs w:val="24"/>
+              </w:rPr>
+            </w:pPr>
+          </w:p>
+          <w:p>
+            <w:pPr>
+              <w:rPr>
+                <w:sz w:val="24"/>
+                <w:szCs w:val="24"/>
+              </w:rPr>
+            </w:pPr>
+            <w:r>
+              <w:rPr>
+                <w:sz w:val="24"/>
+                <w:szCs w:val="24"/>
+              </w:rPr>
+              <w:t>May be blank for OAE reports</w:t>
             </w:r>
           </w:p>
         </w:tc>
@@ -6938,873 +7281,8 @@
           <w:szCs w:val="24"/>
         </w:rPr>
       </w:pPr>
-    </w:p>
-    <w:p>
-      <w:pPr>
-        <w:rPr>
-          <w:b/>
-          <w:sz w:val="24"/>
-          <w:szCs w:val="24"/>
-        </w:rPr>
-      </w:pPr>
-    </w:p>
-    <w:p>
-      <w:pPr>
-        <w:spacing w:before="120"/>
-        <w:rPr>
-          <w:sz w:val="22"/>
-          <w:szCs w:val="22"/>
-        </w:rPr>
-      </w:pPr>
-      <w:r>
-        <w:rPr>
-          <w:sz w:val="22"/>
-          <w:szCs w:val="22"/>
-        </w:rPr>
-        <w:t xml:space="preserve">The following is the record layout of the Compliance Action (aka Outstanding Actions) </w:t>
-      </w:r>
-      <w:r>
-        <w:rPr>
-          <w:sz w:val="22"/>
-          <w:szCs w:val="22"/>
-        </w:rPr>
-        <w:t>Manager</w:t>
-      </w:r>
-      <w:r>
-        <w:rPr>
-          <w:sz w:val="22"/>
-          <w:szCs w:val="22"/>
-        </w:rPr>
-        <w:t xml:space="preserve"> ETS report files identified in the report code description.</w:t>
-      </w:r>
-    </w:p>
-    <w:p/>
-    <w:tbl>
-      <w:tblPr>
-        <w:tblW w:w="9813" w:type="dxa"/>
-        <w:tblBorders>
-          <w:top w:val="single" w:sz="4" w:space="0" w:color="auto"/>
-          <w:left w:val="single" w:sz="4" w:space="0" w:color="auto"/>
-          <w:bottom w:val="single" w:sz="4" w:space="0" w:color="auto"/>
-          <w:right w:val="single" w:sz="4" w:space="0" w:color="auto"/>
-          <w:insideH w:val="single" w:sz="4" w:space="0" w:color="auto"/>
-          <w:insideV w:val="single" w:sz="4" w:space="0" w:color="auto"/>
-        </w:tblBorders>
-        <w:tblLayout w:type="fixed"/>
-        <w:tblCellMar>
-          <w:top w:w="29" w:type="dxa"/>
-          <w:left w:w="115" w:type="dxa"/>
-          <w:bottom w:w="29" w:type="dxa"/>
-          <w:right w:w="115" w:type="dxa"/>
-        </w:tblCellMar>
-        <w:tblLook w:val="01E0" w:firstRow="1" w:lastRow="1" w:firstColumn="1" w:lastColumn="1" w:noHBand="0" w:noVBand="0"/>
-      </w:tblPr>
-      <w:tblGrid>
-        <w:gridCol w:w="1253"/>
-        <w:gridCol w:w="2250"/>
-        <w:gridCol w:w="1800"/>
-        <w:gridCol w:w="4510"/>
-      </w:tblGrid>
-      <w:tr>
-        <w:trPr>
-          <w:tblHeader/>
-        </w:trPr>
-        <w:tc>
-          <w:tcPr>
-            <w:tcW w:w="1253" w:type="dxa"/>
-            <w:tcBorders>
-              <w:top w:val="single" w:sz="4" w:space="0" w:color="auto"/>
-              <w:left w:val="single" w:sz="4" w:space="0" w:color="auto"/>
-              <w:bottom w:val="single" w:sz="4" w:space="0" w:color="auto"/>
-              <w:right w:val="single" w:sz="4" w:space="0" w:color="auto"/>
-            </w:tcBorders>
-          </w:tcPr>
-          <w:p>
-            <w:pPr>
-              <w:rPr>
-                <w:b/>
-                <w:sz w:val="24"/>
-                <w:szCs w:val="24"/>
-              </w:rPr>
-            </w:pPr>
-            <w:r>
-              <w:rPr>
-                <w:b/>
-                <w:sz w:val="24"/>
-                <w:szCs w:val="24"/>
-              </w:rPr>
-              <w:t>Element #</w:t>
-            </w:r>
-          </w:p>
-        </w:tc>
-        <w:tc>
-          <w:tcPr>
-            <w:tcW w:w="2250" w:type="dxa"/>
-            <w:tcBorders>
-              <w:top w:val="single" w:sz="4" w:space="0" w:color="auto"/>
-              <w:left w:val="single" w:sz="4" w:space="0" w:color="auto"/>
-              <w:bottom w:val="single" w:sz="4" w:space="0" w:color="auto"/>
-              <w:right w:val="single" w:sz="4" w:space="0" w:color="auto"/>
-            </w:tcBorders>
-          </w:tcPr>
-          <w:p>
-            <w:pPr>
-              <w:rPr>
-                <w:b/>
-                <w:sz w:val="24"/>
-                <w:szCs w:val="24"/>
-              </w:rPr>
-            </w:pPr>
-            <w:r>
-              <w:rPr>
-                <w:b/>
-                <w:sz w:val="24"/>
-                <w:szCs w:val="24"/>
-              </w:rPr>
-              <w:t>Field Name</w:t>
-            </w:r>
-          </w:p>
-        </w:tc>
-        <w:tc>
-          <w:tcPr>
-            <w:tcW w:w="1800" w:type="dxa"/>
-            <w:tcBorders>
-              <w:top w:val="single" w:sz="4" w:space="0" w:color="auto"/>
-              <w:left w:val="single" w:sz="4" w:space="0" w:color="auto"/>
-              <w:bottom w:val="single" w:sz="4" w:space="0" w:color="auto"/>
-              <w:right w:val="single" w:sz="4" w:space="0" w:color="auto"/>
-            </w:tcBorders>
-          </w:tcPr>
-          <w:p>
-            <w:pPr>
-              <w:rPr>
-                <w:b/>
-                <w:sz w:val="24"/>
-                <w:szCs w:val="24"/>
-              </w:rPr>
-            </w:pPr>
-            <w:r>
-              <w:rPr>
-                <w:b/>
-                <w:sz w:val="24"/>
-                <w:szCs w:val="24"/>
-              </w:rPr>
-              <w:t>Max Length / Field Format</w:t>
-            </w:r>
-          </w:p>
-        </w:tc>
-        <w:tc>
-          <w:tcPr>
-            <w:tcW w:w="4510" w:type="dxa"/>
-            <w:tcBorders>
-              <w:top w:val="single" w:sz="4" w:space="0" w:color="auto"/>
-              <w:left w:val="single" w:sz="4" w:space="0" w:color="auto"/>
-              <w:bottom w:val="single" w:sz="4" w:space="0" w:color="auto"/>
-              <w:right w:val="single" w:sz="4" w:space="0" w:color="auto"/>
-            </w:tcBorders>
-          </w:tcPr>
-          <w:p>
-            <w:pPr>
-              <w:rPr>
-                <w:b/>
-                <w:sz w:val="24"/>
-                <w:szCs w:val="24"/>
-              </w:rPr>
-            </w:pPr>
-            <w:r>
-              <w:rPr>
-                <w:b/>
-                <w:sz w:val="24"/>
-                <w:szCs w:val="24"/>
-              </w:rPr>
-              <w:t>Description</w:t>
-            </w:r>
-          </w:p>
-        </w:tc>
-      </w:tr>
-      <w:tr>
-        <w:trPr>
-          <w:tblHeader/>
-        </w:trPr>
-        <w:tc>
-          <w:tcPr>
-            <w:tcW w:w="1253" w:type="dxa"/>
-            <w:tcBorders>
-              <w:top w:val="single" w:sz="4" w:space="0" w:color="auto"/>
-              <w:left w:val="single" w:sz="4" w:space="0" w:color="auto"/>
-              <w:bottom w:val="single" w:sz="4" w:space="0" w:color="auto"/>
-              <w:right w:val="single" w:sz="4" w:space="0" w:color="auto"/>
-            </w:tcBorders>
-          </w:tcPr>
-          <w:p>
-            <w:pPr>
-              <w:pStyle w:val="TableText"/>
-              <w:numPr>
-                <w:ilvl w:val="0"/>
-                <w:numId w:val="15"/>
-              </w:numPr>
-              <w:rPr>
-                <w:b w:val="0"/>
-                <w:sz w:val="24"/>
-                <w:szCs w:val="24"/>
-              </w:rPr>
-            </w:pPr>
-          </w:p>
-        </w:tc>
-        <w:tc>
-          <w:tcPr>
-            <w:tcW w:w="2250" w:type="dxa"/>
-            <w:tcBorders>
-              <w:top w:val="single" w:sz="4" w:space="0" w:color="auto"/>
-              <w:left w:val="single" w:sz="4" w:space="0" w:color="auto"/>
-              <w:bottom w:val="single" w:sz="4" w:space="0" w:color="auto"/>
-              <w:right w:val="single" w:sz="4" w:space="0" w:color="auto"/>
-            </w:tcBorders>
-          </w:tcPr>
-          <w:p>
-            <w:pPr>
-              <w:rPr>
-                <w:sz w:val="24"/>
-                <w:szCs w:val="24"/>
-              </w:rPr>
-            </w:pPr>
-            <w:r>
-              <w:rPr>
-                <w:sz w:val="24"/>
-                <w:szCs w:val="24"/>
-              </w:rPr>
-              <w:t>Time Period</w:t>
-            </w:r>
-          </w:p>
-        </w:tc>
-        <w:tc>
-          <w:tcPr>
-            <w:tcW w:w="1800" w:type="dxa"/>
-            <w:tcBorders>
-              <w:top w:val="single" w:sz="4" w:space="0" w:color="auto"/>
-              <w:left w:val="single" w:sz="4" w:space="0" w:color="auto"/>
-              <w:bottom w:val="single" w:sz="4" w:space="0" w:color="auto"/>
-              <w:right w:val="single" w:sz="4" w:space="0" w:color="auto"/>
-            </w:tcBorders>
-          </w:tcPr>
-          <w:p>
-            <w:pPr>
-              <w:rPr>
-                <w:sz w:val="24"/>
-                <w:szCs w:val="24"/>
-              </w:rPr>
-            </w:pPr>
-            <w:r>
-              <w:rPr>
-                <w:sz w:val="24"/>
-                <w:szCs w:val="24"/>
-              </w:rPr>
-              <w:t>Date</w:t>
-            </w:r>
-          </w:p>
-        </w:tc>
-        <w:tc>
-          <w:tcPr>
-            <w:tcW w:w="4510" w:type="dxa"/>
-            <w:tcBorders>
-              <w:top w:val="single" w:sz="4" w:space="0" w:color="auto"/>
-              <w:left w:val="single" w:sz="4" w:space="0" w:color="auto"/>
-              <w:bottom w:val="single" w:sz="4" w:space="0" w:color="auto"/>
-              <w:right w:val="single" w:sz="4" w:space="0" w:color="auto"/>
-            </w:tcBorders>
-          </w:tcPr>
-          <w:p>
-            <w:pPr>
-              <w:rPr>
-                <w:sz w:val="24"/>
-                <w:szCs w:val="24"/>
-              </w:rPr>
-            </w:pPr>
-            <w:r>
-              <w:rPr>
-                <w:sz w:val="24"/>
-                <w:szCs w:val="24"/>
-              </w:rPr>
-              <w:t xml:space="preserve">Time period covering the infraction </w:t>
-            </w:r>
-          </w:p>
-        </w:tc>
-      </w:tr>
-      <w:tr>
-        <w:trPr>
-          <w:tblHeader/>
-        </w:trPr>
-        <w:tc>
-          <w:tcPr>
-            <w:tcW w:w="1253" w:type="dxa"/>
-            <w:tcBorders>
-              <w:top w:val="single" w:sz="4" w:space="0" w:color="auto"/>
-              <w:left w:val="single" w:sz="4" w:space="0" w:color="auto"/>
-              <w:bottom w:val="single" w:sz="4" w:space="0" w:color="auto"/>
-              <w:right w:val="single" w:sz="4" w:space="0" w:color="auto"/>
-            </w:tcBorders>
-          </w:tcPr>
-          <w:p>
-            <w:pPr>
-              <w:pStyle w:val="TableText"/>
-              <w:numPr>
-                <w:ilvl w:val="0"/>
-                <w:numId w:val="15"/>
-              </w:numPr>
-              <w:rPr>
-                <w:b w:val="0"/>
-                <w:sz w:val="24"/>
-                <w:szCs w:val="24"/>
-              </w:rPr>
-            </w:pPr>
-          </w:p>
-        </w:tc>
-        <w:tc>
-          <w:tcPr>
-            <w:tcW w:w="2250" w:type="dxa"/>
-            <w:tcBorders>
-              <w:top w:val="single" w:sz="4" w:space="0" w:color="auto"/>
-              <w:left w:val="single" w:sz="4" w:space="0" w:color="auto"/>
-              <w:bottom w:val="single" w:sz="4" w:space="0" w:color="auto"/>
-              <w:right w:val="single" w:sz="4" w:space="0" w:color="auto"/>
-            </w:tcBorders>
-          </w:tcPr>
-          <w:p>
-            <w:pPr>
-              <w:rPr>
-                <w:sz w:val="24"/>
-                <w:szCs w:val="24"/>
-              </w:rPr>
-            </w:pPr>
-            <w:r>
-              <w:rPr>
-                <w:sz w:val="24"/>
-                <w:szCs w:val="24"/>
-              </w:rPr>
-              <w:t>Report Code</w:t>
-            </w:r>
-          </w:p>
-        </w:tc>
-        <w:tc>
-          <w:tcPr>
-            <w:tcW w:w="1800" w:type="dxa"/>
-            <w:tcBorders>
-              <w:top w:val="single" w:sz="4" w:space="0" w:color="auto"/>
-              <w:left w:val="single" w:sz="4" w:space="0" w:color="auto"/>
-              <w:bottom w:val="single" w:sz="4" w:space="0" w:color="auto"/>
-              <w:right w:val="single" w:sz="4" w:space="0" w:color="auto"/>
-            </w:tcBorders>
-          </w:tcPr>
-          <w:p>
-            <w:pPr>
-              <w:rPr>
-                <w:sz w:val="24"/>
-                <w:szCs w:val="24"/>
-              </w:rPr>
-            </w:pPr>
-            <w:r>
-              <w:rPr>
-                <w:sz w:val="24"/>
-                <w:szCs w:val="24"/>
-              </w:rPr>
-              <w:t>4</w:t>
-            </w:r>
-            <w:r>
-              <w:rPr>
-                <w:sz w:val="24"/>
-                <w:szCs w:val="24"/>
-              </w:rPr>
-              <w:t xml:space="preserve"> bytes, Alpha</w:t>
-            </w:r>
-          </w:p>
-        </w:tc>
-        <w:tc>
-          <w:tcPr>
-            <w:tcW w:w="4510" w:type="dxa"/>
-            <w:tcBorders>
-              <w:top w:val="single" w:sz="4" w:space="0" w:color="auto"/>
-              <w:left w:val="single" w:sz="4" w:space="0" w:color="auto"/>
-              <w:bottom w:val="single" w:sz="4" w:space="0" w:color="auto"/>
-              <w:right w:val="single" w:sz="4" w:space="0" w:color="auto"/>
-            </w:tcBorders>
-          </w:tcPr>
-          <w:p>
-            <w:pPr>
-              <w:rPr>
-                <w:sz w:val="24"/>
-                <w:szCs w:val="24"/>
-              </w:rPr>
-            </w:pPr>
-            <w:r>
-              <w:rPr>
-                <w:sz w:val="24"/>
-                <w:szCs w:val="24"/>
-              </w:rPr>
-              <w:t>Value representing report code</w:t>
-            </w:r>
-            <w:r>
-              <w:rPr>
-                <w:sz w:val="24"/>
-                <w:szCs w:val="24"/>
-              </w:rPr>
-              <w:t xml:space="preserve"> such as:</w:t>
-            </w:r>
-          </w:p>
-          <w:p>
-            <w:pPr>
-              <w:rPr>
-                <w:sz w:val="24"/>
-                <w:szCs w:val="24"/>
-              </w:rPr>
-            </w:pPr>
-          </w:p>
-          <w:p>
-            <w:pPr>
-              <w:rPr>
-                <w:sz w:val="24"/>
-                <w:szCs w:val="24"/>
-              </w:rPr>
-            </w:pPr>
-            <w:r>
-              <w:rPr>
-                <w:sz w:val="24"/>
-                <w:szCs w:val="24"/>
-              </w:rPr>
-              <w:t>OA</w:t>
-            </w:r>
-            <w:r>
-              <w:rPr>
-                <w:sz w:val="24"/>
-                <w:szCs w:val="24"/>
-              </w:rPr>
-              <w:t>M</w:t>
-            </w:r>
-            <w:r>
-              <w:rPr>
-                <w:sz w:val="24"/>
-                <w:szCs w:val="24"/>
-              </w:rPr>
-              <w:t xml:space="preserve"> – Outstanding Action (</w:t>
-            </w:r>
-            <w:r>
-              <w:rPr>
-                <w:sz w:val="24"/>
-                <w:szCs w:val="24"/>
-              </w:rPr>
-              <w:t>Manager</w:t>
-            </w:r>
-            <w:r>
-              <w:rPr>
-                <w:sz w:val="24"/>
-                <w:szCs w:val="24"/>
-              </w:rPr>
-              <w:t>)</w:t>
-            </w:r>
-            <w:r>
-              <w:rPr>
-                <w:sz w:val="24"/>
-                <w:szCs w:val="24"/>
-              </w:rPr>
-              <w:t xml:space="preserve"> </w:t>
-            </w:r>
-          </w:p>
-        </w:tc>
-      </w:tr>
-      <w:tr>
-        <w:trPr>
-          <w:tblHeader/>
-        </w:trPr>
-        <w:tc>
-          <w:tcPr>
-            <w:tcW w:w="1253" w:type="dxa"/>
-            <w:tcBorders>
-              <w:top w:val="single" w:sz="4" w:space="0" w:color="auto"/>
-              <w:left w:val="single" w:sz="4" w:space="0" w:color="auto"/>
-              <w:bottom w:val="single" w:sz="4" w:space="0" w:color="auto"/>
-              <w:right w:val="single" w:sz="4" w:space="0" w:color="auto"/>
-            </w:tcBorders>
-          </w:tcPr>
-          <w:p>
-            <w:pPr>
-              <w:pStyle w:val="TableText"/>
-              <w:numPr>
-                <w:ilvl w:val="0"/>
-                <w:numId w:val="15"/>
-              </w:numPr>
-              <w:rPr>
-                <w:b w:val="0"/>
-                <w:sz w:val="24"/>
-                <w:szCs w:val="24"/>
-              </w:rPr>
-            </w:pPr>
-          </w:p>
-        </w:tc>
-        <w:tc>
-          <w:tcPr>
-            <w:tcW w:w="2250" w:type="dxa"/>
-            <w:tcBorders>
-              <w:top w:val="single" w:sz="4" w:space="0" w:color="auto"/>
-              <w:left w:val="single" w:sz="4" w:space="0" w:color="auto"/>
-              <w:bottom w:val="single" w:sz="4" w:space="0" w:color="auto"/>
-              <w:right w:val="single" w:sz="4" w:space="0" w:color="auto"/>
-            </w:tcBorders>
-          </w:tcPr>
-          <w:p>
-            <w:pPr>
-              <w:rPr>
-                <w:sz w:val="24"/>
-                <w:szCs w:val="24"/>
-              </w:rPr>
-            </w:pPr>
-            <w:r>
-              <w:rPr>
-                <w:sz w:val="24"/>
-                <w:szCs w:val="24"/>
-              </w:rPr>
-              <w:t xml:space="preserve">Manager </w:t>
-            </w:r>
-            <w:r>
-              <w:rPr>
-                <w:sz w:val="24"/>
-                <w:szCs w:val="24"/>
-              </w:rPr>
-              <w:t xml:space="preserve">Employee </w:t>
-            </w:r>
-            <w:r>
-              <w:rPr>
-                <w:sz w:val="24"/>
-                <w:szCs w:val="24"/>
-              </w:rPr>
-              <w:t>ID</w:t>
-            </w:r>
-          </w:p>
-        </w:tc>
-        <w:tc>
-          <w:tcPr>
-            <w:tcW w:w="1800" w:type="dxa"/>
-            <w:tcBorders>
-              <w:top w:val="single" w:sz="4" w:space="0" w:color="auto"/>
-              <w:left w:val="single" w:sz="4" w:space="0" w:color="auto"/>
-              <w:bottom w:val="single" w:sz="4" w:space="0" w:color="auto"/>
-              <w:right w:val="single" w:sz="4" w:space="0" w:color="auto"/>
-            </w:tcBorders>
-          </w:tcPr>
-          <w:p>
-            <w:pPr>
-              <w:rPr>
-                <w:sz w:val="24"/>
-                <w:szCs w:val="24"/>
-              </w:rPr>
-            </w:pPr>
-            <w:r>
-              <w:rPr>
-                <w:sz w:val="24"/>
-                <w:szCs w:val="24"/>
-              </w:rPr>
-              <w:t>20 bytes, Alpha/Numeric</w:t>
-            </w:r>
-          </w:p>
-        </w:tc>
-        <w:tc>
-          <w:tcPr>
-            <w:tcW w:w="4510" w:type="dxa"/>
-            <w:tcBorders>
-              <w:top w:val="single" w:sz="4" w:space="0" w:color="auto"/>
-              <w:left w:val="single" w:sz="4" w:space="0" w:color="auto"/>
-              <w:bottom w:val="single" w:sz="4" w:space="0" w:color="auto"/>
-              <w:right w:val="single" w:sz="4" w:space="0" w:color="auto"/>
-            </w:tcBorders>
-          </w:tcPr>
-          <w:p>
-            <w:pPr>
-              <w:rPr>
-                <w:sz w:val="24"/>
-                <w:szCs w:val="24"/>
-              </w:rPr>
-            </w:pPr>
-            <w:r>
-              <w:rPr>
-                <w:sz w:val="24"/>
-                <w:szCs w:val="24"/>
-              </w:rPr>
-              <w:t>Employee number</w:t>
-            </w:r>
-          </w:p>
-        </w:tc>
-      </w:tr>
-      <w:tr>
-        <w:trPr>
-          <w:tblHeader/>
-        </w:trPr>
-        <w:tc>
-          <w:tcPr>
-            <w:tcW w:w="1253" w:type="dxa"/>
-            <w:tcBorders>
-              <w:top w:val="single" w:sz="4" w:space="0" w:color="auto"/>
-              <w:left w:val="single" w:sz="4" w:space="0" w:color="auto"/>
-              <w:bottom w:val="single" w:sz="4" w:space="0" w:color="auto"/>
-              <w:right w:val="single" w:sz="4" w:space="0" w:color="auto"/>
-            </w:tcBorders>
-          </w:tcPr>
-          <w:p>
-            <w:pPr>
-              <w:pStyle w:val="TableText"/>
-              <w:numPr>
-                <w:ilvl w:val="0"/>
-                <w:numId w:val="15"/>
-              </w:numPr>
-              <w:rPr>
-                <w:b w:val="0"/>
-                <w:sz w:val="24"/>
-                <w:szCs w:val="24"/>
-              </w:rPr>
-            </w:pPr>
-          </w:p>
-        </w:tc>
-        <w:tc>
-          <w:tcPr>
-            <w:tcW w:w="2250" w:type="dxa"/>
-            <w:tcBorders>
-              <w:top w:val="single" w:sz="4" w:space="0" w:color="auto"/>
-              <w:left w:val="single" w:sz="4" w:space="0" w:color="auto"/>
-              <w:bottom w:val="single" w:sz="4" w:space="0" w:color="auto"/>
-              <w:right w:val="single" w:sz="4" w:space="0" w:color="auto"/>
-            </w:tcBorders>
-          </w:tcPr>
-          <w:p>
-            <w:pPr>
-              <w:rPr>
-                <w:sz w:val="24"/>
-                <w:szCs w:val="24"/>
-              </w:rPr>
-            </w:pPr>
-            <w:r>
-              <w:rPr>
-                <w:sz w:val="24"/>
-                <w:szCs w:val="24"/>
-              </w:rPr>
-              <w:t xml:space="preserve">Manager </w:t>
-            </w:r>
-            <w:r>
-              <w:rPr>
-                <w:sz w:val="24"/>
-                <w:szCs w:val="24"/>
-              </w:rPr>
-              <w:t xml:space="preserve">Name </w:t>
-            </w:r>
-          </w:p>
-        </w:tc>
-        <w:tc>
-          <w:tcPr>
-            <w:tcW w:w="1800" w:type="dxa"/>
-            <w:tcBorders>
-              <w:top w:val="single" w:sz="4" w:space="0" w:color="auto"/>
-              <w:left w:val="single" w:sz="4" w:space="0" w:color="auto"/>
-              <w:bottom w:val="single" w:sz="4" w:space="0" w:color="auto"/>
-              <w:right w:val="single" w:sz="4" w:space="0" w:color="auto"/>
-            </w:tcBorders>
-          </w:tcPr>
-          <w:p>
-            <w:pPr>
-              <w:rPr>
-                <w:sz w:val="24"/>
-                <w:szCs w:val="24"/>
-              </w:rPr>
-            </w:pPr>
-            <w:r>
-              <w:rPr>
-                <w:sz w:val="24"/>
-                <w:szCs w:val="24"/>
-              </w:rPr>
-              <w:t>70 bytes, Alpha/Numeric</w:t>
-            </w:r>
-          </w:p>
-        </w:tc>
-        <w:tc>
-          <w:tcPr>
-            <w:tcW w:w="4510" w:type="dxa"/>
-            <w:tcBorders>
-              <w:top w:val="single" w:sz="4" w:space="0" w:color="auto"/>
-              <w:left w:val="single" w:sz="4" w:space="0" w:color="auto"/>
-              <w:bottom w:val="single" w:sz="4" w:space="0" w:color="auto"/>
-              <w:right w:val="single" w:sz="4" w:space="0" w:color="auto"/>
-            </w:tcBorders>
-          </w:tcPr>
-          <w:p>
-            <w:pPr>
-              <w:rPr>
-                <w:sz w:val="24"/>
-                <w:szCs w:val="24"/>
-              </w:rPr>
-            </w:pPr>
-            <w:r>
-              <w:rPr>
-                <w:sz w:val="24"/>
-                <w:szCs w:val="24"/>
-              </w:rPr>
-              <w:t xml:space="preserve">Last name, First name of </w:t>
-            </w:r>
-            <w:r>
-              <w:rPr>
-                <w:sz w:val="24"/>
-                <w:szCs w:val="24"/>
-              </w:rPr>
-              <w:t>manager</w:t>
-            </w:r>
-          </w:p>
-        </w:tc>
-      </w:tr>
-      <w:tr>
-        <w:trPr>
-          <w:tblHeader/>
-        </w:trPr>
-        <w:tc>
-          <w:tcPr>
-            <w:tcW w:w="1253" w:type="dxa"/>
-            <w:tcBorders>
-              <w:top w:val="single" w:sz="4" w:space="0" w:color="auto"/>
-              <w:left w:val="single" w:sz="4" w:space="0" w:color="auto"/>
-              <w:bottom w:val="single" w:sz="4" w:space="0" w:color="auto"/>
-              <w:right w:val="single" w:sz="4" w:space="0" w:color="auto"/>
-            </w:tcBorders>
-          </w:tcPr>
-          <w:p>
-            <w:pPr>
-              <w:pStyle w:val="TableText"/>
-              <w:numPr>
-                <w:ilvl w:val="0"/>
-                <w:numId w:val="15"/>
-              </w:numPr>
-              <w:rPr>
-                <w:b w:val="0"/>
-                <w:sz w:val="24"/>
-                <w:szCs w:val="24"/>
-              </w:rPr>
-            </w:pPr>
-          </w:p>
-        </w:tc>
-        <w:tc>
-          <w:tcPr>
-            <w:tcW w:w="2250" w:type="dxa"/>
-            <w:tcBorders>
-              <w:top w:val="single" w:sz="4" w:space="0" w:color="auto"/>
-              <w:left w:val="single" w:sz="4" w:space="0" w:color="auto"/>
-              <w:bottom w:val="single" w:sz="4" w:space="0" w:color="auto"/>
-              <w:right w:val="single" w:sz="4" w:space="0" w:color="auto"/>
-            </w:tcBorders>
-          </w:tcPr>
-          <w:p>
-            <w:pPr>
-              <w:rPr>
-                <w:sz w:val="24"/>
-                <w:szCs w:val="24"/>
-              </w:rPr>
-            </w:pPr>
-            <w:r>
-              <w:rPr>
-                <w:sz w:val="24"/>
-                <w:szCs w:val="24"/>
-              </w:rPr>
-              <w:t>Name of Employee whose timecard requires Action</w:t>
-            </w:r>
-          </w:p>
-        </w:tc>
-        <w:tc>
-          <w:tcPr>
-            <w:tcW w:w="1800" w:type="dxa"/>
-            <w:tcBorders>
-              <w:top w:val="single" w:sz="4" w:space="0" w:color="auto"/>
-              <w:left w:val="single" w:sz="4" w:space="0" w:color="auto"/>
-              <w:bottom w:val="single" w:sz="4" w:space="0" w:color="auto"/>
-              <w:right w:val="single" w:sz="4" w:space="0" w:color="auto"/>
-            </w:tcBorders>
-          </w:tcPr>
-          <w:p>
-            <w:pPr>
-              <w:rPr>
-                <w:sz w:val="24"/>
-                <w:szCs w:val="24"/>
-              </w:rPr>
-            </w:pPr>
-            <w:r>
-              <w:rPr>
-                <w:sz w:val="24"/>
-                <w:szCs w:val="24"/>
-              </w:rPr>
-              <w:t>70 bytes, Alpha/Numeric</w:t>
-            </w:r>
-          </w:p>
-        </w:tc>
-        <w:tc>
-          <w:tcPr>
-            <w:tcW w:w="4510" w:type="dxa"/>
-            <w:tcBorders>
-              <w:top w:val="single" w:sz="4" w:space="0" w:color="auto"/>
-              <w:left w:val="single" w:sz="4" w:space="0" w:color="auto"/>
-              <w:bottom w:val="single" w:sz="4" w:space="0" w:color="auto"/>
-              <w:right w:val="single" w:sz="4" w:space="0" w:color="auto"/>
-            </w:tcBorders>
-          </w:tcPr>
-          <w:p>
-            <w:pPr>
-              <w:rPr>
-                <w:sz w:val="24"/>
-                <w:szCs w:val="24"/>
-              </w:rPr>
-            </w:pPr>
-            <w:r>
-              <w:rPr>
-                <w:sz w:val="24"/>
-                <w:szCs w:val="24"/>
-              </w:rPr>
-              <w:t xml:space="preserve">Last name, First name of </w:t>
-            </w:r>
-            <w:r>
-              <w:rPr>
-                <w:sz w:val="24"/>
-                <w:szCs w:val="24"/>
-              </w:rPr>
-              <w:t>employee</w:t>
-            </w:r>
-            <w:r>
-              <w:rPr>
-                <w:sz w:val="24"/>
-                <w:szCs w:val="24"/>
-              </w:rPr>
-              <w:t xml:space="preserve"> whose time card required action</w:t>
-            </w:r>
-            <w:bookmarkStart w:id="2" w:name="_GoBack"/>
-            <w:bookmarkEnd w:id="2"/>
-          </w:p>
-        </w:tc>
-      </w:tr>
-    </w:tbl>
-    <w:p>
-      <w:pPr>
-        <w:rPr>
-          <w:b/>
-          <w:sz w:val="24"/>
-          <w:szCs w:val="24"/>
-        </w:rPr>
-      </w:pPr>
-    </w:p>
-    <w:p>
-      <w:pPr>
-        <w:rPr>
-          <w:b/>
-          <w:sz w:val="24"/>
-          <w:szCs w:val="24"/>
-        </w:rPr>
-      </w:pPr>
-    </w:p>
-    <w:p>
-      <w:pPr>
-        <w:rPr>
-          <w:b/>
-          <w:sz w:val="24"/>
-          <w:szCs w:val="24"/>
-        </w:rPr>
-      </w:pPr>
+      <w:bookmarkStart w:id="2" w:name="_GoBack"/>
+      <w:bookmarkEnd w:id="2"/>
     </w:p>
     <w:sectPr>
       <w:headerReference w:type="default" r:id="rId14"/>
@@ -12515,7 +11993,7 @@
 </file>
 
 <file path=customXml/itemProps4.xml><?xml version="1.0" encoding="utf-8"?>
-<ds:datastoreItem xmlns:ds="http://schemas.openxmlformats.org/officeDocument/2006/customXml" ds:itemID="{6844D9E6-84A3-4E70-86E0-241DF4AD89A2}">
+<ds:datastoreItem xmlns:ds="http://schemas.openxmlformats.org/officeDocument/2006/customXml" ds:itemID="{E51641EF-4100-4C20-9EC6-0656948EAFF4}">
   <ds:schemaRefs>
     <ds:schemaRef ds:uri="http://schemas.openxmlformats.org/officeDocument/2006/bibliography"/>
   </ds:schemaRefs>

</xml_diff>

<commit_message>
[VM:Doug.Stearns@2/12/2015 3:40:54 PM] p13276 - ecl change bcc to cco TTuser/items:Doug Stearns(stead1) Resolution for SCCB-S13276.DV.1: eCoaching Log -there are several references of bcc that sh/be changed to cco(FS) - Pending Development - Doug Stearns
git-tfs-id: [https://tfs.omnicloud.local/tfs/cco%20program/]$/eCoaching_V2;C13938
</commit_message>
<xml_diff>
--- a/Requirements/CCO_eCoaching_Log_ETS_Layout.docx
+++ b/Requirements/CCO_eCoaching_Log_ETS_Layout.docx
@@ -41,10 +41,10 @@
           <w:noProof/>
         </w:rPr>
         <w:drawing>
-          <wp:inline distT="0" distB="0" distL="0" distR="0" wp14:anchorId="4A91EA18" wp14:editId="4A91EA19">
-            <wp:extent cx="3124200" cy="466725"/>
-            <wp:effectExtent l="19050" t="0" r="0" b="0"/>
-            <wp:docPr id="1" name="Picture 1" descr="http://cwe.ic.ncs.com/sites/CommunicationsGateway/VangentResourceCenter/Tools%20and%20Resources%20Document%20Library/Logos/VangentLogo_2-color_FOR_WORD.emf"/>
+          <wp:inline distT="0" distB="0" distL="0" distR="0" wp14:anchorId="36304C2B" wp14:editId="75E6DFF7">
+            <wp:extent cx="3139440" cy="563880"/>
+            <wp:effectExtent l="0" t="0" r="0" b="0"/>
+            <wp:docPr id="23" name="Picture 23"/>
             <wp:cNvGraphicFramePr>
               <a:graphicFrameLocks xmlns:a="http://schemas.openxmlformats.org/drawingml/2006/main" noChangeAspect="1"/>
             </wp:cNvGraphicFramePr>
@@ -52,13 +52,19 @@
               <a:graphicData uri="http://schemas.openxmlformats.org/drawingml/2006/picture">
                 <pic:pic xmlns:pic="http://schemas.openxmlformats.org/drawingml/2006/picture">
                   <pic:nvPicPr>
-                    <pic:cNvPr id="0" name="Picture 1" descr="http://cwe.ic.ncs.com/sites/CommunicationsGateway/VangentResourceCenter/Tools%20and%20Resources%20Document%20Library/Logos/VangentLogo_2-color_FOR_WORD.emf"/>
+                    <pic:cNvPr id="0" name="Picture 19"/>
                     <pic:cNvPicPr>
                       <a:picLocks noChangeAspect="1" noChangeArrowheads="1"/>
                     </pic:cNvPicPr>
                   </pic:nvPicPr>
                   <pic:blipFill>
-                    <a:blip r:embed="rId12" r:link="rId13" cstate="print"/>
+                    <a:blip r:embed="rId12">
+                      <a:extLst>
+                        <a:ext uri="{28A0092B-C50C-407E-A947-70E740481C1C}">
+                          <a14:useLocalDpi xmlns:a14="http://schemas.microsoft.com/office/drawing/2010/main" val="0"/>
+                        </a:ext>
+                      </a:extLst>
+                    </a:blip>
                     <a:srcRect/>
                     <a:stretch>
                       <a:fillRect/>
@@ -67,17 +73,14 @@
                   <pic:spPr bwMode="auto">
                     <a:xfrm>
                       <a:off x="0" y="0"/>
-                      <a:ext cx="3124200" cy="466725"/>
+                      <a:ext cx="3139440" cy="563880"/>
                     </a:xfrm>
                     <a:prstGeom prst="rect">
                       <a:avLst/>
                     </a:prstGeom>
                     <a:noFill/>
-                    <a:ln w="9525">
+                    <a:ln>
                       <a:noFill/>
-                      <a:miter lim="800000"/>
-                      <a:headEnd/>
-                      <a:tailEnd/>
                     </a:ln>
                   </pic:spPr>
                 </pic:pic>
@@ -86,15 +89,6 @@
           </wp:inline>
         </w:drawing>
       </w:r>
-    </w:p>
-    <w:p>
-      <w:pPr>
-        <w:ind w:right="-270"/>
-        <w:jc w:val="center"/>
-        <w:rPr>
-          <w:rFonts w:ascii="Century Schoolbook" w:hAnsi="Century Schoolbook"/>
-        </w:rPr>
-      </w:pPr>
     </w:p>
     <w:p>
       <w:pPr>
@@ -525,19 +519,7 @@
         <w:rPr>
           <w:rFonts w:ascii="Times New Roman (PCL6)" w:hAnsi="Times New Roman (PCL6)"/>
         </w:rPr>
-        <w:t>C</w:t>
-      </w:r>
-      <w:r>
-        <w:rPr>
-          <w:rFonts w:ascii="Times New Roman (PCL6)" w:hAnsi="Times New Roman (PCL6)"/>
-        </w:rPr>
-        <w:t>CO</w:t>
-      </w:r>
-      <w:r>
-        <w:rPr>
-          <w:rFonts w:ascii="Times New Roman (PCL6)" w:hAnsi="Times New Roman (PCL6)"/>
-        </w:rPr>
-        <w:t xml:space="preserve"> R&amp;T – Oakdale</w:t>
+        <w:t>R&amp;T – Oakdale</w:t>
       </w:r>
     </w:p>
     <w:p>
@@ -1278,6 +1260,9 @@
               <w:ind w:left="0"/>
               <w:jc w:val="left"/>
             </w:pPr>
+            <w:r>
+              <w:t>02/12/2015</w:t>
+            </w:r>
           </w:p>
         </w:tc>
         <w:tc>
@@ -1290,6 +1275,27 @@
               <w:ind w:left="0"/>
               <w:jc w:val="left"/>
             </w:pPr>
+            <w:r>
+              <w:t xml:space="preserve">P13272 – </w:t>
+            </w:r>
+            <w:proofErr w:type="spellStart"/>
+            <w:r>
+              <w:t>eCL</w:t>
+            </w:r>
+            <w:proofErr w:type="spellEnd"/>
+            <w:r>
+              <w:t xml:space="preserve"> Change BCC to CCO</w:t>
+            </w:r>
+          </w:p>
+          <w:p>
+            <w:pPr>
+              <w:pStyle w:val="hdr1"/>
+              <w:ind w:left="0"/>
+              <w:jc w:val="left"/>
+            </w:pPr>
+            <w:r>
+              <w:t>Changed Vangent logo to GDIT</w:t>
+            </w:r>
           </w:p>
         </w:tc>
         <w:tc>
@@ -1302,6 +1308,11 @@
               <w:ind w:left="0"/>
               <w:jc w:val="center"/>
             </w:pPr>
+            <w:r>
+              <w:t>Doug Stearns</w:t>
+            </w:r>
+            <w:bookmarkStart w:id="1" w:name="_GoBack"/>
+            <w:bookmarkEnd w:id="1"/>
           </w:p>
         </w:tc>
       </w:tr>
@@ -1579,7 +1590,7 @@
           <w:szCs w:val="22"/>
         </w:rPr>
       </w:pPr>
-      <w:bookmarkStart w:id="1" w:name="_Toc321377922"/>
+      <w:bookmarkStart w:id="2" w:name="_Toc321377922"/>
       <w:proofErr w:type="spellStart"/>
       <w:proofErr w:type="gramStart"/>
       <w:r>
@@ -1594,7 +1605,7 @@
       <w:r>
         <w:t>Electronic Timekeeping System Data Feed</w:t>
       </w:r>
-      <w:bookmarkEnd w:id="1"/>
+      <w:bookmarkEnd w:id="2"/>
     </w:p>
     <w:p>
       <w:pPr>
@@ -6789,35 +6800,7 @@
                 <w:sz w:val="24"/>
                 <w:szCs w:val="24"/>
               </w:rPr>
-              <w:t>OA</w:t>
-            </w:r>
-            <w:r>
-              <w:rPr>
-                <w:sz w:val="24"/>
-                <w:szCs w:val="24"/>
-              </w:rPr>
-              <w:t>E</w:t>
-            </w:r>
-            <w:r>
-              <w:rPr>
-                <w:sz w:val="24"/>
-                <w:szCs w:val="24"/>
-              </w:rPr>
-              <w:t xml:space="preserve"> – Outstanding Action (</w:t>
-            </w:r>
-            <w:r>
-              <w:rPr>
-                <w:sz w:val="24"/>
-                <w:szCs w:val="24"/>
-              </w:rPr>
-              <w:t>Employee</w:t>
-            </w:r>
-            <w:r>
-              <w:rPr>
-                <w:sz w:val="24"/>
-                <w:szCs w:val="24"/>
-              </w:rPr>
-              <w:t>)</w:t>
+              <w:t>OAE – Outstanding Action (Employee)</w:t>
             </w:r>
           </w:p>
           <w:p>
@@ -7281,15 +7264,13 @@
           <w:szCs w:val="24"/>
         </w:rPr>
       </w:pPr>
-      <w:bookmarkStart w:id="2" w:name="_GoBack"/>
-      <w:bookmarkEnd w:id="2"/>
     </w:p>
     <w:sectPr>
-      <w:headerReference w:type="default" r:id="rId14"/>
-      <w:footerReference w:type="even" r:id="rId15"/>
-      <w:footerReference w:type="default" r:id="rId16"/>
-      <w:headerReference w:type="first" r:id="rId17"/>
-      <w:footerReference w:type="first" r:id="rId18"/>
+      <w:headerReference w:type="default" r:id="rId13"/>
+      <w:footerReference w:type="even" r:id="rId14"/>
+      <w:footerReference w:type="default" r:id="rId15"/>
+      <w:headerReference w:type="first" r:id="rId16"/>
+      <w:footerReference w:type="first" r:id="rId17"/>
       <w:type w:val="oddPage"/>
       <w:pgSz w:w="12240" w:h="15840"/>
       <w:pgMar w:top="1440" w:right="1080" w:bottom="1440" w:left="1440" w:header="720" w:footer="504" w:gutter="0"/>
@@ -7591,7 +7572,7 @@
         <w:noProof/>
         <w:sz w:val="18"/>
       </w:rPr>
-      <w:t>7</w:t>
+      <w:t>2</w:t>
     </w:r>
     <w:r>
       <w:rPr>
@@ -11827,21 +11808,6 @@
 </file>
 
 <file path=customXml/item1.xml><?xml version="1.0" encoding="utf-8"?>
-<?mso-contentType ?>
-<FormTemplates xmlns="http://schemas.microsoft.com/sharepoint/v3/contenttype/forms">
-  <Display>DocumentLibraryForm</Display>
-  <Edit>DocumentLibraryForm</Edit>
-  <New>DocumentLibraryForm</New>
-</FormTemplates>
-</file>
-
-<file path=customXml/item2.xml><?xml version="1.0" encoding="utf-8"?>
-<p:properties xmlns:p="http://schemas.microsoft.com/office/2006/metadata/properties" xmlns:xsi="http://www.w3.org/2001/XMLSchema-instance" xmlns:pc="http://schemas.microsoft.com/office/infopath/2007/PartnerControls">
-  <documentManagement/>
-</p:properties>
-</file>
-
-<file path=customXml/item3.xml><?xml version="1.0" encoding="utf-8"?>
 <ct:contentTypeSchema xmlns:ct="http://schemas.microsoft.com/office/2006/metadata/contentType" xmlns:ma="http://schemas.microsoft.com/office/2006/metadata/properties/metaAttributes" ct:_="" ma:_="" ma:contentTypeName="Document" ma:contentTypeID="0x010100DFEC865D7254EB4A8B6C8590FD20E39F" ma:contentTypeVersion="0" ma:contentTypeDescription="Create a new document." ma:contentTypeScope="" ma:versionID="dc620579c55658ff994e4edfb59cdcf1">
   <xsd:schema xmlns:xsd="http://www.w3.org/2001/XMLSchema" xmlns:xs="http://www.w3.org/2001/XMLSchema" xmlns:p="http://schemas.microsoft.com/office/2006/metadata/properties" targetNamespace="http://schemas.microsoft.com/office/2006/metadata/properties" ma:root="true" ma:fieldsID="c64490b4aec6201516c3a874156f37b2">
     <xsd:element name="properties">
@@ -11955,28 +11921,26 @@
 </ct:contentTypeSchema>
 </file>
 
+<file path=customXml/item2.xml><?xml version="1.0" encoding="utf-8"?>
+<p:properties xmlns:p="http://schemas.microsoft.com/office/2006/metadata/properties" xmlns:xsi="http://www.w3.org/2001/XMLSchema-instance" xmlns:pc="http://schemas.microsoft.com/office/infopath/2007/PartnerControls">
+  <documentManagement/>
+</p:properties>
+</file>
+
+<file path=customXml/item3.xml><?xml version="1.0" encoding="utf-8"?>
+<?mso-contentType ?>
+<FormTemplates xmlns="http://schemas.microsoft.com/sharepoint/v3/contenttype/forms">
+  <Display>DocumentLibraryForm</Display>
+  <Edit>DocumentLibraryForm</Edit>
+  <New>DocumentLibraryForm</New>
+</FormTemplates>
+</file>
+
 <file path=customXml/item4.xml><?xml version="1.0" encoding="utf-8"?>
 <b:Sources xmlns:b="http://schemas.openxmlformats.org/officeDocument/2006/bibliography" xmlns="http://schemas.openxmlformats.org/officeDocument/2006/bibliography" SelectedStyle="\APA.XSL" StyleName="APA"/>
 </file>
 
 <file path=customXml/itemProps1.xml><?xml version="1.0" encoding="utf-8"?>
-<ds:datastoreItem xmlns:ds="http://schemas.openxmlformats.org/officeDocument/2006/customXml" ds:itemID="{A885B2DB-42DA-4318-9EB7-6D24C272F932}">
-  <ds:schemaRefs>
-    <ds:schemaRef ds:uri="http://schemas.microsoft.com/sharepoint/v3/contenttype/forms"/>
-  </ds:schemaRefs>
-</ds:datastoreItem>
-</file>
-
-<file path=customXml/itemProps2.xml><?xml version="1.0" encoding="utf-8"?>
-<ds:datastoreItem xmlns:ds="http://schemas.openxmlformats.org/officeDocument/2006/customXml" ds:itemID="{FAB5EBB6-5E22-4A93-8A88-BE0203FA85CB}">
-  <ds:schemaRefs>
-    <ds:schemaRef ds:uri="http://schemas.microsoft.com/office/2006/metadata/properties"/>
-    <ds:schemaRef ds:uri="http://schemas.microsoft.com/office/infopath/2007/PartnerControls"/>
-  </ds:schemaRefs>
-</ds:datastoreItem>
-</file>
-
-<file path=customXml/itemProps3.xml><?xml version="1.0" encoding="utf-8"?>
 <ds:datastoreItem xmlns:ds="http://schemas.openxmlformats.org/officeDocument/2006/customXml" ds:itemID="{3EC30AF7-F6FD-4FB6-B723-1340D7FE908C}">
   <ds:schemaRefs>
     <ds:schemaRef ds:uri="http://schemas.microsoft.com/office/2006/metadata/contentType"/>
@@ -11992,8 +11956,25 @@
 </ds:datastoreItem>
 </file>
 
+<file path=customXml/itemProps2.xml><?xml version="1.0" encoding="utf-8"?>
+<ds:datastoreItem xmlns:ds="http://schemas.openxmlformats.org/officeDocument/2006/customXml" ds:itemID="{FAB5EBB6-5E22-4A93-8A88-BE0203FA85CB}">
+  <ds:schemaRefs>
+    <ds:schemaRef ds:uri="http://schemas.microsoft.com/office/2006/metadata/properties"/>
+    <ds:schemaRef ds:uri="http://schemas.microsoft.com/office/infopath/2007/PartnerControls"/>
+  </ds:schemaRefs>
+</ds:datastoreItem>
+</file>
+
+<file path=customXml/itemProps3.xml><?xml version="1.0" encoding="utf-8"?>
+<ds:datastoreItem xmlns:ds="http://schemas.openxmlformats.org/officeDocument/2006/customXml" ds:itemID="{A885B2DB-42DA-4318-9EB7-6D24C272F932}">
+  <ds:schemaRefs>
+    <ds:schemaRef ds:uri="http://schemas.microsoft.com/sharepoint/v3/contenttype/forms"/>
+  </ds:schemaRefs>
+</ds:datastoreItem>
+</file>
+
 <file path=customXml/itemProps4.xml><?xml version="1.0" encoding="utf-8"?>
-<ds:datastoreItem xmlns:ds="http://schemas.openxmlformats.org/officeDocument/2006/customXml" ds:itemID="{E51641EF-4100-4C20-9EC6-0656948EAFF4}">
+<ds:datastoreItem xmlns:ds="http://schemas.openxmlformats.org/officeDocument/2006/customXml" ds:itemID="{895D7339-5423-44C5-B266-A83BD0771408}">
   <ds:schemaRefs>
     <ds:schemaRef ds:uri="http://schemas.openxmlformats.org/officeDocument/2006/bibliography"/>
   </ds:schemaRefs>

</xml_diff>

<commit_message>
[VM:Doug.Stearns@2/13/2015 2:43:04 PM] p13276 - ecl change bcc to cco TTuser/items:Doug Stearns(stead1) Resolution for SCCB-S13276.DV.1: eCoaching Log -there are several references of bcc that sh/be changed to cco(FS) - Pending Development - Doug Stearns
git-tfs-id: [https://tfs.omnicloud.local/tfs/cco%20program/]$/eCoaching_V2;C13941
</commit_message>
<xml_diff>
--- a/Requirements/CCO_eCoaching_Log_ETS_Layout.docx
+++ b/Requirements/CCO_eCoaching_Log_ETS_Layout.docx
@@ -986,6 +986,7 @@
           <w:p>
             <w:pPr>
               <w:pStyle w:val="hdr1"/>
+              <w:spacing w:before="0"/>
               <w:ind w:left="0"/>
               <w:jc w:val="left"/>
             </w:pPr>
@@ -1010,6 +1011,7 @@
           <w:p>
             <w:pPr>
               <w:pStyle w:val="hdr1"/>
+              <w:spacing w:before="0"/>
               <w:ind w:left="0"/>
               <w:jc w:val="left"/>
             </w:pPr>
@@ -1025,8 +1027,8 @@
           <w:p>
             <w:pPr>
               <w:pStyle w:val="hdr1"/>
+              <w:spacing w:before="0"/>
               <w:ind w:left="0"/>
-              <w:jc w:val="center"/>
             </w:pPr>
             <w:r>
               <w:t>Doug Stearns</w:t>
@@ -1045,6 +1047,7 @@
           <w:p>
             <w:pPr>
               <w:pStyle w:val="hdr1"/>
+              <w:spacing w:before="0"/>
               <w:ind w:left="0"/>
               <w:jc w:val="left"/>
             </w:pPr>
@@ -1060,6 +1063,7 @@
           <w:p>
             <w:pPr>
               <w:pStyle w:val="hdr1"/>
+              <w:spacing w:before="0"/>
               <w:ind w:left="0"/>
               <w:jc w:val="left"/>
             </w:pPr>
@@ -1083,8 +1087,8 @@
           <w:p>
             <w:pPr>
               <w:pStyle w:val="hdr1"/>
+              <w:spacing w:before="0"/>
               <w:ind w:left="0"/>
-              <w:jc w:val="center"/>
             </w:pPr>
             <w:r>
               <w:t>Doug Stearns</w:t>
@@ -1103,6 +1107,7 @@
           <w:p>
             <w:pPr>
               <w:pStyle w:val="hdr1"/>
+              <w:spacing w:before="0"/>
               <w:ind w:left="0"/>
               <w:jc w:val="left"/>
             </w:pPr>
@@ -1118,6 +1123,7 @@
           <w:p>
             <w:pPr>
               <w:pStyle w:val="hdr1"/>
+              <w:spacing w:before="0"/>
               <w:ind w:left="0"/>
               <w:jc w:val="left"/>
             </w:pPr>
@@ -1136,6 +1142,7 @@
           <w:p>
             <w:pPr>
               <w:pStyle w:val="hdr1"/>
+              <w:spacing w:before="0"/>
               <w:ind w:left="0"/>
               <w:jc w:val="left"/>
             </w:pPr>
@@ -1151,8 +1158,8 @@
           <w:p>
             <w:pPr>
               <w:pStyle w:val="hdr1"/>
+              <w:spacing w:before="0"/>
               <w:ind w:left="0"/>
-              <w:jc w:val="center"/>
             </w:pPr>
             <w:r>
               <w:t>Doug Stearns</w:t>
@@ -1171,6 +1178,7 @@
           <w:p>
             <w:pPr>
               <w:pStyle w:val="hdr1"/>
+              <w:spacing w:before="0"/>
               <w:ind w:left="0"/>
               <w:jc w:val="left"/>
             </w:pPr>
@@ -1192,6 +1200,7 @@
           <w:p>
             <w:pPr>
               <w:pStyle w:val="hdr1"/>
+              <w:spacing w:before="0"/>
               <w:ind w:left="0"/>
               <w:jc w:val="left"/>
             </w:pPr>
@@ -1210,6 +1219,7 @@
           <w:p>
             <w:pPr>
               <w:pStyle w:val="hdr1"/>
+              <w:spacing w:before="0"/>
               <w:ind w:left="0"/>
               <w:jc w:val="left"/>
             </w:pPr>
@@ -1237,8 +1247,8 @@
           <w:p>
             <w:pPr>
               <w:pStyle w:val="hdr1"/>
+              <w:spacing w:before="0"/>
               <w:ind w:left="0"/>
-              <w:jc w:val="center"/>
             </w:pPr>
             <w:r>
               <w:t>Doug Stearns</w:t>
@@ -1257,6 +1267,7 @@
           <w:p>
             <w:pPr>
               <w:pStyle w:val="hdr1"/>
+              <w:spacing w:before="0"/>
               <w:ind w:left="0"/>
               <w:jc w:val="left"/>
             </w:pPr>
@@ -1272,6 +1283,7 @@
           <w:p>
             <w:pPr>
               <w:pStyle w:val="hdr1"/>
+              <w:spacing w:before="0"/>
               <w:ind w:left="0"/>
               <w:jc w:val="left"/>
             </w:pPr>
@@ -1290,6 +1302,7 @@
           <w:p>
             <w:pPr>
               <w:pStyle w:val="hdr1"/>
+              <w:spacing w:before="0"/>
               <w:ind w:left="0"/>
               <w:jc w:val="left"/>
             </w:pPr>
@@ -1305,14 +1318,12 @@
           <w:p>
             <w:pPr>
               <w:pStyle w:val="hdr1"/>
+              <w:spacing w:before="0"/>
               <w:ind w:left="0"/>
-              <w:jc w:val="center"/>
             </w:pPr>
             <w:r>
               <w:t>Doug Stearns</w:t>
             </w:r>
-            <w:bookmarkStart w:id="1" w:name="_GoBack"/>
-            <w:bookmarkEnd w:id="1"/>
           </w:p>
         </w:tc>
       </w:tr>
@@ -1327,9 +1338,13 @@
           <w:p>
             <w:pPr>
               <w:pStyle w:val="hdr1"/>
+              <w:spacing w:before="0"/>
               <w:ind w:left="0"/>
               <w:jc w:val="left"/>
             </w:pPr>
+            <w:r>
+              <w:t>02/13/2015</w:t>
+            </w:r>
           </w:p>
         </w:tc>
         <w:tc>
@@ -1339,21 +1354,53 @@
           <w:p>
             <w:pPr>
               <w:pStyle w:val="hdr1"/>
+              <w:spacing w:before="0"/>
               <w:ind w:left="0"/>
               <w:jc w:val="left"/>
             </w:pPr>
-          </w:p>
-        </w:tc>
-        <w:tc>
-          <w:tcPr>
-            <w:tcW w:w="1822" w:type="dxa"/>
-          </w:tcPr>
+            <w:r>
+              <w:t xml:space="preserve">P13272 – </w:t>
+            </w:r>
+            <w:proofErr w:type="spellStart"/>
+            <w:r>
+              <w:t>eCL</w:t>
+            </w:r>
+            <w:proofErr w:type="spellEnd"/>
+            <w:r>
+              <w:t xml:space="preserve"> Change BCC to CCO</w:t>
+            </w:r>
+          </w:p>
           <w:p>
             <w:pPr>
               <w:pStyle w:val="hdr1"/>
+              <w:spacing w:before="0"/>
               <w:ind w:left="0"/>
               <w:jc w:val="left"/>
             </w:pPr>
+            <w:r>
+              <w:t>Changed Vangent to GDIT</w:t>
+            </w:r>
+            <w:r>
+              <w:t xml:space="preserve"> in footer</w:t>
+            </w:r>
+            <w:bookmarkStart w:id="1" w:name="_GoBack"/>
+            <w:bookmarkEnd w:id="1"/>
+          </w:p>
+        </w:tc>
+        <w:tc>
+          <w:tcPr>
+            <w:tcW w:w="1822" w:type="dxa"/>
+          </w:tcPr>
+          <w:p>
+            <w:pPr>
+              <w:pStyle w:val="hdr1"/>
+              <w:spacing w:before="0"/>
+              <w:ind w:left="0"/>
+              <w:jc w:val="left"/>
+            </w:pPr>
+            <w:r>
+              <w:t>Doug Stearns</w:t>
+            </w:r>
           </w:p>
         </w:tc>
       </w:tr>
@@ -1368,6 +1415,7 @@
           <w:p>
             <w:pPr>
               <w:pStyle w:val="hdr1"/>
+              <w:spacing w:before="0"/>
               <w:ind w:left="0"/>
               <w:jc w:val="left"/>
             </w:pPr>
@@ -1380,6 +1428,7 @@
           <w:p>
             <w:pPr>
               <w:pStyle w:val="hdr1"/>
+              <w:spacing w:before="0"/>
               <w:ind w:left="0"/>
               <w:jc w:val="left"/>
             </w:pPr>
@@ -1392,6 +1441,7 @@
           <w:p>
             <w:pPr>
               <w:pStyle w:val="hdr1"/>
+              <w:spacing w:before="0"/>
               <w:ind w:left="0"/>
               <w:jc w:val="left"/>
             </w:pPr>
@@ -1409,6 +1459,7 @@
           <w:p>
             <w:pPr>
               <w:pStyle w:val="hdr1"/>
+              <w:spacing w:before="0"/>
               <w:ind w:left="0"/>
               <w:jc w:val="left"/>
             </w:pPr>
@@ -1421,6 +1472,7 @@
           <w:p>
             <w:pPr>
               <w:pStyle w:val="hdr1"/>
+              <w:spacing w:before="0"/>
               <w:ind w:left="0"/>
               <w:jc w:val="left"/>
             </w:pPr>
@@ -1433,6 +1485,7 @@
           <w:p>
             <w:pPr>
               <w:pStyle w:val="hdr1"/>
+              <w:spacing w:before="0"/>
               <w:ind w:left="0"/>
               <w:jc w:val="left"/>
             </w:pPr>
@@ -1450,6 +1503,7 @@
           <w:p>
             <w:pPr>
               <w:pStyle w:val="hdr1"/>
+              <w:spacing w:before="0"/>
               <w:ind w:left="0"/>
               <w:jc w:val="left"/>
             </w:pPr>
@@ -1462,6 +1516,7 @@
           <w:p>
             <w:pPr>
               <w:pStyle w:val="hdr1"/>
+              <w:spacing w:before="0"/>
               <w:ind w:left="0"/>
               <w:jc w:val="left"/>
             </w:pPr>
@@ -1474,6 +1529,7 @@
           <w:p>
             <w:pPr>
               <w:pStyle w:val="hdr1"/>
+              <w:spacing w:before="0"/>
               <w:ind w:left="0"/>
               <w:jc w:val="left"/>
             </w:pPr>
@@ -1491,6 +1547,7 @@
           <w:p>
             <w:pPr>
               <w:pStyle w:val="hdr1"/>
+              <w:spacing w:before="0"/>
               <w:ind w:left="0"/>
               <w:jc w:val="left"/>
             </w:pPr>
@@ -1503,6 +1560,7 @@
           <w:p>
             <w:pPr>
               <w:pStyle w:val="hdr1"/>
+              <w:spacing w:before="0"/>
               <w:ind w:left="0"/>
               <w:jc w:val="left"/>
             </w:pPr>
@@ -1515,6 +1573,7 @@
           <w:p>
             <w:pPr>
               <w:pStyle w:val="hdr1"/>
+              <w:spacing w:before="0"/>
               <w:ind w:left="0"/>
               <w:jc w:val="left"/>
             </w:pPr>
@@ -1532,6 +1591,7 @@
           <w:p>
             <w:pPr>
               <w:pStyle w:val="hdr1"/>
+              <w:spacing w:before="0"/>
               <w:ind w:left="0"/>
               <w:jc w:val="left"/>
             </w:pPr>
@@ -1544,6 +1604,7 @@
           <w:p>
             <w:pPr>
               <w:pStyle w:val="hdr1"/>
+              <w:spacing w:before="0"/>
               <w:ind w:left="0"/>
               <w:jc w:val="left"/>
             </w:pPr>
@@ -1556,6 +1617,7 @@
           <w:p>
             <w:pPr>
               <w:pStyle w:val="hdr1"/>
+              <w:spacing w:before="0"/>
               <w:ind w:left="0"/>
               <w:jc w:val="left"/>
             </w:pPr>
@@ -7438,7 +7500,14 @@
         <w:b/>
         <w:sz w:val="18"/>
       </w:rPr>
-      <w:t>VANGENT PROPRIETARY - CONFIDENTIAL</w:t>
+      <w:t xml:space="preserve">GDIT, INC. </w:t>
+    </w:r>
+    <w:r>
+      <w:rPr>
+        <w:b/>
+        <w:sz w:val="18"/>
+      </w:rPr>
+      <w:t>CONFIDENTIAL</w:t>
     </w:r>
     <w:r>
       <w:rPr>
@@ -7460,7 +7529,7 @@
       <w:rPr>
         <w:sz w:val="18"/>
       </w:rPr>
-      <w:t xml:space="preserve">Copyright © 2011 Vangent, </w:t>
+      <w:t xml:space="preserve">Copyright © 2011, </w:t>
     </w:r>
     <w:proofErr w:type="spellStart"/>
     <w:r>
@@ -11808,6 +11877,21 @@
 </file>
 
 <file path=customXml/item1.xml><?xml version="1.0" encoding="utf-8"?>
+<?mso-contentType ?>
+<FormTemplates xmlns="http://schemas.microsoft.com/sharepoint/v3/contenttype/forms">
+  <Display>DocumentLibraryForm</Display>
+  <Edit>DocumentLibraryForm</Edit>
+  <New>DocumentLibraryForm</New>
+</FormTemplates>
+</file>
+
+<file path=customXml/item2.xml><?xml version="1.0" encoding="utf-8"?>
+<p:properties xmlns:p="http://schemas.microsoft.com/office/2006/metadata/properties" xmlns:xsi="http://www.w3.org/2001/XMLSchema-instance" xmlns:pc="http://schemas.microsoft.com/office/infopath/2007/PartnerControls">
+  <documentManagement/>
+</p:properties>
+</file>
+
+<file path=customXml/item3.xml><?xml version="1.0" encoding="utf-8"?>
 <ct:contentTypeSchema xmlns:ct="http://schemas.microsoft.com/office/2006/metadata/contentType" xmlns:ma="http://schemas.microsoft.com/office/2006/metadata/properties/metaAttributes" ct:_="" ma:_="" ma:contentTypeName="Document" ma:contentTypeID="0x010100DFEC865D7254EB4A8B6C8590FD20E39F" ma:contentTypeVersion="0" ma:contentTypeDescription="Create a new document." ma:contentTypeScope="" ma:versionID="dc620579c55658ff994e4edfb59cdcf1">
   <xsd:schema xmlns:xsd="http://www.w3.org/2001/XMLSchema" xmlns:xs="http://www.w3.org/2001/XMLSchema" xmlns:p="http://schemas.microsoft.com/office/2006/metadata/properties" targetNamespace="http://schemas.microsoft.com/office/2006/metadata/properties" ma:root="true" ma:fieldsID="c64490b4aec6201516c3a874156f37b2">
     <xsd:element name="properties">
@@ -11921,26 +12005,28 @@
 </ct:contentTypeSchema>
 </file>
 
-<file path=customXml/item2.xml><?xml version="1.0" encoding="utf-8"?>
-<p:properties xmlns:p="http://schemas.microsoft.com/office/2006/metadata/properties" xmlns:xsi="http://www.w3.org/2001/XMLSchema-instance" xmlns:pc="http://schemas.microsoft.com/office/infopath/2007/PartnerControls">
-  <documentManagement/>
-</p:properties>
-</file>
-
-<file path=customXml/item3.xml><?xml version="1.0" encoding="utf-8"?>
-<?mso-contentType ?>
-<FormTemplates xmlns="http://schemas.microsoft.com/sharepoint/v3/contenttype/forms">
-  <Display>DocumentLibraryForm</Display>
-  <Edit>DocumentLibraryForm</Edit>
-  <New>DocumentLibraryForm</New>
-</FormTemplates>
-</file>
-
 <file path=customXml/item4.xml><?xml version="1.0" encoding="utf-8"?>
 <b:Sources xmlns:b="http://schemas.openxmlformats.org/officeDocument/2006/bibliography" xmlns="http://schemas.openxmlformats.org/officeDocument/2006/bibliography" SelectedStyle="\APA.XSL" StyleName="APA"/>
 </file>
 
 <file path=customXml/itemProps1.xml><?xml version="1.0" encoding="utf-8"?>
+<ds:datastoreItem xmlns:ds="http://schemas.openxmlformats.org/officeDocument/2006/customXml" ds:itemID="{A885B2DB-42DA-4318-9EB7-6D24C272F932}">
+  <ds:schemaRefs>
+    <ds:schemaRef ds:uri="http://schemas.microsoft.com/sharepoint/v3/contenttype/forms"/>
+  </ds:schemaRefs>
+</ds:datastoreItem>
+</file>
+
+<file path=customXml/itemProps2.xml><?xml version="1.0" encoding="utf-8"?>
+<ds:datastoreItem xmlns:ds="http://schemas.openxmlformats.org/officeDocument/2006/customXml" ds:itemID="{FAB5EBB6-5E22-4A93-8A88-BE0203FA85CB}">
+  <ds:schemaRefs>
+    <ds:schemaRef ds:uri="http://schemas.microsoft.com/office/2006/metadata/properties"/>
+    <ds:schemaRef ds:uri="http://schemas.microsoft.com/office/infopath/2007/PartnerControls"/>
+  </ds:schemaRefs>
+</ds:datastoreItem>
+</file>
+
+<file path=customXml/itemProps3.xml><?xml version="1.0" encoding="utf-8"?>
 <ds:datastoreItem xmlns:ds="http://schemas.openxmlformats.org/officeDocument/2006/customXml" ds:itemID="{3EC30AF7-F6FD-4FB6-B723-1340D7FE908C}">
   <ds:schemaRefs>
     <ds:schemaRef ds:uri="http://schemas.microsoft.com/office/2006/metadata/contentType"/>
@@ -11956,25 +12042,8 @@
 </ds:datastoreItem>
 </file>
 
-<file path=customXml/itemProps2.xml><?xml version="1.0" encoding="utf-8"?>
-<ds:datastoreItem xmlns:ds="http://schemas.openxmlformats.org/officeDocument/2006/customXml" ds:itemID="{FAB5EBB6-5E22-4A93-8A88-BE0203FA85CB}">
-  <ds:schemaRefs>
-    <ds:schemaRef ds:uri="http://schemas.microsoft.com/office/2006/metadata/properties"/>
-    <ds:schemaRef ds:uri="http://schemas.microsoft.com/office/infopath/2007/PartnerControls"/>
-  </ds:schemaRefs>
-</ds:datastoreItem>
-</file>
-
-<file path=customXml/itemProps3.xml><?xml version="1.0" encoding="utf-8"?>
-<ds:datastoreItem xmlns:ds="http://schemas.openxmlformats.org/officeDocument/2006/customXml" ds:itemID="{A885B2DB-42DA-4318-9EB7-6D24C272F932}">
-  <ds:schemaRefs>
-    <ds:schemaRef ds:uri="http://schemas.microsoft.com/sharepoint/v3/contenttype/forms"/>
-  </ds:schemaRefs>
-</ds:datastoreItem>
-</file>
-
 <file path=customXml/itemProps4.xml><?xml version="1.0" encoding="utf-8"?>
-<ds:datastoreItem xmlns:ds="http://schemas.openxmlformats.org/officeDocument/2006/customXml" ds:itemID="{895D7339-5423-44C5-B266-A83BD0771408}">
+<ds:datastoreItem xmlns:ds="http://schemas.openxmlformats.org/officeDocument/2006/customXml" ds:itemID="{36928075-8EBE-438E-BD0B-E2E2680C0F83}">
   <ds:schemaRefs>
     <ds:schemaRef ds:uri="http://schemas.openxmlformats.org/officeDocument/2006/bibliography"/>
   </ds:schemaRefs>

</xml_diff>

<commit_message>
[VM:Doug.Stearns@2/16/2015 7:57:50 AM] p13276 - ecl bcc to cco TTuser/items:Doug Stearns(stead1) Resolution for SCCB-S13276.DV.1: eCoaching Log -there are several references of bcc that sh/be changed to cco(FS) - Verification and Validation - Jourdain Augustin
git-tfs-id: [https://tfs.omnicloud.local/tfs/cco%20program/]$/eCoaching_V2;C13942
</commit_message>
<xml_diff>
--- a/Requirements/CCO_eCoaching_Log_ETS_Layout.docx
+++ b/Requirements/CCO_eCoaching_Log_ETS_Layout.docx
@@ -1378,13 +1378,8 @@
               <w:jc w:val="left"/>
             </w:pPr>
             <w:r>
-              <w:t>Changed Vangent to GDIT</w:t>
-            </w:r>
-            <w:r>
-              <w:t xml:space="preserve"> in footer</w:t>
-            </w:r>
-            <w:bookmarkStart w:id="1" w:name="_GoBack"/>
-            <w:bookmarkEnd w:id="1"/>
+              <w:t>Changed Vangent to GDIT in footer</w:t>
+            </w:r>
           </w:p>
         </w:tc>
         <w:tc>
@@ -1652,7 +1647,7 @@
           <w:szCs w:val="22"/>
         </w:rPr>
       </w:pPr>
-      <w:bookmarkStart w:id="2" w:name="_Toc321377922"/>
+      <w:bookmarkStart w:id="1" w:name="_Toc321377922"/>
       <w:proofErr w:type="spellStart"/>
       <w:proofErr w:type="gramStart"/>
       <w:r>
@@ -1667,7 +1662,7 @@
       <w:r>
         <w:t>Electronic Timekeeping System Data Feed</w:t>
       </w:r>
-      <w:bookmarkEnd w:id="2"/>
+      <w:bookmarkEnd w:id="1"/>
     </w:p>
     <w:p>
       <w:pPr>
@@ -7328,11 +7323,12 @@
       </w:pPr>
     </w:p>
     <w:sectPr>
-      <w:headerReference w:type="default" r:id="rId13"/>
-      <w:footerReference w:type="even" r:id="rId14"/>
-      <w:footerReference w:type="default" r:id="rId15"/>
-      <w:headerReference w:type="first" r:id="rId16"/>
-      <w:footerReference w:type="first" r:id="rId17"/>
+      <w:headerReference w:type="even" r:id="rId13"/>
+      <w:headerReference w:type="default" r:id="rId14"/>
+      <w:footerReference w:type="even" r:id="rId15"/>
+      <w:footerReference w:type="default" r:id="rId16"/>
+      <w:headerReference w:type="first" r:id="rId17"/>
+      <w:footerReference w:type="first" r:id="rId18"/>
       <w:type w:val="oddPage"/>
       <w:pgSz w:w="12240" w:h="15840"/>
       <w:pgMar w:top="1440" w:right="1080" w:bottom="1440" w:left="1440" w:header="720" w:footer="504" w:gutter="0"/>
@@ -7531,19 +7527,13 @@
       </w:rPr>
       <w:t xml:space="preserve">Copyright © 2011, </w:t>
     </w:r>
-    <w:proofErr w:type="spellStart"/>
+    <w:bookmarkStart w:id="2" w:name="_GoBack"/>
+    <w:bookmarkEnd w:id="2"/>
     <w:r>
       <w:rPr>
         <w:sz w:val="18"/>
       </w:rPr>
-      <w:t>Inc</w:t>
-    </w:r>
-    <w:proofErr w:type="spellEnd"/>
-    <w:r>
-      <w:rPr>
-        <w:sz w:val="18"/>
-      </w:rPr>
-      <w:t xml:space="preserve"> All Rights Reserved.</w:t>
+      <w:t>All Rights Reserved.</w:t>
     </w:r>
   </w:p>
   <w:p>
@@ -7811,6 +7801,16 @@
 </file>
 
 <file path=word/header1.xml><?xml version="1.0" encoding="utf-8"?>
+<w:hdr xmlns:wpc="http://schemas.microsoft.com/office/word/2010/wordprocessingCanvas" xmlns:mc="http://schemas.openxmlformats.org/markup-compatibility/2006" xmlns:o="urn:schemas-microsoft-com:office:office" xmlns:r="http://schemas.openxmlformats.org/officeDocument/2006/relationships" xmlns:m="http://schemas.openxmlformats.org/officeDocument/2006/math" xmlns:v="urn:schemas-microsoft-com:vml" xmlns:wp14="http://schemas.microsoft.com/office/word/2010/wordprocessingDrawing" xmlns:wp="http://schemas.openxmlformats.org/drawingml/2006/wordprocessingDrawing" xmlns:w10="urn:schemas-microsoft-com:office:word" xmlns:w="http://schemas.openxmlformats.org/wordprocessingml/2006/main" xmlns:w14="http://schemas.microsoft.com/office/word/2010/wordml" xmlns:wpg="http://schemas.microsoft.com/office/word/2010/wordprocessingGroup" xmlns:wpi="http://schemas.microsoft.com/office/word/2010/wordprocessingInk" xmlns:wne="http://schemas.microsoft.com/office/word/2006/wordml" xmlns:wps="http://schemas.microsoft.com/office/word/2010/wordprocessingShape" mc:Ignorable="w14 wp14">
+  <w:p>
+    <w:pPr>
+      <w:pStyle w:val="Header"/>
+    </w:pPr>
+  </w:p>
+</w:hdr>
+</file>
+
+<file path=word/header2.xml><?xml version="1.0" encoding="utf-8"?>
 <w:hdr xmlns:wpc="http://schemas.microsoft.com/office/word/2010/wordprocessingCanvas" xmlns:mc="http://schemas.openxmlformats.org/markup-compatibility/2006" xmlns:o="urn:schemas-microsoft-com:office:office" xmlns:r="http://schemas.openxmlformats.org/officeDocument/2006/relationships" xmlns:m="http://schemas.openxmlformats.org/officeDocument/2006/math" xmlns:v="urn:schemas-microsoft-com:vml" xmlns:wp14="http://schemas.microsoft.com/office/word/2010/wordprocessingDrawing" xmlns:wp="http://schemas.openxmlformats.org/drawingml/2006/wordprocessingDrawing" xmlns:w10="urn:schemas-microsoft-com:office:word" xmlns:w="http://schemas.openxmlformats.org/wordprocessingml/2006/main" xmlns:w14="http://schemas.microsoft.com/office/word/2010/wordml" xmlns:wpg="http://schemas.microsoft.com/office/word/2010/wordprocessingGroup" xmlns:wpi="http://schemas.microsoft.com/office/word/2010/wordprocessingInk" xmlns:wne="http://schemas.microsoft.com/office/word/2006/wordml" xmlns:wps="http://schemas.microsoft.com/office/word/2010/wordprocessingShape" mc:Ignorable="w14 wp14">
   <w:p>
     <w:pPr>
@@ -7929,7 +7929,7 @@
 </w:hdr>
 </file>
 
-<file path=word/header2.xml><?xml version="1.0" encoding="utf-8"?>
+<file path=word/header3.xml><?xml version="1.0" encoding="utf-8"?>
 <w:hdr xmlns:wpc="http://schemas.microsoft.com/office/word/2010/wordprocessingCanvas" xmlns:mc="http://schemas.openxmlformats.org/markup-compatibility/2006" xmlns:o="urn:schemas-microsoft-com:office:office" xmlns:r="http://schemas.openxmlformats.org/officeDocument/2006/relationships" xmlns:m="http://schemas.openxmlformats.org/officeDocument/2006/math" xmlns:v="urn:schemas-microsoft-com:vml" xmlns:wp14="http://schemas.microsoft.com/office/word/2010/wordprocessingDrawing" xmlns:wp="http://schemas.openxmlformats.org/drawingml/2006/wordprocessingDrawing" xmlns:w10="urn:schemas-microsoft-com:office:word" xmlns:w="http://schemas.openxmlformats.org/wordprocessingml/2006/main" xmlns:w14="http://schemas.microsoft.com/office/word/2010/wordml" xmlns:wpg="http://schemas.microsoft.com/office/word/2010/wordprocessingGroup" xmlns:wpi="http://schemas.microsoft.com/office/word/2010/wordprocessingInk" xmlns:wne="http://schemas.microsoft.com/office/word/2006/wordml" xmlns:wps="http://schemas.microsoft.com/office/word/2010/wordprocessingShape" mc:Ignorable="w14 wp14">
   <w:p>
     <w:pPr>
@@ -11877,21 +11877,6 @@
 </file>
 
 <file path=customXml/item1.xml><?xml version="1.0" encoding="utf-8"?>
-<?mso-contentType ?>
-<FormTemplates xmlns="http://schemas.microsoft.com/sharepoint/v3/contenttype/forms">
-  <Display>DocumentLibraryForm</Display>
-  <Edit>DocumentLibraryForm</Edit>
-  <New>DocumentLibraryForm</New>
-</FormTemplates>
-</file>
-
-<file path=customXml/item2.xml><?xml version="1.0" encoding="utf-8"?>
-<p:properties xmlns:p="http://schemas.microsoft.com/office/2006/metadata/properties" xmlns:xsi="http://www.w3.org/2001/XMLSchema-instance" xmlns:pc="http://schemas.microsoft.com/office/infopath/2007/PartnerControls">
-  <documentManagement/>
-</p:properties>
-</file>
-
-<file path=customXml/item3.xml><?xml version="1.0" encoding="utf-8"?>
 <ct:contentTypeSchema xmlns:ct="http://schemas.microsoft.com/office/2006/metadata/contentType" xmlns:ma="http://schemas.microsoft.com/office/2006/metadata/properties/metaAttributes" ct:_="" ma:_="" ma:contentTypeName="Document" ma:contentTypeID="0x010100DFEC865D7254EB4A8B6C8590FD20E39F" ma:contentTypeVersion="0" ma:contentTypeDescription="Create a new document." ma:contentTypeScope="" ma:versionID="dc620579c55658ff994e4edfb59cdcf1">
   <xsd:schema xmlns:xsd="http://www.w3.org/2001/XMLSchema" xmlns:xs="http://www.w3.org/2001/XMLSchema" xmlns:p="http://schemas.microsoft.com/office/2006/metadata/properties" targetNamespace="http://schemas.microsoft.com/office/2006/metadata/properties" ma:root="true" ma:fieldsID="c64490b4aec6201516c3a874156f37b2">
     <xsd:element name="properties">
@@ -12005,28 +11990,26 @@
 </ct:contentTypeSchema>
 </file>
 
+<file path=customXml/item2.xml><?xml version="1.0" encoding="utf-8"?>
+<p:properties xmlns:p="http://schemas.microsoft.com/office/2006/metadata/properties" xmlns:xsi="http://www.w3.org/2001/XMLSchema-instance" xmlns:pc="http://schemas.microsoft.com/office/infopath/2007/PartnerControls">
+  <documentManagement/>
+</p:properties>
+</file>
+
+<file path=customXml/item3.xml><?xml version="1.0" encoding="utf-8"?>
+<?mso-contentType ?>
+<FormTemplates xmlns="http://schemas.microsoft.com/sharepoint/v3/contenttype/forms">
+  <Display>DocumentLibraryForm</Display>
+  <Edit>DocumentLibraryForm</Edit>
+  <New>DocumentLibraryForm</New>
+</FormTemplates>
+</file>
+
 <file path=customXml/item4.xml><?xml version="1.0" encoding="utf-8"?>
 <b:Sources xmlns:b="http://schemas.openxmlformats.org/officeDocument/2006/bibliography" xmlns="http://schemas.openxmlformats.org/officeDocument/2006/bibliography" SelectedStyle="\APA.XSL" StyleName="APA"/>
 </file>
 
 <file path=customXml/itemProps1.xml><?xml version="1.0" encoding="utf-8"?>
-<ds:datastoreItem xmlns:ds="http://schemas.openxmlformats.org/officeDocument/2006/customXml" ds:itemID="{A885B2DB-42DA-4318-9EB7-6D24C272F932}">
-  <ds:schemaRefs>
-    <ds:schemaRef ds:uri="http://schemas.microsoft.com/sharepoint/v3/contenttype/forms"/>
-  </ds:schemaRefs>
-</ds:datastoreItem>
-</file>
-
-<file path=customXml/itemProps2.xml><?xml version="1.0" encoding="utf-8"?>
-<ds:datastoreItem xmlns:ds="http://schemas.openxmlformats.org/officeDocument/2006/customXml" ds:itemID="{FAB5EBB6-5E22-4A93-8A88-BE0203FA85CB}">
-  <ds:schemaRefs>
-    <ds:schemaRef ds:uri="http://schemas.microsoft.com/office/2006/metadata/properties"/>
-    <ds:schemaRef ds:uri="http://schemas.microsoft.com/office/infopath/2007/PartnerControls"/>
-  </ds:schemaRefs>
-</ds:datastoreItem>
-</file>
-
-<file path=customXml/itemProps3.xml><?xml version="1.0" encoding="utf-8"?>
 <ds:datastoreItem xmlns:ds="http://schemas.openxmlformats.org/officeDocument/2006/customXml" ds:itemID="{3EC30AF7-F6FD-4FB6-B723-1340D7FE908C}">
   <ds:schemaRefs>
     <ds:schemaRef ds:uri="http://schemas.microsoft.com/office/2006/metadata/contentType"/>
@@ -12042,8 +12025,25 @@
 </ds:datastoreItem>
 </file>
 
+<file path=customXml/itemProps2.xml><?xml version="1.0" encoding="utf-8"?>
+<ds:datastoreItem xmlns:ds="http://schemas.openxmlformats.org/officeDocument/2006/customXml" ds:itemID="{FAB5EBB6-5E22-4A93-8A88-BE0203FA85CB}">
+  <ds:schemaRefs>
+    <ds:schemaRef ds:uri="http://schemas.microsoft.com/office/2006/metadata/properties"/>
+    <ds:schemaRef ds:uri="http://schemas.microsoft.com/office/infopath/2007/PartnerControls"/>
+  </ds:schemaRefs>
+</ds:datastoreItem>
+</file>
+
+<file path=customXml/itemProps3.xml><?xml version="1.0" encoding="utf-8"?>
+<ds:datastoreItem xmlns:ds="http://schemas.openxmlformats.org/officeDocument/2006/customXml" ds:itemID="{A885B2DB-42DA-4318-9EB7-6D24C272F932}">
+  <ds:schemaRefs>
+    <ds:schemaRef ds:uri="http://schemas.microsoft.com/sharepoint/v3/contenttype/forms"/>
+  </ds:schemaRefs>
+</ds:datastoreItem>
+</file>
+
 <file path=customXml/itemProps4.xml><?xml version="1.0" encoding="utf-8"?>
-<ds:datastoreItem xmlns:ds="http://schemas.openxmlformats.org/officeDocument/2006/customXml" ds:itemID="{36928075-8EBE-438E-BD0B-E2E2680C0F83}">
+<ds:datastoreItem xmlns:ds="http://schemas.openxmlformats.org/officeDocument/2006/customXml" ds:itemID="{25EF789F-821A-44FE-B5EE-81793FCE848B}">
   <ds:schemaRefs>
     <ds:schemaRef ds:uri="http://schemas.openxmlformats.org/officeDocument/2006/bibliography"/>
   </ds:schemaRefs>

</xml_diff>

<commit_message>
tfs6624 - ecl longer ets codes
git-tfs-id: [https://tfs.omnicloud.local/tfs/cco%20program/]$/eCoaching_V2;C37440
</commit_message>
<xml_diff>
--- a/Requirements/CCO_eCoaching_Log_ETS_Layout.docx
+++ b/Requirements/CCO_eCoaching_Log_ETS_Layout.docx
@@ -7,9 +7,7 @@
         <w:pStyle w:val="Title1"/>
       </w:pPr>
       <w:bookmarkStart w:id="0" w:name="_Ref29370327"/>
-      <w:bookmarkStart w:id="1" w:name="_GoBack"/>
       <w:bookmarkEnd w:id="0"/>
-      <w:bookmarkEnd w:id="1"/>
       <w:r>
         <w:t>__________________________</w:t>
       </w:r>
@@ -149,6 +147,7 @@
         </w:rPr>
         <w:t xml:space="preserve"> </w:t>
       </w:r>
+      <w:proofErr w:type="spellStart"/>
       <w:r>
         <w:rPr>
           <w:rFonts w:ascii="Arial Black" w:hAnsi="Arial Black"/>
@@ -163,7 +162,16 @@
           <w:b/>
           <w:sz w:val="32"/>
         </w:rPr>
-        <w:t>Coaching Log</w:t>
+        <w:t>Coaching</w:t>
+      </w:r>
+      <w:proofErr w:type="spellEnd"/>
+      <w:r>
+        <w:rPr>
+          <w:rFonts w:ascii="Arial Black" w:hAnsi="Arial Black"/>
+          <w:b/>
+          <w:sz w:val="32"/>
+        </w:rPr>
+        <w:t xml:space="preserve"> Log</w:t>
       </w:r>
       <w:r>
         <w:rPr>
@@ -296,7 +304,7 @@
           </mc:Choice>
           <mc:Fallback>
             <w:pict>
-              <v:line w14:anchorId="3033E4A3" id="Line 232" o:spid="_x0000_s1026" style="position:absolute;z-index:251658240;visibility:visible;mso-wrap-style:square;mso-width-percent:0;mso-height-percent:0;mso-wrap-distance-left:9pt;mso-wrap-distance-top:0;mso-wrap-distance-right:9pt;mso-wrap-distance-bottom:0;mso-position-horizontal:absolute;mso-position-horizontal-relative:text;mso-position-vertical:absolute;mso-position-vertical-relative:text;mso-width-percent:0;mso-height-percent:0;mso-width-relative:page;mso-height-relative:page" from="367.2pt,33.3pt" to="439.25pt,33.35pt" o:gfxdata="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" o:allowincell="f">
+              <v:line w14:anchorId="32E54286" id="Line 232" o:spid="_x0000_s1026" style="position:absolute;z-index:251658240;visibility:visible;mso-wrap-style:square;mso-width-percent:0;mso-height-percent:0;mso-wrap-distance-left:9pt;mso-wrap-distance-top:0;mso-wrap-distance-right:9pt;mso-wrap-distance-bottom:0;mso-position-horizontal:absolute;mso-position-horizontal-relative:text;mso-position-vertical:absolute;mso-position-vertical-relative:text;mso-width-percent:0;mso-height-percent:0;mso-width-relative:page;mso-height-relative:page" from="367.2pt,33.3pt" to="439.25pt,33.35pt" o:gfxdata="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" o:allowincell="f">
                 <v:stroke startarrowwidth="narrow" startarrowlength="short" endarrowwidth="narrow" endarrowlength="short"/>
               </v:line>
             </w:pict>
@@ -374,7 +382,7 @@
           </mc:Choice>
           <mc:Fallback>
             <w:pict>
-              <v:line w14:anchorId="2F8F0C76" id="Line 230" o:spid="_x0000_s1026" style="position:absolute;z-index:251656192;visibility:visible;mso-wrap-style:square;mso-width-percent:0;mso-height-percent:0;mso-wrap-distance-left:9pt;mso-wrap-distance-top:0;mso-wrap-distance-right:9pt;mso-wrap-distance-bottom:0;mso-position-horizontal:absolute;mso-position-horizontal-relative:text;mso-position-vertical:absolute;mso-position-vertical-relative:text;mso-width-percent:0;mso-height-percent:0;mso-width-relative:page;mso-height-relative:page" from="1in,33.3pt" to="266.45pt,33.35pt" o:gfxdata="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" o:allowincell="f">
+              <v:line w14:anchorId="6747A2DD" id="Line 230" o:spid="_x0000_s1026" style="position:absolute;z-index:251656192;visibility:visible;mso-wrap-style:square;mso-width-percent:0;mso-height-percent:0;mso-wrap-distance-left:9pt;mso-wrap-distance-top:0;mso-wrap-distance-right:9pt;mso-wrap-distance-bottom:0;mso-position-horizontal:absolute;mso-position-horizontal-relative:text;mso-position-vertical:absolute;mso-position-vertical-relative:text;mso-width-percent:0;mso-height-percent:0;mso-width-relative:page;mso-height-relative:page" from="1in,33.3pt" to="266.45pt,33.35pt" o:gfxdata="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" o:allowincell="f">
                 <v:stroke startarrowwidth="narrow" startarrowlength="short" endarrowwidth="narrow" endarrowlength="short"/>
               </v:line>
             </w:pict>
@@ -594,7 +602,7 @@
           </mc:Choice>
           <mc:Fallback>
             <w:pict>
-              <v:line w14:anchorId="60AC1643" id="Line 234" o:spid="_x0000_s1026" style="position:absolute;z-index:251659776;visibility:visible;mso-wrap-style:square;mso-width-percent:0;mso-height-percent:0;mso-wrap-distance-left:9pt;mso-wrap-distance-top:0;mso-wrap-distance-right:9pt;mso-wrap-distance-bottom:0;mso-position-horizontal:absolute;mso-position-horizontal-relative:text;mso-position-vertical:absolute;mso-position-vertical-relative:text;mso-width-percent:0;mso-height-percent:0;mso-width-relative:page;mso-height-relative:page" from="115.2pt,.6pt" to="309.6pt,.6pt" o:gfxdata="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" o:allowincell="f">
+              <v:line w14:anchorId="6850E0FA" id="Line 234" o:spid="_x0000_s1026" style="position:absolute;z-index:251659776;visibility:visible;mso-wrap-style:square;mso-width-percent:0;mso-height-percent:0;mso-wrap-distance-left:9pt;mso-wrap-distance-top:0;mso-wrap-distance-right:9pt;mso-wrap-distance-bottom:0;mso-position-horizontal:absolute;mso-position-horizontal-relative:text;mso-position-vertical:absolute;mso-position-vertical-relative:text;mso-width-percent:0;mso-height-percent:0;mso-width-relative:page;mso-height-relative:page" from="115.2pt,.6pt" to="309.6pt,.6pt" o:gfxdata="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" o:allowincell="f">
                 <v:stroke startarrowwidth="narrow" startarrowlength="short" endarrowwidth="narrow" endarrowlength="short"/>
               </v:line>
             </w:pict>
@@ -700,7 +708,7 @@
           </mc:Choice>
           <mc:Fallback>
             <w:pict>
-              <v:line w14:anchorId="330AFE33" id="Line 233" o:spid="_x0000_s1026" style="position:absolute;z-index:251658752;visibility:visible;mso-wrap-style:square;mso-width-percent:0;mso-height-percent:0;mso-wrap-distance-left:9pt;mso-wrap-distance-top:0;mso-wrap-distance-right:9pt;mso-wrap-distance-bottom:0;mso-position-horizontal:absolute;mso-position-horizontal-relative:text;mso-position-vertical:absolute;mso-position-vertical-relative:text;mso-width-percent:0;mso-height-percent:0;mso-width-relative:page;mso-height-relative:page" from="374.4pt,34.75pt" to="446.45pt,34.8pt" o:gfxdata="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" o:allowincell="f">
+              <v:line w14:anchorId="4C3E7539" id="Line 233" o:spid="_x0000_s1026" style="position:absolute;z-index:251658752;visibility:visible;mso-wrap-style:square;mso-width-percent:0;mso-height-percent:0;mso-wrap-distance-left:9pt;mso-wrap-distance-top:0;mso-wrap-distance-right:9pt;mso-wrap-distance-bottom:0;mso-position-horizontal:absolute;mso-position-horizontal-relative:text;mso-position-vertical:absolute;mso-position-vertical-relative:text;mso-width-percent:0;mso-height-percent:0;mso-width-relative:page;mso-height-relative:page" from="374.4pt,34.75pt" to="446.45pt,34.8pt" o:gfxdata="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" o:allowincell="f">
                 <v:stroke startarrowwidth="narrow" startarrowlength="short" endarrowwidth="narrow" endarrowlength="short"/>
               </v:line>
             </w:pict>
@@ -778,7 +786,7 @@
           </mc:Choice>
           <mc:Fallback>
             <w:pict>
-              <v:line w14:anchorId="57095955" id="Line 231" o:spid="_x0000_s1026" style="position:absolute;z-index:251656704;visibility:visible;mso-wrap-style:square;mso-width-percent:0;mso-height-percent:0;mso-wrap-distance-left:9pt;mso-wrap-distance-top:0;mso-wrap-distance-right:9pt;mso-wrap-distance-bottom:0;mso-position-horizontal:absolute;mso-position-horizontal-relative:text;mso-position-vertical:absolute;mso-position-vertical-relative:text;mso-width-percent:0;mso-height-percent:0;mso-width-relative:page;mso-height-relative:page" from="1in,32.75pt" to="266.45pt,32.8pt" o:gfxdata="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" o:allowincell="f">
+              <v:line w14:anchorId="25C35283" id="Line 231" o:spid="_x0000_s1026" style="position:absolute;z-index:251656704;visibility:visible;mso-wrap-style:square;mso-width-percent:0;mso-height-percent:0;mso-wrap-distance-left:9pt;mso-wrap-distance-top:0;mso-wrap-distance-right:9pt;mso-wrap-distance-bottom:0;mso-position-horizontal:absolute;mso-position-horizontal-relative:text;mso-position-vertical:absolute;mso-position-vertical-relative:text;mso-width-percent:0;mso-height-percent:0;mso-width-relative:page;mso-height-relative:page" from="1in,32.75pt" to="266.45pt,32.8pt" o:gfxdata="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" o:allowincell="f">
                 <v:stroke startarrowwidth="narrow" startarrowlength="short" endarrowwidth="narrow" endarrowlength="short"/>
               </v:line>
             </w:pict>
@@ -1093,7 +1101,21 @@
               <w:rPr>
                 <w:sz w:val="20"/>
               </w:rPr>
-              <w:t>P13659 – eCL ETS Data Feed – removed reference to Utilization report</w:t>
+              <w:t xml:space="preserve">P13659 – </w:t>
+            </w:r>
+            <w:proofErr w:type="spellStart"/>
+            <w:r>
+              <w:rPr>
+                <w:sz w:val="20"/>
+              </w:rPr>
+              <w:t>eCL</w:t>
+            </w:r>
+            <w:proofErr w:type="spellEnd"/>
+            <w:r>
+              <w:rPr>
+                <w:sz w:val="20"/>
+              </w:rPr>
+              <w:t xml:space="preserve"> ETS Data Feed – removed reference to Utilization report</w:t>
             </w:r>
           </w:p>
         </w:tc>
@@ -1163,7 +1185,21 @@
               <w:rPr>
                 <w:sz w:val="20"/>
               </w:rPr>
-              <w:t>P14010 – eCL ETS Time Code Field Size</w:t>
+              <w:t xml:space="preserve">P14010 – </w:t>
+            </w:r>
+            <w:proofErr w:type="spellStart"/>
+            <w:r>
+              <w:rPr>
+                <w:sz w:val="20"/>
+              </w:rPr>
+              <w:t>eCL</w:t>
+            </w:r>
+            <w:proofErr w:type="spellEnd"/>
+            <w:r>
+              <w:rPr>
+                <w:sz w:val="20"/>
+              </w:rPr>
+              <w:t xml:space="preserve"> ETS Time Code Field Size</w:t>
             </w:r>
           </w:p>
           <w:p>
@@ -1262,7 +1298,21 @@
               <w:rPr>
                 <w:sz w:val="20"/>
               </w:rPr>
-              <w:t>P14031 – eCL ETS Non-compliance Action Report</w:t>
+              <w:t xml:space="preserve">P14031 – </w:t>
+            </w:r>
+            <w:proofErr w:type="spellStart"/>
+            <w:r>
+              <w:rPr>
+                <w:sz w:val="20"/>
+              </w:rPr>
+              <w:t>eCL</w:t>
+            </w:r>
+            <w:proofErr w:type="spellEnd"/>
+            <w:r>
+              <w:rPr>
+                <w:sz w:val="20"/>
+              </w:rPr>
+              <w:t xml:space="preserve"> ETS Non-compliance Action Report</w:t>
             </w:r>
           </w:p>
           <w:p>
@@ -1361,7 +1411,21 @@
               <w:rPr>
                 <w:sz w:val="20"/>
               </w:rPr>
-              <w:t>P13272 – eCL Change BCC to CCO</w:t>
+              <w:t xml:space="preserve">P13272 – </w:t>
+            </w:r>
+            <w:proofErr w:type="spellStart"/>
+            <w:r>
+              <w:rPr>
+                <w:sz w:val="20"/>
+              </w:rPr>
+              <w:t>eCL</w:t>
+            </w:r>
+            <w:proofErr w:type="spellEnd"/>
+            <w:r>
+              <w:rPr>
+                <w:sz w:val="20"/>
+              </w:rPr>
+              <w:t xml:space="preserve"> Change BCC to CCO</w:t>
             </w:r>
           </w:p>
           <w:p>
@@ -1378,7 +1442,21 @@
               <w:rPr>
                 <w:sz w:val="20"/>
               </w:rPr>
-              <w:t>Changed Vangent logo to GDIT</w:t>
+              <w:t xml:space="preserve">Changed </w:t>
+            </w:r>
+            <w:proofErr w:type="spellStart"/>
+            <w:r>
+              <w:rPr>
+                <w:sz w:val="20"/>
+              </w:rPr>
+              <w:t>Vangent</w:t>
+            </w:r>
+            <w:proofErr w:type="spellEnd"/>
+            <w:r>
+              <w:rPr>
+                <w:sz w:val="20"/>
+              </w:rPr>
+              <w:t xml:space="preserve"> logo to GDIT</w:t>
             </w:r>
           </w:p>
         </w:tc>
@@ -1448,7 +1526,21 @@
               <w:rPr>
                 <w:sz w:val="20"/>
               </w:rPr>
-              <w:t>P13272 – eCL Change BCC to CCO</w:t>
+              <w:t xml:space="preserve">P13272 – </w:t>
+            </w:r>
+            <w:proofErr w:type="spellStart"/>
+            <w:r>
+              <w:rPr>
+                <w:sz w:val="20"/>
+              </w:rPr>
+              <w:t>eCL</w:t>
+            </w:r>
+            <w:proofErr w:type="spellEnd"/>
+            <w:r>
+              <w:rPr>
+                <w:sz w:val="20"/>
+              </w:rPr>
+              <w:t xml:space="preserve"> Change BCC to CCO</w:t>
             </w:r>
           </w:p>
           <w:p>
@@ -1465,7 +1557,21 @@
               <w:rPr>
                 <w:sz w:val="20"/>
               </w:rPr>
-              <w:t>Changed Vangent to GDIT in footer</w:t>
+              <w:t xml:space="preserve">Changed </w:t>
+            </w:r>
+            <w:proofErr w:type="spellStart"/>
+            <w:r>
+              <w:rPr>
+                <w:sz w:val="20"/>
+              </w:rPr>
+              <w:t>Vangent</w:t>
+            </w:r>
+            <w:proofErr w:type="spellEnd"/>
+            <w:r>
+              <w:rPr>
+                <w:sz w:val="20"/>
+              </w:rPr>
+              <w:t xml:space="preserve"> to GDIT in footer</w:t>
             </w:r>
           </w:p>
         </w:tc>
@@ -1542,7 +1648,21 @@
               <w:rPr>
                 <w:sz w:val="20"/>
               </w:rPr>
-              <w:t xml:space="preserve">TFS5149 – eCL Requirement Document Cleanup </w:t>
+              <w:t xml:space="preserve">TFS5149 – </w:t>
+            </w:r>
+            <w:proofErr w:type="spellStart"/>
+            <w:r>
+              <w:rPr>
+                <w:sz w:val="20"/>
+              </w:rPr>
+              <w:t>eCL</w:t>
+            </w:r>
+            <w:proofErr w:type="spellEnd"/>
+            <w:r>
+              <w:rPr>
+                <w:sz w:val="20"/>
+              </w:rPr>
+              <w:t xml:space="preserve"> Requirement Document Cleanup </w:t>
             </w:r>
           </w:p>
           <w:p>
@@ -1621,6 +1741,12 @@
                 <w:sz w:val="20"/>
               </w:rPr>
             </w:pPr>
+            <w:r>
+              <w:rPr>
+                <w:sz w:val="20"/>
+              </w:rPr>
+              <w:t>05/12/2017</w:t>
+            </w:r>
           </w:p>
         </w:tc>
         <w:tc>
@@ -1637,12 +1763,27 @@
                 <w:sz w:val="20"/>
               </w:rPr>
             </w:pPr>
-          </w:p>
-        </w:tc>
-        <w:tc>
-          <w:tcPr>
-            <w:tcW w:w="1822" w:type="dxa"/>
-          </w:tcPr>
+            <w:r>
+              <w:rPr>
+                <w:sz w:val="20"/>
+              </w:rPr>
+              <w:t xml:space="preserve">TFS6624 – </w:t>
+            </w:r>
+            <w:proofErr w:type="spellStart"/>
+            <w:r>
+              <w:rPr>
+                <w:sz w:val="20"/>
+              </w:rPr>
+              <w:t>eCL</w:t>
+            </w:r>
+            <w:proofErr w:type="spellEnd"/>
+            <w:r>
+              <w:rPr>
+                <w:sz w:val="20"/>
+              </w:rPr>
+              <w:t xml:space="preserve"> Longer ETS codes</w:t>
+            </w:r>
+          </w:p>
           <w:p>
             <w:pPr>
               <w:pStyle w:val="hdr1"/>
@@ -1653,6 +1794,53 @@
                 <w:sz w:val="20"/>
               </w:rPr>
             </w:pPr>
+            <w:r>
+              <w:rPr>
+                <w:sz w:val="20"/>
+              </w:rPr>
+              <w:t>Modified the following by documenting site as 20 characters</w:t>
+            </w:r>
+          </w:p>
+          <w:p>
+            <w:pPr>
+              <w:pStyle w:val="hdr1"/>
+              <w:spacing w:before="0"/>
+              <w:ind w:left="0"/>
+              <w:jc w:val="left"/>
+              <w:rPr>
+                <w:sz w:val="20"/>
+              </w:rPr>
+            </w:pPr>
+            <w:r>
+              <w:rPr>
+                <w:sz w:val="20"/>
+              </w:rPr>
+              <w:t>1.1 #5,#6; 1.2 #5,#6</w:t>
+            </w:r>
+            <w:bookmarkStart w:id="1" w:name="_GoBack"/>
+            <w:bookmarkEnd w:id="1"/>
+          </w:p>
+        </w:tc>
+        <w:tc>
+          <w:tcPr>
+            <w:tcW w:w="1822" w:type="dxa"/>
+          </w:tcPr>
+          <w:p>
+            <w:pPr>
+              <w:pStyle w:val="hdr1"/>
+              <w:spacing w:before="0"/>
+              <w:ind w:left="0"/>
+              <w:jc w:val="left"/>
+              <w:rPr>
+                <w:sz w:val="20"/>
+              </w:rPr>
+            </w:pPr>
+            <w:r>
+              <w:rPr>
+                <w:sz w:val="20"/>
+              </w:rPr>
+              <w:t>Doug Stearns</w:t>
+            </w:r>
           </w:p>
         </w:tc>
       </w:tr>
@@ -1841,9 +2029,16 @@
         </w:rPr>
       </w:pPr>
       <w:bookmarkStart w:id="2" w:name="_Toc321377922"/>
+      <w:proofErr w:type="spellStart"/>
+      <w:proofErr w:type="gramStart"/>
       <w:r>
         <w:lastRenderedPageBreak/>
-        <w:t xml:space="preserve">eCoaching Log Electronic Timekeeping System Data Feed </w:t>
+        <w:t>eCoaching</w:t>
+      </w:r>
+      <w:proofErr w:type="spellEnd"/>
+      <w:proofErr w:type="gramEnd"/>
+      <w:r>
+        <w:t xml:space="preserve"> Log Electronic Timekeeping System Data Feed </w:t>
       </w:r>
       <w:r>
         <w:br/>
@@ -2271,7 +2466,23 @@
                 <w:sz w:val="22"/>
                 <w:szCs w:val="22"/>
               </w:rPr>
-              <w:t>EOT – Excempt Over Time</w:t>
+              <w:t xml:space="preserve">EOT – </w:t>
+            </w:r>
+            <w:proofErr w:type="spellStart"/>
+            <w:r>
+              <w:rPr>
+                <w:sz w:val="22"/>
+                <w:szCs w:val="22"/>
+              </w:rPr>
+              <w:t>Excempt</w:t>
+            </w:r>
+            <w:proofErr w:type="spellEnd"/>
+            <w:r>
+              <w:rPr>
+                <w:sz w:val="22"/>
+                <w:szCs w:val="22"/>
+              </w:rPr>
+              <w:t xml:space="preserve"> Over Time</w:t>
             </w:r>
           </w:p>
           <w:p>
@@ -2534,7 +2745,14 @@
                 <w:sz w:val="22"/>
                 <w:szCs w:val="22"/>
               </w:rPr>
-              <w:t>70 bytes, Alpha/Numeric</w:t>
+              <w:t>3</w:t>
+            </w:r>
+            <w:r>
+              <w:rPr>
+                <w:sz w:val="22"/>
+                <w:szCs w:val="22"/>
+              </w:rPr>
+              <w:t>0 bytes, Alpha/Numeric</w:t>
             </w:r>
           </w:p>
         </w:tc>
@@ -2642,7 +2860,7 @@
                 <w:sz w:val="22"/>
                 <w:szCs w:val="22"/>
               </w:rPr>
-              <w:t>8</w:t>
+              <w:t>20</w:t>
             </w:r>
             <w:r>
               <w:rPr>
@@ -2756,7 +2974,7 @@
                 <w:sz w:val="22"/>
                 <w:szCs w:val="22"/>
               </w:rPr>
-              <w:t>8</w:t>
+              <w:t>20</w:t>
             </w:r>
             <w:r>
               <w:rPr>
@@ -4961,7 +5179,14 @@
                 <w:sz w:val="22"/>
                 <w:szCs w:val="22"/>
               </w:rPr>
-              <w:t>70 bytes, Alpha/Numeric</w:t>
+              <w:t>3</w:t>
+            </w:r>
+            <w:r>
+              <w:rPr>
+                <w:sz w:val="22"/>
+                <w:szCs w:val="22"/>
+              </w:rPr>
+              <w:t>0 bytes, Alpha/Numeric</w:t>
             </w:r>
           </w:p>
         </w:tc>
@@ -5069,7 +5294,14 @@
                 <w:sz w:val="22"/>
                 <w:szCs w:val="22"/>
               </w:rPr>
-              <w:t>10 bytes, Alpha/Numeric</w:t>
+              <w:t>2</w:t>
+            </w:r>
+            <w:r>
+              <w:rPr>
+                <w:sz w:val="22"/>
+                <w:szCs w:val="22"/>
+              </w:rPr>
+              <w:t>0 bytes, Alpha/Numeric</w:t>
             </w:r>
           </w:p>
         </w:tc>
@@ -5176,7 +5408,14 @@
                 <w:sz w:val="22"/>
                 <w:szCs w:val="22"/>
               </w:rPr>
-              <w:t>10 bytes, Alpha/Numeric</w:t>
+              <w:t>2</w:t>
+            </w:r>
+            <w:r>
+              <w:rPr>
+                <w:sz w:val="22"/>
+                <w:szCs w:val="22"/>
+              </w:rPr>
+              <w:t>0 bytes, Alpha/Numeric</w:t>
             </w:r>
           </w:p>
         </w:tc>
@@ -5283,7 +5522,14 @@
                 <w:sz w:val="22"/>
                 <w:szCs w:val="22"/>
               </w:rPr>
-              <w:t>50 bytes, Alpha/Numeric</w:t>
+              <w:t>6</w:t>
+            </w:r>
+            <w:r>
+              <w:rPr>
+                <w:sz w:val="22"/>
+                <w:szCs w:val="22"/>
+              </w:rPr>
+              <w:t>0 bytes, Alpha/Numeric</w:t>
             </w:r>
           </w:p>
         </w:tc>
@@ -5390,7 +5636,14 @@
                 <w:sz w:val="22"/>
                 <w:szCs w:val="22"/>
               </w:rPr>
-              <w:t>20 bytes, Alpha/Numeric</w:t>
+              <w:t>3</w:t>
+            </w:r>
+            <w:r>
+              <w:rPr>
+                <w:sz w:val="22"/>
+                <w:szCs w:val="22"/>
+              </w:rPr>
+              <w:t>0 bytes, Alpha/Numeric</w:t>
             </w:r>
           </w:p>
         </w:tc>
@@ -5499,7 +5752,14 @@
                 <w:sz w:val="22"/>
                 <w:szCs w:val="22"/>
               </w:rPr>
-              <w:t>70</w:t>
+              <w:t>3</w:t>
+            </w:r>
+            <w:r>
+              <w:rPr>
+                <w:sz w:val="22"/>
+                <w:szCs w:val="22"/>
+              </w:rPr>
+              <w:t>0</w:t>
             </w:r>
             <w:r>
               <w:rPr>
@@ -5615,7 +5875,14 @@
                 <w:sz w:val="22"/>
                 <w:szCs w:val="22"/>
               </w:rPr>
-              <w:t>6 bytes, Numeric</w:t>
+              <w:t>8</w:t>
+            </w:r>
+            <w:r>
+              <w:rPr>
+                <w:sz w:val="22"/>
+                <w:szCs w:val="22"/>
+              </w:rPr>
+              <w:t xml:space="preserve"> bytes, Numeric</w:t>
             </w:r>
           </w:p>
         </w:tc>
@@ -5725,7 +5992,14 @@
                 <w:sz w:val="22"/>
                 <w:szCs w:val="22"/>
               </w:rPr>
-              <w:t>5 bytes, Numeric</w:t>
+              <w:t>8</w:t>
+            </w:r>
+            <w:r>
+              <w:rPr>
+                <w:sz w:val="22"/>
+                <w:szCs w:val="22"/>
+              </w:rPr>
+              <w:t xml:space="preserve"> bytes, Numeric</w:t>
             </w:r>
           </w:p>
         </w:tc>
@@ -5835,7 +6109,14 @@
                 <w:sz w:val="22"/>
                 <w:szCs w:val="22"/>
               </w:rPr>
-              <w:t>5 bytes, Numeric</w:t>
+              <w:t>8</w:t>
+            </w:r>
+            <w:r>
+              <w:rPr>
+                <w:sz w:val="22"/>
+                <w:szCs w:val="22"/>
+              </w:rPr>
+              <w:t xml:space="preserve"> bytes, Numeric</w:t>
             </w:r>
           </w:p>
         </w:tc>
@@ -5945,7 +6226,14 @@
                 <w:sz w:val="22"/>
                 <w:szCs w:val="22"/>
               </w:rPr>
-              <w:t>5 bytes, Numeric</w:t>
+              <w:t>8</w:t>
+            </w:r>
+            <w:r>
+              <w:rPr>
+                <w:sz w:val="22"/>
+                <w:szCs w:val="22"/>
+              </w:rPr>
+              <w:t xml:space="preserve"> bytes, Numeric</w:t>
             </w:r>
           </w:p>
         </w:tc>
@@ -6055,7 +6343,14 @@
                 <w:sz w:val="22"/>
                 <w:szCs w:val="22"/>
               </w:rPr>
-              <w:t>5 bytes, Numeric</w:t>
+              <w:t>8</w:t>
+            </w:r>
+            <w:r>
+              <w:rPr>
+                <w:sz w:val="22"/>
+                <w:szCs w:val="22"/>
+              </w:rPr>
+              <w:t xml:space="preserve"> bytes, Numeric</w:t>
             </w:r>
           </w:p>
         </w:tc>
@@ -6165,7 +6460,14 @@
                 <w:sz w:val="22"/>
                 <w:szCs w:val="22"/>
               </w:rPr>
-              <w:t>5 bytes, Numeric</w:t>
+              <w:t>8</w:t>
+            </w:r>
+            <w:r>
+              <w:rPr>
+                <w:sz w:val="22"/>
+                <w:szCs w:val="22"/>
+              </w:rPr>
+              <w:t xml:space="preserve"> bytes, Numeric</w:t>
             </w:r>
           </w:p>
         </w:tc>
@@ -6275,7 +6577,14 @@
                 <w:sz w:val="22"/>
                 <w:szCs w:val="22"/>
               </w:rPr>
-              <w:t>5 bytes, Numeric</w:t>
+              <w:t>8</w:t>
+            </w:r>
+            <w:r>
+              <w:rPr>
+                <w:sz w:val="22"/>
+                <w:szCs w:val="22"/>
+              </w:rPr>
+              <w:t xml:space="preserve"> bytes, Numeric</w:t>
             </w:r>
           </w:p>
         </w:tc>
@@ -6385,7 +6694,14 @@
                 <w:sz w:val="22"/>
                 <w:szCs w:val="22"/>
               </w:rPr>
-              <w:t>5 bytes, Numeric</w:t>
+              <w:t>8</w:t>
+            </w:r>
+            <w:r>
+              <w:rPr>
+                <w:sz w:val="22"/>
+                <w:szCs w:val="22"/>
+              </w:rPr>
+              <w:t xml:space="preserve"> bytes, Numeric</w:t>
             </w:r>
           </w:p>
         </w:tc>
@@ -6495,7 +6811,14 @@
                 <w:sz w:val="22"/>
                 <w:szCs w:val="22"/>
               </w:rPr>
-              <w:t>10 bytes, Alpha/Numeric</w:t>
+              <w:t>2</w:t>
+            </w:r>
+            <w:r>
+              <w:rPr>
+                <w:sz w:val="22"/>
+                <w:szCs w:val="22"/>
+              </w:rPr>
+              <w:t>0 bytes, Alpha/Numeric</w:t>
             </w:r>
           </w:p>
         </w:tc>
@@ -7216,7 +7539,14 @@
                 <w:sz w:val="22"/>
                 <w:szCs w:val="22"/>
               </w:rPr>
-              <w:t>70 bytes, Alpha/Numeric</w:t>
+              <w:t>3</w:t>
+            </w:r>
+            <w:r>
+              <w:rPr>
+                <w:sz w:val="22"/>
+                <w:szCs w:val="22"/>
+              </w:rPr>
+              <w:t>0 bytes, Alpha/Numeric</w:t>
             </w:r>
           </w:p>
         </w:tc>
@@ -7330,7 +7660,14 @@
                 <w:sz w:val="22"/>
                 <w:szCs w:val="22"/>
               </w:rPr>
-              <w:t>70 bytes, Alpha/Numeric</w:t>
+              <w:t>3</w:t>
+            </w:r>
+            <w:r>
+              <w:rPr>
+                <w:sz w:val="22"/>
+                <w:szCs w:val="22"/>
+              </w:rPr>
+              <w:t>0 bytes, Alpha/Numeric</w:t>
             </w:r>
           </w:p>
         </w:tc>
@@ -7573,7 +7910,7 @@
         </mc:Choice>
         <mc:Fallback>
           <w:pict>
-            <v:line w14:anchorId="155A27F4" id="Line 39" o:spid="_x0000_s1026" style="position:absolute;z-index:251658240;visibility:visible;mso-wrap-style:square;mso-width-percent:0;mso-height-percent:0;mso-wrap-distance-left:9pt;mso-wrap-distance-top:0;mso-wrap-distance-right:9pt;mso-wrap-distance-bottom:0;mso-position-horizontal:absolute;mso-position-horizontal-relative:text;mso-position-vertical:absolute;mso-position-vertical-relative:text;mso-width-percent:0;mso-height-percent:0;mso-width-relative:page;mso-height-relative:page" from="0,1.8pt" to="475.2pt,1.8pt" o:gfxdata="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" o:allowincell="f"/>
+            <v:line w14:anchorId="5B40FEB5" id="Line 39" o:spid="_x0000_s1026" style="position:absolute;z-index:251658240;visibility:visible;mso-wrap-style:square;mso-width-percent:0;mso-height-percent:0;mso-wrap-distance-left:9pt;mso-wrap-distance-top:0;mso-wrap-distance-right:9pt;mso-wrap-distance-bottom:0;mso-position-horizontal:absolute;mso-position-horizontal-relative:text;mso-position-vertical:absolute;mso-position-vertical-relative:text;mso-width-percent:0;mso-height-percent:0;mso-width-relative:page;mso-height-relative:page" from="0,1.8pt" to="475.2pt,1.8pt" o:gfxdata="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" o:allowincell="f"/>
           </w:pict>
         </mc:Fallback>
       </mc:AlternateContent>
@@ -7720,7 +8057,7 @@
         <w:noProof/>
         <w:sz w:val="18"/>
       </w:rPr>
-      <w:t>1</w:t>
+      <w:t>7</w:t>
     </w:r>
     <w:r>
       <w:rPr>
@@ -7816,7 +8153,7 @@
         </mc:Choice>
         <mc:Fallback>
           <w:pict>
-            <v:line w14:anchorId="48DCD17A" id="Line 32" o:spid="_x0000_s1026" style="position:absolute;z-index:251657216;visibility:visible;mso-wrap-style:square;mso-width-percent:0;mso-height-percent:0;mso-wrap-distance-left:9pt;mso-wrap-distance-top:0;mso-wrap-distance-right:9pt;mso-wrap-distance-bottom:0;mso-position-horizontal:absolute;mso-position-horizontal-relative:page;mso-position-vertical:absolute;mso-position-vertical-relative:page;mso-width-percent:0;mso-height-percent:0;mso-width-relative:page;mso-height-relative:page" from="1in,750.3pt" to="540pt,750.3pt" o:gfxdata="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" o:allowincell="f">
+            <v:line w14:anchorId="29202094" id="Line 32" o:spid="_x0000_s1026" style="position:absolute;z-index:251657216;visibility:visible;mso-wrap-style:square;mso-width-percent:0;mso-height-percent:0;mso-wrap-distance-left:9pt;mso-wrap-distance-top:0;mso-wrap-distance-right:9pt;mso-wrap-distance-bottom:0;mso-position-horizontal:absolute;mso-position-horizontal-relative:page;mso-position-vertical:absolute;mso-position-vertical-relative:page;mso-width-percent:0;mso-height-percent:0;mso-width-relative:page;mso-height-relative:page" from="1in,750.3pt" to="540pt,750.3pt" o:gfxdata="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" o:allowincell="f">
               <w10:wrap anchorx="page" anchory="page"/>
             </v:line>
           </w:pict>
@@ -7982,7 +8319,7 @@
         </mc:Choice>
         <mc:Fallback>
           <w:pict>
-            <v:line w14:anchorId="00D577AC" id="Line 38" o:spid="_x0000_s1026" style="position:absolute;z-index:251659264;visibility:visible;mso-wrap-style:square;mso-width-percent:0;mso-height-percent:0;mso-wrap-distance-left:9pt;mso-wrap-distance-top:0;mso-wrap-distance-right:9pt;mso-wrap-distance-bottom:0;mso-position-horizontal:absolute;mso-position-horizontal-relative:page;mso-position-vertical:absolute;mso-position-vertical-relative:page;mso-width-percent:0;mso-height-percent:0;mso-width-relative:page;mso-height-relative:page" from="1in,50.4pt" to="561.6pt,50.4pt" o:gfxdata="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" o:allowincell="f">
+            <v:line w14:anchorId="14F22164" id="Line 38" o:spid="_x0000_s1026" style="position:absolute;z-index:251659264;visibility:visible;mso-wrap-style:square;mso-width-percent:0;mso-height-percent:0;mso-wrap-distance-left:9pt;mso-wrap-distance-top:0;mso-wrap-distance-right:9pt;mso-wrap-distance-bottom:0;mso-position-horizontal:absolute;mso-position-horizontal-relative:page;mso-position-vertical:absolute;mso-position-vertical-relative:page;mso-width-percent:0;mso-height-percent:0;mso-width-relative:page;mso-height-relative:page" from="1in,50.4pt" to="561.6pt,50.4pt" o:gfxdata="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" o:allowincell="f">
               <w10:wrap anchorx="page" anchory="page"/>
             </v:line>
           </w:pict>
@@ -8095,7 +8432,7 @@
         </mc:Choice>
         <mc:Fallback>
           <w:pict>
-            <v:line w14:anchorId="37CDAB36" id="Line 30" o:spid="_x0000_s1026" style="position:absolute;z-index:251656192;visibility:visible;mso-wrap-style:square;mso-width-percent:0;mso-height-percent:0;mso-wrap-distance-left:9pt;mso-wrap-distance-top:0;mso-wrap-distance-right:9pt;mso-wrap-distance-bottom:0;mso-position-horizontal:absolute;mso-position-horizontal-relative:page;mso-position-vertical:absolute;mso-position-vertical-relative:page;mso-width-percent:0;mso-height-percent:0;mso-width-relative:page;mso-height-relative:page" from="1in,50.4pt" to="540pt,50.4pt" o:gfxdata="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" o:allowincell="f">
+            <v:line w14:anchorId="6CB3F23F" id="Line 30" o:spid="_x0000_s1026" style="position:absolute;z-index:251656192;visibility:visible;mso-wrap-style:square;mso-width-percent:0;mso-height-percent:0;mso-wrap-distance-left:9pt;mso-wrap-distance-top:0;mso-wrap-distance-right:9pt;mso-wrap-distance-bottom:0;mso-position-horizontal:absolute;mso-position-horizontal-relative:page;mso-position-vertical:absolute;mso-position-vertical-relative:page;mso-width-percent:0;mso-height-percent:0;mso-width-relative:page;mso-height-relative:page" from="1in,50.4pt" to="540pt,50.4pt" o:gfxdata="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" o:allowincell="f">
               <w10:wrap anchorx="page" anchory="page"/>
             </v:line>
           </w:pict>
@@ -11207,6 +11544,15 @@
 </file>
 
 <file path=customXml/item2.xml><?xml version="1.0" encoding="utf-8"?>
+<?mso-contentType ?>
+<FormTemplates xmlns="http://schemas.microsoft.com/sharepoint/v3/contenttype/forms">
+  <Display>DocumentLibraryForm</Display>
+  <Edit>DocumentLibraryForm</Edit>
+  <New>DocumentLibraryForm</New>
+</FormTemplates>
+</file>
+
+<file path=customXml/item3.xml><?xml version="1.0" encoding="utf-8"?>
 <ct:contentTypeSchema xmlns:ct="http://schemas.microsoft.com/office/2006/metadata/contentType" xmlns:ma="http://schemas.microsoft.com/office/2006/metadata/properties/metaAttributes" ct:_="" ma:_="" ma:contentTypeName="Document" ma:contentTypeID="0x010100DFEC865D7254EB4A8B6C8590FD20E39F" ma:contentTypeVersion="0" ma:contentTypeDescription="Create a new document." ma:contentTypeScope="" ma:versionID="dc620579c55658ff994e4edfb59cdcf1">
   <xsd:schema xmlns:xsd="http://www.w3.org/2001/XMLSchema" xmlns:xs="http://www.w3.org/2001/XMLSchema" xmlns:p="http://schemas.microsoft.com/office/2006/metadata/properties" targetNamespace="http://schemas.microsoft.com/office/2006/metadata/properties" ma:root="true" ma:fieldsID="c64490b4aec6201516c3a874156f37b2">
     <xsd:element name="properties">
@@ -11320,15 +11666,6 @@
 </ct:contentTypeSchema>
 </file>
 
-<file path=customXml/item3.xml><?xml version="1.0" encoding="utf-8"?>
-<?mso-contentType ?>
-<FormTemplates xmlns="http://schemas.microsoft.com/sharepoint/v3/contenttype/forms">
-  <Display>DocumentLibraryForm</Display>
-  <Edit>DocumentLibraryForm</Edit>
-  <New>DocumentLibraryForm</New>
-</FormTemplates>
-</file>
-
 <file path=customXml/item4.xml><?xml version="1.0" encoding="utf-8"?>
 <b:Sources xmlns:b="http://schemas.openxmlformats.org/officeDocument/2006/bibliography" xmlns="http://schemas.openxmlformats.org/officeDocument/2006/bibliography" SelectedStyle="\APA.XSL" StyleName="APA"/>
 </file>
@@ -11343,6 +11680,14 @@
 </file>
 
 <file path=customXml/itemProps2.xml><?xml version="1.0" encoding="utf-8"?>
+<ds:datastoreItem xmlns:ds="http://schemas.openxmlformats.org/officeDocument/2006/customXml" ds:itemID="{A885B2DB-42DA-4318-9EB7-6D24C272F932}">
+  <ds:schemaRefs>
+    <ds:schemaRef ds:uri="http://schemas.microsoft.com/sharepoint/v3/contenttype/forms"/>
+  </ds:schemaRefs>
+</ds:datastoreItem>
+</file>
+
+<file path=customXml/itemProps3.xml><?xml version="1.0" encoding="utf-8"?>
 <ds:datastoreItem xmlns:ds="http://schemas.openxmlformats.org/officeDocument/2006/customXml" ds:itemID="{3EC30AF7-F6FD-4FB6-B723-1340D7FE908C}">
   <ds:schemaRefs>
     <ds:schemaRef ds:uri="http://schemas.microsoft.com/office/2006/metadata/contentType"/>
@@ -11358,16 +11703,8 @@
 </ds:datastoreItem>
 </file>
 
-<file path=customXml/itemProps3.xml><?xml version="1.0" encoding="utf-8"?>
-<ds:datastoreItem xmlns:ds="http://schemas.openxmlformats.org/officeDocument/2006/customXml" ds:itemID="{A885B2DB-42DA-4318-9EB7-6D24C272F932}">
-  <ds:schemaRefs>
-    <ds:schemaRef ds:uri="http://schemas.microsoft.com/sharepoint/v3/contenttype/forms"/>
-  </ds:schemaRefs>
-</ds:datastoreItem>
-</file>
-
 <file path=customXml/itemProps4.xml><?xml version="1.0" encoding="utf-8"?>
-<ds:datastoreItem xmlns:ds="http://schemas.openxmlformats.org/officeDocument/2006/customXml" ds:itemID="{3EA2DB77-2B98-4C2A-BDA3-C5BC5B7868CE}">
+<ds:datastoreItem xmlns:ds="http://schemas.openxmlformats.org/officeDocument/2006/customXml" ds:itemID="{2CE96826-FC01-487D-BCB9-E44351BEC140}">
   <ds:schemaRefs>
     <ds:schemaRef ds:uri="http://schemas.openxmlformats.org/officeDocument/2006/bibliography"/>
   </ds:schemaRefs>

</xml_diff>

<commit_message>
tfs7174 - ecl ets new feeds
git-tfs-id: [https://tfs.omnicloud.local/tfs/cco%20program/]$/eCoaching_V2;C38211
</commit_message>
<xml_diff>
--- a/Requirements/CCO_eCoaching_Log_ETS_Layout.docx
+++ b/Requirements/CCO_eCoaching_Log_ETS_Layout.docx
@@ -304,7 +304,7 @@
           </mc:Choice>
           <mc:Fallback>
             <w:pict>
-              <v:line w14:anchorId="32E54286" id="Line 232" o:spid="_x0000_s1026" style="position:absolute;z-index:251658240;visibility:visible;mso-wrap-style:square;mso-width-percent:0;mso-height-percent:0;mso-wrap-distance-left:9pt;mso-wrap-distance-top:0;mso-wrap-distance-right:9pt;mso-wrap-distance-bottom:0;mso-position-horizontal:absolute;mso-position-horizontal-relative:text;mso-position-vertical:absolute;mso-position-vertical-relative:text;mso-width-percent:0;mso-height-percent:0;mso-width-relative:page;mso-height-relative:page" from="367.2pt,33.3pt" to="439.25pt,33.35pt" o:gfxdata="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" o:allowincell="f">
+              <v:line w14:anchorId="226A26D2" id="Line 232" o:spid="_x0000_s1026" style="position:absolute;z-index:251658240;visibility:visible;mso-wrap-style:square;mso-width-percent:0;mso-height-percent:0;mso-wrap-distance-left:9pt;mso-wrap-distance-top:0;mso-wrap-distance-right:9pt;mso-wrap-distance-bottom:0;mso-position-horizontal:absolute;mso-position-horizontal-relative:text;mso-position-vertical:absolute;mso-position-vertical-relative:text;mso-width-percent:0;mso-height-percent:0;mso-width-relative:page;mso-height-relative:page" from="367.2pt,33.3pt" to="439.25pt,33.35pt" o:gfxdata="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" o:allowincell="f">
                 <v:stroke startarrowwidth="narrow" startarrowlength="short" endarrowwidth="narrow" endarrowlength="short"/>
               </v:line>
             </w:pict>
@@ -382,7 +382,7 @@
           </mc:Choice>
           <mc:Fallback>
             <w:pict>
-              <v:line w14:anchorId="6747A2DD" id="Line 230" o:spid="_x0000_s1026" style="position:absolute;z-index:251656192;visibility:visible;mso-wrap-style:square;mso-width-percent:0;mso-height-percent:0;mso-wrap-distance-left:9pt;mso-wrap-distance-top:0;mso-wrap-distance-right:9pt;mso-wrap-distance-bottom:0;mso-position-horizontal:absolute;mso-position-horizontal-relative:text;mso-position-vertical:absolute;mso-position-vertical-relative:text;mso-width-percent:0;mso-height-percent:0;mso-width-relative:page;mso-height-relative:page" from="1in,33.3pt" to="266.45pt,33.35pt" o:gfxdata="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" o:allowincell="f">
+              <v:line w14:anchorId="7AC19F91" id="Line 230" o:spid="_x0000_s1026" style="position:absolute;z-index:251656192;visibility:visible;mso-wrap-style:square;mso-width-percent:0;mso-height-percent:0;mso-wrap-distance-left:9pt;mso-wrap-distance-top:0;mso-wrap-distance-right:9pt;mso-wrap-distance-bottom:0;mso-position-horizontal:absolute;mso-position-horizontal-relative:text;mso-position-vertical:absolute;mso-position-vertical-relative:text;mso-width-percent:0;mso-height-percent:0;mso-width-relative:page;mso-height-relative:page" from="1in,33.3pt" to="266.45pt,33.35pt" o:gfxdata="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" o:allowincell="f">
                 <v:stroke startarrowwidth="narrow" startarrowlength="short" endarrowwidth="narrow" endarrowlength="short"/>
               </v:line>
             </w:pict>
@@ -602,7 +602,7 @@
           </mc:Choice>
           <mc:Fallback>
             <w:pict>
-              <v:line w14:anchorId="6850E0FA" id="Line 234" o:spid="_x0000_s1026" style="position:absolute;z-index:251659776;visibility:visible;mso-wrap-style:square;mso-width-percent:0;mso-height-percent:0;mso-wrap-distance-left:9pt;mso-wrap-distance-top:0;mso-wrap-distance-right:9pt;mso-wrap-distance-bottom:0;mso-position-horizontal:absolute;mso-position-horizontal-relative:text;mso-position-vertical:absolute;mso-position-vertical-relative:text;mso-width-percent:0;mso-height-percent:0;mso-width-relative:page;mso-height-relative:page" from="115.2pt,.6pt" to="309.6pt,.6pt" o:gfxdata="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" o:allowincell="f">
+              <v:line w14:anchorId="009F8CC1" id="Line 234" o:spid="_x0000_s1026" style="position:absolute;z-index:251659776;visibility:visible;mso-wrap-style:square;mso-width-percent:0;mso-height-percent:0;mso-wrap-distance-left:9pt;mso-wrap-distance-top:0;mso-wrap-distance-right:9pt;mso-wrap-distance-bottom:0;mso-position-horizontal:absolute;mso-position-horizontal-relative:text;mso-position-vertical:absolute;mso-position-vertical-relative:text;mso-width-percent:0;mso-height-percent:0;mso-width-relative:page;mso-height-relative:page" from="115.2pt,.6pt" to="309.6pt,.6pt" o:gfxdata="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" o:allowincell="f">
                 <v:stroke startarrowwidth="narrow" startarrowlength="short" endarrowwidth="narrow" endarrowlength="short"/>
               </v:line>
             </w:pict>
@@ -708,7 +708,7 @@
           </mc:Choice>
           <mc:Fallback>
             <w:pict>
-              <v:line w14:anchorId="4C3E7539" id="Line 233" o:spid="_x0000_s1026" style="position:absolute;z-index:251658752;visibility:visible;mso-wrap-style:square;mso-width-percent:0;mso-height-percent:0;mso-wrap-distance-left:9pt;mso-wrap-distance-top:0;mso-wrap-distance-right:9pt;mso-wrap-distance-bottom:0;mso-position-horizontal:absolute;mso-position-horizontal-relative:text;mso-position-vertical:absolute;mso-position-vertical-relative:text;mso-width-percent:0;mso-height-percent:0;mso-width-relative:page;mso-height-relative:page" from="374.4pt,34.75pt" to="446.45pt,34.8pt" o:gfxdata="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" o:allowincell="f">
+              <v:line w14:anchorId="2F38990A" id="Line 233" o:spid="_x0000_s1026" style="position:absolute;z-index:251658752;visibility:visible;mso-wrap-style:square;mso-width-percent:0;mso-height-percent:0;mso-wrap-distance-left:9pt;mso-wrap-distance-top:0;mso-wrap-distance-right:9pt;mso-wrap-distance-bottom:0;mso-position-horizontal:absolute;mso-position-horizontal-relative:text;mso-position-vertical:absolute;mso-position-vertical-relative:text;mso-width-percent:0;mso-height-percent:0;mso-width-relative:page;mso-height-relative:page" from="374.4pt,34.75pt" to="446.45pt,34.8pt" o:gfxdata="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" o:allowincell="f">
                 <v:stroke startarrowwidth="narrow" startarrowlength="short" endarrowwidth="narrow" endarrowlength="short"/>
               </v:line>
             </w:pict>
@@ -786,7 +786,7 @@
           </mc:Choice>
           <mc:Fallback>
             <w:pict>
-              <v:line w14:anchorId="25C35283" id="Line 231" o:spid="_x0000_s1026" style="position:absolute;z-index:251656704;visibility:visible;mso-wrap-style:square;mso-width-percent:0;mso-height-percent:0;mso-wrap-distance-left:9pt;mso-wrap-distance-top:0;mso-wrap-distance-right:9pt;mso-wrap-distance-bottom:0;mso-position-horizontal:absolute;mso-position-horizontal-relative:text;mso-position-vertical:absolute;mso-position-vertical-relative:text;mso-width-percent:0;mso-height-percent:0;mso-width-relative:page;mso-height-relative:page" from="1in,32.75pt" to="266.45pt,32.8pt" o:gfxdata="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" o:allowincell="f">
+              <v:line w14:anchorId="041EF696" id="Line 231" o:spid="_x0000_s1026" style="position:absolute;z-index:251656704;visibility:visible;mso-wrap-style:square;mso-width-percent:0;mso-height-percent:0;mso-wrap-distance-left:9pt;mso-wrap-distance-top:0;mso-wrap-distance-right:9pt;mso-wrap-distance-bottom:0;mso-position-horizontal:absolute;mso-position-horizontal-relative:text;mso-position-vertical:absolute;mso-position-vertical-relative:text;mso-width-percent:0;mso-height-percent:0;mso-width-relative:page;mso-height-relative:page" from="1in,32.75pt" to="266.45pt,32.8pt" o:gfxdata="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" o:allowincell="f">
                 <v:stroke startarrowwidth="narrow" startarrowlength="short" endarrowwidth="narrow" endarrowlength="short"/>
               </v:line>
             </w:pict>
@@ -1817,8 +1817,6 @@
               </w:rPr>
               <w:t>1.1 #5,#6; 1.2 #5,#6</w:t>
             </w:r>
-            <w:bookmarkStart w:id="1" w:name="_GoBack"/>
-            <w:bookmarkEnd w:id="1"/>
           </w:p>
         </w:tc>
         <w:tc>
@@ -1862,6 +1860,12 @@
                 <w:sz w:val="20"/>
               </w:rPr>
             </w:pPr>
+            <w:r>
+              <w:rPr>
+                <w:sz w:val="20"/>
+              </w:rPr>
+              <w:t>07/17/2017</w:t>
+            </w:r>
           </w:p>
         </w:tc>
         <w:tc>
@@ -1878,12 +1882,27 @@
                 <w:sz w:val="20"/>
               </w:rPr>
             </w:pPr>
-          </w:p>
-        </w:tc>
-        <w:tc>
-          <w:tcPr>
-            <w:tcW w:w="1822" w:type="dxa"/>
-          </w:tcPr>
+            <w:r>
+              <w:rPr>
+                <w:sz w:val="20"/>
+              </w:rPr>
+              <w:t xml:space="preserve">TFS7174 – </w:t>
+            </w:r>
+            <w:proofErr w:type="spellStart"/>
+            <w:r>
+              <w:rPr>
+                <w:sz w:val="20"/>
+              </w:rPr>
+              <w:t>eCL</w:t>
+            </w:r>
+            <w:proofErr w:type="spellEnd"/>
+            <w:r>
+              <w:rPr>
+                <w:sz w:val="20"/>
+              </w:rPr>
+              <w:t xml:space="preserve"> New ETS Feeds</w:t>
+            </w:r>
+          </w:p>
           <w:p>
             <w:pPr>
               <w:pStyle w:val="hdr1"/>
@@ -1894,6 +1913,34 @@
                 <w:sz w:val="20"/>
               </w:rPr>
             </w:pPr>
+            <w:r>
+              <w:rPr>
+                <w:sz w:val="20"/>
+              </w:rPr>
+              <w:t>Added section 1.4</w:t>
+            </w:r>
+          </w:p>
+        </w:tc>
+        <w:tc>
+          <w:tcPr>
+            <w:tcW w:w="1822" w:type="dxa"/>
+          </w:tcPr>
+          <w:p>
+            <w:pPr>
+              <w:pStyle w:val="hdr1"/>
+              <w:spacing w:before="0"/>
+              <w:ind w:left="0"/>
+              <w:jc w:val="left"/>
+              <w:rPr>
+                <w:sz w:val="20"/>
+              </w:rPr>
+            </w:pPr>
+            <w:r>
+              <w:rPr>
+                <w:sz w:val="20"/>
+              </w:rPr>
+              <w:t>Doug Stearns</w:t>
+            </w:r>
           </w:p>
         </w:tc>
       </w:tr>
@@ -2028,7 +2075,7 @@
           <w:szCs w:val="24"/>
         </w:rPr>
       </w:pPr>
-      <w:bookmarkStart w:id="2" w:name="_Toc321377922"/>
+      <w:bookmarkStart w:id="1" w:name="_Toc321377922"/>
       <w:proofErr w:type="spellStart"/>
       <w:proofErr w:type="gramStart"/>
       <w:r>
@@ -2044,7 +2091,7 @@
         <w:br/>
       </w:r>
     </w:p>
-    <w:bookmarkEnd w:id="2"/>
+    <w:bookmarkEnd w:id="1"/>
     <w:p>
       <w:pPr>
         <w:pStyle w:val="Heading2"/>
@@ -7724,6 +7771,968 @@
                 <w:szCs w:val="22"/>
               </w:rPr>
               <w:t>May be blank for OAE reports</w:t>
+            </w:r>
+          </w:p>
+        </w:tc>
+      </w:tr>
+    </w:tbl>
+    <w:p>
+      <w:pPr>
+        <w:rPr>
+          <w:b/>
+          <w:sz w:val="24"/>
+          <w:szCs w:val="24"/>
+        </w:rPr>
+      </w:pPr>
+    </w:p>
+    <w:p>
+      <w:pPr>
+        <w:rPr>
+          <w:b/>
+          <w:sz w:val="24"/>
+          <w:szCs w:val="24"/>
+        </w:rPr>
+      </w:pPr>
+    </w:p>
+    <w:p>
+      <w:pPr>
+        <w:rPr>
+          <w:b/>
+          <w:sz w:val="24"/>
+          <w:szCs w:val="24"/>
+        </w:rPr>
+      </w:pPr>
+      <w:r>
+        <w:rPr>
+          <w:b/>
+          <w:sz w:val="24"/>
+          <w:szCs w:val="24"/>
+        </w:rPr>
+        <w:br w:type="page"/>
+      </w:r>
+    </w:p>
+    <w:p>
+      <w:pPr>
+        <w:pStyle w:val="Heading2"/>
+        <w:spacing w:before="0" w:after="0"/>
+        <w:rPr>
+          <w:b w:val="0"/>
+          <w:szCs w:val="24"/>
+        </w:rPr>
+      </w:pPr>
+      <w:r>
+        <w:rPr>
+          <w:b w:val="0"/>
+          <w:szCs w:val="24"/>
+        </w:rPr>
+        <w:lastRenderedPageBreak/>
+        <w:t xml:space="preserve">The following </w:t>
+      </w:r>
+      <w:r>
+        <w:rPr>
+          <w:b w:val="0"/>
+          <w:szCs w:val="24"/>
+        </w:rPr>
+        <w:t>is the record layout of the ETS High Number of Changes and Incorrect Change Category report files identified in the Report Code Description</w:t>
+      </w:r>
+      <w:r>
+        <w:rPr>
+          <w:b w:val="0"/>
+          <w:szCs w:val="24"/>
+        </w:rPr>
+        <w:t xml:space="preserve">. </w:t>
+      </w:r>
+    </w:p>
+    <w:p/>
+    <w:tbl>
+      <w:tblPr>
+        <w:tblW w:w="9813" w:type="dxa"/>
+        <w:tblBorders>
+          <w:top w:val="single" w:sz="4" w:space="0" w:color="auto"/>
+          <w:left w:val="single" w:sz="4" w:space="0" w:color="auto"/>
+          <w:bottom w:val="single" w:sz="4" w:space="0" w:color="auto"/>
+          <w:right w:val="single" w:sz="4" w:space="0" w:color="auto"/>
+          <w:insideH w:val="single" w:sz="4" w:space="0" w:color="auto"/>
+          <w:insideV w:val="single" w:sz="4" w:space="0" w:color="auto"/>
+        </w:tblBorders>
+        <w:tblLayout w:type="fixed"/>
+        <w:tblCellMar>
+          <w:top w:w="29" w:type="dxa"/>
+          <w:left w:w="115" w:type="dxa"/>
+          <w:bottom w:w="29" w:type="dxa"/>
+          <w:right w:w="115" w:type="dxa"/>
+        </w:tblCellMar>
+        <w:tblLook w:val="01E0" w:firstRow="1" w:lastRow="1" w:firstColumn="1" w:lastColumn="1" w:noHBand="0" w:noVBand="0"/>
+      </w:tblPr>
+      <w:tblGrid>
+        <w:gridCol w:w="1253"/>
+        <w:gridCol w:w="2250"/>
+        <w:gridCol w:w="1800"/>
+        <w:gridCol w:w="4510"/>
+      </w:tblGrid>
+      <w:tr>
+        <w:trPr>
+          <w:tblHeader/>
+        </w:trPr>
+        <w:tc>
+          <w:tcPr>
+            <w:tcW w:w="1253" w:type="dxa"/>
+            <w:tcBorders>
+              <w:top w:val="single" w:sz="4" w:space="0" w:color="auto"/>
+              <w:left w:val="single" w:sz="4" w:space="0" w:color="auto"/>
+              <w:bottom w:val="single" w:sz="4" w:space="0" w:color="auto"/>
+              <w:right w:val="single" w:sz="4" w:space="0" w:color="auto"/>
+            </w:tcBorders>
+          </w:tcPr>
+          <w:p>
+            <w:pPr>
+              <w:rPr>
+                <w:b/>
+                <w:sz w:val="22"/>
+                <w:szCs w:val="22"/>
+              </w:rPr>
+            </w:pPr>
+            <w:r>
+              <w:rPr>
+                <w:b/>
+                <w:sz w:val="22"/>
+                <w:szCs w:val="22"/>
+              </w:rPr>
+              <w:t>Element #</w:t>
+            </w:r>
+          </w:p>
+        </w:tc>
+        <w:tc>
+          <w:tcPr>
+            <w:tcW w:w="2250" w:type="dxa"/>
+            <w:tcBorders>
+              <w:top w:val="single" w:sz="4" w:space="0" w:color="auto"/>
+              <w:left w:val="single" w:sz="4" w:space="0" w:color="auto"/>
+              <w:bottom w:val="single" w:sz="4" w:space="0" w:color="auto"/>
+              <w:right w:val="single" w:sz="4" w:space="0" w:color="auto"/>
+            </w:tcBorders>
+          </w:tcPr>
+          <w:p>
+            <w:pPr>
+              <w:rPr>
+                <w:b/>
+                <w:sz w:val="22"/>
+                <w:szCs w:val="22"/>
+              </w:rPr>
+            </w:pPr>
+            <w:r>
+              <w:rPr>
+                <w:b/>
+                <w:sz w:val="22"/>
+                <w:szCs w:val="22"/>
+              </w:rPr>
+              <w:t>Field Name</w:t>
+            </w:r>
+          </w:p>
+        </w:tc>
+        <w:tc>
+          <w:tcPr>
+            <w:tcW w:w="1800" w:type="dxa"/>
+            <w:tcBorders>
+              <w:top w:val="single" w:sz="4" w:space="0" w:color="auto"/>
+              <w:left w:val="single" w:sz="4" w:space="0" w:color="auto"/>
+              <w:bottom w:val="single" w:sz="4" w:space="0" w:color="auto"/>
+              <w:right w:val="single" w:sz="4" w:space="0" w:color="auto"/>
+            </w:tcBorders>
+          </w:tcPr>
+          <w:p>
+            <w:pPr>
+              <w:rPr>
+                <w:b/>
+                <w:sz w:val="22"/>
+                <w:szCs w:val="22"/>
+              </w:rPr>
+            </w:pPr>
+            <w:r>
+              <w:rPr>
+                <w:b/>
+                <w:sz w:val="22"/>
+                <w:szCs w:val="22"/>
+              </w:rPr>
+              <w:t>Max Length / Field Format</w:t>
+            </w:r>
+          </w:p>
+        </w:tc>
+        <w:tc>
+          <w:tcPr>
+            <w:tcW w:w="4510" w:type="dxa"/>
+            <w:tcBorders>
+              <w:top w:val="single" w:sz="4" w:space="0" w:color="auto"/>
+              <w:left w:val="single" w:sz="4" w:space="0" w:color="auto"/>
+              <w:bottom w:val="single" w:sz="4" w:space="0" w:color="auto"/>
+              <w:right w:val="single" w:sz="4" w:space="0" w:color="auto"/>
+            </w:tcBorders>
+          </w:tcPr>
+          <w:p>
+            <w:pPr>
+              <w:rPr>
+                <w:b/>
+                <w:sz w:val="22"/>
+                <w:szCs w:val="22"/>
+              </w:rPr>
+            </w:pPr>
+            <w:r>
+              <w:rPr>
+                <w:b/>
+                <w:sz w:val="22"/>
+                <w:szCs w:val="22"/>
+              </w:rPr>
+              <w:t>Description</w:t>
+            </w:r>
+          </w:p>
+        </w:tc>
+      </w:tr>
+      <w:tr>
+        <w:trPr>
+          <w:tblHeader/>
+        </w:trPr>
+        <w:tc>
+          <w:tcPr>
+            <w:tcW w:w="1253" w:type="dxa"/>
+            <w:tcBorders>
+              <w:top w:val="single" w:sz="4" w:space="0" w:color="auto"/>
+              <w:left w:val="single" w:sz="4" w:space="0" w:color="auto"/>
+              <w:bottom w:val="single" w:sz="4" w:space="0" w:color="auto"/>
+              <w:right w:val="single" w:sz="4" w:space="0" w:color="auto"/>
+            </w:tcBorders>
+          </w:tcPr>
+          <w:p>
+            <w:pPr>
+              <w:pStyle w:val="TableText"/>
+              <w:numPr>
+                <w:ilvl w:val="0"/>
+                <w:numId w:val="16"/>
+              </w:numPr>
+              <w:rPr>
+                <w:b w:val="0"/>
+                <w:szCs w:val="22"/>
+              </w:rPr>
+            </w:pPr>
+          </w:p>
+        </w:tc>
+        <w:tc>
+          <w:tcPr>
+            <w:tcW w:w="2250" w:type="dxa"/>
+            <w:tcBorders>
+              <w:top w:val="single" w:sz="4" w:space="0" w:color="auto"/>
+              <w:left w:val="single" w:sz="4" w:space="0" w:color="auto"/>
+              <w:bottom w:val="single" w:sz="4" w:space="0" w:color="auto"/>
+              <w:right w:val="single" w:sz="4" w:space="0" w:color="auto"/>
+            </w:tcBorders>
+          </w:tcPr>
+          <w:p>
+            <w:pPr>
+              <w:rPr>
+                <w:sz w:val="22"/>
+                <w:szCs w:val="22"/>
+              </w:rPr>
+            </w:pPr>
+            <w:proofErr w:type="spellStart"/>
+            <w:r>
+              <w:rPr>
+                <w:sz w:val="22"/>
+                <w:szCs w:val="22"/>
+              </w:rPr>
+              <w:t>ReportCode</w:t>
+            </w:r>
+            <w:proofErr w:type="spellEnd"/>
+          </w:p>
+        </w:tc>
+        <w:tc>
+          <w:tcPr>
+            <w:tcW w:w="1800" w:type="dxa"/>
+            <w:tcBorders>
+              <w:top w:val="single" w:sz="4" w:space="0" w:color="auto"/>
+              <w:left w:val="single" w:sz="4" w:space="0" w:color="auto"/>
+              <w:bottom w:val="single" w:sz="4" w:space="0" w:color="auto"/>
+              <w:right w:val="single" w:sz="4" w:space="0" w:color="auto"/>
+            </w:tcBorders>
+          </w:tcPr>
+          <w:p>
+            <w:pPr>
+              <w:rPr>
+                <w:sz w:val="22"/>
+                <w:szCs w:val="22"/>
+              </w:rPr>
+            </w:pPr>
+            <w:r>
+              <w:rPr>
+                <w:sz w:val="22"/>
+                <w:szCs w:val="22"/>
+              </w:rPr>
+              <w:t xml:space="preserve">20 bytes,  3 character report </w:t>
+            </w:r>
+          </w:p>
+        </w:tc>
+        <w:tc>
+          <w:tcPr>
+            <w:tcW w:w="4510" w:type="dxa"/>
+            <w:tcBorders>
+              <w:top w:val="single" w:sz="4" w:space="0" w:color="auto"/>
+              <w:left w:val="single" w:sz="4" w:space="0" w:color="auto"/>
+              <w:bottom w:val="single" w:sz="4" w:space="0" w:color="auto"/>
+              <w:right w:val="single" w:sz="4" w:space="0" w:color="auto"/>
+            </w:tcBorders>
+          </w:tcPr>
+          <w:p>
+            <w:pPr>
+              <w:rPr>
+                <w:sz w:val="22"/>
+                <w:szCs w:val="22"/>
+              </w:rPr>
+            </w:pPr>
+            <w:r>
+              <w:rPr>
+                <w:sz w:val="22"/>
+                <w:szCs w:val="22"/>
+              </w:rPr>
+              <w:t>R</w:t>
+            </w:r>
+            <w:r>
+              <w:rPr>
+                <w:sz w:val="22"/>
+                <w:szCs w:val="22"/>
+              </w:rPr>
+              <w:t xml:space="preserve">eport code that corresponds to the specific report </w:t>
+            </w:r>
+          </w:p>
+          <w:p>
+            <w:pPr>
+              <w:rPr>
+                <w:sz w:val="22"/>
+                <w:szCs w:val="22"/>
+              </w:rPr>
+            </w:pPr>
+            <w:r>
+              <w:rPr>
+                <w:sz w:val="22"/>
+                <w:szCs w:val="22"/>
+              </w:rPr>
+              <w:t>(</w:t>
+            </w:r>
+            <w:r>
+              <w:rPr>
+                <w:sz w:val="22"/>
+                <w:szCs w:val="22"/>
+              </w:rPr>
+              <w:t>HNC – High Number of Changes,</w:t>
+            </w:r>
+          </w:p>
+          <w:p>
+            <w:pPr>
+              <w:rPr>
+                <w:sz w:val="22"/>
+                <w:szCs w:val="22"/>
+              </w:rPr>
+            </w:pPr>
+            <w:r>
+              <w:rPr>
+                <w:sz w:val="22"/>
+                <w:szCs w:val="22"/>
+              </w:rPr>
+              <w:t>ICC – Incorrect Change Category</w:t>
+            </w:r>
+            <w:r>
+              <w:rPr>
+                <w:sz w:val="22"/>
+                <w:szCs w:val="22"/>
+              </w:rPr>
+              <w:t>)</w:t>
+            </w:r>
+          </w:p>
+        </w:tc>
+      </w:tr>
+      <w:tr>
+        <w:trPr>
+          <w:tblHeader/>
+        </w:trPr>
+        <w:tc>
+          <w:tcPr>
+            <w:tcW w:w="1253" w:type="dxa"/>
+            <w:tcBorders>
+              <w:top w:val="single" w:sz="4" w:space="0" w:color="auto"/>
+              <w:left w:val="single" w:sz="4" w:space="0" w:color="auto"/>
+              <w:bottom w:val="single" w:sz="4" w:space="0" w:color="auto"/>
+              <w:right w:val="single" w:sz="4" w:space="0" w:color="auto"/>
+            </w:tcBorders>
+          </w:tcPr>
+          <w:p>
+            <w:pPr>
+              <w:pStyle w:val="TableText"/>
+              <w:numPr>
+                <w:ilvl w:val="0"/>
+                <w:numId w:val="16"/>
+              </w:numPr>
+              <w:rPr>
+                <w:b w:val="0"/>
+                <w:szCs w:val="22"/>
+              </w:rPr>
+            </w:pPr>
+          </w:p>
+        </w:tc>
+        <w:tc>
+          <w:tcPr>
+            <w:tcW w:w="2250" w:type="dxa"/>
+            <w:tcBorders>
+              <w:top w:val="single" w:sz="4" w:space="0" w:color="auto"/>
+              <w:left w:val="single" w:sz="4" w:space="0" w:color="auto"/>
+              <w:bottom w:val="single" w:sz="4" w:space="0" w:color="auto"/>
+              <w:right w:val="single" w:sz="4" w:space="0" w:color="auto"/>
+            </w:tcBorders>
+          </w:tcPr>
+          <w:p>
+            <w:pPr>
+              <w:rPr>
+                <w:sz w:val="22"/>
+                <w:szCs w:val="22"/>
+              </w:rPr>
+            </w:pPr>
+            <w:proofErr w:type="spellStart"/>
+            <w:r>
+              <w:rPr>
+                <w:sz w:val="22"/>
+                <w:szCs w:val="22"/>
+              </w:rPr>
+              <w:t>EmpID</w:t>
+            </w:r>
+            <w:proofErr w:type="spellEnd"/>
+          </w:p>
+        </w:tc>
+        <w:tc>
+          <w:tcPr>
+            <w:tcW w:w="1800" w:type="dxa"/>
+            <w:tcBorders>
+              <w:top w:val="single" w:sz="4" w:space="0" w:color="auto"/>
+              <w:left w:val="single" w:sz="4" w:space="0" w:color="auto"/>
+              <w:bottom w:val="single" w:sz="4" w:space="0" w:color="auto"/>
+              <w:right w:val="single" w:sz="4" w:space="0" w:color="auto"/>
+            </w:tcBorders>
+          </w:tcPr>
+          <w:p>
+            <w:pPr>
+              <w:rPr>
+                <w:sz w:val="22"/>
+                <w:szCs w:val="22"/>
+              </w:rPr>
+            </w:pPr>
+            <w:r>
+              <w:rPr>
+                <w:sz w:val="22"/>
+                <w:szCs w:val="22"/>
+              </w:rPr>
+              <w:t>20 bytes, Alpha/Numeric</w:t>
+            </w:r>
+          </w:p>
+        </w:tc>
+        <w:tc>
+          <w:tcPr>
+            <w:tcW w:w="4510" w:type="dxa"/>
+            <w:tcBorders>
+              <w:top w:val="single" w:sz="4" w:space="0" w:color="auto"/>
+              <w:left w:val="single" w:sz="4" w:space="0" w:color="auto"/>
+              <w:bottom w:val="single" w:sz="4" w:space="0" w:color="auto"/>
+              <w:right w:val="single" w:sz="4" w:space="0" w:color="auto"/>
+            </w:tcBorders>
+          </w:tcPr>
+          <w:p>
+            <w:pPr>
+              <w:rPr>
+                <w:sz w:val="22"/>
+                <w:szCs w:val="22"/>
+              </w:rPr>
+            </w:pPr>
+            <w:r>
+              <w:rPr>
+                <w:sz w:val="22"/>
+                <w:szCs w:val="22"/>
+              </w:rPr>
+              <w:t>Employee ID of the CSR</w:t>
+            </w:r>
+          </w:p>
+        </w:tc>
+      </w:tr>
+      <w:tr>
+        <w:trPr>
+          <w:tblHeader/>
+        </w:trPr>
+        <w:tc>
+          <w:tcPr>
+            <w:tcW w:w="1253" w:type="dxa"/>
+            <w:tcBorders>
+              <w:top w:val="single" w:sz="4" w:space="0" w:color="auto"/>
+              <w:left w:val="single" w:sz="4" w:space="0" w:color="auto"/>
+              <w:bottom w:val="single" w:sz="4" w:space="0" w:color="auto"/>
+              <w:right w:val="single" w:sz="4" w:space="0" w:color="auto"/>
+            </w:tcBorders>
+          </w:tcPr>
+          <w:p>
+            <w:pPr>
+              <w:pStyle w:val="TableText"/>
+              <w:numPr>
+                <w:ilvl w:val="0"/>
+                <w:numId w:val="16"/>
+              </w:numPr>
+              <w:rPr>
+                <w:b w:val="0"/>
+                <w:szCs w:val="22"/>
+              </w:rPr>
+            </w:pPr>
+          </w:p>
+        </w:tc>
+        <w:tc>
+          <w:tcPr>
+            <w:tcW w:w="2250" w:type="dxa"/>
+            <w:tcBorders>
+              <w:top w:val="single" w:sz="4" w:space="0" w:color="auto"/>
+              <w:left w:val="single" w:sz="4" w:space="0" w:color="auto"/>
+              <w:bottom w:val="single" w:sz="4" w:space="0" w:color="auto"/>
+              <w:right w:val="single" w:sz="4" w:space="0" w:color="auto"/>
+            </w:tcBorders>
+          </w:tcPr>
+          <w:p>
+            <w:pPr>
+              <w:rPr>
+                <w:sz w:val="22"/>
+                <w:szCs w:val="22"/>
+              </w:rPr>
+            </w:pPr>
+            <w:proofErr w:type="spellStart"/>
+            <w:r>
+              <w:rPr>
+                <w:sz w:val="22"/>
+                <w:szCs w:val="22"/>
+              </w:rPr>
+              <w:t>EmployeeName</w:t>
+            </w:r>
+            <w:proofErr w:type="spellEnd"/>
+          </w:p>
+        </w:tc>
+        <w:tc>
+          <w:tcPr>
+            <w:tcW w:w="1800" w:type="dxa"/>
+            <w:tcBorders>
+              <w:top w:val="single" w:sz="4" w:space="0" w:color="auto"/>
+              <w:left w:val="single" w:sz="4" w:space="0" w:color="auto"/>
+              <w:bottom w:val="single" w:sz="4" w:space="0" w:color="auto"/>
+              <w:right w:val="single" w:sz="4" w:space="0" w:color="auto"/>
+            </w:tcBorders>
+          </w:tcPr>
+          <w:p>
+            <w:pPr>
+              <w:rPr>
+                <w:sz w:val="22"/>
+                <w:szCs w:val="22"/>
+              </w:rPr>
+            </w:pPr>
+            <w:r>
+              <w:rPr>
+                <w:sz w:val="22"/>
+                <w:szCs w:val="22"/>
+              </w:rPr>
+              <w:t>5</w:t>
+            </w:r>
+            <w:r>
+              <w:rPr>
+                <w:sz w:val="22"/>
+                <w:szCs w:val="22"/>
+              </w:rPr>
+              <w:t>0 bytes, Alpha/Numeric</w:t>
+            </w:r>
+          </w:p>
+        </w:tc>
+        <w:tc>
+          <w:tcPr>
+            <w:tcW w:w="4510" w:type="dxa"/>
+            <w:tcBorders>
+              <w:top w:val="single" w:sz="4" w:space="0" w:color="auto"/>
+              <w:left w:val="single" w:sz="4" w:space="0" w:color="auto"/>
+              <w:bottom w:val="single" w:sz="4" w:space="0" w:color="auto"/>
+              <w:right w:val="single" w:sz="4" w:space="0" w:color="auto"/>
+            </w:tcBorders>
+          </w:tcPr>
+          <w:p>
+            <w:pPr>
+              <w:rPr>
+                <w:sz w:val="22"/>
+                <w:szCs w:val="22"/>
+              </w:rPr>
+            </w:pPr>
+            <w:r>
+              <w:rPr>
+                <w:sz w:val="22"/>
+                <w:szCs w:val="22"/>
+              </w:rPr>
+              <w:t>Employee Name</w:t>
+            </w:r>
+          </w:p>
+        </w:tc>
+      </w:tr>
+      <w:tr>
+        <w:trPr>
+          <w:tblHeader/>
+        </w:trPr>
+        <w:tc>
+          <w:tcPr>
+            <w:tcW w:w="1253" w:type="dxa"/>
+            <w:tcBorders>
+              <w:top w:val="single" w:sz="4" w:space="0" w:color="auto"/>
+              <w:left w:val="single" w:sz="4" w:space="0" w:color="auto"/>
+              <w:bottom w:val="single" w:sz="4" w:space="0" w:color="auto"/>
+              <w:right w:val="single" w:sz="4" w:space="0" w:color="auto"/>
+            </w:tcBorders>
+          </w:tcPr>
+          <w:p>
+            <w:pPr>
+              <w:pStyle w:val="TableText"/>
+              <w:numPr>
+                <w:ilvl w:val="0"/>
+                <w:numId w:val="16"/>
+              </w:numPr>
+              <w:rPr>
+                <w:b w:val="0"/>
+                <w:szCs w:val="22"/>
+              </w:rPr>
+            </w:pPr>
+          </w:p>
+        </w:tc>
+        <w:tc>
+          <w:tcPr>
+            <w:tcW w:w="2250" w:type="dxa"/>
+            <w:tcBorders>
+              <w:top w:val="single" w:sz="4" w:space="0" w:color="auto"/>
+              <w:left w:val="single" w:sz="4" w:space="0" w:color="auto"/>
+              <w:bottom w:val="single" w:sz="4" w:space="0" w:color="auto"/>
+              <w:right w:val="single" w:sz="4" w:space="0" w:color="auto"/>
+            </w:tcBorders>
+          </w:tcPr>
+          <w:p>
+            <w:pPr>
+              <w:rPr>
+                <w:sz w:val="22"/>
+                <w:szCs w:val="22"/>
+              </w:rPr>
+            </w:pPr>
+            <w:r>
+              <w:rPr>
+                <w:sz w:val="22"/>
+                <w:szCs w:val="22"/>
+              </w:rPr>
+              <w:t>WE D</w:t>
+            </w:r>
+            <w:r>
+              <w:rPr>
+                <w:sz w:val="22"/>
+                <w:szCs w:val="22"/>
+              </w:rPr>
+              <w:t>ate</w:t>
+            </w:r>
+          </w:p>
+        </w:tc>
+        <w:tc>
+          <w:tcPr>
+            <w:tcW w:w="1800" w:type="dxa"/>
+            <w:tcBorders>
+              <w:top w:val="single" w:sz="4" w:space="0" w:color="auto"/>
+              <w:left w:val="single" w:sz="4" w:space="0" w:color="auto"/>
+              <w:bottom w:val="single" w:sz="4" w:space="0" w:color="auto"/>
+              <w:right w:val="single" w:sz="4" w:space="0" w:color="auto"/>
+            </w:tcBorders>
+          </w:tcPr>
+          <w:p>
+            <w:pPr>
+              <w:rPr>
+                <w:sz w:val="22"/>
+                <w:szCs w:val="22"/>
+              </w:rPr>
+            </w:pPr>
+            <w:r>
+              <w:rPr>
+                <w:sz w:val="22"/>
+                <w:szCs w:val="22"/>
+              </w:rPr>
+              <w:t>10 bytes, MM/DD/CCYY</w:t>
+            </w:r>
+          </w:p>
+        </w:tc>
+        <w:tc>
+          <w:tcPr>
+            <w:tcW w:w="4510" w:type="dxa"/>
+            <w:tcBorders>
+              <w:top w:val="single" w:sz="4" w:space="0" w:color="auto"/>
+              <w:left w:val="single" w:sz="4" w:space="0" w:color="auto"/>
+              <w:bottom w:val="single" w:sz="4" w:space="0" w:color="auto"/>
+              <w:right w:val="single" w:sz="4" w:space="0" w:color="auto"/>
+            </w:tcBorders>
+          </w:tcPr>
+          <w:p>
+            <w:pPr>
+              <w:rPr>
+                <w:sz w:val="22"/>
+                <w:szCs w:val="22"/>
+              </w:rPr>
+            </w:pPr>
+            <w:r>
+              <w:rPr>
+                <w:sz w:val="22"/>
+                <w:szCs w:val="22"/>
+              </w:rPr>
+              <w:t xml:space="preserve">Week ending </w:t>
+            </w:r>
+            <w:r>
+              <w:rPr>
+                <w:sz w:val="22"/>
+                <w:szCs w:val="22"/>
+              </w:rPr>
+              <w:t xml:space="preserve">event </w:t>
+            </w:r>
+            <w:r>
+              <w:rPr>
+                <w:sz w:val="22"/>
+                <w:szCs w:val="22"/>
+              </w:rPr>
+              <w:t>date of time card</w:t>
+            </w:r>
+            <w:bookmarkStart w:id="2" w:name="_GoBack"/>
+            <w:bookmarkEnd w:id="2"/>
+          </w:p>
+        </w:tc>
+      </w:tr>
+      <w:tr>
+        <w:trPr>
+          <w:tblHeader/>
+        </w:trPr>
+        <w:tc>
+          <w:tcPr>
+            <w:tcW w:w="1253" w:type="dxa"/>
+            <w:tcBorders>
+              <w:top w:val="single" w:sz="4" w:space="0" w:color="auto"/>
+              <w:left w:val="single" w:sz="4" w:space="0" w:color="auto"/>
+              <w:bottom w:val="single" w:sz="4" w:space="0" w:color="auto"/>
+              <w:right w:val="single" w:sz="4" w:space="0" w:color="auto"/>
+            </w:tcBorders>
+          </w:tcPr>
+          <w:p>
+            <w:pPr>
+              <w:pStyle w:val="TableText"/>
+              <w:numPr>
+                <w:ilvl w:val="0"/>
+                <w:numId w:val="16"/>
+              </w:numPr>
+              <w:rPr>
+                <w:b w:val="0"/>
+                <w:szCs w:val="22"/>
+              </w:rPr>
+            </w:pPr>
+          </w:p>
+        </w:tc>
+        <w:tc>
+          <w:tcPr>
+            <w:tcW w:w="2250" w:type="dxa"/>
+            <w:tcBorders>
+              <w:top w:val="single" w:sz="4" w:space="0" w:color="auto"/>
+              <w:left w:val="single" w:sz="4" w:space="0" w:color="auto"/>
+              <w:bottom w:val="single" w:sz="4" w:space="0" w:color="auto"/>
+              <w:right w:val="single" w:sz="4" w:space="0" w:color="auto"/>
+            </w:tcBorders>
+          </w:tcPr>
+          <w:p>
+            <w:pPr>
+              <w:rPr>
+                <w:sz w:val="22"/>
+                <w:szCs w:val="22"/>
+              </w:rPr>
+            </w:pPr>
+            <w:r>
+              <w:rPr>
+                <w:sz w:val="22"/>
+                <w:szCs w:val="22"/>
+              </w:rPr>
+              <w:t>TC Change Count</w:t>
+            </w:r>
+          </w:p>
+        </w:tc>
+        <w:tc>
+          <w:tcPr>
+            <w:tcW w:w="1800" w:type="dxa"/>
+            <w:tcBorders>
+              <w:top w:val="single" w:sz="4" w:space="0" w:color="auto"/>
+              <w:left w:val="single" w:sz="4" w:space="0" w:color="auto"/>
+              <w:bottom w:val="single" w:sz="4" w:space="0" w:color="auto"/>
+              <w:right w:val="single" w:sz="4" w:space="0" w:color="auto"/>
+            </w:tcBorders>
+          </w:tcPr>
+          <w:p>
+            <w:pPr>
+              <w:rPr>
+                <w:sz w:val="22"/>
+                <w:szCs w:val="22"/>
+              </w:rPr>
+            </w:pPr>
+            <w:r>
+              <w:rPr>
+                <w:sz w:val="22"/>
+                <w:szCs w:val="22"/>
+              </w:rPr>
+              <w:t>3</w:t>
+            </w:r>
+            <w:r>
+              <w:rPr>
+                <w:sz w:val="22"/>
+                <w:szCs w:val="22"/>
+              </w:rPr>
+              <w:t xml:space="preserve"> bytes, Numeric</w:t>
+            </w:r>
+          </w:p>
+        </w:tc>
+        <w:tc>
+          <w:tcPr>
+            <w:tcW w:w="4510" w:type="dxa"/>
+            <w:tcBorders>
+              <w:top w:val="single" w:sz="4" w:space="0" w:color="auto"/>
+              <w:left w:val="single" w:sz="4" w:space="0" w:color="auto"/>
+              <w:bottom w:val="single" w:sz="4" w:space="0" w:color="auto"/>
+              <w:right w:val="single" w:sz="4" w:space="0" w:color="auto"/>
+            </w:tcBorders>
+          </w:tcPr>
+          <w:p>
+            <w:pPr>
+              <w:rPr>
+                <w:sz w:val="22"/>
+                <w:szCs w:val="22"/>
+              </w:rPr>
+            </w:pPr>
+            <w:r>
+              <w:rPr>
+                <w:sz w:val="22"/>
+                <w:szCs w:val="22"/>
+              </w:rPr>
+              <w:t>N</w:t>
+            </w:r>
+            <w:r>
+              <w:rPr>
+                <w:sz w:val="22"/>
+                <w:szCs w:val="22"/>
+              </w:rPr>
+              <w:t>umber representing the number of time card changes</w:t>
+            </w:r>
+          </w:p>
+        </w:tc>
+      </w:tr>
+      <w:tr>
+        <w:trPr>
+          <w:tblHeader/>
+        </w:trPr>
+        <w:tc>
+          <w:tcPr>
+            <w:tcW w:w="1253" w:type="dxa"/>
+            <w:tcBorders>
+              <w:top w:val="single" w:sz="4" w:space="0" w:color="auto"/>
+              <w:left w:val="single" w:sz="4" w:space="0" w:color="auto"/>
+              <w:bottom w:val="single" w:sz="4" w:space="0" w:color="auto"/>
+              <w:right w:val="single" w:sz="4" w:space="0" w:color="auto"/>
+            </w:tcBorders>
+          </w:tcPr>
+          <w:p>
+            <w:pPr>
+              <w:pStyle w:val="TableText"/>
+              <w:numPr>
+                <w:ilvl w:val="0"/>
+                <w:numId w:val="16"/>
+              </w:numPr>
+              <w:rPr>
+                <w:b w:val="0"/>
+                <w:szCs w:val="22"/>
+              </w:rPr>
+            </w:pPr>
+          </w:p>
+        </w:tc>
+        <w:tc>
+          <w:tcPr>
+            <w:tcW w:w="2250" w:type="dxa"/>
+            <w:tcBorders>
+              <w:top w:val="single" w:sz="4" w:space="0" w:color="auto"/>
+              <w:left w:val="single" w:sz="4" w:space="0" w:color="auto"/>
+              <w:bottom w:val="single" w:sz="4" w:space="0" w:color="auto"/>
+              <w:right w:val="single" w:sz="4" w:space="0" w:color="auto"/>
+            </w:tcBorders>
+          </w:tcPr>
+          <w:p>
+            <w:pPr>
+              <w:rPr>
+                <w:sz w:val="22"/>
+                <w:szCs w:val="22"/>
+              </w:rPr>
+            </w:pPr>
+            <w:r>
+              <w:rPr>
+                <w:sz w:val="22"/>
+                <w:szCs w:val="22"/>
+              </w:rPr>
+              <w:t xml:space="preserve">Incorrect Change Categories </w:t>
+            </w:r>
+          </w:p>
+        </w:tc>
+        <w:tc>
+          <w:tcPr>
+            <w:tcW w:w="1800" w:type="dxa"/>
+            <w:tcBorders>
+              <w:top w:val="single" w:sz="4" w:space="0" w:color="auto"/>
+              <w:left w:val="single" w:sz="4" w:space="0" w:color="auto"/>
+              <w:bottom w:val="single" w:sz="4" w:space="0" w:color="auto"/>
+              <w:right w:val="single" w:sz="4" w:space="0" w:color="auto"/>
+            </w:tcBorders>
+          </w:tcPr>
+          <w:p>
+            <w:pPr>
+              <w:rPr>
+                <w:sz w:val="22"/>
+                <w:szCs w:val="22"/>
+              </w:rPr>
+            </w:pPr>
+            <w:r>
+              <w:rPr>
+                <w:sz w:val="22"/>
+                <w:szCs w:val="22"/>
+              </w:rPr>
+              <w:t>3</w:t>
+            </w:r>
+            <w:r>
+              <w:rPr>
+                <w:sz w:val="22"/>
+                <w:szCs w:val="22"/>
+              </w:rPr>
+              <w:t xml:space="preserve"> bytes, Numeric</w:t>
+            </w:r>
+          </w:p>
+        </w:tc>
+        <w:tc>
+          <w:tcPr>
+            <w:tcW w:w="4510" w:type="dxa"/>
+            <w:tcBorders>
+              <w:top w:val="single" w:sz="4" w:space="0" w:color="auto"/>
+              <w:left w:val="single" w:sz="4" w:space="0" w:color="auto"/>
+              <w:bottom w:val="single" w:sz="4" w:space="0" w:color="auto"/>
+              <w:right w:val="single" w:sz="4" w:space="0" w:color="auto"/>
+            </w:tcBorders>
+          </w:tcPr>
+          <w:p>
+            <w:pPr>
+              <w:rPr>
+                <w:sz w:val="22"/>
+                <w:szCs w:val="22"/>
+              </w:rPr>
+            </w:pPr>
+            <w:r>
+              <w:rPr>
+                <w:sz w:val="22"/>
+                <w:szCs w:val="22"/>
+              </w:rPr>
+              <w:t>Number representing the number of incorrect time card change categories</w:t>
             </w:r>
           </w:p>
         </w:tc>
@@ -7910,7 +8919,7 @@
         </mc:Choice>
         <mc:Fallback>
           <w:pict>
-            <v:line w14:anchorId="5B40FEB5" id="Line 39" o:spid="_x0000_s1026" style="position:absolute;z-index:251658240;visibility:visible;mso-wrap-style:square;mso-width-percent:0;mso-height-percent:0;mso-wrap-distance-left:9pt;mso-wrap-distance-top:0;mso-wrap-distance-right:9pt;mso-wrap-distance-bottom:0;mso-position-horizontal:absolute;mso-position-horizontal-relative:text;mso-position-vertical:absolute;mso-position-vertical-relative:text;mso-width-percent:0;mso-height-percent:0;mso-width-relative:page;mso-height-relative:page" from="0,1.8pt" to="475.2pt,1.8pt" o:gfxdata="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" o:allowincell="f"/>
+            <v:line w14:anchorId="02E30785" id="Line 39" o:spid="_x0000_s1026" style="position:absolute;z-index:251658240;visibility:visible;mso-wrap-style:square;mso-width-percent:0;mso-height-percent:0;mso-wrap-distance-left:9pt;mso-wrap-distance-top:0;mso-wrap-distance-right:9pt;mso-wrap-distance-bottom:0;mso-position-horizontal:absolute;mso-position-horizontal-relative:text;mso-position-vertical:absolute;mso-position-vertical-relative:text;mso-width-percent:0;mso-height-percent:0;mso-width-relative:page;mso-height-relative:page" from="0,1.8pt" to="475.2pt,1.8pt" o:gfxdata="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" o:allowincell="f"/>
           </w:pict>
         </mc:Fallback>
       </mc:AlternateContent>
@@ -8153,7 +9162,7 @@
         </mc:Choice>
         <mc:Fallback>
           <w:pict>
-            <v:line w14:anchorId="29202094" id="Line 32" o:spid="_x0000_s1026" style="position:absolute;z-index:251657216;visibility:visible;mso-wrap-style:square;mso-width-percent:0;mso-height-percent:0;mso-wrap-distance-left:9pt;mso-wrap-distance-top:0;mso-wrap-distance-right:9pt;mso-wrap-distance-bottom:0;mso-position-horizontal:absolute;mso-position-horizontal-relative:page;mso-position-vertical:absolute;mso-position-vertical-relative:page;mso-width-percent:0;mso-height-percent:0;mso-width-relative:page;mso-height-relative:page" from="1in,750.3pt" to="540pt,750.3pt" o:gfxdata="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" o:allowincell="f">
+            <v:line w14:anchorId="41401907" id="Line 32" o:spid="_x0000_s1026" style="position:absolute;z-index:251657216;visibility:visible;mso-wrap-style:square;mso-width-percent:0;mso-height-percent:0;mso-wrap-distance-left:9pt;mso-wrap-distance-top:0;mso-wrap-distance-right:9pt;mso-wrap-distance-bottom:0;mso-position-horizontal:absolute;mso-position-horizontal-relative:page;mso-position-vertical:absolute;mso-position-vertical-relative:page;mso-width-percent:0;mso-height-percent:0;mso-width-relative:page;mso-height-relative:page" from="1in,750.3pt" to="540pt,750.3pt" o:gfxdata="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" o:allowincell="f">
               <w10:wrap anchorx="page" anchory="page"/>
             </v:line>
           </w:pict>
@@ -8319,7 +9328,7 @@
         </mc:Choice>
         <mc:Fallback>
           <w:pict>
-            <v:line w14:anchorId="14F22164" id="Line 38" o:spid="_x0000_s1026" style="position:absolute;z-index:251659264;visibility:visible;mso-wrap-style:square;mso-width-percent:0;mso-height-percent:0;mso-wrap-distance-left:9pt;mso-wrap-distance-top:0;mso-wrap-distance-right:9pt;mso-wrap-distance-bottom:0;mso-position-horizontal:absolute;mso-position-horizontal-relative:page;mso-position-vertical:absolute;mso-position-vertical-relative:page;mso-width-percent:0;mso-height-percent:0;mso-width-relative:page;mso-height-relative:page" from="1in,50.4pt" to="561.6pt,50.4pt" o:gfxdata="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" o:allowincell="f">
+            <v:line w14:anchorId="3B2EE926" id="Line 38" o:spid="_x0000_s1026" style="position:absolute;z-index:251659264;visibility:visible;mso-wrap-style:square;mso-width-percent:0;mso-height-percent:0;mso-wrap-distance-left:9pt;mso-wrap-distance-top:0;mso-wrap-distance-right:9pt;mso-wrap-distance-bottom:0;mso-position-horizontal:absolute;mso-position-horizontal-relative:page;mso-position-vertical:absolute;mso-position-vertical-relative:page;mso-width-percent:0;mso-height-percent:0;mso-width-relative:page;mso-height-relative:page" from="1in,50.4pt" to="561.6pt,50.4pt" o:gfxdata="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" o:allowincell="f">
               <w10:wrap anchorx="page" anchory="page"/>
             </v:line>
           </w:pict>
@@ -8432,7 +9441,7 @@
         </mc:Choice>
         <mc:Fallback>
           <w:pict>
-            <v:line w14:anchorId="6CB3F23F" id="Line 30" o:spid="_x0000_s1026" style="position:absolute;z-index:251656192;visibility:visible;mso-wrap-style:square;mso-width-percent:0;mso-height-percent:0;mso-wrap-distance-left:9pt;mso-wrap-distance-top:0;mso-wrap-distance-right:9pt;mso-wrap-distance-bottom:0;mso-position-horizontal:absolute;mso-position-horizontal-relative:page;mso-position-vertical:absolute;mso-position-vertical-relative:page;mso-width-percent:0;mso-height-percent:0;mso-width-relative:page;mso-height-relative:page" from="1in,50.4pt" to="540pt,50.4pt" o:gfxdata="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" o:allowincell="f">
+            <v:line w14:anchorId="5446F43B" id="Line 30" o:spid="_x0000_s1026" style="position:absolute;z-index:251656192;visibility:visible;mso-wrap-style:square;mso-width-percent:0;mso-height-percent:0;mso-wrap-distance-left:9pt;mso-wrap-distance-top:0;mso-wrap-distance-right:9pt;mso-wrap-distance-bottom:0;mso-position-horizontal:absolute;mso-position-horizontal-relative:page;mso-position-vertical:absolute;mso-position-vertical-relative:page;mso-width-percent:0;mso-height-percent:0;mso-width-relative:page;mso-height-relative:page" from="1in,50.4pt" to="540pt,50.4pt" o:gfxdata="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" o:allowincell="f">
               <w10:wrap anchorx="page" anchory="page"/>
             </v:line>
           </w:pict>
@@ -9277,6 +10286,95 @@
     </w:lvl>
   </w:abstractNum>
   <w:abstractNum w:abstractNumId="8" w15:restartNumberingAfterBreak="0">
+    <w:nsid w:val="4B617D13"/>
+    <w:multiLevelType w:val="hybridMultilevel"/>
+    <w:tmpl w:val="977E3F6A"/>
+    <w:lvl w:ilvl="0" w:tplc="3EA258FE">
+      <w:start w:val="1"/>
+      <w:numFmt w:val="decimal"/>
+      <w:lvlText w:val="%1"/>
+      <w:lvlJc w:val="left"/>
+      <w:pPr>
+        <w:ind w:left="720" w:hanging="360"/>
+      </w:pPr>
+      <w:rPr>
+        <w:rFonts w:hint="default"/>
+      </w:rPr>
+    </w:lvl>
+    <w:lvl w:ilvl="1" w:tplc="04090019" w:tentative="1">
+      <w:start w:val="1"/>
+      <w:numFmt w:val="lowerLetter"/>
+      <w:lvlText w:val="%2."/>
+      <w:lvlJc w:val="left"/>
+      <w:pPr>
+        <w:ind w:left="1440" w:hanging="360"/>
+      </w:pPr>
+    </w:lvl>
+    <w:lvl w:ilvl="2" w:tplc="0409001B" w:tentative="1">
+      <w:start w:val="1"/>
+      <w:numFmt w:val="lowerRoman"/>
+      <w:lvlText w:val="%3."/>
+      <w:lvlJc w:val="right"/>
+      <w:pPr>
+        <w:ind w:left="2160" w:hanging="180"/>
+      </w:pPr>
+    </w:lvl>
+    <w:lvl w:ilvl="3" w:tplc="0409000F" w:tentative="1">
+      <w:start w:val="1"/>
+      <w:numFmt w:val="decimal"/>
+      <w:lvlText w:val="%4."/>
+      <w:lvlJc w:val="left"/>
+      <w:pPr>
+        <w:ind w:left="2880" w:hanging="360"/>
+      </w:pPr>
+    </w:lvl>
+    <w:lvl w:ilvl="4" w:tplc="04090019" w:tentative="1">
+      <w:start w:val="1"/>
+      <w:numFmt w:val="lowerLetter"/>
+      <w:lvlText w:val="%5."/>
+      <w:lvlJc w:val="left"/>
+      <w:pPr>
+        <w:ind w:left="3600" w:hanging="360"/>
+      </w:pPr>
+    </w:lvl>
+    <w:lvl w:ilvl="5" w:tplc="0409001B" w:tentative="1">
+      <w:start w:val="1"/>
+      <w:numFmt w:val="lowerRoman"/>
+      <w:lvlText w:val="%6."/>
+      <w:lvlJc w:val="right"/>
+      <w:pPr>
+        <w:ind w:left="4320" w:hanging="180"/>
+      </w:pPr>
+    </w:lvl>
+    <w:lvl w:ilvl="6" w:tplc="0409000F" w:tentative="1">
+      <w:start w:val="1"/>
+      <w:numFmt w:val="decimal"/>
+      <w:lvlText w:val="%7."/>
+      <w:lvlJc w:val="left"/>
+      <w:pPr>
+        <w:ind w:left="5040" w:hanging="360"/>
+      </w:pPr>
+    </w:lvl>
+    <w:lvl w:ilvl="7" w:tplc="04090019" w:tentative="1">
+      <w:start w:val="1"/>
+      <w:numFmt w:val="lowerLetter"/>
+      <w:lvlText w:val="%8."/>
+      <w:lvlJc w:val="left"/>
+      <w:pPr>
+        <w:ind w:left="5760" w:hanging="360"/>
+      </w:pPr>
+    </w:lvl>
+    <w:lvl w:ilvl="8" w:tplc="0409001B" w:tentative="1">
+      <w:start w:val="1"/>
+      <w:numFmt w:val="lowerRoman"/>
+      <w:lvlText w:val="%9."/>
+      <w:lvlJc w:val="right"/>
+      <w:pPr>
+        <w:ind w:left="6480" w:hanging="180"/>
+      </w:pPr>
+    </w:lvl>
+  </w:abstractNum>
+  <w:abstractNum w:abstractNumId="9" w15:restartNumberingAfterBreak="0">
     <w:nsid w:val="60572D94"/>
     <w:multiLevelType w:val="hybridMultilevel"/>
     <w:tmpl w:val="977E3F6A"/>
@@ -9365,7 +10463,7 @@
       </w:pPr>
     </w:lvl>
   </w:abstractNum>
-  <w:abstractNum w:abstractNumId="9" w15:restartNumberingAfterBreak="0">
+  <w:abstractNum w:abstractNumId="10" w15:restartNumberingAfterBreak="0">
     <w:nsid w:val="60F32453"/>
     <w:multiLevelType w:val="hybridMultilevel"/>
     <w:tmpl w:val="98C8D63E"/>
@@ -9478,7 +10576,7 @@
       </w:rPr>
     </w:lvl>
   </w:abstractNum>
-  <w:abstractNum w:abstractNumId="10" w15:restartNumberingAfterBreak="0">
+  <w:abstractNum w:abstractNumId="11" w15:restartNumberingAfterBreak="0">
     <w:nsid w:val="664E1BBF"/>
     <w:multiLevelType w:val="hybridMultilevel"/>
     <w:tmpl w:val="D6B42FCE"/>
@@ -9570,7 +10668,7 @@
       </w:pPr>
     </w:lvl>
   </w:abstractNum>
-  <w:abstractNum w:abstractNumId="11" w15:restartNumberingAfterBreak="0">
+  <w:abstractNum w:abstractNumId="12" w15:restartNumberingAfterBreak="0">
     <w:nsid w:val="66CE4507"/>
     <w:multiLevelType w:val="hybridMultilevel"/>
     <w:tmpl w:val="C3260AE2"/>
@@ -9683,7 +10781,7 @@
       </w:rPr>
     </w:lvl>
   </w:abstractNum>
-  <w:abstractNum w:abstractNumId="12" w15:restartNumberingAfterBreak="0">
+  <w:abstractNum w:abstractNumId="13" w15:restartNumberingAfterBreak="0">
     <w:nsid w:val="6A451C39"/>
     <w:multiLevelType w:val="hybridMultilevel"/>
     <w:tmpl w:val="C520D114"/>
@@ -9796,7 +10894,7 @@
       </w:rPr>
     </w:lvl>
   </w:abstractNum>
-  <w:abstractNum w:abstractNumId="13" w15:restartNumberingAfterBreak="0">
+  <w:abstractNum w:abstractNumId="14" w15:restartNumberingAfterBreak="0">
     <w:nsid w:val="6CAA10F2"/>
     <w:multiLevelType w:val="hybridMultilevel"/>
     <w:tmpl w:val="977E3F6A"/>
@@ -9885,7 +10983,7 @@
       </w:pPr>
     </w:lvl>
   </w:abstractNum>
-  <w:abstractNum w:abstractNumId="14" w15:restartNumberingAfterBreak="0">
+  <w:abstractNum w:abstractNumId="15" w15:restartNumberingAfterBreak="0">
     <w:nsid w:val="778759E0"/>
     <w:multiLevelType w:val="hybridMultilevel"/>
     <w:tmpl w:val="977E3F6A"/>
@@ -9984,25 +11082,25 @@
     <w:abstractNumId w:val="3"/>
   </w:num>
   <w:num w:numId="4">
-    <w:abstractNumId w:val="8"/>
+    <w:abstractNumId w:val="9"/>
   </w:num>
   <w:num w:numId="5">
-    <w:abstractNumId w:val="9"/>
+    <w:abstractNumId w:val="10"/>
   </w:num>
   <w:num w:numId="6">
     <w:abstractNumId w:val="0"/>
   </w:num>
   <w:num w:numId="7">
-    <w:abstractNumId w:val="12"/>
+    <w:abstractNumId w:val="13"/>
   </w:num>
   <w:num w:numId="8">
-    <w:abstractNumId w:val="11"/>
+    <w:abstractNumId w:val="12"/>
   </w:num>
   <w:num w:numId="9">
     <w:abstractNumId w:val="2"/>
   </w:num>
   <w:num w:numId="10">
-    <w:abstractNumId w:val="10"/>
+    <w:abstractNumId w:val="11"/>
   </w:num>
   <w:num w:numId="11">
     <w:abstractNumId w:val="6"/>
@@ -10011,13 +11109,16 @@
     <w:abstractNumId w:val="7"/>
   </w:num>
   <w:num w:numId="13">
-    <w:abstractNumId w:val="14"/>
+    <w:abstractNumId w:val="15"/>
   </w:num>
   <w:num w:numId="14">
-    <w:abstractNumId w:val="13"/>
+    <w:abstractNumId w:val="14"/>
   </w:num>
   <w:num w:numId="15">
     <w:abstractNumId w:val="1"/>
+  </w:num>
+  <w:num w:numId="16">
+    <w:abstractNumId w:val="8"/>
   </w:num>
   <w:numIdMacAtCleanup w:val="3"/>
 </w:numbering>
@@ -11538,21 +12639,6 @@
 </file>
 
 <file path=customXml/item1.xml><?xml version="1.0" encoding="utf-8"?>
-<p:properties xmlns:p="http://schemas.microsoft.com/office/2006/metadata/properties" xmlns:xsi="http://www.w3.org/2001/XMLSchema-instance" xmlns:pc="http://schemas.microsoft.com/office/infopath/2007/PartnerControls">
-  <documentManagement/>
-</p:properties>
-</file>
-
-<file path=customXml/item2.xml><?xml version="1.0" encoding="utf-8"?>
-<?mso-contentType ?>
-<FormTemplates xmlns="http://schemas.microsoft.com/sharepoint/v3/contenttype/forms">
-  <Display>DocumentLibraryForm</Display>
-  <Edit>DocumentLibraryForm</Edit>
-  <New>DocumentLibraryForm</New>
-</FormTemplates>
-</file>
-
-<file path=customXml/item3.xml><?xml version="1.0" encoding="utf-8"?>
 <ct:contentTypeSchema xmlns:ct="http://schemas.microsoft.com/office/2006/metadata/contentType" xmlns:ma="http://schemas.microsoft.com/office/2006/metadata/properties/metaAttributes" ct:_="" ma:_="" ma:contentTypeName="Document" ma:contentTypeID="0x010100DFEC865D7254EB4A8B6C8590FD20E39F" ma:contentTypeVersion="0" ma:contentTypeDescription="Create a new document." ma:contentTypeScope="" ma:versionID="dc620579c55658ff994e4edfb59cdcf1">
   <xsd:schema xmlns:xsd="http://www.w3.org/2001/XMLSchema" xmlns:xs="http://www.w3.org/2001/XMLSchema" xmlns:p="http://schemas.microsoft.com/office/2006/metadata/properties" targetNamespace="http://schemas.microsoft.com/office/2006/metadata/properties" ma:root="true" ma:fieldsID="c64490b4aec6201516c3a874156f37b2">
     <xsd:element name="properties">
@@ -11666,28 +12752,26 @@
 </ct:contentTypeSchema>
 </file>
 
+<file path=customXml/item2.xml><?xml version="1.0" encoding="utf-8"?>
+<?mso-contentType ?>
+<FormTemplates xmlns="http://schemas.microsoft.com/sharepoint/v3/contenttype/forms">
+  <Display>DocumentLibraryForm</Display>
+  <Edit>DocumentLibraryForm</Edit>
+  <New>DocumentLibraryForm</New>
+</FormTemplates>
+</file>
+
+<file path=customXml/item3.xml><?xml version="1.0" encoding="utf-8"?>
+<p:properties xmlns:p="http://schemas.microsoft.com/office/2006/metadata/properties" xmlns:xsi="http://www.w3.org/2001/XMLSchema-instance" xmlns:pc="http://schemas.microsoft.com/office/infopath/2007/PartnerControls">
+  <documentManagement/>
+</p:properties>
+</file>
+
 <file path=customXml/item4.xml><?xml version="1.0" encoding="utf-8"?>
 <b:Sources xmlns:b="http://schemas.openxmlformats.org/officeDocument/2006/bibliography" xmlns="http://schemas.openxmlformats.org/officeDocument/2006/bibliography" SelectedStyle="\APA.XSL" StyleName="APA"/>
 </file>
 
 <file path=customXml/itemProps1.xml><?xml version="1.0" encoding="utf-8"?>
-<ds:datastoreItem xmlns:ds="http://schemas.openxmlformats.org/officeDocument/2006/customXml" ds:itemID="{FAB5EBB6-5E22-4A93-8A88-BE0203FA85CB}">
-  <ds:schemaRefs>
-    <ds:schemaRef ds:uri="http://schemas.microsoft.com/office/2006/metadata/properties"/>
-    <ds:schemaRef ds:uri="http://schemas.microsoft.com/office/infopath/2007/PartnerControls"/>
-  </ds:schemaRefs>
-</ds:datastoreItem>
-</file>
-
-<file path=customXml/itemProps2.xml><?xml version="1.0" encoding="utf-8"?>
-<ds:datastoreItem xmlns:ds="http://schemas.openxmlformats.org/officeDocument/2006/customXml" ds:itemID="{A885B2DB-42DA-4318-9EB7-6D24C272F932}">
-  <ds:schemaRefs>
-    <ds:schemaRef ds:uri="http://schemas.microsoft.com/sharepoint/v3/contenttype/forms"/>
-  </ds:schemaRefs>
-</ds:datastoreItem>
-</file>
-
-<file path=customXml/itemProps3.xml><?xml version="1.0" encoding="utf-8"?>
 <ds:datastoreItem xmlns:ds="http://schemas.openxmlformats.org/officeDocument/2006/customXml" ds:itemID="{3EC30AF7-F6FD-4FB6-B723-1340D7FE908C}">
   <ds:schemaRefs>
     <ds:schemaRef ds:uri="http://schemas.microsoft.com/office/2006/metadata/contentType"/>
@@ -11703,8 +12787,25 @@
 </ds:datastoreItem>
 </file>
 
+<file path=customXml/itemProps2.xml><?xml version="1.0" encoding="utf-8"?>
+<ds:datastoreItem xmlns:ds="http://schemas.openxmlformats.org/officeDocument/2006/customXml" ds:itemID="{A885B2DB-42DA-4318-9EB7-6D24C272F932}">
+  <ds:schemaRefs>
+    <ds:schemaRef ds:uri="http://schemas.microsoft.com/sharepoint/v3/contenttype/forms"/>
+  </ds:schemaRefs>
+</ds:datastoreItem>
+</file>
+
+<file path=customXml/itemProps3.xml><?xml version="1.0" encoding="utf-8"?>
+<ds:datastoreItem xmlns:ds="http://schemas.openxmlformats.org/officeDocument/2006/customXml" ds:itemID="{FAB5EBB6-5E22-4A93-8A88-BE0203FA85CB}">
+  <ds:schemaRefs>
+    <ds:schemaRef ds:uri="http://schemas.microsoft.com/office/2006/metadata/properties"/>
+    <ds:schemaRef ds:uri="http://schemas.microsoft.com/office/infopath/2007/PartnerControls"/>
+  </ds:schemaRefs>
+</ds:datastoreItem>
+</file>
+
 <file path=customXml/itemProps4.xml><?xml version="1.0" encoding="utf-8"?>
-<ds:datastoreItem xmlns:ds="http://schemas.openxmlformats.org/officeDocument/2006/customXml" ds:itemID="{2CE96826-FC01-487D-BCB9-E44351BEC140}">
+<ds:datastoreItem xmlns:ds="http://schemas.openxmlformats.org/officeDocument/2006/customXml" ds:itemID="{5CA22A50-03C9-4AB2-9D54-0FE70AB4B28C}">
   <ds:schemaRefs>
     <ds:schemaRef ds:uri="http://schemas.openxmlformats.org/officeDocument/2006/bibliography"/>
   </ds:schemaRefs>

</xml_diff>

<commit_message>
tfs17716 - ecl remove references to gdit
git-tfs-id: [https://tfs.omnicloud.local/tfs/cco%20program/]$/eCoaching_V2;C46655
</commit_message>
<xml_diff>
--- a/Requirements/CCO_eCoaching_Log_ETS_Layout.docx
+++ b/Requirements/CCO_eCoaching_Log_ETS_Layout.docx
@@ -1,6 +1,6 @@
 
 <file path=word/document.xml><?xml version="1.0" encoding="utf-8"?>
-<w:document xmlns:wpc="http://schemas.microsoft.com/office/word/2010/wordprocessingCanvas" xmlns:mc="http://schemas.openxmlformats.org/markup-compatibility/2006" xmlns:o="urn:schemas-microsoft-com:office:office" xmlns:r="http://schemas.openxmlformats.org/officeDocument/2006/relationships" xmlns:m="http://schemas.openxmlformats.org/officeDocument/2006/math" xmlns:v="urn:schemas-microsoft-com:vml" xmlns:wp14="http://schemas.microsoft.com/office/word/2010/wordprocessingDrawing" xmlns:wp="http://schemas.openxmlformats.org/drawingml/2006/wordprocessingDrawing" xmlns:w10="urn:schemas-microsoft-com:office:word" xmlns:w="http://schemas.openxmlformats.org/wordprocessingml/2006/main" xmlns:w14="http://schemas.microsoft.com/office/word/2010/wordml" xmlns:w15="http://schemas.microsoft.com/office/word/2012/wordml" xmlns:wpg="http://schemas.microsoft.com/office/word/2010/wordprocessingGroup" xmlns:wpi="http://schemas.microsoft.com/office/word/2010/wordprocessingInk" xmlns:wne="http://schemas.microsoft.com/office/word/2006/wordml" xmlns:wps="http://schemas.microsoft.com/office/word/2010/wordprocessingShape" mc:Ignorable="w14 w15 wp14">
+<w:document xmlns:wpc="http://schemas.microsoft.com/office/word/2010/wordprocessingCanvas" xmlns:cx="http://schemas.microsoft.com/office/drawing/2014/chartex" xmlns:cx1="http://schemas.microsoft.com/office/drawing/2015/9/8/chartex" xmlns:cx2="http://schemas.microsoft.com/office/drawing/2015/10/21/chartex" xmlns:cx3="http://schemas.microsoft.com/office/drawing/2016/5/9/chartex" xmlns:cx4="http://schemas.microsoft.com/office/drawing/2016/5/10/chartex" xmlns:cx5="http://schemas.microsoft.com/office/drawing/2016/5/11/chartex" xmlns:cx6="http://schemas.microsoft.com/office/drawing/2016/5/12/chartex" xmlns:cx7="http://schemas.microsoft.com/office/drawing/2016/5/13/chartex" xmlns:cx8="http://schemas.microsoft.com/office/drawing/2016/5/14/chartex" xmlns:mc="http://schemas.openxmlformats.org/markup-compatibility/2006" xmlns:aink="http://schemas.microsoft.com/office/drawing/2016/ink" xmlns:am3d="http://schemas.microsoft.com/office/drawing/2017/model3d" xmlns:o="urn:schemas-microsoft-com:office:office" xmlns:r="http://schemas.openxmlformats.org/officeDocument/2006/relationships" xmlns:m="http://schemas.openxmlformats.org/officeDocument/2006/math" xmlns:v="urn:schemas-microsoft-com:vml" xmlns:wp14="http://schemas.microsoft.com/office/word/2010/wordprocessingDrawing" xmlns:wp="http://schemas.openxmlformats.org/drawingml/2006/wordprocessingDrawing" xmlns:w10="urn:schemas-microsoft-com:office:word" xmlns:w="http://schemas.openxmlformats.org/wordprocessingml/2006/main" xmlns:w14="http://schemas.microsoft.com/office/word/2010/wordml" xmlns:w15="http://schemas.microsoft.com/office/word/2012/wordml" xmlns:w16cex="http://schemas.microsoft.com/office/word/2018/wordml/cex" xmlns:w16cid="http://schemas.microsoft.com/office/word/2016/wordml/cid" xmlns:w16="http://schemas.microsoft.com/office/word/2018/wordml" xmlns:w16se="http://schemas.microsoft.com/office/word/2015/wordml/symex" xmlns:wpg="http://schemas.microsoft.com/office/word/2010/wordprocessingGroup" xmlns:wpi="http://schemas.microsoft.com/office/word/2010/wordprocessingInk" xmlns:wne="http://schemas.microsoft.com/office/word/2006/wordml" xmlns:wps="http://schemas.microsoft.com/office/word/2010/wordprocessingShape" mc:Ignorable="w14 w15 w16se w16cid w16 w16cex wp14">
   <w:body>
     <w:p>
       <w:pPr>
@@ -30,74 +30,24 @@
     </w:p>
     <w:p>
       <w:pPr>
-        <w:ind w:right="-270"/>
-        <w:jc w:val="center"/>
+        <w:ind w:left="2160" w:right="-270"/>
         <w:rPr>
-          <w:rFonts w:ascii="Century Schoolbook" w:hAnsi="Century Schoolbook"/>
+          <w:b/>
+          <w:bCs/>
+          <w:sz w:val="56"/>
+          <w:szCs w:val="56"/>
         </w:rPr>
       </w:pPr>
       <w:r>
         <w:rPr>
+          <w:b/>
+          <w:bCs/>
           <w:noProof/>
+          <w:sz w:val="56"/>
+          <w:szCs w:val="56"/>
         </w:rPr>
-        <w:drawing>
-          <wp:inline distT="0" distB="0" distL="0" distR="0" wp14:anchorId="36304C2B" wp14:editId="75E6DFF7">
-            <wp:extent cx="3139440" cy="563880"/>
-            <wp:effectExtent l="0" t="0" r="0" b="0"/>
-            <wp:docPr id="23" name="Picture 23"/>
-            <wp:cNvGraphicFramePr>
-              <a:graphicFrameLocks xmlns:a="http://schemas.openxmlformats.org/drawingml/2006/main" noChangeAspect="1"/>
-            </wp:cNvGraphicFramePr>
-            <a:graphic xmlns:a="http://schemas.openxmlformats.org/drawingml/2006/main">
-              <a:graphicData uri="http://schemas.openxmlformats.org/drawingml/2006/picture">
-                <pic:pic xmlns:pic="http://schemas.openxmlformats.org/drawingml/2006/picture">
-                  <pic:nvPicPr>
-                    <pic:cNvPr id="0" name="Picture 19"/>
-                    <pic:cNvPicPr>
-                      <a:picLocks noChangeAspect="1" noChangeArrowheads="1"/>
-                    </pic:cNvPicPr>
-                  </pic:nvPicPr>
-                  <pic:blipFill>
-                    <a:blip r:embed="rId11">
-                      <a:extLst>
-                        <a:ext uri="{28A0092B-C50C-407E-A947-70E740481C1C}">
-                          <a14:useLocalDpi xmlns:a14="http://schemas.microsoft.com/office/drawing/2010/main" val="0"/>
-                        </a:ext>
-                      </a:extLst>
-                    </a:blip>
-                    <a:srcRect/>
-                    <a:stretch>
-                      <a:fillRect/>
-                    </a:stretch>
-                  </pic:blipFill>
-                  <pic:spPr bwMode="auto">
-                    <a:xfrm>
-                      <a:off x="0" y="0"/>
-                      <a:ext cx="3139440" cy="563880"/>
-                    </a:xfrm>
-                    <a:prstGeom prst="rect">
-                      <a:avLst/>
-                    </a:prstGeom>
-                    <a:noFill/>
-                    <a:ln>
-                      <a:noFill/>
-                    </a:ln>
-                  </pic:spPr>
-                </pic:pic>
-              </a:graphicData>
-            </a:graphic>
-          </wp:inline>
-        </w:drawing>
+        <w:t>eCoacing Log System</w:t>
       </w:r>
-    </w:p>
-    <w:p>
-      <w:pPr>
-        <w:ind w:right="-270"/>
-        <w:jc w:val="center"/>
-        <w:rPr>
-          <w:rFonts w:ascii="Century Schoolbook" w:hAnsi="Century Schoolbook"/>
-        </w:rPr>
-      </w:pPr>
     </w:p>
     <w:p>
       <w:pPr>
@@ -304,7 +254,7 @@
           </mc:Choice>
           <mc:Fallback>
             <w:pict>
-              <v:line w14:anchorId="226A26D2" id="Line 232" o:spid="_x0000_s1026" style="position:absolute;z-index:251658240;visibility:visible;mso-wrap-style:square;mso-width-percent:0;mso-height-percent:0;mso-wrap-distance-left:9pt;mso-wrap-distance-top:0;mso-wrap-distance-right:9pt;mso-wrap-distance-bottom:0;mso-position-horizontal:absolute;mso-position-horizontal-relative:text;mso-position-vertical:absolute;mso-position-vertical-relative:text;mso-width-percent:0;mso-height-percent:0;mso-width-relative:page;mso-height-relative:page" from="367.2pt,33.3pt" to="439.25pt,33.35pt" o:gfxdata="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" o:allowincell="f">
+              <v:line w14:anchorId="4277DBA4" id="Line 232" o:spid="_x0000_s1026" style="position:absolute;z-index:251658240;visibility:visible;mso-wrap-style:square;mso-width-percent:0;mso-height-percent:0;mso-wrap-distance-left:9pt;mso-wrap-distance-top:0;mso-wrap-distance-right:9pt;mso-wrap-distance-bottom:0;mso-position-horizontal:absolute;mso-position-horizontal-relative:text;mso-position-vertical:absolute;mso-position-vertical-relative:text;mso-width-percent:0;mso-height-percent:0;mso-width-relative:page;mso-height-relative:page" from="367.2pt,33.3pt" to="439.25pt,33.35pt" o:gfxdata="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" o:allowincell="f">
                 <v:stroke startarrowwidth="narrow" startarrowlength="short" endarrowwidth="narrow" endarrowlength="short"/>
               </v:line>
             </w:pict>
@@ -382,7 +332,7 @@
           </mc:Choice>
           <mc:Fallback>
             <w:pict>
-              <v:line w14:anchorId="7AC19F91" id="Line 230" o:spid="_x0000_s1026" style="position:absolute;z-index:251656192;visibility:visible;mso-wrap-style:square;mso-width-percent:0;mso-height-percent:0;mso-wrap-distance-left:9pt;mso-wrap-distance-top:0;mso-wrap-distance-right:9pt;mso-wrap-distance-bottom:0;mso-position-horizontal:absolute;mso-position-horizontal-relative:text;mso-position-vertical:absolute;mso-position-vertical-relative:text;mso-width-percent:0;mso-height-percent:0;mso-width-relative:page;mso-height-relative:page" from="1in,33.3pt" to="266.45pt,33.35pt" o:gfxdata="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" o:allowincell="f">
+              <v:line w14:anchorId="34B1BB64" id="Line 230" o:spid="_x0000_s1026" style="position:absolute;z-index:251656192;visibility:visible;mso-wrap-style:square;mso-width-percent:0;mso-height-percent:0;mso-wrap-distance-left:9pt;mso-wrap-distance-top:0;mso-wrap-distance-right:9pt;mso-wrap-distance-bottom:0;mso-position-horizontal:absolute;mso-position-horizontal-relative:text;mso-position-vertical:absolute;mso-position-vertical-relative:text;mso-width-percent:0;mso-height-percent:0;mso-width-relative:page;mso-height-relative:page" from="1in,33.3pt" to="266.45pt,33.35pt" o:gfxdata="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" o:allowincell="f">
                 <v:stroke startarrowwidth="narrow" startarrowlength="short" endarrowwidth="narrow" endarrowlength="short"/>
               </v:line>
             </w:pict>
@@ -602,7 +552,7 @@
           </mc:Choice>
           <mc:Fallback>
             <w:pict>
-              <v:line w14:anchorId="009F8CC1" id="Line 234" o:spid="_x0000_s1026" style="position:absolute;z-index:251659776;visibility:visible;mso-wrap-style:square;mso-width-percent:0;mso-height-percent:0;mso-wrap-distance-left:9pt;mso-wrap-distance-top:0;mso-wrap-distance-right:9pt;mso-wrap-distance-bottom:0;mso-position-horizontal:absolute;mso-position-horizontal-relative:text;mso-position-vertical:absolute;mso-position-vertical-relative:text;mso-width-percent:0;mso-height-percent:0;mso-width-relative:page;mso-height-relative:page" from="115.2pt,.6pt" to="309.6pt,.6pt" o:gfxdata="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" o:allowincell="f">
+              <v:line w14:anchorId="0A768438" id="Line 234" o:spid="_x0000_s1026" style="position:absolute;z-index:251659776;visibility:visible;mso-wrap-style:square;mso-width-percent:0;mso-height-percent:0;mso-wrap-distance-left:9pt;mso-wrap-distance-top:0;mso-wrap-distance-right:9pt;mso-wrap-distance-bottom:0;mso-position-horizontal:absolute;mso-position-horizontal-relative:text;mso-position-vertical:absolute;mso-position-vertical-relative:text;mso-width-percent:0;mso-height-percent:0;mso-width-relative:page;mso-height-relative:page" from="115.2pt,.6pt" to="309.6pt,.6pt" o:gfxdata="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" o:allowincell="f">
                 <v:stroke startarrowwidth="narrow" startarrowlength="short" endarrowwidth="narrow" endarrowlength="short"/>
               </v:line>
             </w:pict>
@@ -708,7 +658,7 @@
           </mc:Choice>
           <mc:Fallback>
             <w:pict>
-              <v:line w14:anchorId="2F38990A" id="Line 233" o:spid="_x0000_s1026" style="position:absolute;z-index:251658752;visibility:visible;mso-wrap-style:square;mso-width-percent:0;mso-height-percent:0;mso-wrap-distance-left:9pt;mso-wrap-distance-top:0;mso-wrap-distance-right:9pt;mso-wrap-distance-bottom:0;mso-position-horizontal:absolute;mso-position-horizontal-relative:text;mso-position-vertical:absolute;mso-position-vertical-relative:text;mso-width-percent:0;mso-height-percent:0;mso-width-relative:page;mso-height-relative:page" from="374.4pt,34.75pt" to="446.45pt,34.8pt" o:gfxdata="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" o:allowincell="f">
+              <v:line w14:anchorId="2A65EA1A" id="Line 233" o:spid="_x0000_s1026" style="position:absolute;z-index:251658752;visibility:visible;mso-wrap-style:square;mso-width-percent:0;mso-height-percent:0;mso-wrap-distance-left:9pt;mso-wrap-distance-top:0;mso-wrap-distance-right:9pt;mso-wrap-distance-bottom:0;mso-position-horizontal:absolute;mso-position-horizontal-relative:text;mso-position-vertical:absolute;mso-position-vertical-relative:text;mso-width-percent:0;mso-height-percent:0;mso-width-relative:page;mso-height-relative:page" from="374.4pt,34.75pt" to="446.45pt,34.8pt" o:gfxdata="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" o:allowincell="f">
                 <v:stroke startarrowwidth="narrow" startarrowlength="short" endarrowwidth="narrow" endarrowlength="short"/>
               </v:line>
             </w:pict>
@@ -786,7 +736,7 @@
           </mc:Choice>
           <mc:Fallback>
             <w:pict>
-              <v:line w14:anchorId="041EF696" id="Line 231" o:spid="_x0000_s1026" style="position:absolute;z-index:251656704;visibility:visible;mso-wrap-style:square;mso-width-percent:0;mso-height-percent:0;mso-wrap-distance-left:9pt;mso-wrap-distance-top:0;mso-wrap-distance-right:9pt;mso-wrap-distance-bottom:0;mso-position-horizontal:absolute;mso-position-horizontal-relative:text;mso-position-vertical:absolute;mso-position-vertical-relative:text;mso-width-percent:0;mso-height-percent:0;mso-width-relative:page;mso-height-relative:page" from="1in,32.75pt" to="266.45pt,32.8pt" o:gfxdata="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" o:allowincell="f">
+              <v:line w14:anchorId="1CA14ADD" id="Line 231" o:spid="_x0000_s1026" style="position:absolute;z-index:251656704;visibility:visible;mso-wrap-style:square;mso-width-percent:0;mso-height-percent:0;mso-wrap-distance-left:9pt;mso-wrap-distance-top:0;mso-wrap-distance-right:9pt;mso-wrap-distance-bottom:0;mso-position-horizontal:absolute;mso-position-horizontal-relative:text;mso-position-vertical:absolute;mso-position-vertical-relative:text;mso-width-percent:0;mso-height-percent:0;mso-width-relative:page;mso-height-relative:page" from="1in,32.75pt" to="266.45pt,32.8pt" o:gfxdata="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" o:allowincell="f">
                 <v:stroke startarrowwidth="narrow" startarrowlength="short" endarrowwidth="narrow" endarrowlength="short"/>
               </v:line>
             </w:pict>
@@ -1962,12 +1912,47 @@
                 <w:sz w:val="20"/>
               </w:rPr>
             </w:pPr>
+            <w:r>
+              <w:rPr>
+                <w:sz w:val="20"/>
+              </w:rPr>
+              <w:t>07/28/2020</w:t>
+            </w:r>
           </w:p>
         </w:tc>
         <w:tc>
           <w:tcPr>
             <w:tcW w:w="6152" w:type="dxa"/>
           </w:tcPr>
+          <w:p>
+            <w:pPr>
+              <w:pStyle w:val="hdr1"/>
+              <w:ind w:left="0"/>
+              <w:rPr>
+                <w:sz w:val="20"/>
+              </w:rPr>
+            </w:pPr>
+            <w:r>
+              <w:rPr>
+                <w:sz w:val="20"/>
+              </w:rPr>
+              <w:t xml:space="preserve">TFS17716 – </w:t>
+            </w:r>
+            <w:proofErr w:type="spellStart"/>
+            <w:r>
+              <w:rPr>
+                <w:sz w:val="20"/>
+              </w:rPr>
+              <w:t>eCL</w:t>
+            </w:r>
+            <w:proofErr w:type="spellEnd"/>
+            <w:r>
+              <w:rPr>
+                <w:sz w:val="20"/>
+              </w:rPr>
+              <w:t xml:space="preserve"> Remove GDIT References</w:t>
+            </w:r>
+          </w:p>
           <w:p>
             <w:pPr>
               <w:pStyle w:val="hdr1"/>
@@ -1978,6 +1963,12 @@
                 <w:sz w:val="20"/>
               </w:rPr>
             </w:pPr>
+            <w:r>
+              <w:rPr>
+                <w:sz w:val="20"/>
+              </w:rPr>
+              <w:t>Updated throughout as needed</w:t>
+            </w:r>
           </w:p>
         </w:tc>
         <w:tc>
@@ -1994,6 +1985,12 @@
                 <w:sz w:val="20"/>
               </w:rPr>
             </w:pPr>
+            <w:r>
+              <w:rPr>
+                <w:sz w:val="20"/>
+              </w:rPr>
+              <w:t>Doug Stearns</w:t>
+            </w:r>
           </w:p>
         </w:tc>
       </w:tr>
@@ -2077,13 +2074,11 @@
       </w:pPr>
       <w:bookmarkStart w:id="1" w:name="_Toc321377922"/>
       <w:proofErr w:type="spellStart"/>
-      <w:proofErr w:type="gramStart"/>
       <w:r>
         <w:lastRenderedPageBreak/>
         <w:t>eCoaching</w:t>
       </w:r>
       <w:proofErr w:type="spellEnd"/>
-      <w:proofErr w:type="gramEnd"/>
       <w:r>
         <w:t xml:space="preserve"> Log Electronic Timekeeping System Data Feed </w:t>
       </w:r>
@@ -8497,8 +8492,6 @@
               </w:rPr>
               <w:t>date of time card</w:t>
             </w:r>
-            <w:bookmarkStart w:id="2" w:name="_GoBack"/>
-            <w:bookmarkEnd w:id="2"/>
           </w:p>
         </w:tc>
       </w:tr>
@@ -8766,12 +8759,11 @@
       </w:pPr>
     </w:p>
     <w:sectPr>
-      <w:headerReference w:type="even" r:id="rId12"/>
-      <w:headerReference w:type="default" r:id="rId13"/>
-      <w:footerReference w:type="even" r:id="rId14"/>
-      <w:footerReference w:type="default" r:id="rId15"/>
-      <w:headerReference w:type="first" r:id="rId16"/>
-      <w:footerReference w:type="first" r:id="rId17"/>
+      <w:headerReference w:type="default" r:id="rId11"/>
+      <w:footerReference w:type="even" r:id="rId12"/>
+      <w:footerReference w:type="default" r:id="rId13"/>
+      <w:headerReference w:type="first" r:id="rId14"/>
+      <w:footerReference w:type="first" r:id="rId15"/>
       <w:type w:val="oddPage"/>
       <w:pgSz w:w="12240" w:h="15840"/>
       <w:pgMar w:top="1440" w:right="1080" w:bottom="1440" w:left="1440" w:header="720" w:footer="504" w:gutter="0"/>
@@ -8784,7 +8776,7 @@
 </file>
 
 <file path=word/endnotes.xml><?xml version="1.0" encoding="utf-8"?>
-<w:endnotes xmlns:wpc="http://schemas.microsoft.com/office/word/2010/wordprocessingCanvas" xmlns:mc="http://schemas.openxmlformats.org/markup-compatibility/2006" xmlns:o="urn:schemas-microsoft-com:office:office" xmlns:r="http://schemas.openxmlformats.org/officeDocument/2006/relationships" xmlns:m="http://schemas.openxmlformats.org/officeDocument/2006/math" xmlns:v="urn:schemas-microsoft-com:vml" xmlns:wp14="http://schemas.microsoft.com/office/word/2010/wordprocessingDrawing" xmlns:wp="http://schemas.openxmlformats.org/drawingml/2006/wordprocessingDrawing" xmlns:w10="urn:schemas-microsoft-com:office:word" xmlns:w="http://schemas.openxmlformats.org/wordprocessingml/2006/main" xmlns:w14="http://schemas.microsoft.com/office/word/2010/wordml" xmlns:w15="http://schemas.microsoft.com/office/word/2012/wordml" xmlns:wpg="http://schemas.microsoft.com/office/word/2010/wordprocessingGroup" xmlns:wpi="http://schemas.microsoft.com/office/word/2010/wordprocessingInk" xmlns:wne="http://schemas.microsoft.com/office/word/2006/wordml" xmlns:wps="http://schemas.microsoft.com/office/word/2010/wordprocessingShape" mc:Ignorable="w14 w15 wp14">
+<w:endnotes xmlns:wpc="http://schemas.microsoft.com/office/word/2010/wordprocessingCanvas" xmlns:cx="http://schemas.microsoft.com/office/drawing/2014/chartex" xmlns:cx1="http://schemas.microsoft.com/office/drawing/2015/9/8/chartex" xmlns:cx2="http://schemas.microsoft.com/office/drawing/2015/10/21/chartex" xmlns:cx3="http://schemas.microsoft.com/office/drawing/2016/5/9/chartex" xmlns:cx4="http://schemas.microsoft.com/office/drawing/2016/5/10/chartex" xmlns:cx5="http://schemas.microsoft.com/office/drawing/2016/5/11/chartex" xmlns:cx6="http://schemas.microsoft.com/office/drawing/2016/5/12/chartex" xmlns:cx7="http://schemas.microsoft.com/office/drawing/2016/5/13/chartex" xmlns:cx8="http://schemas.microsoft.com/office/drawing/2016/5/14/chartex" xmlns:mc="http://schemas.openxmlformats.org/markup-compatibility/2006" xmlns:aink="http://schemas.microsoft.com/office/drawing/2016/ink" xmlns:am3d="http://schemas.microsoft.com/office/drawing/2017/model3d" xmlns:o="urn:schemas-microsoft-com:office:office" xmlns:r="http://schemas.openxmlformats.org/officeDocument/2006/relationships" xmlns:m="http://schemas.openxmlformats.org/officeDocument/2006/math" xmlns:v="urn:schemas-microsoft-com:vml" xmlns:wp14="http://schemas.microsoft.com/office/word/2010/wordprocessingDrawing" xmlns:wp="http://schemas.openxmlformats.org/drawingml/2006/wordprocessingDrawing" xmlns:w10="urn:schemas-microsoft-com:office:word" xmlns:w="http://schemas.openxmlformats.org/wordprocessingml/2006/main" xmlns:w14="http://schemas.microsoft.com/office/word/2010/wordml" xmlns:w15="http://schemas.microsoft.com/office/word/2012/wordml" xmlns:w16cex="http://schemas.microsoft.com/office/word/2018/wordml/cex" xmlns:w16cid="http://schemas.microsoft.com/office/word/2016/wordml/cid" xmlns:w16="http://schemas.microsoft.com/office/word/2018/wordml" xmlns:w16se="http://schemas.microsoft.com/office/word/2015/wordml/symex" xmlns:wpg="http://schemas.microsoft.com/office/word/2010/wordprocessingGroup" xmlns:wpi="http://schemas.microsoft.com/office/word/2010/wordprocessingInk" xmlns:wne="http://schemas.microsoft.com/office/word/2006/wordml" xmlns:wps="http://schemas.microsoft.com/office/word/2010/wordprocessingShape" mc:Ignorable="w14 w15 w16se w16cid w16 w16cex wp14">
   <w:endnote w:type="separator" w:id="-1">
     <w:p>
       <w:r>
@@ -8803,7 +8795,7 @@
 </file>
 
 <file path=word/footer1.xml><?xml version="1.0" encoding="utf-8"?>
-<w:ftr xmlns:wpc="http://schemas.microsoft.com/office/word/2010/wordprocessingCanvas" xmlns:mc="http://schemas.openxmlformats.org/markup-compatibility/2006" xmlns:o="urn:schemas-microsoft-com:office:office" xmlns:r="http://schemas.openxmlformats.org/officeDocument/2006/relationships" xmlns:m="http://schemas.openxmlformats.org/officeDocument/2006/math" xmlns:v="urn:schemas-microsoft-com:vml" xmlns:wp14="http://schemas.microsoft.com/office/word/2010/wordprocessingDrawing" xmlns:wp="http://schemas.openxmlformats.org/drawingml/2006/wordprocessingDrawing" xmlns:w10="urn:schemas-microsoft-com:office:word" xmlns:w="http://schemas.openxmlformats.org/wordprocessingml/2006/main" xmlns:w14="http://schemas.microsoft.com/office/word/2010/wordml" xmlns:w15="http://schemas.microsoft.com/office/word/2012/wordml" xmlns:wpg="http://schemas.microsoft.com/office/word/2010/wordprocessingGroup" xmlns:wpi="http://schemas.microsoft.com/office/word/2010/wordprocessingInk" xmlns:wne="http://schemas.microsoft.com/office/word/2006/wordml" xmlns:wps="http://schemas.microsoft.com/office/word/2010/wordprocessingShape" mc:Ignorable="w14 w15 wp14">
+<w:ftr xmlns:wpc="http://schemas.microsoft.com/office/word/2010/wordprocessingCanvas" xmlns:cx="http://schemas.microsoft.com/office/drawing/2014/chartex" xmlns:cx1="http://schemas.microsoft.com/office/drawing/2015/9/8/chartex" xmlns:cx2="http://schemas.microsoft.com/office/drawing/2015/10/21/chartex" xmlns:cx3="http://schemas.microsoft.com/office/drawing/2016/5/9/chartex" xmlns:cx4="http://schemas.microsoft.com/office/drawing/2016/5/10/chartex" xmlns:cx5="http://schemas.microsoft.com/office/drawing/2016/5/11/chartex" xmlns:cx6="http://schemas.microsoft.com/office/drawing/2016/5/12/chartex" xmlns:cx7="http://schemas.microsoft.com/office/drawing/2016/5/13/chartex" xmlns:cx8="http://schemas.microsoft.com/office/drawing/2016/5/14/chartex" xmlns:mc="http://schemas.openxmlformats.org/markup-compatibility/2006" xmlns:aink="http://schemas.microsoft.com/office/drawing/2016/ink" xmlns:am3d="http://schemas.microsoft.com/office/drawing/2017/model3d" xmlns:o="urn:schemas-microsoft-com:office:office" xmlns:r="http://schemas.openxmlformats.org/officeDocument/2006/relationships" xmlns:m="http://schemas.openxmlformats.org/officeDocument/2006/math" xmlns:v="urn:schemas-microsoft-com:vml" xmlns:wp14="http://schemas.microsoft.com/office/word/2010/wordprocessingDrawing" xmlns:wp="http://schemas.openxmlformats.org/drawingml/2006/wordprocessingDrawing" xmlns:w10="urn:schemas-microsoft-com:office:word" xmlns:w="http://schemas.openxmlformats.org/wordprocessingml/2006/main" xmlns:w14="http://schemas.microsoft.com/office/word/2010/wordml" xmlns:w15="http://schemas.microsoft.com/office/word/2012/wordml" xmlns:w16cex="http://schemas.microsoft.com/office/word/2018/wordml/cex" xmlns:w16cid="http://schemas.microsoft.com/office/word/2016/wordml/cid" xmlns:w16="http://schemas.microsoft.com/office/word/2018/wordml" xmlns:w16se="http://schemas.microsoft.com/office/word/2015/wordml/symex" xmlns:wpg="http://schemas.microsoft.com/office/word/2010/wordprocessingGroup" xmlns:wpi="http://schemas.microsoft.com/office/word/2010/wordprocessingInk" xmlns:wne="http://schemas.microsoft.com/office/word/2006/wordml" xmlns:wps="http://schemas.microsoft.com/office/word/2010/wordprocessingShape" mc:Ignorable="w14 w15 w16se w16cid w16 w16cex wp14">
   <w:p>
     <w:pPr>
       <w:pStyle w:val="Footer"/>
@@ -8841,7 +8833,7 @@
 </file>
 
 <file path=word/footer2.xml><?xml version="1.0" encoding="utf-8"?>
-<w:ftr xmlns:wpc="http://schemas.microsoft.com/office/word/2010/wordprocessingCanvas" xmlns:mc="http://schemas.openxmlformats.org/markup-compatibility/2006" xmlns:o="urn:schemas-microsoft-com:office:office" xmlns:r="http://schemas.openxmlformats.org/officeDocument/2006/relationships" xmlns:m="http://schemas.openxmlformats.org/officeDocument/2006/math" xmlns:v="urn:schemas-microsoft-com:vml" xmlns:wp14="http://schemas.microsoft.com/office/word/2010/wordprocessingDrawing" xmlns:wp="http://schemas.openxmlformats.org/drawingml/2006/wordprocessingDrawing" xmlns:w10="urn:schemas-microsoft-com:office:word" xmlns:w="http://schemas.openxmlformats.org/wordprocessingml/2006/main" xmlns:w14="http://schemas.microsoft.com/office/word/2010/wordml" xmlns:w15="http://schemas.microsoft.com/office/word/2012/wordml" xmlns:wpg="http://schemas.microsoft.com/office/word/2010/wordprocessingGroup" xmlns:wpi="http://schemas.microsoft.com/office/word/2010/wordprocessingInk" xmlns:wne="http://schemas.microsoft.com/office/word/2006/wordml" xmlns:wps="http://schemas.microsoft.com/office/word/2010/wordprocessingShape" mc:Ignorable="w14 w15 wp14">
+<w:ftr xmlns:wpc="http://schemas.microsoft.com/office/word/2010/wordprocessingCanvas" xmlns:cx="http://schemas.microsoft.com/office/drawing/2014/chartex" xmlns:cx1="http://schemas.microsoft.com/office/drawing/2015/9/8/chartex" xmlns:cx2="http://schemas.microsoft.com/office/drawing/2015/10/21/chartex" xmlns:cx3="http://schemas.microsoft.com/office/drawing/2016/5/9/chartex" xmlns:cx4="http://schemas.microsoft.com/office/drawing/2016/5/10/chartex" xmlns:cx5="http://schemas.microsoft.com/office/drawing/2016/5/11/chartex" xmlns:cx6="http://schemas.microsoft.com/office/drawing/2016/5/12/chartex" xmlns:cx7="http://schemas.microsoft.com/office/drawing/2016/5/13/chartex" xmlns:cx8="http://schemas.microsoft.com/office/drawing/2016/5/14/chartex" xmlns:mc="http://schemas.openxmlformats.org/markup-compatibility/2006" xmlns:aink="http://schemas.microsoft.com/office/drawing/2016/ink" xmlns:am3d="http://schemas.microsoft.com/office/drawing/2017/model3d" xmlns:o="urn:schemas-microsoft-com:office:office" xmlns:r="http://schemas.openxmlformats.org/officeDocument/2006/relationships" xmlns:m="http://schemas.openxmlformats.org/officeDocument/2006/math" xmlns:v="urn:schemas-microsoft-com:vml" xmlns:wp14="http://schemas.microsoft.com/office/word/2010/wordprocessingDrawing" xmlns:wp="http://schemas.openxmlformats.org/drawingml/2006/wordprocessingDrawing" xmlns:w10="urn:schemas-microsoft-com:office:word" xmlns:w="http://schemas.openxmlformats.org/wordprocessingml/2006/main" xmlns:w14="http://schemas.microsoft.com/office/word/2010/wordml" xmlns:w15="http://schemas.microsoft.com/office/word/2012/wordml" xmlns:w16cex="http://schemas.microsoft.com/office/word/2018/wordml/cex" xmlns:w16cid="http://schemas.microsoft.com/office/word/2016/wordml/cid" xmlns:w16="http://schemas.microsoft.com/office/word/2018/wordml" xmlns:w16se="http://schemas.microsoft.com/office/word/2015/wordml/symex" xmlns:wpg="http://schemas.microsoft.com/office/word/2010/wordprocessingGroup" xmlns:wpi="http://schemas.microsoft.com/office/word/2010/wordprocessingInk" xmlns:wne="http://schemas.microsoft.com/office/word/2006/wordml" xmlns:wps="http://schemas.microsoft.com/office/word/2010/wordprocessingShape" mc:Ignorable="w14 w15 w16se w16cid w16 w16cex wp14">
   <w:p>
     <w:pPr>
       <w:rPr>
@@ -8919,7 +8911,7 @@
         </mc:Choice>
         <mc:Fallback>
           <w:pict>
-            <v:line w14:anchorId="02E30785" id="Line 39" o:spid="_x0000_s1026" style="position:absolute;z-index:251658240;visibility:visible;mso-wrap-style:square;mso-width-percent:0;mso-height-percent:0;mso-wrap-distance-left:9pt;mso-wrap-distance-top:0;mso-wrap-distance-right:9pt;mso-wrap-distance-bottom:0;mso-position-horizontal:absolute;mso-position-horizontal-relative:text;mso-position-vertical:absolute;mso-position-vertical-relative:text;mso-width-percent:0;mso-height-percent:0;mso-width-relative:page;mso-height-relative:page" from="0,1.8pt" to="475.2pt,1.8pt" o:gfxdata="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" o:allowincell="f"/>
+            <v:line w14:anchorId="746DBAA5" id="Line 39" o:spid="_x0000_s1026" style="position:absolute;z-index:251658240;visibility:visible;mso-wrap-style:square;mso-width-percent:0;mso-height-percent:0;mso-wrap-distance-left:9pt;mso-wrap-distance-top:0;mso-wrap-distance-right:9pt;mso-wrap-distance-bottom:0;mso-position-horizontal:absolute;mso-position-horizontal-relative:text;mso-position-vertical:absolute;mso-position-vertical-relative:text;mso-width-percent:0;mso-height-percent:0;mso-width-relative:page;mso-height-relative:page" from="0,1.8pt" to="475.2pt,1.8pt" o:gfxdata="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" o:allowincell="f"/>
           </w:pict>
         </mc:Fallback>
       </mc:AlternateContent>
@@ -8934,13 +8926,6 @@
         <w:sz w:val="18"/>
       </w:rPr>
     </w:pPr>
-    <w:r>
-      <w:rPr>
-        <w:b/>
-        <w:sz w:val="18"/>
-      </w:rPr>
-      <w:t xml:space="preserve">GDIT, INC. </w:t>
-    </w:r>
     <w:r>
       <w:rPr>
         <w:b/>
@@ -9080,7 +9065,7 @@
 </file>
 
 <file path=word/footer3.xml><?xml version="1.0" encoding="utf-8"?>
-<w:ftr xmlns:wpc="http://schemas.microsoft.com/office/word/2010/wordprocessingCanvas" xmlns:mc="http://schemas.openxmlformats.org/markup-compatibility/2006" xmlns:o="urn:schemas-microsoft-com:office:office" xmlns:r="http://schemas.openxmlformats.org/officeDocument/2006/relationships" xmlns:m="http://schemas.openxmlformats.org/officeDocument/2006/math" xmlns:v="urn:schemas-microsoft-com:vml" xmlns:wp14="http://schemas.microsoft.com/office/word/2010/wordprocessingDrawing" xmlns:wp="http://schemas.openxmlformats.org/drawingml/2006/wordprocessingDrawing" xmlns:w10="urn:schemas-microsoft-com:office:word" xmlns:w="http://schemas.openxmlformats.org/wordprocessingml/2006/main" xmlns:w14="http://schemas.microsoft.com/office/word/2010/wordml" xmlns:w15="http://schemas.microsoft.com/office/word/2012/wordml" xmlns:wpg="http://schemas.microsoft.com/office/word/2010/wordprocessingGroup" xmlns:wpi="http://schemas.microsoft.com/office/word/2010/wordprocessingInk" xmlns:wne="http://schemas.microsoft.com/office/word/2006/wordml" xmlns:wps="http://schemas.microsoft.com/office/word/2010/wordprocessingShape" mc:Ignorable="w14 w15 wp14">
+<w:ftr xmlns:wpc="http://schemas.microsoft.com/office/word/2010/wordprocessingCanvas" xmlns:cx="http://schemas.microsoft.com/office/drawing/2014/chartex" xmlns:cx1="http://schemas.microsoft.com/office/drawing/2015/9/8/chartex" xmlns:cx2="http://schemas.microsoft.com/office/drawing/2015/10/21/chartex" xmlns:cx3="http://schemas.microsoft.com/office/drawing/2016/5/9/chartex" xmlns:cx4="http://schemas.microsoft.com/office/drawing/2016/5/10/chartex" xmlns:cx5="http://schemas.microsoft.com/office/drawing/2016/5/11/chartex" xmlns:cx6="http://schemas.microsoft.com/office/drawing/2016/5/12/chartex" xmlns:cx7="http://schemas.microsoft.com/office/drawing/2016/5/13/chartex" xmlns:cx8="http://schemas.microsoft.com/office/drawing/2016/5/14/chartex" xmlns:mc="http://schemas.openxmlformats.org/markup-compatibility/2006" xmlns:aink="http://schemas.microsoft.com/office/drawing/2016/ink" xmlns:am3d="http://schemas.microsoft.com/office/drawing/2017/model3d" xmlns:o="urn:schemas-microsoft-com:office:office" xmlns:r="http://schemas.openxmlformats.org/officeDocument/2006/relationships" xmlns:m="http://schemas.openxmlformats.org/officeDocument/2006/math" xmlns:v="urn:schemas-microsoft-com:vml" xmlns:wp14="http://schemas.microsoft.com/office/word/2010/wordprocessingDrawing" xmlns:wp="http://schemas.openxmlformats.org/drawingml/2006/wordprocessingDrawing" xmlns:w10="urn:schemas-microsoft-com:office:word" xmlns:w="http://schemas.openxmlformats.org/wordprocessingml/2006/main" xmlns:w14="http://schemas.microsoft.com/office/word/2010/wordml" xmlns:w15="http://schemas.microsoft.com/office/word/2012/wordml" xmlns:w16cex="http://schemas.microsoft.com/office/word/2018/wordml/cex" xmlns:w16cid="http://schemas.microsoft.com/office/word/2016/wordml/cid" xmlns:w16="http://schemas.microsoft.com/office/word/2018/wordml" xmlns:w16se="http://schemas.microsoft.com/office/word/2015/wordml/symex" xmlns:wpg="http://schemas.microsoft.com/office/word/2010/wordprocessingGroup" xmlns:wpi="http://schemas.microsoft.com/office/word/2010/wordprocessingInk" xmlns:wne="http://schemas.microsoft.com/office/word/2006/wordml" xmlns:wps="http://schemas.microsoft.com/office/word/2010/wordprocessingShape" mc:Ignorable="w14 w15 w16se w16cid w16 w16cex wp14">
   <w:p>
     <w:pPr>
       <w:pStyle w:val="Footer"/>
@@ -9162,7 +9147,7 @@
         </mc:Choice>
         <mc:Fallback>
           <w:pict>
-            <v:line w14:anchorId="41401907" id="Line 32" o:spid="_x0000_s1026" style="position:absolute;z-index:251657216;visibility:visible;mso-wrap-style:square;mso-width-percent:0;mso-height-percent:0;mso-wrap-distance-left:9pt;mso-wrap-distance-top:0;mso-wrap-distance-right:9pt;mso-wrap-distance-bottom:0;mso-position-horizontal:absolute;mso-position-horizontal-relative:page;mso-position-vertical:absolute;mso-position-vertical-relative:page;mso-width-percent:0;mso-height-percent:0;mso-width-relative:page;mso-height-relative:page" from="1in,750.3pt" to="540pt,750.3pt" o:gfxdata="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" o:allowincell="f">
+            <v:line w14:anchorId="72F3054D" id="Line 32" o:spid="_x0000_s1026" style="position:absolute;z-index:251657216;visibility:visible;mso-wrap-style:square;mso-width-percent:0;mso-height-percent:0;mso-wrap-distance-left:9pt;mso-wrap-distance-top:0;mso-wrap-distance-right:9pt;mso-wrap-distance-bottom:0;mso-position-horizontal:absolute;mso-position-horizontal-relative:page;mso-position-vertical:absolute;mso-position-vertical-relative:page;mso-width-percent:0;mso-height-percent:0;mso-width-relative:page;mso-height-relative:page" from="1in,750.3pt" to="540pt,750.3pt" o:gfxdata="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" o:allowincell="f">
               <w10:wrap anchorx="page" anchory="page"/>
             </v:line>
           </w:pict>
@@ -9217,7 +9202,7 @@
 </file>
 
 <file path=word/footnotes.xml><?xml version="1.0" encoding="utf-8"?>
-<w:footnotes xmlns:wpc="http://schemas.microsoft.com/office/word/2010/wordprocessingCanvas" xmlns:mc="http://schemas.openxmlformats.org/markup-compatibility/2006" xmlns:o="urn:schemas-microsoft-com:office:office" xmlns:r="http://schemas.openxmlformats.org/officeDocument/2006/relationships" xmlns:m="http://schemas.openxmlformats.org/officeDocument/2006/math" xmlns:v="urn:schemas-microsoft-com:vml" xmlns:wp14="http://schemas.microsoft.com/office/word/2010/wordprocessingDrawing" xmlns:wp="http://schemas.openxmlformats.org/drawingml/2006/wordprocessingDrawing" xmlns:w10="urn:schemas-microsoft-com:office:word" xmlns:w="http://schemas.openxmlformats.org/wordprocessingml/2006/main" xmlns:w14="http://schemas.microsoft.com/office/word/2010/wordml" xmlns:w15="http://schemas.microsoft.com/office/word/2012/wordml" xmlns:wpg="http://schemas.microsoft.com/office/word/2010/wordprocessingGroup" xmlns:wpi="http://schemas.microsoft.com/office/word/2010/wordprocessingInk" xmlns:wne="http://schemas.microsoft.com/office/word/2006/wordml" xmlns:wps="http://schemas.microsoft.com/office/word/2010/wordprocessingShape" mc:Ignorable="w14 w15 wp14">
+<w:footnotes xmlns:wpc="http://schemas.microsoft.com/office/word/2010/wordprocessingCanvas" xmlns:cx="http://schemas.microsoft.com/office/drawing/2014/chartex" xmlns:cx1="http://schemas.microsoft.com/office/drawing/2015/9/8/chartex" xmlns:cx2="http://schemas.microsoft.com/office/drawing/2015/10/21/chartex" xmlns:cx3="http://schemas.microsoft.com/office/drawing/2016/5/9/chartex" xmlns:cx4="http://schemas.microsoft.com/office/drawing/2016/5/10/chartex" xmlns:cx5="http://schemas.microsoft.com/office/drawing/2016/5/11/chartex" xmlns:cx6="http://schemas.microsoft.com/office/drawing/2016/5/12/chartex" xmlns:cx7="http://schemas.microsoft.com/office/drawing/2016/5/13/chartex" xmlns:cx8="http://schemas.microsoft.com/office/drawing/2016/5/14/chartex" xmlns:mc="http://schemas.openxmlformats.org/markup-compatibility/2006" xmlns:aink="http://schemas.microsoft.com/office/drawing/2016/ink" xmlns:am3d="http://schemas.microsoft.com/office/drawing/2017/model3d" xmlns:o="urn:schemas-microsoft-com:office:office" xmlns:r="http://schemas.openxmlformats.org/officeDocument/2006/relationships" xmlns:m="http://schemas.openxmlformats.org/officeDocument/2006/math" xmlns:v="urn:schemas-microsoft-com:vml" xmlns:wp14="http://schemas.microsoft.com/office/word/2010/wordprocessingDrawing" xmlns:wp="http://schemas.openxmlformats.org/drawingml/2006/wordprocessingDrawing" xmlns:w10="urn:schemas-microsoft-com:office:word" xmlns:w="http://schemas.openxmlformats.org/wordprocessingml/2006/main" xmlns:w14="http://schemas.microsoft.com/office/word/2010/wordml" xmlns:w15="http://schemas.microsoft.com/office/word/2012/wordml" xmlns:w16cex="http://schemas.microsoft.com/office/word/2018/wordml/cex" xmlns:w16cid="http://schemas.microsoft.com/office/word/2016/wordml/cid" xmlns:w16="http://schemas.microsoft.com/office/word/2018/wordml" xmlns:w16se="http://schemas.microsoft.com/office/word/2015/wordml/symex" xmlns:wpg="http://schemas.microsoft.com/office/word/2010/wordprocessingGroup" xmlns:wpi="http://schemas.microsoft.com/office/word/2010/wordprocessingInk" xmlns:wne="http://schemas.microsoft.com/office/word/2006/wordml" xmlns:wps="http://schemas.microsoft.com/office/word/2010/wordprocessingShape" mc:Ignorable="w14 w15 w16se w16cid w16 w16cex wp14">
   <w:footnote w:type="separator" w:id="-1">
     <w:p>
       <w:r>
@@ -9236,17 +9221,7 @@
 </file>
 
 <file path=word/header1.xml><?xml version="1.0" encoding="utf-8"?>
-<w:hdr xmlns:wpc="http://schemas.microsoft.com/office/word/2010/wordprocessingCanvas" xmlns:mc="http://schemas.openxmlformats.org/markup-compatibility/2006" xmlns:o="urn:schemas-microsoft-com:office:office" xmlns:r="http://schemas.openxmlformats.org/officeDocument/2006/relationships" xmlns:m="http://schemas.openxmlformats.org/officeDocument/2006/math" xmlns:v="urn:schemas-microsoft-com:vml" xmlns:wp14="http://schemas.microsoft.com/office/word/2010/wordprocessingDrawing" xmlns:wp="http://schemas.openxmlformats.org/drawingml/2006/wordprocessingDrawing" xmlns:w10="urn:schemas-microsoft-com:office:word" xmlns:w="http://schemas.openxmlformats.org/wordprocessingml/2006/main" xmlns:w14="http://schemas.microsoft.com/office/word/2010/wordml" xmlns:w15="http://schemas.microsoft.com/office/word/2012/wordml" xmlns:wpg="http://schemas.microsoft.com/office/word/2010/wordprocessingGroup" xmlns:wpi="http://schemas.microsoft.com/office/word/2010/wordprocessingInk" xmlns:wne="http://schemas.microsoft.com/office/word/2006/wordml" xmlns:wps="http://schemas.microsoft.com/office/word/2010/wordprocessingShape" mc:Ignorable="w14 w15 wp14">
-  <w:p>
-    <w:pPr>
-      <w:pStyle w:val="Header"/>
-    </w:pPr>
-  </w:p>
-</w:hdr>
-</file>
-
-<file path=word/header2.xml><?xml version="1.0" encoding="utf-8"?>
-<w:hdr xmlns:wpc="http://schemas.microsoft.com/office/word/2010/wordprocessingCanvas" xmlns:mc="http://schemas.openxmlformats.org/markup-compatibility/2006" xmlns:o="urn:schemas-microsoft-com:office:office" xmlns:r="http://schemas.openxmlformats.org/officeDocument/2006/relationships" xmlns:m="http://schemas.openxmlformats.org/officeDocument/2006/math" xmlns:v="urn:schemas-microsoft-com:vml" xmlns:wp14="http://schemas.microsoft.com/office/word/2010/wordprocessingDrawing" xmlns:wp="http://schemas.openxmlformats.org/drawingml/2006/wordprocessingDrawing" xmlns:w10="urn:schemas-microsoft-com:office:word" xmlns:w="http://schemas.openxmlformats.org/wordprocessingml/2006/main" xmlns:w14="http://schemas.microsoft.com/office/word/2010/wordml" xmlns:w15="http://schemas.microsoft.com/office/word/2012/wordml" xmlns:wpg="http://schemas.microsoft.com/office/word/2010/wordprocessingGroup" xmlns:wpi="http://schemas.microsoft.com/office/word/2010/wordprocessingInk" xmlns:wne="http://schemas.microsoft.com/office/word/2006/wordml" xmlns:wps="http://schemas.microsoft.com/office/word/2010/wordprocessingShape" mc:Ignorable="w14 w15 wp14">
+<w:hdr xmlns:wpc="http://schemas.microsoft.com/office/word/2010/wordprocessingCanvas" xmlns:cx="http://schemas.microsoft.com/office/drawing/2014/chartex" xmlns:cx1="http://schemas.microsoft.com/office/drawing/2015/9/8/chartex" xmlns:cx2="http://schemas.microsoft.com/office/drawing/2015/10/21/chartex" xmlns:cx3="http://schemas.microsoft.com/office/drawing/2016/5/9/chartex" xmlns:cx4="http://schemas.microsoft.com/office/drawing/2016/5/10/chartex" xmlns:cx5="http://schemas.microsoft.com/office/drawing/2016/5/11/chartex" xmlns:cx6="http://schemas.microsoft.com/office/drawing/2016/5/12/chartex" xmlns:cx7="http://schemas.microsoft.com/office/drawing/2016/5/13/chartex" xmlns:cx8="http://schemas.microsoft.com/office/drawing/2016/5/14/chartex" xmlns:mc="http://schemas.openxmlformats.org/markup-compatibility/2006" xmlns:aink="http://schemas.microsoft.com/office/drawing/2016/ink" xmlns:am3d="http://schemas.microsoft.com/office/drawing/2017/model3d" xmlns:o="urn:schemas-microsoft-com:office:office" xmlns:r="http://schemas.openxmlformats.org/officeDocument/2006/relationships" xmlns:m="http://schemas.openxmlformats.org/officeDocument/2006/math" xmlns:v="urn:schemas-microsoft-com:vml" xmlns:wp14="http://schemas.microsoft.com/office/word/2010/wordprocessingDrawing" xmlns:wp="http://schemas.openxmlformats.org/drawingml/2006/wordprocessingDrawing" xmlns:w10="urn:schemas-microsoft-com:office:word" xmlns:w="http://schemas.openxmlformats.org/wordprocessingml/2006/main" xmlns:w14="http://schemas.microsoft.com/office/word/2010/wordml" xmlns:w15="http://schemas.microsoft.com/office/word/2012/wordml" xmlns:w16cex="http://schemas.microsoft.com/office/word/2018/wordml/cex" xmlns:w16cid="http://schemas.microsoft.com/office/word/2016/wordml/cid" xmlns:w16="http://schemas.microsoft.com/office/word/2018/wordml" xmlns:w16se="http://schemas.microsoft.com/office/word/2015/wordml/symex" xmlns:wpg="http://schemas.microsoft.com/office/word/2010/wordprocessingGroup" xmlns:wpi="http://schemas.microsoft.com/office/word/2010/wordprocessingInk" xmlns:wne="http://schemas.microsoft.com/office/word/2006/wordml" xmlns:wps="http://schemas.microsoft.com/office/word/2010/wordprocessingShape" mc:Ignorable="w14 w15 w16se w16cid w16 w16cex wp14">
   <w:p>
     <w:pPr>
       <w:pStyle w:val="Header"/>
@@ -9328,7 +9303,7 @@
         </mc:Choice>
         <mc:Fallback>
           <w:pict>
-            <v:line w14:anchorId="3B2EE926" id="Line 38" o:spid="_x0000_s1026" style="position:absolute;z-index:251659264;visibility:visible;mso-wrap-style:square;mso-width-percent:0;mso-height-percent:0;mso-wrap-distance-left:9pt;mso-wrap-distance-top:0;mso-wrap-distance-right:9pt;mso-wrap-distance-bottom:0;mso-position-horizontal:absolute;mso-position-horizontal-relative:page;mso-position-vertical:absolute;mso-position-vertical-relative:page;mso-width-percent:0;mso-height-percent:0;mso-width-relative:page;mso-height-relative:page" from="1in,50.4pt" to="561.6pt,50.4pt" o:gfxdata="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" o:allowincell="f">
+            <v:line w14:anchorId="629031C6" id="Line 38" o:spid="_x0000_s1026" style="position:absolute;z-index:251659264;visibility:visible;mso-wrap-style:square;mso-width-percent:0;mso-height-percent:0;mso-wrap-distance-left:9pt;mso-wrap-distance-top:0;mso-wrap-distance-right:9pt;mso-wrap-distance-bottom:0;mso-position-horizontal:absolute;mso-position-horizontal-relative:page;mso-position-vertical:absolute;mso-position-vertical-relative:page;mso-width-percent:0;mso-height-percent:0;mso-width-relative:page;mso-height-relative:page" from="1in,50.4pt" to="561.6pt,50.4pt" o:gfxdata="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" o:allowincell="f">
               <w10:wrap anchorx="page" anchory="page"/>
             </v:line>
           </w:pict>
@@ -9364,8 +9339,8 @@
 </w:hdr>
 </file>
 
-<file path=word/header3.xml><?xml version="1.0" encoding="utf-8"?>
-<w:hdr xmlns:wpc="http://schemas.microsoft.com/office/word/2010/wordprocessingCanvas" xmlns:mc="http://schemas.openxmlformats.org/markup-compatibility/2006" xmlns:o="urn:schemas-microsoft-com:office:office" xmlns:r="http://schemas.openxmlformats.org/officeDocument/2006/relationships" xmlns:m="http://schemas.openxmlformats.org/officeDocument/2006/math" xmlns:v="urn:schemas-microsoft-com:vml" xmlns:wp14="http://schemas.microsoft.com/office/word/2010/wordprocessingDrawing" xmlns:wp="http://schemas.openxmlformats.org/drawingml/2006/wordprocessingDrawing" xmlns:w10="urn:schemas-microsoft-com:office:word" xmlns:w="http://schemas.openxmlformats.org/wordprocessingml/2006/main" xmlns:w14="http://schemas.microsoft.com/office/word/2010/wordml" xmlns:w15="http://schemas.microsoft.com/office/word/2012/wordml" xmlns:wpg="http://schemas.microsoft.com/office/word/2010/wordprocessingGroup" xmlns:wpi="http://schemas.microsoft.com/office/word/2010/wordprocessingInk" xmlns:wne="http://schemas.microsoft.com/office/word/2006/wordml" xmlns:wps="http://schemas.microsoft.com/office/word/2010/wordprocessingShape" mc:Ignorable="w14 w15 wp14">
+<file path=word/header2.xml><?xml version="1.0" encoding="utf-8"?>
+<w:hdr xmlns:wpc="http://schemas.microsoft.com/office/word/2010/wordprocessingCanvas" xmlns:cx="http://schemas.microsoft.com/office/drawing/2014/chartex" xmlns:cx1="http://schemas.microsoft.com/office/drawing/2015/9/8/chartex" xmlns:cx2="http://schemas.microsoft.com/office/drawing/2015/10/21/chartex" xmlns:cx3="http://schemas.microsoft.com/office/drawing/2016/5/9/chartex" xmlns:cx4="http://schemas.microsoft.com/office/drawing/2016/5/10/chartex" xmlns:cx5="http://schemas.microsoft.com/office/drawing/2016/5/11/chartex" xmlns:cx6="http://schemas.microsoft.com/office/drawing/2016/5/12/chartex" xmlns:cx7="http://schemas.microsoft.com/office/drawing/2016/5/13/chartex" xmlns:cx8="http://schemas.microsoft.com/office/drawing/2016/5/14/chartex" xmlns:mc="http://schemas.openxmlformats.org/markup-compatibility/2006" xmlns:aink="http://schemas.microsoft.com/office/drawing/2016/ink" xmlns:am3d="http://schemas.microsoft.com/office/drawing/2017/model3d" xmlns:o="urn:schemas-microsoft-com:office:office" xmlns:r="http://schemas.openxmlformats.org/officeDocument/2006/relationships" xmlns:m="http://schemas.openxmlformats.org/officeDocument/2006/math" xmlns:v="urn:schemas-microsoft-com:vml" xmlns:wp14="http://schemas.microsoft.com/office/word/2010/wordprocessingDrawing" xmlns:wp="http://schemas.openxmlformats.org/drawingml/2006/wordprocessingDrawing" xmlns:w10="urn:schemas-microsoft-com:office:word" xmlns:w="http://schemas.openxmlformats.org/wordprocessingml/2006/main" xmlns:w14="http://schemas.microsoft.com/office/word/2010/wordml" xmlns:w15="http://schemas.microsoft.com/office/word/2012/wordml" xmlns:w16cex="http://schemas.microsoft.com/office/word/2018/wordml/cex" xmlns:w16cid="http://schemas.microsoft.com/office/word/2016/wordml/cid" xmlns:w16="http://schemas.microsoft.com/office/word/2018/wordml" xmlns:w16se="http://schemas.microsoft.com/office/word/2015/wordml/symex" xmlns:wpg="http://schemas.microsoft.com/office/word/2010/wordprocessingGroup" xmlns:wpi="http://schemas.microsoft.com/office/word/2010/wordprocessingInk" xmlns:wne="http://schemas.microsoft.com/office/word/2006/wordml" xmlns:wps="http://schemas.microsoft.com/office/word/2010/wordprocessingShape" mc:Ignorable="w14 w15 w16se w16cid w16 w16cex wp14">
   <w:p>
     <w:pPr>
       <w:pStyle w:val="Header"/>
@@ -9441,7 +9416,7 @@
         </mc:Choice>
         <mc:Fallback>
           <w:pict>
-            <v:line w14:anchorId="5446F43B" id="Line 30" o:spid="_x0000_s1026" style="position:absolute;z-index:251656192;visibility:visible;mso-wrap-style:square;mso-width-percent:0;mso-height-percent:0;mso-wrap-distance-left:9pt;mso-wrap-distance-top:0;mso-wrap-distance-right:9pt;mso-wrap-distance-bottom:0;mso-position-horizontal:absolute;mso-position-horizontal-relative:page;mso-position-vertical:absolute;mso-position-vertical-relative:page;mso-width-percent:0;mso-height-percent:0;mso-width-relative:page;mso-height-relative:page" from="1in,50.4pt" to="540pt,50.4pt" o:gfxdata="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" o:allowincell="f">
+            <v:line w14:anchorId="205864E1" id="Line 30" o:spid="_x0000_s1026" style="position:absolute;z-index:251656192;visibility:visible;mso-wrap-style:square;mso-width-percent:0;mso-height-percent:0;mso-wrap-distance-left:9pt;mso-wrap-distance-top:0;mso-wrap-distance-right:9pt;mso-wrap-distance-bottom:0;mso-position-horizontal:absolute;mso-position-horizontal-relative:page;mso-position-vertical:absolute;mso-position-vertical-relative:page;mso-width-percent:0;mso-height-percent:0;mso-width-relative:page;mso-height-relative:page" from="1in,50.4pt" to="540pt,50.4pt" o:gfxdata="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" o:allowincell="f">
               <w10:wrap anchorx="page" anchory="page"/>
             </v:line>
           </w:pict>
@@ -9460,7 +9435,7 @@
 </file>
 
 <file path=word/numbering.xml><?xml version="1.0" encoding="utf-8"?>
-<w:numbering xmlns:wpc="http://schemas.microsoft.com/office/word/2010/wordprocessingCanvas" xmlns:mc="http://schemas.openxmlformats.org/markup-compatibility/2006" xmlns:o="urn:schemas-microsoft-com:office:office" xmlns:r="http://schemas.openxmlformats.org/officeDocument/2006/relationships" xmlns:m="http://schemas.openxmlformats.org/officeDocument/2006/math" xmlns:v="urn:schemas-microsoft-com:vml" xmlns:wp14="http://schemas.microsoft.com/office/word/2010/wordprocessingDrawing" xmlns:wp="http://schemas.openxmlformats.org/drawingml/2006/wordprocessingDrawing" xmlns:w10="urn:schemas-microsoft-com:office:word" xmlns:w="http://schemas.openxmlformats.org/wordprocessingml/2006/main" xmlns:w14="http://schemas.microsoft.com/office/word/2010/wordml" xmlns:w15="http://schemas.microsoft.com/office/word/2012/wordml" xmlns:wpg="http://schemas.microsoft.com/office/word/2010/wordprocessingGroup" xmlns:wpi="http://schemas.microsoft.com/office/word/2010/wordprocessingInk" xmlns:wne="http://schemas.microsoft.com/office/word/2006/wordml" xmlns:wps="http://schemas.microsoft.com/office/word/2010/wordprocessingShape" mc:Ignorable="w14 w15 wp14">
+<w:numbering xmlns:wpc="http://schemas.microsoft.com/office/word/2010/wordprocessingCanvas" xmlns:cx="http://schemas.microsoft.com/office/drawing/2014/chartex" xmlns:cx1="http://schemas.microsoft.com/office/drawing/2015/9/8/chartex" xmlns:cx2="http://schemas.microsoft.com/office/drawing/2015/10/21/chartex" xmlns:cx3="http://schemas.microsoft.com/office/drawing/2016/5/9/chartex" xmlns:cx4="http://schemas.microsoft.com/office/drawing/2016/5/10/chartex" xmlns:cx5="http://schemas.microsoft.com/office/drawing/2016/5/11/chartex" xmlns:cx6="http://schemas.microsoft.com/office/drawing/2016/5/12/chartex" xmlns:cx7="http://schemas.microsoft.com/office/drawing/2016/5/13/chartex" xmlns:cx8="http://schemas.microsoft.com/office/drawing/2016/5/14/chartex" xmlns:mc="http://schemas.openxmlformats.org/markup-compatibility/2006" xmlns:aink="http://schemas.microsoft.com/office/drawing/2016/ink" xmlns:am3d="http://schemas.microsoft.com/office/drawing/2017/model3d" xmlns:o="urn:schemas-microsoft-com:office:office" xmlns:r="http://schemas.openxmlformats.org/officeDocument/2006/relationships" xmlns:m="http://schemas.openxmlformats.org/officeDocument/2006/math" xmlns:v="urn:schemas-microsoft-com:vml" xmlns:wp14="http://schemas.microsoft.com/office/word/2010/wordprocessingDrawing" xmlns:wp="http://schemas.openxmlformats.org/drawingml/2006/wordprocessingDrawing" xmlns:w10="urn:schemas-microsoft-com:office:word" xmlns:w="http://schemas.openxmlformats.org/wordprocessingml/2006/main" xmlns:w14="http://schemas.microsoft.com/office/word/2010/wordml" xmlns:w15="http://schemas.microsoft.com/office/word/2012/wordml" xmlns:w16cex="http://schemas.microsoft.com/office/word/2018/wordml/cex" xmlns:w16cid="http://schemas.microsoft.com/office/word/2016/wordml/cid" xmlns:w16="http://schemas.microsoft.com/office/word/2018/wordml" xmlns:w16se="http://schemas.microsoft.com/office/word/2015/wordml/symex" xmlns:wpg="http://schemas.microsoft.com/office/word/2010/wordprocessingGroup" xmlns:wpi="http://schemas.microsoft.com/office/word/2010/wordprocessingInk" xmlns:wne="http://schemas.microsoft.com/office/word/2006/wordml" xmlns:wps="http://schemas.microsoft.com/office/word/2010/wordprocessingShape" mc:Ignorable="w14 w15 w16se w16cid w16 w16cex wp14">
   <w:abstractNum w:abstractNumId="0" w15:restartNumberingAfterBreak="0">
     <w:nsid w:val="000155C1"/>
     <w:multiLevelType w:val="hybridMultilevel"/>
@@ -11125,7 +11100,7 @@
 </file>
 
 <file path=word/styles.xml><?xml version="1.0" encoding="utf-8"?>
-<w:styles xmlns:mc="http://schemas.openxmlformats.org/markup-compatibility/2006" xmlns:r="http://schemas.openxmlformats.org/officeDocument/2006/relationships" xmlns:w="http://schemas.openxmlformats.org/wordprocessingml/2006/main" xmlns:w14="http://schemas.microsoft.com/office/word/2010/wordml" xmlns:w15="http://schemas.microsoft.com/office/word/2012/wordml" mc:Ignorable="w14 w15">
+<w:styles xmlns:mc="http://schemas.openxmlformats.org/markup-compatibility/2006" xmlns:r="http://schemas.openxmlformats.org/officeDocument/2006/relationships" xmlns:w="http://schemas.openxmlformats.org/wordprocessingml/2006/main" xmlns:w14="http://schemas.microsoft.com/office/word/2010/wordml" xmlns:w15="http://schemas.microsoft.com/office/word/2012/wordml" xmlns:w16cex="http://schemas.microsoft.com/office/word/2018/wordml/cex" xmlns:w16cid="http://schemas.microsoft.com/office/word/2016/wordml/cid" xmlns:w16="http://schemas.microsoft.com/office/word/2018/wordml" xmlns:w16se="http://schemas.microsoft.com/office/word/2015/wordml/symex" mc:Ignorable="w14 w15 w16se w16cid w16 w16cex">
   <w:docDefaults>
     <w:rPrDefault>
       <w:rPr>
@@ -11135,7 +11110,7 @@
     </w:rPrDefault>
     <w:pPrDefault/>
   </w:docDefaults>
-  <w:latentStyles w:defLockedState="0" w:defUIPriority="0" w:defSemiHidden="0" w:defUnhideWhenUsed="0" w:defQFormat="0" w:count="371">
+  <w:latentStyles w:defLockedState="0" w:defUIPriority="0" w:defSemiHidden="0" w:defUnhideWhenUsed="0" w:defQFormat="0" w:count="376">
     <w:lsdException w:name="Normal" w:qFormat="1"/>
     <w:lsdException w:name="heading 1" w:qFormat="1"/>
     <w:lsdException w:name="heading 2" w:qFormat="1"/>
@@ -11235,7 +11210,6 @@
     <w:lsdException w:name="HTML Sample" w:semiHidden="1" w:unhideWhenUsed="1"/>
     <w:lsdException w:name="HTML Typewriter" w:semiHidden="1" w:unhideWhenUsed="1"/>
     <w:lsdException w:name="HTML Variable" w:semiHidden="1" w:unhideWhenUsed="1"/>
-    <w:lsdException w:name="Normal Table" w:semiHidden="1" w:unhideWhenUsed="1"/>
     <w:lsdException w:name="annotation subject" w:semiHidden="1" w:unhideWhenUsed="1"/>
     <w:lsdException w:name="No List" w:semiHidden="1" w:unhideWhenUsed="1"/>
     <w:lsdException w:name="Outline List 1" w:semiHidden="1" w:unhideWhenUsed="1"/>
@@ -11278,11 +11252,8 @@
     <w:lsdException w:name="Table Contemporary" w:semiHidden="1" w:unhideWhenUsed="1"/>
     <w:lsdException w:name="Table Elegant" w:semiHidden="1" w:unhideWhenUsed="1"/>
     <w:lsdException w:name="Table Professional" w:semiHidden="1" w:unhideWhenUsed="1"/>
-    <w:lsdException w:name="Table Subtle 1" w:semiHidden="1" w:unhideWhenUsed="1"/>
     <w:lsdException w:name="Table Subtle 2" w:semiHidden="1" w:unhideWhenUsed="1"/>
     <w:lsdException w:name="Table Web 1" w:semiHidden="1" w:unhideWhenUsed="1"/>
-    <w:lsdException w:name="Table Web 2" w:semiHidden="1" w:unhideWhenUsed="1"/>
-    <w:lsdException w:name="Table Web 3" w:semiHidden="1" w:unhideWhenUsed="1"/>
     <w:lsdException w:name="Balloon Text" w:semiHidden="1" w:unhideWhenUsed="1"/>
     <w:lsdException w:name="Table Theme" w:semiHidden="1" w:unhideWhenUsed="1"/>
     <w:lsdException w:name="Placeholder Text" w:semiHidden="1" w:uiPriority="99"/>
@@ -11500,6 +11471,11 @@
     <w:lsdException w:name="List Table 5 Dark Accent 6" w:uiPriority="50"/>
     <w:lsdException w:name="List Table 6 Colorful Accent 6" w:uiPriority="51"/>
     <w:lsdException w:name="List Table 7 Colorful Accent 6" w:uiPriority="52"/>
+    <w:lsdException w:name="Mention" w:semiHidden="1" w:uiPriority="99" w:unhideWhenUsed="1"/>
+    <w:lsdException w:name="Smart Hyperlink" w:semiHidden="1" w:uiPriority="99" w:unhideWhenUsed="1"/>
+    <w:lsdException w:name="Hashtag" w:semiHidden="1" w:uiPriority="99" w:unhideWhenUsed="1"/>
+    <w:lsdException w:name="Unresolved Mention" w:semiHidden="1" w:uiPriority="99" w:unhideWhenUsed="1"/>
+    <w:lsdException w:name="Smart Link" w:semiHidden="1" w:uiPriority="99" w:unhideWhenUsed="1"/>
   </w:latentStyles>
   <w:style w:type="paragraph" w:default="1" w:styleId="Normal">
     <w:name w:val="Normal"/>
@@ -12639,6 +12615,25 @@
 </file>
 
 <file path=customXml/item1.xml><?xml version="1.0" encoding="utf-8"?>
+<b:Sources xmlns:b="http://schemas.openxmlformats.org/officeDocument/2006/bibliography" xmlns="http://schemas.openxmlformats.org/officeDocument/2006/bibliography" SelectedStyle="\APA.XSL" StyleName="APA"/>
+</file>
+
+<file path=customXml/item2.xml><?xml version="1.0" encoding="utf-8"?>
+<p:properties xmlns:p="http://schemas.microsoft.com/office/2006/metadata/properties" xmlns:xsi="http://www.w3.org/2001/XMLSchema-instance" xmlns:pc="http://schemas.microsoft.com/office/infopath/2007/PartnerControls">
+  <documentManagement/>
+</p:properties>
+</file>
+
+<file path=customXml/item3.xml><?xml version="1.0" encoding="utf-8"?>
+<?mso-contentType ?>
+<FormTemplates xmlns="http://schemas.microsoft.com/sharepoint/v3/contenttype/forms">
+  <Display>DocumentLibraryForm</Display>
+  <Edit>DocumentLibraryForm</Edit>
+  <New>DocumentLibraryForm</New>
+</FormTemplates>
+</file>
+
+<file path=customXml/item4.xml><?xml version="1.0" encoding="utf-8"?>
 <ct:contentTypeSchema xmlns:ct="http://schemas.microsoft.com/office/2006/metadata/contentType" xmlns:ma="http://schemas.microsoft.com/office/2006/metadata/properties/metaAttributes" ct:_="" ma:_="" ma:contentTypeName="Document" ma:contentTypeID="0x010100DFEC865D7254EB4A8B6C8590FD20E39F" ma:contentTypeVersion="0" ma:contentTypeDescription="Create a new document." ma:contentTypeScope="" ma:versionID="dc620579c55658ff994e4edfb59cdcf1">
   <xsd:schema xmlns:xsd="http://www.w3.org/2001/XMLSchema" xmlns:xs="http://www.w3.org/2001/XMLSchema" xmlns:p="http://schemas.microsoft.com/office/2006/metadata/properties" targetNamespace="http://schemas.microsoft.com/office/2006/metadata/properties" ma:root="true" ma:fieldsID="c64490b4aec6201516c3a874156f37b2">
     <xsd:element name="properties">
@@ -12752,26 +12747,32 @@
 </ct:contentTypeSchema>
 </file>
 
-<file path=customXml/item2.xml><?xml version="1.0" encoding="utf-8"?>
-<?mso-contentType ?>
-<FormTemplates xmlns="http://schemas.microsoft.com/sharepoint/v3/contenttype/forms">
-  <Display>DocumentLibraryForm</Display>
-  <Edit>DocumentLibraryForm</Edit>
-  <New>DocumentLibraryForm</New>
-</FormTemplates>
+<file path=customXml/itemProps1.xml><?xml version="1.0" encoding="utf-8"?>
+<ds:datastoreItem xmlns:ds="http://schemas.openxmlformats.org/officeDocument/2006/customXml" ds:itemID="{5CA22A50-03C9-4AB2-9D54-0FE70AB4B28C}">
+  <ds:schemaRefs>
+    <ds:schemaRef ds:uri="http://schemas.openxmlformats.org/officeDocument/2006/bibliography"/>
+  </ds:schemaRefs>
+</ds:datastoreItem>
 </file>
 
-<file path=customXml/item3.xml><?xml version="1.0" encoding="utf-8"?>
-<p:properties xmlns:p="http://schemas.microsoft.com/office/2006/metadata/properties" xmlns:xsi="http://www.w3.org/2001/XMLSchema-instance" xmlns:pc="http://schemas.microsoft.com/office/infopath/2007/PartnerControls">
-  <documentManagement/>
-</p:properties>
+<file path=customXml/itemProps2.xml><?xml version="1.0" encoding="utf-8"?>
+<ds:datastoreItem xmlns:ds="http://schemas.openxmlformats.org/officeDocument/2006/customXml" ds:itemID="{FAB5EBB6-5E22-4A93-8A88-BE0203FA85CB}">
+  <ds:schemaRefs>
+    <ds:schemaRef ds:uri="http://schemas.microsoft.com/office/2006/metadata/properties"/>
+    <ds:schemaRef ds:uri="http://schemas.microsoft.com/office/infopath/2007/PartnerControls"/>
+  </ds:schemaRefs>
+</ds:datastoreItem>
 </file>
 
-<file path=customXml/item4.xml><?xml version="1.0" encoding="utf-8"?>
-<b:Sources xmlns:b="http://schemas.openxmlformats.org/officeDocument/2006/bibliography" xmlns="http://schemas.openxmlformats.org/officeDocument/2006/bibliography" SelectedStyle="\APA.XSL" StyleName="APA"/>
+<file path=customXml/itemProps3.xml><?xml version="1.0" encoding="utf-8"?>
+<ds:datastoreItem xmlns:ds="http://schemas.openxmlformats.org/officeDocument/2006/customXml" ds:itemID="{A885B2DB-42DA-4318-9EB7-6D24C272F932}">
+  <ds:schemaRefs>
+    <ds:schemaRef ds:uri="http://schemas.microsoft.com/sharepoint/v3/contenttype/forms"/>
+  </ds:schemaRefs>
+</ds:datastoreItem>
 </file>
 
-<file path=customXml/itemProps1.xml><?xml version="1.0" encoding="utf-8"?>
+<file path=customXml/itemProps4.xml><?xml version="1.0" encoding="utf-8"?>
 <ds:datastoreItem xmlns:ds="http://schemas.openxmlformats.org/officeDocument/2006/customXml" ds:itemID="{3EC30AF7-F6FD-4FB6-B723-1340D7FE908C}">
   <ds:schemaRefs>
     <ds:schemaRef ds:uri="http://schemas.microsoft.com/office/2006/metadata/contentType"/>
@@ -12785,29 +12786,4 @@
     <ds:schemaRef ds:uri="http://schemas.microsoft.com/office/infopath/2007/PartnerControls"/>
   </ds:schemaRefs>
 </ds:datastoreItem>
-</file>
-
-<file path=customXml/itemProps2.xml><?xml version="1.0" encoding="utf-8"?>
-<ds:datastoreItem xmlns:ds="http://schemas.openxmlformats.org/officeDocument/2006/customXml" ds:itemID="{A885B2DB-42DA-4318-9EB7-6D24C272F932}">
-  <ds:schemaRefs>
-    <ds:schemaRef ds:uri="http://schemas.microsoft.com/sharepoint/v3/contenttype/forms"/>
-  </ds:schemaRefs>
-</ds:datastoreItem>
-</file>
-
-<file path=customXml/itemProps3.xml><?xml version="1.0" encoding="utf-8"?>
-<ds:datastoreItem xmlns:ds="http://schemas.openxmlformats.org/officeDocument/2006/customXml" ds:itemID="{FAB5EBB6-5E22-4A93-8A88-BE0203FA85CB}">
-  <ds:schemaRefs>
-    <ds:schemaRef ds:uri="http://schemas.microsoft.com/office/2006/metadata/properties"/>
-    <ds:schemaRef ds:uri="http://schemas.microsoft.com/office/infopath/2007/PartnerControls"/>
-  </ds:schemaRefs>
-</ds:datastoreItem>
-</file>
-
-<file path=customXml/itemProps4.xml><?xml version="1.0" encoding="utf-8"?>
-<ds:datastoreItem xmlns:ds="http://schemas.openxmlformats.org/officeDocument/2006/customXml" ds:itemID="{5CA22A50-03C9-4AB2-9D54-0FE70AB4B28C}">
-  <ds:schemaRefs>
-    <ds:schemaRef ds:uri="http://schemas.openxmlformats.org/officeDocument/2006/bibliography"/>
-  </ds:schemaRefs>
-</ds:datastoreItem>
 </file>
</xml_diff>

<commit_message>
tfs17716 - ecl gdit references
git-tfs-id: [https://tfs.omnicloud.local/tfs/cco%20program/]$/eCoaching_V2;C46671
</commit_message>
<xml_diff>
--- a/Requirements/CCO_eCoaching_Log_ETS_Layout.docx
+++ b/Requirements/CCO_eCoaching_Log_ETS_Layout.docx
@@ -46,7 +46,27 @@
           <w:sz w:val="56"/>
           <w:szCs w:val="56"/>
         </w:rPr>
-        <w:t>eCoacing Log System</w:t>
+        <w:t>eCoac</w:t>
+      </w:r>
+      <w:r>
+        <w:rPr>
+          <w:b/>
+          <w:bCs/>
+          <w:noProof/>
+          <w:sz w:val="56"/>
+          <w:szCs w:val="56"/>
+        </w:rPr>
+        <w:t>h</w:t>
+      </w:r>
+      <w:r>
+        <w:rPr>
+          <w:b/>
+          <w:bCs/>
+          <w:noProof/>
+          <w:sz w:val="56"/>
+          <w:szCs w:val="56"/>
+        </w:rPr>
+        <w:t>ing Log System</w:t>
       </w:r>
     </w:p>
     <w:p>
@@ -254,7 +274,7 @@
           </mc:Choice>
           <mc:Fallback>
             <w:pict>
-              <v:line w14:anchorId="4277DBA4" id="Line 232" o:spid="_x0000_s1026" style="position:absolute;z-index:251658240;visibility:visible;mso-wrap-style:square;mso-width-percent:0;mso-height-percent:0;mso-wrap-distance-left:9pt;mso-wrap-distance-top:0;mso-wrap-distance-right:9pt;mso-wrap-distance-bottom:0;mso-position-horizontal:absolute;mso-position-horizontal-relative:text;mso-position-vertical:absolute;mso-position-vertical-relative:text;mso-width-percent:0;mso-height-percent:0;mso-width-relative:page;mso-height-relative:page" from="367.2pt,33.3pt" to="439.25pt,33.35pt" o:gfxdata="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" o:allowincell="f">
+              <v:line w14:anchorId="38084CFF" id="Line 232" o:spid="_x0000_s1026" style="position:absolute;z-index:251658240;visibility:visible;mso-wrap-style:square;mso-width-percent:0;mso-height-percent:0;mso-wrap-distance-left:9pt;mso-wrap-distance-top:0;mso-wrap-distance-right:9pt;mso-wrap-distance-bottom:0;mso-position-horizontal:absolute;mso-position-horizontal-relative:text;mso-position-vertical:absolute;mso-position-vertical-relative:text;mso-width-percent:0;mso-height-percent:0;mso-width-relative:page;mso-height-relative:page" from="367.2pt,33.3pt" to="439.25pt,33.35pt" o:gfxdata="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" o:allowincell="f">
                 <v:stroke startarrowwidth="narrow" startarrowlength="short" endarrowwidth="narrow" endarrowlength="short"/>
               </v:line>
             </w:pict>
@@ -332,7 +352,7 @@
           </mc:Choice>
           <mc:Fallback>
             <w:pict>
-              <v:line w14:anchorId="34B1BB64" id="Line 230" o:spid="_x0000_s1026" style="position:absolute;z-index:251656192;visibility:visible;mso-wrap-style:square;mso-width-percent:0;mso-height-percent:0;mso-wrap-distance-left:9pt;mso-wrap-distance-top:0;mso-wrap-distance-right:9pt;mso-wrap-distance-bottom:0;mso-position-horizontal:absolute;mso-position-horizontal-relative:text;mso-position-vertical:absolute;mso-position-vertical-relative:text;mso-width-percent:0;mso-height-percent:0;mso-width-relative:page;mso-height-relative:page" from="1in,33.3pt" to="266.45pt,33.35pt" o:gfxdata="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" o:allowincell="f">
+              <v:line w14:anchorId="275955F4" id="Line 230" o:spid="_x0000_s1026" style="position:absolute;z-index:251656192;visibility:visible;mso-wrap-style:square;mso-width-percent:0;mso-height-percent:0;mso-wrap-distance-left:9pt;mso-wrap-distance-top:0;mso-wrap-distance-right:9pt;mso-wrap-distance-bottom:0;mso-position-horizontal:absolute;mso-position-horizontal-relative:text;mso-position-vertical:absolute;mso-position-vertical-relative:text;mso-width-percent:0;mso-height-percent:0;mso-width-relative:page;mso-height-relative:page" from="1in,33.3pt" to="266.45pt,33.35pt" o:gfxdata="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" o:allowincell="f">
                 <v:stroke startarrowwidth="narrow" startarrowlength="short" endarrowwidth="narrow" endarrowlength="short"/>
               </v:line>
             </w:pict>
@@ -552,7 +572,7 @@
           </mc:Choice>
           <mc:Fallback>
             <w:pict>
-              <v:line w14:anchorId="0A768438" id="Line 234" o:spid="_x0000_s1026" style="position:absolute;z-index:251659776;visibility:visible;mso-wrap-style:square;mso-width-percent:0;mso-height-percent:0;mso-wrap-distance-left:9pt;mso-wrap-distance-top:0;mso-wrap-distance-right:9pt;mso-wrap-distance-bottom:0;mso-position-horizontal:absolute;mso-position-horizontal-relative:text;mso-position-vertical:absolute;mso-position-vertical-relative:text;mso-width-percent:0;mso-height-percent:0;mso-width-relative:page;mso-height-relative:page" from="115.2pt,.6pt" to="309.6pt,.6pt" o:gfxdata="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" o:allowincell="f">
+              <v:line w14:anchorId="092761DC" id="Line 234" o:spid="_x0000_s1026" style="position:absolute;z-index:251659776;visibility:visible;mso-wrap-style:square;mso-width-percent:0;mso-height-percent:0;mso-wrap-distance-left:9pt;mso-wrap-distance-top:0;mso-wrap-distance-right:9pt;mso-wrap-distance-bottom:0;mso-position-horizontal:absolute;mso-position-horizontal-relative:text;mso-position-vertical:absolute;mso-position-vertical-relative:text;mso-width-percent:0;mso-height-percent:0;mso-width-relative:page;mso-height-relative:page" from="115.2pt,.6pt" to="309.6pt,.6pt" o:gfxdata="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" o:allowincell="f">
                 <v:stroke startarrowwidth="narrow" startarrowlength="short" endarrowwidth="narrow" endarrowlength="short"/>
               </v:line>
             </w:pict>
@@ -658,7 +678,7 @@
           </mc:Choice>
           <mc:Fallback>
             <w:pict>
-              <v:line w14:anchorId="2A65EA1A" id="Line 233" o:spid="_x0000_s1026" style="position:absolute;z-index:251658752;visibility:visible;mso-wrap-style:square;mso-width-percent:0;mso-height-percent:0;mso-wrap-distance-left:9pt;mso-wrap-distance-top:0;mso-wrap-distance-right:9pt;mso-wrap-distance-bottom:0;mso-position-horizontal:absolute;mso-position-horizontal-relative:text;mso-position-vertical:absolute;mso-position-vertical-relative:text;mso-width-percent:0;mso-height-percent:0;mso-width-relative:page;mso-height-relative:page" from="374.4pt,34.75pt" to="446.45pt,34.8pt" o:gfxdata="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" o:allowincell="f">
+              <v:line w14:anchorId="598C379A" id="Line 233" o:spid="_x0000_s1026" style="position:absolute;z-index:251658752;visibility:visible;mso-wrap-style:square;mso-width-percent:0;mso-height-percent:0;mso-wrap-distance-left:9pt;mso-wrap-distance-top:0;mso-wrap-distance-right:9pt;mso-wrap-distance-bottom:0;mso-position-horizontal:absolute;mso-position-horizontal-relative:text;mso-position-vertical:absolute;mso-position-vertical-relative:text;mso-width-percent:0;mso-height-percent:0;mso-width-relative:page;mso-height-relative:page" from="374.4pt,34.75pt" to="446.45pt,34.8pt" o:gfxdata="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" o:allowincell="f">
                 <v:stroke startarrowwidth="narrow" startarrowlength="short" endarrowwidth="narrow" endarrowlength="short"/>
               </v:line>
             </w:pict>
@@ -736,7 +756,7 @@
           </mc:Choice>
           <mc:Fallback>
             <w:pict>
-              <v:line w14:anchorId="1CA14ADD" id="Line 231" o:spid="_x0000_s1026" style="position:absolute;z-index:251656704;visibility:visible;mso-wrap-style:square;mso-width-percent:0;mso-height-percent:0;mso-wrap-distance-left:9pt;mso-wrap-distance-top:0;mso-wrap-distance-right:9pt;mso-wrap-distance-bottom:0;mso-position-horizontal:absolute;mso-position-horizontal-relative:text;mso-position-vertical:absolute;mso-position-vertical-relative:text;mso-width-percent:0;mso-height-percent:0;mso-width-relative:page;mso-height-relative:page" from="1in,32.75pt" to="266.45pt,32.8pt" o:gfxdata="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" o:allowincell="f">
+              <v:line w14:anchorId="55977E01" id="Line 231" o:spid="_x0000_s1026" style="position:absolute;z-index:251656704;visibility:visible;mso-wrap-style:square;mso-width-percent:0;mso-height-percent:0;mso-wrap-distance-left:9pt;mso-wrap-distance-top:0;mso-wrap-distance-right:9pt;mso-wrap-distance-bottom:0;mso-position-horizontal:absolute;mso-position-horizontal-relative:text;mso-position-vertical:absolute;mso-position-vertical-relative:text;mso-width-percent:0;mso-height-percent:0;mso-width-relative:page;mso-height-relative:page" from="1in,32.75pt" to="266.45pt,32.8pt" o:gfxdata="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" o:allowincell="f">
                 <v:stroke startarrowwidth="narrow" startarrowlength="short" endarrowwidth="narrow" endarrowlength="short"/>
               </v:line>
             </w:pict>
@@ -8911,7 +8931,7 @@
         </mc:Choice>
         <mc:Fallback>
           <w:pict>
-            <v:line w14:anchorId="746DBAA5" id="Line 39" o:spid="_x0000_s1026" style="position:absolute;z-index:251658240;visibility:visible;mso-wrap-style:square;mso-width-percent:0;mso-height-percent:0;mso-wrap-distance-left:9pt;mso-wrap-distance-top:0;mso-wrap-distance-right:9pt;mso-wrap-distance-bottom:0;mso-position-horizontal:absolute;mso-position-horizontal-relative:text;mso-position-vertical:absolute;mso-position-vertical-relative:text;mso-width-percent:0;mso-height-percent:0;mso-width-relative:page;mso-height-relative:page" from="0,1.8pt" to="475.2pt,1.8pt" o:gfxdata="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" o:allowincell="f"/>
+            <v:line w14:anchorId="737EBA74" id="Line 39" o:spid="_x0000_s1026" style="position:absolute;z-index:251658240;visibility:visible;mso-wrap-style:square;mso-width-percent:0;mso-height-percent:0;mso-wrap-distance-left:9pt;mso-wrap-distance-top:0;mso-wrap-distance-right:9pt;mso-wrap-distance-bottom:0;mso-position-horizontal:absolute;mso-position-horizontal-relative:text;mso-position-vertical:absolute;mso-position-vertical-relative:text;mso-width-percent:0;mso-height-percent:0;mso-width-relative:page;mso-height-relative:page" from="0,1.8pt" to="475.2pt,1.8pt" o:gfxdata="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" o:allowincell="f"/>
           </w:pict>
         </mc:Fallback>
       </mc:AlternateContent>
@@ -9147,7 +9167,7 @@
         </mc:Choice>
         <mc:Fallback>
           <w:pict>
-            <v:line w14:anchorId="72F3054D" id="Line 32" o:spid="_x0000_s1026" style="position:absolute;z-index:251657216;visibility:visible;mso-wrap-style:square;mso-width-percent:0;mso-height-percent:0;mso-wrap-distance-left:9pt;mso-wrap-distance-top:0;mso-wrap-distance-right:9pt;mso-wrap-distance-bottom:0;mso-position-horizontal:absolute;mso-position-horizontal-relative:page;mso-position-vertical:absolute;mso-position-vertical-relative:page;mso-width-percent:0;mso-height-percent:0;mso-width-relative:page;mso-height-relative:page" from="1in,750.3pt" to="540pt,750.3pt" o:gfxdata="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" o:allowincell="f">
+            <v:line w14:anchorId="398A6B08" id="Line 32" o:spid="_x0000_s1026" style="position:absolute;z-index:251657216;visibility:visible;mso-wrap-style:square;mso-width-percent:0;mso-height-percent:0;mso-wrap-distance-left:9pt;mso-wrap-distance-top:0;mso-wrap-distance-right:9pt;mso-wrap-distance-bottom:0;mso-position-horizontal:absolute;mso-position-horizontal-relative:page;mso-position-vertical:absolute;mso-position-vertical-relative:page;mso-width-percent:0;mso-height-percent:0;mso-width-relative:page;mso-height-relative:page" from="1in,750.3pt" to="540pt,750.3pt" o:gfxdata="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" o:allowincell="f">
               <w10:wrap anchorx="page" anchory="page"/>
             </v:line>
           </w:pict>
@@ -9303,7 +9323,7 @@
         </mc:Choice>
         <mc:Fallback>
           <w:pict>
-            <v:line w14:anchorId="629031C6" id="Line 38" o:spid="_x0000_s1026" style="position:absolute;z-index:251659264;visibility:visible;mso-wrap-style:square;mso-width-percent:0;mso-height-percent:0;mso-wrap-distance-left:9pt;mso-wrap-distance-top:0;mso-wrap-distance-right:9pt;mso-wrap-distance-bottom:0;mso-position-horizontal:absolute;mso-position-horizontal-relative:page;mso-position-vertical:absolute;mso-position-vertical-relative:page;mso-width-percent:0;mso-height-percent:0;mso-width-relative:page;mso-height-relative:page" from="1in,50.4pt" to="561.6pt,50.4pt" o:gfxdata="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" o:allowincell="f">
+            <v:line w14:anchorId="45CCE64B" id="Line 38" o:spid="_x0000_s1026" style="position:absolute;z-index:251659264;visibility:visible;mso-wrap-style:square;mso-width-percent:0;mso-height-percent:0;mso-wrap-distance-left:9pt;mso-wrap-distance-top:0;mso-wrap-distance-right:9pt;mso-wrap-distance-bottom:0;mso-position-horizontal:absolute;mso-position-horizontal-relative:page;mso-position-vertical:absolute;mso-position-vertical-relative:page;mso-width-percent:0;mso-height-percent:0;mso-width-relative:page;mso-height-relative:page" from="1in,50.4pt" to="561.6pt,50.4pt" o:gfxdata="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" o:allowincell="f">
               <w10:wrap anchorx="page" anchory="page"/>
             </v:line>
           </w:pict>
@@ -9416,7 +9436,7 @@
         </mc:Choice>
         <mc:Fallback>
           <w:pict>
-            <v:line w14:anchorId="205864E1" id="Line 30" o:spid="_x0000_s1026" style="position:absolute;z-index:251656192;visibility:visible;mso-wrap-style:square;mso-width-percent:0;mso-height-percent:0;mso-wrap-distance-left:9pt;mso-wrap-distance-top:0;mso-wrap-distance-right:9pt;mso-wrap-distance-bottom:0;mso-position-horizontal:absolute;mso-position-horizontal-relative:page;mso-position-vertical:absolute;mso-position-vertical-relative:page;mso-width-percent:0;mso-height-percent:0;mso-width-relative:page;mso-height-relative:page" from="1in,50.4pt" to="540pt,50.4pt" o:gfxdata="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" o:allowincell="f">
+            <v:line w14:anchorId="306D015C" id="Line 30" o:spid="_x0000_s1026" style="position:absolute;z-index:251656192;visibility:visible;mso-wrap-style:square;mso-width-percent:0;mso-height-percent:0;mso-wrap-distance-left:9pt;mso-wrap-distance-top:0;mso-wrap-distance-right:9pt;mso-wrap-distance-bottom:0;mso-position-horizontal:absolute;mso-position-horizontal-relative:page;mso-position-vertical:absolute;mso-position-vertical-relative:page;mso-width-percent:0;mso-height-percent:0;mso-width-relative:page;mso-height-relative:page" from="1in,50.4pt" to="540pt,50.4pt" o:gfxdata="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" o:allowincell="f">
               <w10:wrap anchorx="page" anchory="page"/>
             </v:line>
           </w:pict>
@@ -11210,6 +11230,7 @@
     <w:lsdException w:name="HTML Sample" w:semiHidden="1" w:unhideWhenUsed="1"/>
     <w:lsdException w:name="HTML Typewriter" w:semiHidden="1" w:unhideWhenUsed="1"/>
     <w:lsdException w:name="HTML Variable" w:semiHidden="1" w:unhideWhenUsed="1"/>
+    <w:lsdException w:name="Normal Table" w:semiHidden="1" w:unhideWhenUsed="1"/>
     <w:lsdException w:name="annotation subject" w:semiHidden="1" w:unhideWhenUsed="1"/>
     <w:lsdException w:name="No List" w:semiHidden="1" w:unhideWhenUsed="1"/>
     <w:lsdException w:name="Outline List 1" w:semiHidden="1" w:unhideWhenUsed="1"/>
@@ -11252,8 +11273,11 @@
     <w:lsdException w:name="Table Contemporary" w:semiHidden="1" w:unhideWhenUsed="1"/>
     <w:lsdException w:name="Table Elegant" w:semiHidden="1" w:unhideWhenUsed="1"/>
     <w:lsdException w:name="Table Professional" w:semiHidden="1" w:unhideWhenUsed="1"/>
+    <w:lsdException w:name="Table Subtle 1" w:semiHidden="1" w:unhideWhenUsed="1"/>
     <w:lsdException w:name="Table Subtle 2" w:semiHidden="1" w:unhideWhenUsed="1"/>
     <w:lsdException w:name="Table Web 1" w:semiHidden="1" w:unhideWhenUsed="1"/>
+    <w:lsdException w:name="Table Web 2" w:semiHidden="1" w:unhideWhenUsed="1"/>
+    <w:lsdException w:name="Table Web 3" w:semiHidden="1" w:unhideWhenUsed="1"/>
     <w:lsdException w:name="Balloon Text" w:semiHidden="1" w:unhideWhenUsed="1"/>
     <w:lsdException w:name="Table Theme" w:semiHidden="1" w:unhideWhenUsed="1"/>
     <w:lsdException w:name="Placeholder Text" w:semiHidden="1" w:uiPriority="99"/>
@@ -12615,25 +12639,6 @@
 </file>
 
 <file path=customXml/item1.xml><?xml version="1.0" encoding="utf-8"?>
-<b:Sources xmlns:b="http://schemas.openxmlformats.org/officeDocument/2006/bibliography" xmlns="http://schemas.openxmlformats.org/officeDocument/2006/bibliography" SelectedStyle="\APA.XSL" StyleName="APA"/>
-</file>
-
-<file path=customXml/item2.xml><?xml version="1.0" encoding="utf-8"?>
-<p:properties xmlns:p="http://schemas.microsoft.com/office/2006/metadata/properties" xmlns:xsi="http://www.w3.org/2001/XMLSchema-instance" xmlns:pc="http://schemas.microsoft.com/office/infopath/2007/PartnerControls">
-  <documentManagement/>
-</p:properties>
-</file>
-
-<file path=customXml/item3.xml><?xml version="1.0" encoding="utf-8"?>
-<?mso-contentType ?>
-<FormTemplates xmlns="http://schemas.microsoft.com/sharepoint/v3/contenttype/forms">
-  <Display>DocumentLibraryForm</Display>
-  <Edit>DocumentLibraryForm</Edit>
-  <New>DocumentLibraryForm</New>
-</FormTemplates>
-</file>
-
-<file path=customXml/item4.xml><?xml version="1.0" encoding="utf-8"?>
 <ct:contentTypeSchema xmlns:ct="http://schemas.microsoft.com/office/2006/metadata/contentType" xmlns:ma="http://schemas.microsoft.com/office/2006/metadata/properties/metaAttributes" ct:_="" ma:_="" ma:contentTypeName="Document" ma:contentTypeID="0x010100DFEC865D7254EB4A8B6C8590FD20E39F" ma:contentTypeVersion="0" ma:contentTypeDescription="Create a new document." ma:contentTypeScope="" ma:versionID="dc620579c55658ff994e4edfb59cdcf1">
   <xsd:schema xmlns:xsd="http://www.w3.org/2001/XMLSchema" xmlns:xs="http://www.w3.org/2001/XMLSchema" xmlns:p="http://schemas.microsoft.com/office/2006/metadata/properties" targetNamespace="http://schemas.microsoft.com/office/2006/metadata/properties" ma:root="true" ma:fieldsID="c64490b4aec6201516c3a874156f37b2">
     <xsd:element name="properties">
@@ -12747,32 +12752,26 @@
 </ct:contentTypeSchema>
 </file>
 
-<file path=customXml/itemProps1.xml><?xml version="1.0" encoding="utf-8"?>
-<ds:datastoreItem xmlns:ds="http://schemas.openxmlformats.org/officeDocument/2006/customXml" ds:itemID="{5CA22A50-03C9-4AB2-9D54-0FE70AB4B28C}">
-  <ds:schemaRefs>
-    <ds:schemaRef ds:uri="http://schemas.openxmlformats.org/officeDocument/2006/bibliography"/>
-  </ds:schemaRefs>
-</ds:datastoreItem>
+<file path=customXml/item2.xml><?xml version="1.0" encoding="utf-8"?>
+<?mso-contentType ?>
+<FormTemplates xmlns="http://schemas.microsoft.com/sharepoint/v3/contenttype/forms">
+  <Display>DocumentLibraryForm</Display>
+  <Edit>DocumentLibraryForm</Edit>
+  <New>DocumentLibraryForm</New>
+</FormTemplates>
 </file>
 
-<file path=customXml/itemProps2.xml><?xml version="1.0" encoding="utf-8"?>
-<ds:datastoreItem xmlns:ds="http://schemas.openxmlformats.org/officeDocument/2006/customXml" ds:itemID="{FAB5EBB6-5E22-4A93-8A88-BE0203FA85CB}">
-  <ds:schemaRefs>
-    <ds:schemaRef ds:uri="http://schemas.microsoft.com/office/2006/metadata/properties"/>
-    <ds:schemaRef ds:uri="http://schemas.microsoft.com/office/infopath/2007/PartnerControls"/>
-  </ds:schemaRefs>
-</ds:datastoreItem>
+<file path=customXml/item3.xml><?xml version="1.0" encoding="utf-8"?>
+<p:properties xmlns:p="http://schemas.microsoft.com/office/2006/metadata/properties" xmlns:xsi="http://www.w3.org/2001/XMLSchema-instance" xmlns:pc="http://schemas.microsoft.com/office/infopath/2007/PartnerControls">
+  <documentManagement/>
+</p:properties>
 </file>
 
-<file path=customXml/itemProps3.xml><?xml version="1.0" encoding="utf-8"?>
-<ds:datastoreItem xmlns:ds="http://schemas.openxmlformats.org/officeDocument/2006/customXml" ds:itemID="{A885B2DB-42DA-4318-9EB7-6D24C272F932}">
-  <ds:schemaRefs>
-    <ds:schemaRef ds:uri="http://schemas.microsoft.com/sharepoint/v3/contenttype/forms"/>
-  </ds:schemaRefs>
-</ds:datastoreItem>
+<file path=customXml/item4.xml><?xml version="1.0" encoding="utf-8"?>
+<b:Sources xmlns:b="http://schemas.openxmlformats.org/officeDocument/2006/bibliography" xmlns="http://schemas.openxmlformats.org/officeDocument/2006/bibliography" SelectedStyle="\APA.XSL" StyleName="APA"/>
 </file>
 
-<file path=customXml/itemProps4.xml><?xml version="1.0" encoding="utf-8"?>
+<file path=customXml/itemProps1.xml><?xml version="1.0" encoding="utf-8"?>
 <ds:datastoreItem xmlns:ds="http://schemas.openxmlformats.org/officeDocument/2006/customXml" ds:itemID="{3EC30AF7-F6FD-4FB6-B723-1340D7FE908C}">
   <ds:schemaRefs>
     <ds:schemaRef ds:uri="http://schemas.microsoft.com/office/2006/metadata/contentType"/>
@@ -12786,4 +12785,29 @@
     <ds:schemaRef ds:uri="http://schemas.microsoft.com/office/infopath/2007/PartnerControls"/>
   </ds:schemaRefs>
 </ds:datastoreItem>
+</file>
+
+<file path=customXml/itemProps2.xml><?xml version="1.0" encoding="utf-8"?>
+<ds:datastoreItem xmlns:ds="http://schemas.openxmlformats.org/officeDocument/2006/customXml" ds:itemID="{A885B2DB-42DA-4318-9EB7-6D24C272F932}">
+  <ds:schemaRefs>
+    <ds:schemaRef ds:uri="http://schemas.microsoft.com/sharepoint/v3/contenttype/forms"/>
+  </ds:schemaRefs>
+</ds:datastoreItem>
+</file>
+
+<file path=customXml/itemProps3.xml><?xml version="1.0" encoding="utf-8"?>
+<ds:datastoreItem xmlns:ds="http://schemas.openxmlformats.org/officeDocument/2006/customXml" ds:itemID="{FAB5EBB6-5E22-4A93-8A88-BE0203FA85CB}">
+  <ds:schemaRefs>
+    <ds:schemaRef ds:uri="http://schemas.microsoft.com/office/2006/metadata/properties"/>
+    <ds:schemaRef ds:uri="http://schemas.microsoft.com/office/infopath/2007/PartnerControls"/>
+  </ds:schemaRefs>
+</ds:datastoreItem>
+</file>
+
+<file path=customXml/itemProps4.xml><?xml version="1.0" encoding="utf-8"?>
+<ds:datastoreItem xmlns:ds="http://schemas.openxmlformats.org/officeDocument/2006/customXml" ds:itemID="{5CA22A50-03C9-4AB2-9D54-0FE70AB4B28C}">
+  <ds:schemaRefs>
+    <ds:schemaRef ds:uri="http://schemas.openxmlformats.org/officeDocument/2006/bibliography"/>
+  </ds:schemaRefs>
+</ds:datastoreItem>
 </file>
</xml_diff>